<commit_message>
Added Reference list and Document History paragraphs
</commit_message>
<xml_diff>
--- a/docs/ProjectPlan/ProjectPlan.docx
+++ b/docs/ProjectPlan/ProjectPlan.docx
@@ -1,6 +1,6 @@
 
 <file path=word/document.xml><?xml version="1.0" encoding="utf-8"?>
-<w:document xmlns:wpc="http://schemas.microsoft.com/office/word/2010/wordprocessingCanvas" xmlns:cx="http://schemas.microsoft.com/office/drawing/2014/chartex" xmlns:cx1="http://schemas.microsoft.com/office/drawing/2015/9/8/chartex" xmlns:mc="http://schemas.openxmlformats.org/markup-compatibility/2006" xmlns:o="urn:schemas-microsoft-com:office:office" xmlns:r="http://schemas.openxmlformats.org/officeDocument/2006/relationships" xmlns:m="http://schemas.openxmlformats.org/officeDocument/2006/math" xmlns:v="urn:schemas-microsoft-com:vml" xmlns:wp14="http://schemas.microsoft.com/office/word/2010/wordprocessingDrawing" xmlns:wp="http://schemas.openxmlformats.org/drawingml/2006/wordprocessingDrawing" xmlns:w10="urn:schemas-microsoft-com:office:word" xmlns:w="http://schemas.openxmlformats.org/wordprocessingml/2006/main" xmlns:w14="http://schemas.microsoft.com/office/word/2010/wordml" xmlns:w15="http://schemas.microsoft.com/office/word/2012/wordml" xmlns:w16se="http://schemas.microsoft.com/office/word/2015/wordml/symex" xmlns:wpg="http://schemas.microsoft.com/office/word/2010/wordprocessingGroup" xmlns:wpi="http://schemas.microsoft.com/office/word/2010/wordprocessingInk" xmlns:wne="http://schemas.microsoft.com/office/word/2006/wordml" xmlns:wps="http://schemas.microsoft.com/office/word/2010/wordprocessingShape" mc:Ignorable="w14 w15 w16se wp14">
+<w:document xmlns:wpc="http://schemas.microsoft.com/office/word/2010/wordprocessingCanvas" xmlns:cx="http://schemas.microsoft.com/office/drawing/2014/chartex" xmlns:cx1="http://schemas.microsoft.com/office/drawing/2015/9/8/chartex" xmlns:cx2="http://schemas.microsoft.com/office/drawing/2015/10/21/chartex" xmlns:cx3="http://schemas.microsoft.com/office/drawing/2016/5/9/chartex" xmlns:cx4="http://schemas.microsoft.com/office/drawing/2016/5/10/chartex" xmlns:cx5="http://schemas.microsoft.com/office/drawing/2016/5/11/chartex" xmlns:cx6="http://schemas.microsoft.com/office/drawing/2016/5/12/chartex" xmlns:cx7="http://schemas.microsoft.com/office/drawing/2016/5/13/chartex" xmlns:cx8="http://schemas.microsoft.com/office/drawing/2016/5/14/chartex" xmlns:mc="http://schemas.openxmlformats.org/markup-compatibility/2006" xmlns:aink="http://schemas.microsoft.com/office/drawing/2016/ink" xmlns:am3d="http://schemas.microsoft.com/office/drawing/2017/model3d" xmlns:o="urn:schemas-microsoft-com:office:office" xmlns:r="http://schemas.openxmlformats.org/officeDocument/2006/relationships" xmlns:m="http://schemas.openxmlformats.org/officeDocument/2006/math" xmlns:v="urn:schemas-microsoft-com:vml" xmlns:wp14="http://schemas.microsoft.com/office/word/2010/wordprocessingDrawing" xmlns:wp="http://schemas.openxmlformats.org/drawingml/2006/wordprocessingDrawing" xmlns:w10="urn:schemas-microsoft-com:office:word" xmlns:w="http://schemas.openxmlformats.org/wordprocessingml/2006/main" xmlns:w14="http://schemas.microsoft.com/office/word/2010/wordml" xmlns:w15="http://schemas.microsoft.com/office/word/2012/wordml" xmlns:w16cid="http://schemas.microsoft.com/office/word/2016/wordml/cid" xmlns:w16se="http://schemas.microsoft.com/office/word/2015/wordml/symex" xmlns:wpg="http://schemas.microsoft.com/office/word/2010/wordprocessingGroup" xmlns:wpi="http://schemas.microsoft.com/office/word/2010/wordprocessingInk" xmlns:wne="http://schemas.microsoft.com/office/word/2006/wordml" xmlns:wps="http://schemas.microsoft.com/office/word/2010/wordprocessingShape" mc:Ignorable="w14 w15 w16se w16cid wp14">
   <w:body>
     <w:p>
       <w:pPr>
@@ -433,7 +433,7 @@
     </w:p>
     <w:tbl>
       <w:tblPr>
-        <w:tblStyle w:val="TableGrid"/>
+        <w:tblStyle w:val="a3"/>
         <w:tblpPr w:leftFromText="180" w:rightFromText="180" w:vertAnchor="text" w:horzAnchor="margin" w:tblpY="253"/>
         <w:tblW w:w="9447" w:type="dxa"/>
         <w:tblBorders>
@@ -1145,7 +1145,7 @@
       <w:sdtContent>
         <w:p>
           <w:pPr>
-            <w:pStyle w:val="TOCHeading"/>
+            <w:pStyle w:val="aa"/>
             <w:spacing w:line="360" w:lineRule="auto"/>
             <w:rPr>
               <w:rFonts w:ascii="Arial" w:hAnsi="Arial" w:cs="Arial"/>
@@ -1172,15 +1172,17 @@
               <w:lang w:eastAsia="en-US"/>
             </w:rPr>
           </w:pPr>
+          <w:bookmarkStart w:id="0" w:name="_GoBack"/>
+          <w:bookmarkEnd w:id="0"/>
         </w:p>
         <w:p>
           <w:pPr>
-            <w:pStyle w:val="TOC1"/>
+            <w:pStyle w:val="11"/>
             <w:rPr>
               <w:rFonts w:cstheme="minorBidi"/>
               <w:b w:val="0"/>
               <w:noProof/>
-              <w:lang/>
+              <w:lang w:val="bg-BG" w:eastAsia="bg-BG"/>
             </w:rPr>
           </w:pPr>
           <w:r>
@@ -1207,14 +1209,24 @@
             </w:rPr>
             <w:fldChar w:fldCharType="separate"/>
           </w:r>
-          <w:hyperlink w:anchor="_Toc34389337" w:history="1">
-            <w:r>
-              <w:rPr>
-                <w:rStyle w:val="Hyperlink"/>
-                <w:rFonts w:ascii="Arial" w:hAnsi="Arial" w:cs="Arial"/>
-                <w:noProof/>
-              </w:rPr>
-              <w:t>Description</w:t>
+          <w:hyperlink w:anchor="_Toc35524414" w:history="1">
+            <w:r>
+              <w:rPr>
+                <w:rStyle w:val="af2"/>
+                <w:rFonts w:ascii="Arial" w:hAnsi="Arial" w:cs="Arial"/>
+                <w:noProof/>
+                <w14:shadow w14:blurRad="38100" w14:dist="19050" w14:dir="2700000" w14:sx="100000" w14:sy="100000" w14:kx="0" w14:ky="0" w14:algn="tl">
+                  <w14:schemeClr w14:val="dk1">
+                    <w14:alpha w14:val="60000"/>
+                  </w14:schemeClr>
+                </w14:shadow>
+                <w14:textOutline w14:w="0" w14:cap="flat" w14:cmpd="sng" w14:algn="ctr">
+                  <w14:noFill/>
+                  <w14:prstDash w14:val="solid"/>
+                  <w14:round/>
+                </w14:textOutline>
+              </w:rPr>
+              <w:t>Document History</w:t>
             </w:r>
             <w:r>
               <w:rPr>
@@ -1235,7 +1247,7 @@
                 <w:noProof/>
                 <w:webHidden/>
               </w:rPr>
-              <w:instrText xml:space="preserve"> PAGEREF _Toc34389337 \h </w:instrText>
+              <w:instrText xml:space="preserve"> PAGEREF _Toc35524414 \h </w:instrText>
             </w:r>
             <w:r>
               <w:rPr>
@@ -1255,7 +1267,7 @@
                 <w:noProof/>
                 <w:webHidden/>
               </w:rPr>
-              <w:t>3</w:t>
+              <w:t>2</w:t>
             </w:r>
             <w:r>
               <w:rPr>
@@ -1268,22 +1280,22 @@
         </w:p>
         <w:p>
           <w:pPr>
-            <w:pStyle w:val="TOC1"/>
+            <w:pStyle w:val="11"/>
             <w:rPr>
               <w:rFonts w:cstheme="minorBidi"/>
               <w:b w:val="0"/>
               <w:noProof/>
-              <w:lang/>
+              <w:lang w:val="bg-BG" w:eastAsia="bg-BG"/>
             </w:rPr>
           </w:pPr>
-          <w:hyperlink w:anchor="_Toc34389338" w:history="1">
-            <w:r>
-              <w:rPr>
-                <w:rStyle w:val="Hyperlink"/>
-                <w:rFonts w:ascii="Arial" w:hAnsi="Arial" w:cs="Arial"/>
-                <w:noProof/>
-              </w:rPr>
-              <w:t>Functional requirements</w:t>
+          <w:hyperlink w:anchor="_Toc35524415" w:history="1">
+            <w:r>
+              <w:rPr>
+                <w:rStyle w:val="af2"/>
+                <w:rFonts w:ascii="Arial" w:hAnsi="Arial" w:cs="Arial"/>
+                <w:noProof/>
+              </w:rPr>
+              <w:t>Description</w:t>
             </w:r>
             <w:r>
               <w:rPr>
@@ -1304,7 +1316,7 @@
                 <w:noProof/>
                 <w:webHidden/>
               </w:rPr>
-              <w:instrText xml:space="preserve"> PAGEREF _Toc34389338 \h </w:instrText>
+              <w:instrText xml:space="preserve"> PAGEREF _Toc35524415 \h </w:instrText>
             </w:r>
             <w:r>
               <w:rPr>
@@ -1324,7 +1336,7 @@
                 <w:noProof/>
                 <w:webHidden/>
               </w:rPr>
-              <w:t>4</w:t>
+              <w:t>3</w:t>
             </w:r>
             <w:r>
               <w:rPr>
@@ -1337,22 +1349,22 @@
         </w:p>
         <w:p>
           <w:pPr>
-            <w:pStyle w:val="TOC1"/>
+            <w:pStyle w:val="11"/>
             <w:rPr>
               <w:rFonts w:cstheme="minorBidi"/>
               <w:b w:val="0"/>
               <w:noProof/>
-              <w:lang/>
+              <w:lang w:val="bg-BG" w:eastAsia="bg-BG"/>
             </w:rPr>
           </w:pPr>
-          <w:hyperlink w:anchor="_Toc34389339" w:history="1">
-            <w:r>
-              <w:rPr>
-                <w:rStyle w:val="Hyperlink"/>
-                <w:rFonts w:ascii="Arial" w:hAnsi="Arial" w:cs="Arial"/>
-                <w:noProof/>
-              </w:rPr>
-              <w:t>Non-functional requirements</w:t>
+          <w:hyperlink w:anchor="_Toc35524416" w:history="1">
+            <w:r>
+              <w:rPr>
+                <w:rStyle w:val="af2"/>
+                <w:rFonts w:ascii="Arial" w:hAnsi="Arial" w:cs="Arial"/>
+                <w:noProof/>
+              </w:rPr>
+              <w:t>Functional requirements</w:t>
             </w:r>
             <w:r>
               <w:rPr>
@@ -1373,7 +1385,7 @@
                 <w:noProof/>
                 <w:webHidden/>
               </w:rPr>
-              <w:instrText xml:space="preserve"> PAGEREF _Toc34389339 \h </w:instrText>
+              <w:instrText xml:space="preserve"> PAGEREF _Toc35524416 \h </w:instrText>
             </w:r>
             <w:r>
               <w:rPr>
@@ -1393,7 +1405,7 @@
                 <w:noProof/>
                 <w:webHidden/>
               </w:rPr>
-              <w:t>5</w:t>
+              <w:t>4</w:t>
             </w:r>
             <w:r>
               <w:rPr>
@@ -1406,22 +1418,22 @@
         </w:p>
         <w:p>
           <w:pPr>
-            <w:pStyle w:val="TOC1"/>
+            <w:pStyle w:val="11"/>
             <w:rPr>
               <w:rFonts w:cstheme="minorBidi"/>
               <w:b w:val="0"/>
               <w:noProof/>
-              <w:lang/>
+              <w:lang w:val="bg-BG" w:eastAsia="bg-BG"/>
             </w:rPr>
           </w:pPr>
-          <w:hyperlink w:anchor="_Toc34389340" w:history="1">
-            <w:r>
-              <w:rPr>
-                <w:rStyle w:val="Hyperlink"/>
-                <w:rFonts w:ascii="Arial" w:hAnsi="Arial" w:cs="Arial"/>
-                <w:noProof/>
-              </w:rPr>
-              <w:t>Project way of working</w:t>
+          <w:hyperlink w:anchor="_Toc35524417" w:history="1">
+            <w:r>
+              <w:rPr>
+                <w:rStyle w:val="af2"/>
+                <w:rFonts w:ascii="Arial" w:hAnsi="Arial" w:cs="Arial"/>
+                <w:noProof/>
+              </w:rPr>
+              <w:t>Non-functional requirements</w:t>
             </w:r>
             <w:r>
               <w:rPr>
@@ -1442,7 +1454,7 @@
                 <w:noProof/>
                 <w:webHidden/>
               </w:rPr>
-              <w:instrText xml:space="preserve"> PAGEREF _Toc34389340 \h </w:instrText>
+              <w:instrText xml:space="preserve"> PAGEREF _Toc35524417 \h </w:instrText>
             </w:r>
             <w:r>
               <w:rPr>
@@ -1462,7 +1474,7 @@
                 <w:noProof/>
                 <w:webHidden/>
               </w:rPr>
-              <w:t>6</w:t>
+              <w:t>5</w:t>
             </w:r>
             <w:r>
               <w:rPr>
@@ -1475,22 +1487,22 @@
         </w:p>
         <w:p>
           <w:pPr>
-            <w:pStyle w:val="TOC1"/>
+            <w:pStyle w:val="11"/>
             <w:rPr>
               <w:rFonts w:cstheme="minorBidi"/>
               <w:b w:val="0"/>
               <w:noProof/>
-              <w:lang/>
+              <w:lang w:val="bg-BG" w:eastAsia="bg-BG"/>
             </w:rPr>
           </w:pPr>
-          <w:hyperlink w:anchor="_Toc34389341" w:history="1">
-            <w:r>
-              <w:rPr>
-                <w:rStyle w:val="Hyperlink"/>
-                <w:rFonts w:ascii="Arial" w:hAnsi="Arial" w:cs="Arial"/>
-                <w:noProof/>
-              </w:rPr>
-              <w:t>Communication plan</w:t>
+          <w:hyperlink w:anchor="_Toc35524418" w:history="1">
+            <w:r>
+              <w:rPr>
+                <w:rStyle w:val="af2"/>
+                <w:rFonts w:ascii="Arial" w:hAnsi="Arial" w:cs="Arial"/>
+                <w:noProof/>
+              </w:rPr>
+              <w:t>Project way of working</w:t>
             </w:r>
             <w:r>
               <w:rPr>
@@ -1511,7 +1523,7 @@
                 <w:noProof/>
                 <w:webHidden/>
               </w:rPr>
-              <w:instrText xml:space="preserve"> PAGEREF _Toc34389341 \h </w:instrText>
+              <w:instrText xml:space="preserve"> PAGEREF _Toc35524418 \h </w:instrText>
             </w:r>
             <w:r>
               <w:rPr>
@@ -1531,7 +1543,7 @@
                 <w:noProof/>
                 <w:webHidden/>
               </w:rPr>
-              <w:t>7</w:t>
+              <w:t>6</w:t>
             </w:r>
             <w:r>
               <w:rPr>
@@ -1544,20 +1556,89 @@
         </w:p>
         <w:p>
           <w:pPr>
-            <w:pStyle w:val="TOC2"/>
+            <w:pStyle w:val="11"/>
+            <w:rPr>
+              <w:rFonts w:cstheme="minorBidi"/>
+              <w:b w:val="0"/>
+              <w:noProof/>
+              <w:lang w:val="bg-BG" w:eastAsia="bg-BG"/>
+            </w:rPr>
+          </w:pPr>
+          <w:hyperlink w:anchor="_Toc35524419" w:history="1">
+            <w:r>
+              <w:rPr>
+                <w:rStyle w:val="af2"/>
+                <w:rFonts w:ascii="Arial" w:hAnsi="Arial" w:cs="Arial"/>
+                <w:noProof/>
+              </w:rPr>
+              <w:t>Communication plan</w:t>
+            </w:r>
+            <w:r>
+              <w:rPr>
+                <w:noProof/>
+                <w:webHidden/>
+              </w:rPr>
+              <w:tab/>
+            </w:r>
+            <w:r>
+              <w:rPr>
+                <w:noProof/>
+                <w:webHidden/>
+              </w:rPr>
+              <w:fldChar w:fldCharType="begin"/>
+            </w:r>
+            <w:r>
+              <w:rPr>
+                <w:noProof/>
+                <w:webHidden/>
+              </w:rPr>
+              <w:instrText xml:space="preserve"> PAGEREF _Toc35524419 \h </w:instrText>
+            </w:r>
+            <w:r>
+              <w:rPr>
+                <w:noProof/>
+                <w:webHidden/>
+              </w:rPr>
+            </w:r>
+            <w:r>
+              <w:rPr>
+                <w:noProof/>
+                <w:webHidden/>
+              </w:rPr>
+              <w:fldChar w:fldCharType="separate"/>
+            </w:r>
+            <w:r>
+              <w:rPr>
+                <w:noProof/>
+                <w:webHidden/>
+              </w:rPr>
+              <w:t>7</w:t>
+            </w:r>
+            <w:r>
+              <w:rPr>
+                <w:noProof/>
+                <w:webHidden/>
+              </w:rPr>
+              <w:fldChar w:fldCharType="end"/>
+            </w:r>
+          </w:hyperlink>
+        </w:p>
+        <w:p>
+          <w:pPr>
+            <w:pStyle w:val="21"/>
             <w:tabs>
               <w:tab w:val="right" w:leader="dot" w:pos="9016"/>
             </w:tabs>
             <w:rPr>
               <w:rFonts w:cstheme="minorBidi"/>
               <w:noProof/>
-              <w:lang/>
+              <w:lang w:val="bg-BG" w:eastAsia="bg-BG"/>
             </w:rPr>
           </w:pPr>
-          <w:hyperlink w:anchor="_Toc34389342" w:history="1">
-            <w:r>
-              <w:rPr>
-                <w:rStyle w:val="Hyperlink"/>
+          <w:hyperlink w:anchor="_Toc35524420" w:history="1">
+            <w:r>
+              <w:rPr>
+                <w:rStyle w:val="af2"/>
                 <w:rFonts w:ascii="Arial" w:hAnsi="Arial" w:cs="Arial"/>
                 <w:noProof/>
                 <w:lang w:val="en-GB"/>
@@ -1583,7 +1664,7 @@
                 <w:noProof/>
                 <w:webHidden/>
               </w:rPr>
-              <w:instrText xml:space="preserve"> PAGEREF _Toc34389342 \h </w:instrText>
+              <w:instrText xml:space="preserve"> PAGEREF _Toc35524420 \h </w:instrText>
             </w:r>
             <w:r>
               <w:rPr>
@@ -1616,20 +1697,20 @@
         </w:p>
         <w:p>
           <w:pPr>
-            <w:pStyle w:val="TOC2"/>
+            <w:pStyle w:val="21"/>
             <w:tabs>
               <w:tab w:val="right" w:leader="dot" w:pos="9016"/>
             </w:tabs>
             <w:rPr>
               <w:rFonts w:cstheme="minorBidi"/>
               <w:noProof/>
-              <w:lang/>
+              <w:lang w:val="bg-BG" w:eastAsia="bg-BG"/>
             </w:rPr>
           </w:pPr>
-          <w:hyperlink w:anchor="_Toc34389343" w:history="1">
-            <w:r>
-              <w:rPr>
-                <w:rStyle w:val="Hyperlink"/>
+          <w:hyperlink w:anchor="_Toc35524421" w:history="1">
+            <w:r>
+              <w:rPr>
+                <w:rStyle w:val="af2"/>
                 <w:rFonts w:ascii="Arial" w:hAnsi="Arial" w:cs="Arial"/>
                 <w:noProof/>
                 <w:lang w:val="en-GB"/>
@@ -1655,7 +1736,7 @@
                 <w:noProof/>
                 <w:webHidden/>
               </w:rPr>
-              <w:instrText xml:space="preserve"> PAGEREF _Toc34389343 \h </w:instrText>
+              <w:instrText xml:space="preserve"> PAGEREF _Toc35524421 \h </w:instrText>
             </w:r>
             <w:r>
               <w:rPr>
@@ -1675,7 +1756,7 @@
                 <w:noProof/>
                 <w:webHidden/>
               </w:rPr>
-              <w:t>7</w:t>
+              <w:t>8</w:t>
             </w:r>
             <w:r>
               <w:rPr>
@@ -1688,20 +1769,20 @@
         </w:p>
         <w:p>
           <w:pPr>
-            <w:pStyle w:val="TOC2"/>
+            <w:pStyle w:val="21"/>
             <w:tabs>
               <w:tab w:val="right" w:leader="dot" w:pos="9016"/>
             </w:tabs>
             <w:rPr>
               <w:rFonts w:cstheme="minorBidi"/>
               <w:noProof/>
-              <w:lang/>
+              <w:lang w:val="bg-BG" w:eastAsia="bg-BG"/>
             </w:rPr>
           </w:pPr>
-          <w:hyperlink w:anchor="_Toc34389344" w:history="1">
-            <w:r>
-              <w:rPr>
-                <w:rStyle w:val="Hyperlink"/>
+          <w:hyperlink w:anchor="_Toc35524422" w:history="1">
+            <w:r>
+              <w:rPr>
+                <w:rStyle w:val="af2"/>
                 <w:rFonts w:ascii="Arial" w:hAnsi="Arial" w:cs="Arial"/>
                 <w:noProof/>
                 <w:lang w:val="en-GB"/>
@@ -1727,7 +1808,7 @@
                 <w:noProof/>
                 <w:webHidden/>
               </w:rPr>
-              <w:instrText xml:space="preserve"> PAGEREF _Toc34389344 \h </w:instrText>
+              <w:instrText xml:space="preserve"> PAGEREF _Toc35524422 \h </w:instrText>
             </w:r>
             <w:r>
               <w:rPr>
@@ -1760,18 +1841,18 @@
         </w:p>
         <w:p>
           <w:pPr>
-            <w:pStyle w:val="TOC1"/>
+            <w:pStyle w:val="11"/>
             <w:rPr>
               <w:rFonts w:cstheme="minorBidi"/>
               <w:b w:val="0"/>
               <w:noProof/>
-              <w:lang/>
+              <w:lang w:val="bg-BG" w:eastAsia="bg-BG"/>
             </w:rPr>
           </w:pPr>
-          <w:hyperlink w:anchor="_Toc34389345" w:history="1">
-            <w:r>
-              <w:rPr>
-                <w:rStyle w:val="Hyperlink"/>
+          <w:hyperlink w:anchor="_Toc35524423" w:history="1">
+            <w:r>
+              <w:rPr>
+                <w:rStyle w:val="af2"/>
                 <w:rFonts w:ascii="Arial" w:hAnsi="Arial" w:cs="Arial"/>
                 <w:noProof/>
               </w:rPr>
@@ -1796,7 +1877,7 @@
                 <w:noProof/>
                 <w:webHidden/>
               </w:rPr>
-              <w:instrText xml:space="preserve"> PAGEREF _Toc34389345 \h </w:instrText>
+              <w:instrText xml:space="preserve"> PAGEREF _Toc35524423 \h </w:instrText>
             </w:r>
             <w:r>
               <w:rPr>
@@ -1829,18 +1910,18 @@
         </w:p>
         <w:p>
           <w:pPr>
-            <w:pStyle w:val="TOC1"/>
+            <w:pStyle w:val="11"/>
             <w:rPr>
               <w:rFonts w:cstheme="minorBidi"/>
               <w:b w:val="0"/>
               <w:noProof/>
-              <w:lang/>
+              <w:lang w:val="bg-BG" w:eastAsia="bg-BG"/>
             </w:rPr>
           </w:pPr>
-          <w:hyperlink w:anchor="_Toc34389346" w:history="1">
-            <w:r>
-              <w:rPr>
-                <w:rStyle w:val="Hyperlink"/>
+          <w:hyperlink w:anchor="_Toc35524424" w:history="1">
+            <w:r>
+              <w:rPr>
+                <w:rStyle w:val="af2"/>
                 <w:rFonts w:ascii="Arial" w:hAnsi="Arial" w:cs="Arial"/>
                 <w:noProof/>
               </w:rPr>
@@ -1865,7 +1946,7 @@
                 <w:noProof/>
                 <w:webHidden/>
               </w:rPr>
-              <w:instrText xml:space="preserve"> PAGEREF _Toc34389346 \h </w:instrText>
+              <w:instrText xml:space="preserve"> PAGEREF _Toc35524424 \h </w:instrText>
             </w:r>
             <w:r>
               <w:rPr>
@@ -1898,18 +1979,18 @@
         </w:p>
         <w:p>
           <w:pPr>
-            <w:pStyle w:val="TOC1"/>
+            <w:pStyle w:val="11"/>
             <w:rPr>
               <w:rFonts w:cstheme="minorBidi"/>
               <w:b w:val="0"/>
               <w:noProof/>
-              <w:lang/>
+              <w:lang w:val="bg-BG" w:eastAsia="bg-BG"/>
             </w:rPr>
           </w:pPr>
-          <w:hyperlink w:anchor="_Toc34389347" w:history="1">
-            <w:r>
-              <w:rPr>
-                <w:rStyle w:val="Hyperlink"/>
+          <w:hyperlink w:anchor="_Toc35524425" w:history="1">
+            <w:r>
+              <w:rPr>
+                <w:rStyle w:val="af2"/>
                 <w:rFonts w:ascii="Arial" w:hAnsi="Arial" w:cs="Arial"/>
                 <w:noProof/>
               </w:rPr>
@@ -1934,7 +2015,7 @@
                 <w:noProof/>
                 <w:webHidden/>
               </w:rPr>
-              <w:instrText xml:space="preserve"> PAGEREF _Toc34389347 \h </w:instrText>
+              <w:instrText xml:space="preserve"> PAGEREF _Toc35524425 \h </w:instrText>
             </w:r>
             <w:r>
               <w:rPr>
@@ -1967,18 +2048,18 @@
         </w:p>
         <w:p>
           <w:pPr>
-            <w:pStyle w:val="TOC1"/>
+            <w:pStyle w:val="11"/>
             <w:rPr>
               <w:rFonts w:cstheme="minorBidi"/>
               <w:b w:val="0"/>
               <w:noProof/>
-              <w:lang/>
+              <w:lang w:val="bg-BG" w:eastAsia="bg-BG"/>
             </w:rPr>
           </w:pPr>
-          <w:hyperlink w:anchor="_Toc34389348" w:history="1">
-            <w:r>
-              <w:rPr>
-                <w:rStyle w:val="Hyperlink"/>
+          <w:hyperlink w:anchor="_Toc35524426" w:history="1">
+            <w:r>
+              <w:rPr>
+                <w:rStyle w:val="af2"/>
                 <w:rFonts w:ascii="Arial" w:hAnsi="Arial" w:cs="Arial"/>
                 <w:noProof/>
               </w:rPr>
@@ -2003,7 +2084,86 @@
                 <w:noProof/>
                 <w:webHidden/>
               </w:rPr>
-              <w:instrText xml:space="preserve"> PAGEREF _Toc34389348 \h </w:instrText>
+              <w:instrText xml:space="preserve"> PAGEREF _Toc35524426 \h </w:instrText>
+            </w:r>
+            <w:r>
+              <w:rPr>
+                <w:noProof/>
+                <w:webHidden/>
+              </w:rPr>
+            </w:r>
+            <w:r>
+              <w:rPr>
+                <w:noProof/>
+                <w:webHidden/>
+              </w:rPr>
+              <w:fldChar w:fldCharType="separate"/>
+            </w:r>
+            <w:r>
+              <w:rPr>
+                <w:noProof/>
+                <w:webHidden/>
+              </w:rPr>
+              <w:t>15</w:t>
+            </w:r>
+            <w:r>
+              <w:rPr>
+                <w:noProof/>
+                <w:webHidden/>
+              </w:rPr>
+              <w:fldChar w:fldCharType="end"/>
+            </w:r>
+          </w:hyperlink>
+        </w:p>
+        <w:p>
+          <w:pPr>
+            <w:pStyle w:val="11"/>
+            <w:rPr>
+              <w:rFonts w:cstheme="minorBidi"/>
+              <w:b w:val="0"/>
+              <w:noProof/>
+              <w:lang w:val="bg-BG" w:eastAsia="bg-BG"/>
+            </w:rPr>
+          </w:pPr>
+          <w:hyperlink w:anchor="_Toc35524427" w:history="1">
+            <w:r>
+              <w:rPr>
+                <w:rStyle w:val="af2"/>
+                <w:rFonts w:ascii="Arial" w:hAnsi="Arial" w:cs="Arial"/>
+                <w:noProof/>
+                <w14:shadow w14:blurRad="38100" w14:dist="19050" w14:dir="2700000" w14:sx="100000" w14:sy="100000" w14:kx="0" w14:ky="0" w14:algn="tl">
+                  <w14:schemeClr w14:val="dk1">
+                    <w14:alpha w14:val="60000"/>
+                  </w14:schemeClr>
+                </w14:shadow>
+                <w14:textOutline w14:w="0" w14:cap="flat" w14:cmpd="sng" w14:algn="ctr">
+                  <w14:noFill/>
+                  <w14:prstDash w14:val="solid"/>
+                  <w14:round/>
+                </w14:textOutline>
+              </w:rPr>
+              <w:t>Reference list</w:t>
+            </w:r>
+            <w:r>
+              <w:rPr>
+                <w:noProof/>
+                <w:webHidden/>
+              </w:rPr>
+              <w:tab/>
+            </w:r>
+            <w:r>
+              <w:rPr>
+                <w:noProof/>
+                <w:webHidden/>
+              </w:rPr>
+              <w:fldChar w:fldCharType="begin"/>
+            </w:r>
+            <w:r>
+              <w:rPr>
+                <w:noProof/>
+                <w:webHidden/>
+              </w:rPr>
+              <w:instrText xml:space="preserve"> PAGEREF _Toc35524427 \h </w:instrText>
             </w:r>
             <w:r>
               <w:rPr>
@@ -2048,6 +2208,14 @@
             </w:rPr>
             <w:fldChar w:fldCharType="end"/>
           </w:r>
+          <w:r>
+            <w:rPr>
+              <w:b/>
+              <w:bCs/>
+              <w:noProof/>
+            </w:rPr>
+            <w:t xml:space="preserve"> </w:t>
+          </w:r>
         </w:p>
       </w:sdtContent>
     </w:sdt>
@@ -2075,6 +2243,83 @@
     </w:p>
     <w:p>
       <w:pPr>
+        <w:pStyle w:val="1"/>
+        <w:rPr>
+          <w:rFonts w:ascii="Arial" w:hAnsi="Arial" w:cs="Arial"/>
+          <w:color w:val="000000" w:themeColor="text1"/>
+          <w14:shadow w14:blurRad="38100" w14:dist="19050" w14:dir="2700000" w14:sx="100000" w14:sy="100000" w14:kx="0" w14:ky="0" w14:algn="tl">
+            <w14:schemeClr w14:val="dk1">
+              <w14:alpha w14:val="60000"/>
+            </w14:schemeClr>
+          </w14:shadow>
+          <w14:textOutline w14:w="0" w14:cap="flat" w14:cmpd="sng" w14:algn="ctr">
+            <w14:noFill/>
+            <w14:prstDash w14:val="solid"/>
+            <w14:round/>
+          </w14:textOutline>
+        </w:rPr>
+      </w:pPr>
+      <w:bookmarkStart w:id="1" w:name="_Toc35524414"/>
+      <w:r>
+        <w:rPr>
+          <w:rFonts w:ascii="Arial" w:hAnsi="Arial" w:cs="Arial"/>
+          <w:color w:val="000000" w:themeColor="text1"/>
+          <w14:shadow w14:blurRad="38100" w14:dist="19050" w14:dir="2700000" w14:sx="100000" w14:sy="100000" w14:kx="0" w14:ky="0" w14:algn="tl">
+            <w14:schemeClr w14:val="dk1">
+              <w14:alpha w14:val="60000"/>
+            </w14:schemeClr>
+          </w14:shadow>
+          <w14:textOutline w14:w="0" w14:cap="flat" w14:cmpd="sng" w14:algn="ctr">
+            <w14:noFill/>
+            <w14:prstDash w14:val="solid"/>
+            <w14:round/>
+          </w14:textOutline>
+        </w:rPr>
+        <w:t>Document History</w:t>
+      </w:r>
+      <w:bookmarkEnd w:id="1"/>
+    </w:p>
+    <w:p>
+      <w:pPr>
+        <w:rPr>
+          <w:rFonts w:ascii="Arial" w:hAnsi="Arial" w:cs="Arial"/>
+        </w:rPr>
+      </w:pPr>
+      <w:r>
+        <w:rPr>
+          <w:rFonts w:ascii="Arial" w:hAnsi="Arial" w:cs="Arial"/>
+        </w:rPr>
+        <w:t>Date: 19.03.2020</w:t>
+      </w:r>
+    </w:p>
+    <w:p>
+      <w:pPr>
+        <w:rPr>
+          <w:rFonts w:ascii="Arial" w:hAnsi="Arial" w:cs="Arial"/>
+        </w:rPr>
+      </w:pPr>
+      <w:r>
+        <w:rPr>
+          <w:rFonts w:ascii="Arial" w:hAnsi="Arial" w:cs="Arial"/>
+        </w:rPr>
+        <w:t>Edited by: Viktor Ivanov</w:t>
+      </w:r>
+    </w:p>
+    <w:p>
+      <w:pPr>
+        <w:rPr>
+          <w:rFonts w:ascii="Arial" w:hAnsi="Arial" w:cs="Arial"/>
+        </w:rPr>
+      </w:pPr>
+      <w:r>
+        <w:rPr>
+          <w:rFonts w:ascii="Arial" w:hAnsi="Arial" w:cs="Arial"/>
+        </w:rPr>
+        <w:t>Created a Reference list and Document History paragraphs.</w:t>
+      </w:r>
+    </w:p>
+    <w:p>
+      <w:pPr>
         <w:spacing w:line="360" w:lineRule="auto"/>
         <w:jc w:val="both"/>
         <w:rPr>
@@ -2185,18 +2430,7 @@
     </w:p>
     <w:p>
       <w:pPr>
-        <w:spacing w:line="360" w:lineRule="auto"/>
-        <w:jc w:val="both"/>
-        <w:rPr>
-          <w:rFonts w:ascii="Arial" w:hAnsi="Arial" w:cs="Arial"/>
-          <w:b/>
-          <w:sz w:val="32"/>
-        </w:rPr>
-      </w:pPr>
-    </w:p>
-    <w:p>
-      <w:pPr>
-        <w:pStyle w:val="Heading1"/>
+        <w:pStyle w:val="1"/>
         <w:ind w:firstLine="0"/>
         <w:rPr>
           <w:rFonts w:ascii="Arial" w:hAnsi="Arial" w:cs="Arial"/>
@@ -2204,7 +2438,7 @@
           <w:color w:val="auto"/>
         </w:rPr>
       </w:pPr>
-      <w:bookmarkStart w:id="0" w:name="_Toc34389337"/>
+      <w:bookmarkStart w:id="2" w:name="_Toc35524415"/>
       <w:r>
         <w:rPr>
           <w:rFonts w:ascii="Arial" w:hAnsi="Arial" w:cs="Arial"/>
@@ -2213,7 +2447,7 @@
         </w:rPr>
         <w:t>Description</w:t>
       </w:r>
-      <w:bookmarkEnd w:id="0"/>
+      <w:bookmarkEnd w:id="2"/>
     </w:p>
     <w:p>
       <w:pPr>
@@ -2411,7 +2645,7 @@
     </w:p>
     <w:p>
       <w:pPr>
-        <w:pStyle w:val="Heading1"/>
+        <w:pStyle w:val="1"/>
         <w:ind w:firstLine="0"/>
         <w:rPr>
           <w:rFonts w:ascii="Arial" w:hAnsi="Arial" w:cs="Arial"/>
@@ -2419,7 +2653,7 @@
           <w:color w:val="auto"/>
         </w:rPr>
       </w:pPr>
-      <w:bookmarkStart w:id="1" w:name="_Toc34389338"/>
+      <w:bookmarkStart w:id="3" w:name="_Toc35524416"/>
       <w:r>
         <w:rPr>
           <w:rFonts w:ascii="Arial" w:hAnsi="Arial" w:cs="Arial"/>
@@ -2500,7 +2734,7 @@
         </w:rPr>
         <w:t>unctional requirements</w:t>
       </w:r>
-      <w:bookmarkEnd w:id="1"/>
+      <w:bookmarkEnd w:id="3"/>
     </w:p>
     <w:p>
       <w:pPr>
@@ -2537,8 +2771,39 @@
         <w:rPr>
           <w:rFonts w:ascii="Arial" w:hAnsi="Arial" w:cs="Arial"/>
         </w:rPr>
-        <w:t>s value every 15 minutes or when a sudden spike in the measures occurs. Those sensors will be connected to a simulated ventilation box in C# on a laptop application, where an algorithm will calculate the state of the air quality and the needed actions to take depending on that state. Furthermore, a green and red LEDs will show if the value of the sensor is being used by the algorithm.  The C# system will have the ability to increase or decrease the number of sensors connected to it. Additionally, the red LED will also indicate by blinking when the bi-directional communication between a sensor and the app is lost. All the values sent by the sensors will be stored in a log where they can be accessed by the user.</w:t>
+        <w:t xml:space="preserve">s value every 15 minutes or when a sudden spike in the measures occurs. Those sensors will be connected to a simulated ventilation box in C# on a laptop application, where an algorithm will calculate the state of the air quality and the needed actions to take depending on that state. Furthermore, a green and red LEDs will show if the value of the sensor is being used by the algorithm.  The C# system will have the ability to increase or </w:t>
       </w:r>
+      <w:r>
+        <w:rPr>
+          <w:rFonts w:ascii="Arial" w:hAnsi="Arial" w:cs="Arial"/>
+        </w:rPr>
+        <w:lastRenderedPageBreak/>
+        <w:t>decrease the number of sensors connected to it. Additionally, the red LED will also indicate by blinking when the bi-directional communication between a sensor and the app is lost. All the values sent by the sensors will be stored in a log where they can be accessed by the user.</w:t>
+      </w:r>
+    </w:p>
+    <w:p>
+      <w:pPr>
+        <w:spacing w:line="360" w:lineRule="auto"/>
+        <w:ind w:firstLine="0"/>
+        <w:rPr>
+          <w:rFonts w:ascii="Arial" w:hAnsi="Arial" w:cs="Arial"/>
+        </w:rPr>
+      </w:pPr>
+    </w:p>
+    <w:p>
+      <w:pPr>
+        <w:spacing w:line="360" w:lineRule="auto"/>
+        <w:ind w:firstLine="0"/>
+        <w:rPr>
+          <w:rFonts w:ascii="Arial" w:hAnsi="Arial" w:cs="Arial"/>
+        </w:rPr>
+      </w:pPr>
+      <w:r>
+        <w:rPr>
+          <w:rFonts w:ascii="Arial" w:hAnsi="Arial" w:cs="Arial"/>
+        </w:rPr>
+        <w:t>Visit the use cases document in the appendix for further explanation.</w:t>
+      </w:r>
     </w:p>
     <w:p>
       <w:pPr>
@@ -2586,7 +2851,7 @@
     </w:p>
     <w:p>
       <w:pPr>
-        <w:pStyle w:val="Heading1"/>
+        <w:pStyle w:val="1"/>
         <w:ind w:firstLine="0"/>
         <w:rPr>
           <w:rFonts w:ascii="Arial" w:hAnsi="Arial" w:cs="Arial"/>
@@ -2594,7 +2859,7 @@
           <w:color w:val="auto"/>
         </w:rPr>
       </w:pPr>
-      <w:bookmarkStart w:id="2" w:name="_Toc34389339"/>
+      <w:bookmarkStart w:id="4" w:name="_Toc35524417"/>
       <w:r>
         <w:rPr>
           <w:rFonts w:ascii="Arial" w:hAnsi="Arial" w:cs="Arial"/>
@@ -2603,13 +2868,13 @@
         </w:rPr>
         <w:t>Non-functional requirements</w:t>
       </w:r>
-      <w:bookmarkEnd w:id="2"/>
-    </w:p>
-    <w:p>
-      <w:pPr>
-        <w:spacing w:line="360" w:lineRule="auto"/>
-        <w:rPr>
-          <w:rStyle w:val="Strong"/>
+      <w:bookmarkEnd w:id="4"/>
+    </w:p>
+    <w:p>
+      <w:pPr>
+        <w:spacing w:line="360" w:lineRule="auto"/>
+        <w:rPr>
+          <w:rStyle w:val="a8"/>
           <w:rFonts w:ascii="Arial" w:hAnsi="Arial" w:cs="Arial"/>
           <w:b w:val="0"/>
           <w:bCs w:val="0"/>
@@ -2621,7 +2886,7 @@
       </w:pPr>
       <w:r>
         <w:rPr>
-          <w:rStyle w:val="Strong"/>
+          <w:rStyle w:val="a8"/>
           <w:rFonts w:ascii="Arial" w:hAnsi="Arial" w:cs="Arial"/>
           <w:color w:val="000000"/>
           <w:sz w:val="27"/>
@@ -2632,7 +2897,7 @@
       </w:r>
       <w:r>
         <w:rPr>
-          <w:rStyle w:val="Strong"/>
+          <w:rStyle w:val="a8"/>
           <w:rFonts w:ascii="Arial" w:hAnsi="Arial" w:cs="Arial"/>
           <w:b w:val="0"/>
           <w:color w:val="000000"/>
@@ -2645,7 +2910,7 @@
       <w:pPr>
         <w:spacing w:line="360" w:lineRule="auto"/>
         <w:rPr>
-          <w:rStyle w:val="Strong"/>
+          <w:rStyle w:val="a8"/>
           <w:rFonts w:ascii="Arial" w:hAnsi="Arial" w:cs="Arial"/>
           <w:b w:val="0"/>
           <w:bCs w:val="0"/>
@@ -2655,7 +2920,7 @@
       </w:pPr>
       <w:r>
         <w:rPr>
-          <w:rStyle w:val="Strong"/>
+          <w:rStyle w:val="a8"/>
           <w:rFonts w:ascii="Arial" w:hAnsi="Arial" w:cs="Arial"/>
           <w:color w:val="000000"/>
           <w:sz w:val="27"/>
@@ -2666,7 +2931,7 @@
       </w:r>
       <w:r>
         <w:rPr>
-          <w:rStyle w:val="Strong"/>
+          <w:rStyle w:val="a8"/>
           <w:rFonts w:ascii="Arial" w:hAnsi="Arial" w:cs="Arial"/>
           <w:b w:val="0"/>
           <w:color w:val="000000"/>
@@ -2679,7 +2944,7 @@
       <w:pPr>
         <w:spacing w:line="360" w:lineRule="auto"/>
         <w:rPr>
-          <w:rStyle w:val="Strong"/>
+          <w:rStyle w:val="a8"/>
           <w:rFonts w:ascii="Arial" w:hAnsi="Arial" w:cs="Arial"/>
           <w:b w:val="0"/>
           <w:bCs w:val="0"/>
@@ -2689,7 +2954,7 @@
       </w:pPr>
       <w:r>
         <w:rPr>
-          <w:rStyle w:val="Strong"/>
+          <w:rStyle w:val="a8"/>
           <w:rFonts w:ascii="Arial" w:hAnsi="Arial" w:cs="Arial"/>
           <w:color w:val="000000"/>
           <w:sz w:val="27"/>
@@ -2700,7 +2965,7 @@
       </w:r>
       <w:r>
         <w:rPr>
-          <w:rStyle w:val="Strong"/>
+          <w:rStyle w:val="a8"/>
           <w:rFonts w:ascii="Arial" w:hAnsi="Arial" w:cs="Arial"/>
           <w:b w:val="0"/>
           <w:color w:val="000000"/>
@@ -2713,7 +2978,7 @@
       <w:pPr>
         <w:spacing w:line="360" w:lineRule="auto"/>
         <w:rPr>
-          <w:rStyle w:val="Strong"/>
+          <w:rStyle w:val="a8"/>
           <w:rFonts w:ascii="Arial" w:hAnsi="Arial" w:cs="Arial"/>
           <w:b w:val="0"/>
           <w:bCs w:val="0"/>
@@ -2723,7 +2988,7 @@
       </w:pPr>
       <w:r>
         <w:rPr>
-          <w:rStyle w:val="Strong"/>
+          <w:rStyle w:val="a8"/>
           <w:rFonts w:ascii="Arial" w:hAnsi="Arial" w:cs="Arial"/>
           <w:color w:val="000000"/>
           <w:sz w:val="27"/>
@@ -2734,7 +2999,7 @@
       </w:r>
       <w:r>
         <w:rPr>
-          <w:rStyle w:val="Strong"/>
+          <w:rStyle w:val="a8"/>
           <w:rFonts w:ascii="Arial" w:hAnsi="Arial" w:cs="Arial"/>
           <w:b w:val="0"/>
           <w:color w:val="000000"/>
@@ -2747,7 +3012,7 @@
       <w:pPr>
         <w:spacing w:line="360" w:lineRule="auto"/>
         <w:rPr>
-          <w:rStyle w:val="Strong"/>
+          <w:rStyle w:val="a8"/>
           <w:rFonts w:ascii="Arial" w:hAnsi="Arial" w:cs="Arial"/>
           <w:b w:val="0"/>
           <w:color w:val="000000"/>
@@ -2756,7 +3021,7 @@
       </w:pPr>
       <w:r>
         <w:rPr>
-          <w:rStyle w:val="Strong"/>
+          <w:rStyle w:val="a8"/>
           <w:rFonts w:ascii="Arial" w:hAnsi="Arial" w:cs="Arial"/>
           <w:color w:val="000000"/>
           <w:sz w:val="27"/>
@@ -2767,7 +3032,7 @@
       </w:r>
       <w:r>
         <w:rPr>
-          <w:rStyle w:val="Strong"/>
+          <w:rStyle w:val="a8"/>
           <w:rFonts w:ascii="Arial" w:hAnsi="Arial" w:cs="Arial"/>
           <w:b w:val="0"/>
           <w:color w:val="000000"/>
@@ -2943,7 +3208,7 @@
     </w:p>
     <w:p>
       <w:pPr>
-        <w:pStyle w:val="Heading1"/>
+        <w:pStyle w:val="1"/>
         <w:ind w:firstLine="0"/>
         <w:rPr>
           <w:rFonts w:ascii="Arial" w:hAnsi="Arial" w:cs="Arial"/>
@@ -2951,7 +3216,7 @@
           <w:color w:val="auto"/>
         </w:rPr>
       </w:pPr>
-      <w:bookmarkStart w:id="3" w:name="_Toc34389340"/>
+      <w:bookmarkStart w:id="5" w:name="_Toc35524418"/>
       <w:r>
         <w:rPr>
           <w:rFonts w:ascii="Arial" w:hAnsi="Arial" w:cs="Arial"/>
@@ -2960,7 +3225,7 @@
         </w:rPr>
         <w:t>Project way of working</w:t>
       </w:r>
-      <w:bookmarkEnd w:id="3"/>
+      <w:bookmarkEnd w:id="5"/>
     </w:p>
     <w:p>
       <w:pPr>
@@ -3189,7 +3454,7 @@
     </w:p>
     <w:p>
       <w:pPr>
-        <w:pStyle w:val="Heading1"/>
+        <w:pStyle w:val="1"/>
         <w:ind w:firstLine="0"/>
         <w:rPr>
           <w:rFonts w:ascii="Arial" w:hAnsi="Arial" w:cs="Arial"/>
@@ -3197,19 +3462,18 @@
           <w:color w:val="auto"/>
         </w:rPr>
       </w:pPr>
-      <w:bookmarkStart w:id="4" w:name="_Toc33129953"/>
-      <w:bookmarkStart w:id="5" w:name="_Toc34389341"/>
+      <w:bookmarkStart w:id="6" w:name="_Toc33129953"/>
+      <w:bookmarkStart w:id="7" w:name="_Toc35524419"/>
       <w:r>
         <w:rPr>
           <w:rFonts w:ascii="Arial" w:hAnsi="Arial" w:cs="Arial"/>
           <w:b/>
           <w:color w:val="auto"/>
         </w:rPr>
-        <w:lastRenderedPageBreak/>
         <w:t>Communication plan</w:t>
       </w:r>
-      <w:bookmarkEnd w:id="4"/>
-      <w:bookmarkEnd w:id="5"/>
+      <w:bookmarkEnd w:id="6"/>
+      <w:bookmarkEnd w:id="7"/>
     </w:p>
     <w:p>
       <w:pPr>
@@ -3242,7 +3506,7 @@
     </w:p>
     <w:p>
       <w:pPr>
-        <w:pStyle w:val="Heading2"/>
+        <w:pStyle w:val="2"/>
         <w:ind w:left="-737"/>
         <w:jc w:val="both"/>
         <w:rPr>
@@ -3253,7 +3517,7 @@
           <w:lang w:val="en-GB"/>
         </w:rPr>
       </w:pPr>
-      <w:bookmarkStart w:id="6" w:name="_Toc34389342"/>
+      <w:bookmarkStart w:id="8" w:name="_Toc35524420"/>
       <w:r>
         <w:rPr>
           <w:rFonts w:ascii="Arial" w:hAnsi="Arial" w:cs="Arial"/>
@@ -3264,7 +3528,7 @@
         </w:rPr>
         <w:t>Internal communication</w:t>
       </w:r>
-      <w:bookmarkEnd w:id="6"/>
+      <w:bookmarkEnd w:id="8"/>
     </w:p>
     <w:p>
       <w:pPr>
@@ -3297,7 +3561,7 @@
     </w:p>
     <w:p>
       <w:pPr>
-        <w:pStyle w:val="Heading2"/>
+        <w:pStyle w:val="2"/>
         <w:ind w:left="-737"/>
         <w:rPr>
           <w:rFonts w:ascii="Arial" w:hAnsi="Arial" w:cs="Arial"/>
@@ -3307,7 +3571,7 @@
           <w:lang w:val="en-GB"/>
         </w:rPr>
       </w:pPr>
-      <w:bookmarkStart w:id="7" w:name="_Toc34389343"/>
+      <w:bookmarkStart w:id="9" w:name="_Toc35524421"/>
       <w:r>
         <w:rPr>
           <w:rFonts w:ascii="Arial" w:hAnsi="Arial" w:cs="Arial"/>
@@ -3318,7 +3582,7 @@
         </w:rPr>
         <w:t>Customer communication</w:t>
       </w:r>
-      <w:bookmarkEnd w:id="7"/>
+      <w:bookmarkEnd w:id="9"/>
     </w:p>
     <w:p>
       <w:pPr>
@@ -3358,7 +3622,7 @@
     </w:p>
     <w:p>
       <w:pPr>
-        <w:pStyle w:val="Heading2"/>
+        <w:pStyle w:val="2"/>
         <w:ind w:left="-737"/>
         <w:rPr>
           <w:rFonts w:ascii="Arial" w:hAnsi="Arial" w:cs="Arial"/>
@@ -3368,7 +3632,7 @@
           <w:lang w:val="en-GB"/>
         </w:rPr>
       </w:pPr>
-      <w:bookmarkStart w:id="8" w:name="_Toc34389344"/>
+      <w:bookmarkStart w:id="10" w:name="_Toc35524422"/>
       <w:r>
         <w:rPr>
           <w:rFonts w:ascii="Arial" w:hAnsi="Arial" w:cs="Arial"/>
@@ -3377,10 +3641,9 @@
           <w:szCs w:val="28"/>
           <w:lang w:val="en-GB"/>
         </w:rPr>
-        <w:lastRenderedPageBreak/>
         <w:t>Teacher communication</w:t>
       </w:r>
-      <w:bookmarkEnd w:id="8"/>
+      <w:bookmarkEnd w:id="10"/>
     </w:p>
     <w:p>
       <w:pPr>
@@ -3447,7 +3710,7 @@
     </w:p>
     <w:tbl>
       <w:tblPr>
-        <w:tblStyle w:val="TableGrid"/>
+        <w:tblStyle w:val="a3"/>
         <w:tblW w:w="0" w:type="auto"/>
         <w:tblLook w:val="04A0" w:firstRow="1" w:lastRow="0" w:firstColumn="1" w:lastColumn="0" w:noHBand="0" w:noVBand="1"/>
       </w:tblPr>
@@ -3724,7 +3987,7 @@
     </w:p>
     <w:p>
       <w:pPr>
-        <w:pStyle w:val="ListParagraph"/>
+        <w:pStyle w:val="a9"/>
         <w:numPr>
           <w:ilvl w:val="0"/>
           <w:numId w:val="1"/>
@@ -3747,7 +4010,7 @@
     </w:p>
     <w:p>
       <w:pPr>
-        <w:pStyle w:val="ListParagraph"/>
+        <w:pStyle w:val="a9"/>
         <w:numPr>
           <w:ilvl w:val="0"/>
           <w:numId w:val="1"/>
@@ -3770,7 +4033,7 @@
     </w:p>
     <w:p>
       <w:pPr>
-        <w:pStyle w:val="ListParagraph"/>
+        <w:pStyle w:val="a9"/>
         <w:numPr>
           <w:ilvl w:val="0"/>
           <w:numId w:val="1"/>
@@ -3793,7 +4056,7 @@
     </w:p>
     <w:p>
       <w:pPr>
-        <w:pStyle w:val="ListParagraph"/>
+        <w:pStyle w:val="a9"/>
         <w:numPr>
           <w:ilvl w:val="0"/>
           <w:numId w:val="1"/>
@@ -3816,7 +4079,7 @@
     </w:p>
     <w:p>
       <w:pPr>
-        <w:pStyle w:val="ListParagraph"/>
+        <w:pStyle w:val="a9"/>
         <w:numPr>
           <w:ilvl w:val="0"/>
           <w:numId w:val="1"/>
@@ -3839,7 +4102,7 @@
     </w:p>
     <w:p>
       <w:pPr>
-        <w:pStyle w:val="ListParagraph"/>
+        <w:pStyle w:val="a9"/>
         <w:numPr>
           <w:ilvl w:val="0"/>
           <w:numId w:val="1"/>
@@ -3878,7 +4141,7 @@
     </w:p>
     <w:p>
       <w:pPr>
-        <w:pStyle w:val="ListParagraph"/>
+        <w:pStyle w:val="a9"/>
         <w:numPr>
           <w:ilvl w:val="0"/>
           <w:numId w:val="2"/>
@@ -3896,12 +4159,13 @@
           <w:sz w:val="24"/>
           <w:lang w:val="en-GB"/>
         </w:rPr>
+        <w:lastRenderedPageBreak/>
         <w:t>Organize meetings</w:t>
       </w:r>
     </w:p>
     <w:p>
       <w:pPr>
-        <w:pStyle w:val="ListParagraph"/>
+        <w:pStyle w:val="a9"/>
         <w:numPr>
           <w:ilvl w:val="0"/>
           <w:numId w:val="2"/>
@@ -3924,7 +4188,7 @@
     </w:p>
     <w:p>
       <w:pPr>
-        <w:pStyle w:val="ListParagraph"/>
+        <w:pStyle w:val="a9"/>
         <w:numPr>
           <w:ilvl w:val="0"/>
           <w:numId w:val="2"/>
@@ -3947,7 +4211,7 @@
     </w:p>
     <w:p>
       <w:pPr>
-        <w:pStyle w:val="ListParagraph"/>
+        <w:pStyle w:val="a9"/>
         <w:numPr>
           <w:ilvl w:val="0"/>
           <w:numId w:val="2"/>
@@ -3981,23 +4245,15 @@
           <w:rFonts w:ascii="Arial" w:hAnsi="Arial" w:cs="Arial"/>
           <w:lang w:val="en-GB"/>
         </w:rPr>
-        <w:t xml:space="preserve">Team dynamics are important and we expect all members to be able to express their ideas and opinions and allow open communication in order to avoid conflicts between group members. Everyone should be able to show their specialties </w:t>
+        <w:t>Team dynamics are important and we expect all members to be able to express their ideas and opinions and allow open communication in order to avoid conflicts between group members. Everyone should be able to show their specialties and personality types in order to complement each other’s work. The optimal result for the customer is achieved if all requirements from all group members are met and if open communication is paramount.</w:t>
       </w:r>
-      <w:r>
-        <w:rPr>
-          <w:rFonts w:ascii="Arial" w:hAnsi="Arial" w:cs="Arial"/>
-          <w:lang w:val="en-GB"/>
-        </w:rPr>
-        <w:lastRenderedPageBreak/>
-        <w:t>and personality types in order to complement each other’s work. The optimal result for the customer is achieved if all requirements from all group members are met and if open communication is paramount.</w:t>
-      </w:r>
-    </w:p>
-    <w:p>
-      <w:pPr>
-        <w:pStyle w:val="Heading1"/>
+    </w:p>
+    <w:p>
+      <w:pPr>
+        <w:pStyle w:val="1"/>
         <w:ind w:firstLine="0"/>
       </w:pPr>
-      <w:bookmarkStart w:id="9" w:name="_Toc34389345"/>
+      <w:bookmarkStart w:id="11" w:name="_Toc35524423"/>
       <w:r>
         <w:rPr>
           <w:rFonts w:ascii="Arial" w:hAnsi="Arial" w:cs="Arial"/>
@@ -4006,11 +4262,11 @@
         </w:rPr>
         <w:t>Milestones</w:t>
       </w:r>
-      <w:bookmarkEnd w:id="9"/>
+      <w:bookmarkEnd w:id="11"/>
     </w:p>
     <w:tbl>
       <w:tblPr>
-        <w:tblStyle w:val="TableGrid"/>
+        <w:tblStyle w:val="a3"/>
         <w:tblW w:w="9529" w:type="dxa"/>
         <w:tblLook w:val="04A0" w:firstRow="1" w:lastRow="0" w:firstColumn="1" w:lastColumn="0" w:noHBand="0" w:noVBand="1"/>
       </w:tblPr>
@@ -4251,7 +4507,7 @@
     </w:p>
     <w:tbl>
       <w:tblPr>
-        <w:tblStyle w:val="TableGrid"/>
+        <w:tblStyle w:val="a3"/>
         <w:tblW w:w="9529" w:type="dxa"/>
         <w:tblLook w:val="04A0" w:firstRow="1" w:lastRow="0" w:firstColumn="1" w:lastColumn="0" w:noHBand="0" w:noVBand="1"/>
       </w:tblPr>
@@ -4463,6 +4719,7 @@
                 <w:rFonts w:ascii="Arial" w:hAnsi="Arial" w:cs="Arial"/>
                 <w:b/>
               </w:rPr>
+              <w:lastRenderedPageBreak/>
               <w:t xml:space="preserve">Output: </w:t>
             </w:r>
             <w:r>
@@ -4517,7 +4774,7 @@
     </w:p>
     <w:tbl>
       <w:tblPr>
-        <w:tblStyle w:val="TableGrid"/>
+        <w:tblStyle w:val="a3"/>
         <w:tblW w:w="9529" w:type="dxa"/>
         <w:tblLook w:val="04A0" w:firstRow="1" w:lastRow="0" w:firstColumn="1" w:lastColumn="0" w:noHBand="0" w:noVBand="1"/>
       </w:tblPr>
@@ -4550,7 +4807,6 @@
                 <w:rFonts w:ascii="Arial" w:hAnsi="Arial" w:cs="Arial"/>
                 <w:b/>
               </w:rPr>
-              <w:lastRenderedPageBreak/>
               <w:t xml:space="preserve">Activity name: </w:t>
             </w:r>
             <w:r>
@@ -4759,7 +5015,7 @@
     </w:p>
     <w:tbl>
       <w:tblPr>
-        <w:tblStyle w:val="TableGrid"/>
+        <w:tblStyle w:val="a3"/>
         <w:tblW w:w="9529" w:type="dxa"/>
         <w:tblLook w:val="04A0" w:firstRow="1" w:lastRow="0" w:firstColumn="1" w:lastColumn="0" w:noHBand="0" w:noVBand="1"/>
       </w:tblPr>
@@ -4992,7 +5248,7 @@
     </w:p>
     <w:tbl>
       <w:tblPr>
-        <w:tblStyle w:val="TableGrid"/>
+        <w:tblStyle w:val="a3"/>
         <w:tblW w:w="9529" w:type="dxa"/>
         <w:tblLook w:val="04A0" w:firstRow="1" w:lastRow="0" w:firstColumn="1" w:lastColumn="0" w:noHBand="0" w:noVBand="1"/>
       </w:tblPr>
@@ -5175,6 +5431,7 @@
               <w:rPr>
                 <w:rFonts w:ascii="Arial" w:hAnsi="Arial" w:cs="Arial"/>
               </w:rPr>
+              <w:lastRenderedPageBreak/>
               <w:t>A C# application will be built to simulate a ventilation box. The application will take the readings from the sensors over the network and communicate with the sensors bi-directionally. Additionally, the final assembly of the system will take place.</w:t>
             </w:r>
           </w:p>
@@ -5250,22 +5507,21 @@
     </w:p>
     <w:p>
       <w:pPr>
-        <w:pStyle w:val="Heading1"/>
-        <w:rPr>
-          <w:rFonts w:ascii="Arial" w:hAnsi="Arial" w:cs="Arial"/>
-        </w:rPr>
-      </w:pPr>
-      <w:bookmarkStart w:id="10" w:name="_Toc34389346"/>
+        <w:pStyle w:val="1"/>
+        <w:rPr>
+          <w:rFonts w:ascii="Arial" w:hAnsi="Arial" w:cs="Arial"/>
+        </w:rPr>
+      </w:pPr>
+      <w:bookmarkStart w:id="12" w:name="_Toc35524424"/>
       <w:r>
         <w:rPr>
           <w:rFonts w:ascii="Arial" w:hAnsi="Arial" w:cs="Arial"/>
           <w:b/>
           <w:color w:val="auto"/>
         </w:rPr>
-        <w:lastRenderedPageBreak/>
         <w:t>Deliverables</w:t>
       </w:r>
-      <w:bookmarkEnd w:id="10"/>
+      <w:bookmarkEnd w:id="12"/>
     </w:p>
     <w:p>
       <w:pPr>
@@ -5277,7 +5533,7 @@
     </w:p>
     <w:tbl>
       <w:tblPr>
-        <w:tblStyle w:val="TableGrid"/>
+        <w:tblStyle w:val="a3"/>
         <w:tblW w:w="9529" w:type="dxa"/>
         <w:tblLook w:val="04A0" w:firstRow="1" w:lastRow="0" w:firstColumn="1" w:lastColumn="0" w:noHBand="0" w:noVBand="1"/>
       </w:tblPr>
@@ -5542,7 +5798,7 @@
     </w:p>
     <w:tbl>
       <w:tblPr>
-        <w:tblStyle w:val="TableGrid"/>
+        <w:tblStyle w:val="a3"/>
         <w:tblW w:w="9529" w:type="dxa"/>
         <w:tblLook w:val="04A0" w:firstRow="1" w:lastRow="0" w:firstColumn="1" w:lastColumn="0" w:noHBand="0" w:noVBand="1"/>
       </w:tblPr>
@@ -5791,7 +6047,7 @@
     </w:p>
     <w:tbl>
       <w:tblPr>
-        <w:tblStyle w:val="TableGrid"/>
+        <w:tblStyle w:val="a3"/>
         <w:tblW w:w="9529" w:type="dxa"/>
         <w:tblLook w:val="04A0" w:firstRow="1" w:lastRow="0" w:firstColumn="1" w:lastColumn="0" w:noHBand="0" w:noVBand="1"/>
       </w:tblPr>
@@ -5888,6 +6144,7 @@
                 <w:rFonts w:ascii="Arial" w:hAnsi="Arial" w:cs="Arial"/>
                 <w:b/>
               </w:rPr>
+              <w:lastRenderedPageBreak/>
               <w:t xml:space="preserve">Input: </w:t>
             </w:r>
             <w:r>
@@ -6039,7 +6296,7 @@
     </w:p>
     <w:tbl>
       <w:tblPr>
-        <w:tblStyle w:val="TableGrid"/>
+        <w:tblStyle w:val="a3"/>
         <w:tblW w:w="9529" w:type="dxa"/>
         <w:tblLook w:val="04A0" w:firstRow="1" w:lastRow="0" w:firstColumn="1" w:lastColumn="0" w:noHBand="0" w:noVBand="1"/>
       </w:tblPr>
@@ -6072,7 +6329,6 @@
                 <w:rFonts w:ascii="Arial" w:hAnsi="Arial" w:cs="Arial"/>
                 <w:b/>
               </w:rPr>
-              <w:lastRenderedPageBreak/>
               <w:t>Activity name:</w:t>
             </w:r>
             <w:r>
@@ -6280,14 +6536,14 @@
     </w:p>
     <w:p>
       <w:pPr>
-        <w:pStyle w:val="Heading1"/>
+        <w:pStyle w:val="1"/>
         <w:rPr>
           <w:rFonts w:ascii="Arial" w:hAnsi="Arial" w:cs="Arial"/>
           <w:b/>
           <w:color w:val="auto"/>
         </w:rPr>
       </w:pPr>
-      <w:bookmarkStart w:id="11" w:name="_Toc34389347"/>
+      <w:bookmarkStart w:id="13" w:name="_Toc35524425"/>
       <w:r>
         <w:rPr>
           <w:rFonts w:ascii="Arial" w:hAnsi="Arial" w:cs="Arial"/>
@@ -6296,7 +6552,7 @@
         </w:rPr>
         <w:t>Risk analysis</w:t>
       </w:r>
-      <w:bookmarkEnd w:id="11"/>
+      <w:bookmarkEnd w:id="13"/>
     </w:p>
     <w:p>
       <w:pPr>
@@ -6314,7 +6570,7 @@
     </w:p>
     <w:p>
       <w:pPr>
-        <w:pStyle w:val="ListParagraph"/>
+        <w:pStyle w:val="a9"/>
         <w:numPr>
           <w:ilvl w:val="0"/>
           <w:numId w:val="3"/>
@@ -6337,7 +6593,7 @@
     </w:p>
     <w:p>
       <w:pPr>
-        <w:pStyle w:val="ListParagraph"/>
+        <w:pStyle w:val="a9"/>
         <w:numPr>
           <w:ilvl w:val="0"/>
           <w:numId w:val="3"/>
@@ -6376,7 +6632,7 @@
     </w:p>
     <w:p>
       <w:pPr>
-        <w:pStyle w:val="ListParagraph"/>
+        <w:pStyle w:val="a9"/>
         <w:numPr>
           <w:ilvl w:val="0"/>
           <w:numId w:val="3"/>
@@ -6399,7 +6655,7 @@
     </w:p>
     <w:p>
       <w:pPr>
-        <w:pStyle w:val="ListParagraph"/>
+        <w:pStyle w:val="a9"/>
         <w:numPr>
           <w:ilvl w:val="0"/>
           <w:numId w:val="3"/>
@@ -6417,12 +6673,13 @@
           <w:sz w:val="24"/>
           <w:szCs w:val="24"/>
         </w:rPr>
+        <w:lastRenderedPageBreak/>
         <w:t>A project team member fails to deliver their part. Perhaps someone will have struggles with their task, maybe personal problems or lack of organization, anything can go wrong even on a personal level. This could lead to significant delays.</w:t>
       </w:r>
     </w:p>
     <w:p>
       <w:pPr>
-        <w:pStyle w:val="ListParagraph"/>
+        <w:pStyle w:val="a9"/>
         <w:numPr>
           <w:ilvl w:val="0"/>
           <w:numId w:val="3"/>
@@ -6445,7 +6702,7 @@
     </w:p>
     <w:p>
       <w:pPr>
-        <w:pStyle w:val="ListParagraph"/>
+        <w:pStyle w:val="a9"/>
         <w:numPr>
           <w:ilvl w:val="0"/>
           <w:numId w:val="3"/>
@@ -6468,7 +6725,7 @@
     </w:p>
     <w:p>
       <w:pPr>
-        <w:pStyle w:val="ListParagraph"/>
+        <w:pStyle w:val="a9"/>
         <w:numPr>
           <w:ilvl w:val="0"/>
           <w:numId w:val="3"/>
@@ -6486,7 +6743,6 @@
           <w:sz w:val="24"/>
           <w:szCs w:val="24"/>
         </w:rPr>
-        <w:lastRenderedPageBreak/>
         <w:t>The needed hardware is not provided on time by customer. This is always a possibility when the team relies on the customer to provide something.</w:t>
       </w:r>
     </w:p>
@@ -6556,7 +6812,7 @@
     </w:p>
     <w:tbl>
       <w:tblPr>
-        <w:tblStyle w:val="TableGrid"/>
+        <w:tblStyle w:val="a3"/>
         <w:tblW w:w="0" w:type="auto"/>
         <w:jc w:val="center"/>
         <w:tblLook w:val="04A0" w:firstRow="1" w:lastRow="0" w:firstColumn="1" w:lastColumn="0" w:noHBand="0" w:noVBand="1"/>
@@ -6679,7 +6935,7 @@
           </w:tcPr>
           <w:p>
             <w:pPr>
-              <w:pStyle w:val="ListParagraph"/>
+              <w:pStyle w:val="a9"/>
               <w:numPr>
                 <w:ilvl w:val="0"/>
                 <w:numId w:val="4"/>
@@ -6780,7 +7036,7 @@
           </w:tcPr>
           <w:p>
             <w:pPr>
-              <w:pStyle w:val="ListParagraph"/>
+              <w:pStyle w:val="a9"/>
               <w:numPr>
                 <w:ilvl w:val="0"/>
                 <w:numId w:val="4"/>
@@ -6881,7 +7137,7 @@
           </w:tcPr>
           <w:p>
             <w:pPr>
-              <w:pStyle w:val="ListParagraph"/>
+              <w:pStyle w:val="a9"/>
               <w:numPr>
                 <w:ilvl w:val="0"/>
                 <w:numId w:val="4"/>
@@ -6900,6 +7156,7 @@
                 <w:sz w:val="24"/>
                 <w:szCs w:val="24"/>
               </w:rPr>
+              <w:lastRenderedPageBreak/>
               <w:t>Sprint demo failing</w:t>
             </w:r>
           </w:p>
@@ -6982,7 +7239,7 @@
           </w:tcPr>
           <w:p>
             <w:pPr>
-              <w:pStyle w:val="ListParagraph"/>
+              <w:pStyle w:val="a9"/>
               <w:numPr>
                 <w:ilvl w:val="0"/>
                 <w:numId w:val="4"/>
@@ -7067,14 +7324,7 @@
               <w:rPr>
                 <w:rFonts w:ascii="Arial" w:hAnsi="Arial" w:cs="Arial"/>
               </w:rPr>
-              <w:t xml:space="preserve">Scrum master keeps track of how everyone’s handling their tasks </w:t>
-            </w:r>
-            <w:r>
-              <w:rPr>
-                <w:rFonts w:ascii="Arial" w:hAnsi="Arial" w:cs="Arial"/>
-              </w:rPr>
-              <w:lastRenderedPageBreak/>
-              <w:t>and offers help if needed.</w:t>
+              <w:t>Scrum master keeps track of how everyone’s handling their tasks and offers help if needed.</w:t>
             </w:r>
           </w:p>
         </w:tc>
@@ -7090,7 +7340,7 @@
           </w:tcPr>
           <w:p>
             <w:pPr>
-              <w:pStyle w:val="ListParagraph"/>
+              <w:pStyle w:val="a9"/>
               <w:numPr>
                 <w:ilvl w:val="0"/>
                 <w:numId w:val="4"/>
@@ -7109,7 +7359,6 @@
                 <w:sz w:val="24"/>
                 <w:szCs w:val="24"/>
               </w:rPr>
-              <w:lastRenderedPageBreak/>
               <w:t>Documentation is incomplete</w:t>
             </w:r>
           </w:p>
@@ -7192,7 +7441,7 @@
           </w:tcPr>
           <w:p>
             <w:pPr>
-              <w:pStyle w:val="ListParagraph"/>
+              <w:pStyle w:val="a9"/>
               <w:numPr>
                 <w:ilvl w:val="0"/>
                 <w:numId w:val="4"/>
@@ -7293,7 +7542,7 @@
           </w:tcPr>
           <w:p>
             <w:pPr>
-              <w:pStyle w:val="ListParagraph"/>
+              <w:pStyle w:val="a9"/>
               <w:numPr>
                 <w:ilvl w:val="0"/>
                 <w:numId w:val="4"/>
@@ -7495,7 +7744,7 @@
     </w:p>
     <w:p>
       <w:pPr>
-        <w:pStyle w:val="Heading1"/>
+        <w:pStyle w:val="1"/>
         <w:ind w:firstLine="0"/>
         <w:rPr>
           <w:rFonts w:ascii="Arial" w:hAnsi="Arial" w:cs="Arial"/>
@@ -7503,17 +7752,16 @@
           <w:color w:val="auto"/>
         </w:rPr>
       </w:pPr>
-      <w:bookmarkStart w:id="12" w:name="_Toc34389348"/>
+      <w:bookmarkStart w:id="14" w:name="_Toc35524426"/>
       <w:r>
         <w:rPr>
           <w:rFonts w:ascii="Arial" w:hAnsi="Arial" w:cs="Arial"/>
           <w:b/>
           <w:color w:val="auto"/>
         </w:rPr>
-        <w:lastRenderedPageBreak/>
         <w:t>Configuration management</w:t>
       </w:r>
-      <w:bookmarkEnd w:id="12"/>
+      <w:bookmarkEnd w:id="14"/>
     </w:p>
     <w:p>
       <w:pPr>
@@ -7559,8 +7807,6 @@
         </w:rPr>
         <w:t xml:space="preserve"> Team members are also obligated to follow the directory structure and commit their work to the appropriate branch/directory.</w:t>
       </w:r>
-      <w:bookmarkStart w:id="13" w:name="_GoBack"/>
-      <w:bookmarkEnd w:id="13"/>
     </w:p>
     <w:p>
       <w:pPr>
@@ -7582,8 +7828,209 @@
         <w:spacing w:line="360" w:lineRule="auto"/>
       </w:pPr>
     </w:p>
+    <w:p>
+      <w:pPr>
+        <w:spacing w:line="360" w:lineRule="auto"/>
+      </w:pPr>
+    </w:p>
+    <w:p>
+      <w:pPr>
+        <w:pStyle w:val="1"/>
+        <w:rPr>
+          <w:rFonts w:ascii="Arial" w:hAnsi="Arial" w:cs="Arial"/>
+          <w:b/>
+          <w:color w:val="000000" w:themeColor="text1"/>
+          <w14:shadow w14:blurRad="38100" w14:dist="19050" w14:dir="2700000" w14:sx="100000" w14:sy="100000" w14:kx="0" w14:ky="0" w14:algn="tl">
+            <w14:schemeClr w14:val="dk1">
+              <w14:alpha w14:val="60000"/>
+            </w14:schemeClr>
+          </w14:shadow>
+          <w14:textOutline w14:w="0" w14:cap="flat" w14:cmpd="sng" w14:algn="ctr">
+            <w14:noFill/>
+            <w14:prstDash w14:val="solid"/>
+            <w14:round/>
+          </w14:textOutline>
+        </w:rPr>
+      </w:pPr>
+      <w:bookmarkStart w:id="15" w:name="_Toc35524427"/>
+      <w:r>
+        <w:rPr>
+          <w:rFonts w:ascii="Arial" w:hAnsi="Arial" w:cs="Arial"/>
+          <w:b/>
+          <w:color w:val="000000" w:themeColor="text1"/>
+          <w14:shadow w14:blurRad="38100" w14:dist="19050" w14:dir="2700000" w14:sx="100000" w14:sy="100000" w14:kx="0" w14:ky="0" w14:algn="tl">
+            <w14:schemeClr w14:val="dk1">
+              <w14:alpha w14:val="60000"/>
+            </w14:schemeClr>
+          </w14:shadow>
+          <w14:textOutline w14:w="0" w14:cap="flat" w14:cmpd="sng" w14:algn="ctr">
+            <w14:noFill/>
+            <w14:prstDash w14:val="solid"/>
+            <w14:round/>
+          </w14:textOutline>
+        </w:rPr>
+        <w:t>Reference list</w:t>
+      </w:r>
+      <w:bookmarkEnd w:id="15"/>
+    </w:p>
+    <w:p>
+      <w:pPr>
+        <w:pStyle w:val="a9"/>
+        <w:numPr>
+          <w:ilvl w:val="0"/>
+          <w:numId w:val="5"/>
+        </w:numPr>
+        <w:spacing w:line="360" w:lineRule="auto"/>
+        <w:rPr>
+          <w:rFonts w:ascii="Arial" w:hAnsi="Arial" w:cs="Arial"/>
+        </w:rPr>
+      </w:pPr>
+      <w:r>
+        <w:rPr>
+          <w:rFonts w:ascii="Calibri" w:hAnsi="Calibri" w:cs="Calibri"/>
+          <w:color w:val="000000"/>
+          <w:shd w:val="clear" w:color="auto" w:fill="FFFFFF"/>
+        </w:rPr>
+        <w:t>Altexsoft. (18</w:t>
+      </w:r>
+      <w:r>
+        <w:rPr>
+          <w:rFonts w:ascii="Calibri" w:hAnsi="Calibri" w:cs="Calibri"/>
+          <w:color w:val="000000"/>
+          <w:shd w:val="clear" w:color="auto" w:fill="FFFFFF"/>
+          <w:vertAlign w:val="superscript"/>
+        </w:rPr>
+        <w:t>th</w:t>
+      </w:r>
+      <w:r>
+        <w:rPr>
+          <w:rFonts w:ascii="Calibri" w:hAnsi="Calibri" w:cs="Calibri"/>
+          <w:color w:val="000000"/>
+          <w:shd w:val="clear" w:color="auto" w:fill="FFFFFF"/>
+        </w:rPr>
+        <w:t xml:space="preserve"> October 2019). Non-functional Requirements: Examples, Types, How to Approach. Retrieved from </w:t>
+      </w:r>
+      <w:hyperlink r:id="rId10" w:history="1">
+        <w:r>
+          <w:rPr>
+            <w:rStyle w:val="af2"/>
+            <w:rFonts w:ascii="Calibri" w:hAnsi="Calibri" w:cs="Calibri"/>
+            <w:shd w:val="clear" w:color="auto" w:fill="FFFFFF"/>
+          </w:rPr>
+          <w:t>https://www.altexsoft.com/blog/non-functional-requirements/</w:t>
+        </w:r>
+      </w:hyperlink>
+    </w:p>
+    <w:p>
+      <w:pPr>
+        <w:pStyle w:val="a9"/>
+        <w:numPr>
+          <w:ilvl w:val="0"/>
+          <w:numId w:val="5"/>
+        </w:numPr>
+        <w:spacing w:line="360" w:lineRule="auto"/>
+        <w:rPr>
+          <w:rFonts w:ascii="Arial" w:hAnsi="Arial" w:cs="Arial"/>
+        </w:rPr>
+      </w:pPr>
+      <w:r>
+        <w:rPr>
+          <w:rFonts w:ascii="Calibri" w:hAnsi="Calibri" w:cs="Calibri"/>
+          <w:color w:val="000000"/>
+          <w:shd w:val="clear" w:color="auto" w:fill="FFFFFF"/>
+        </w:rPr>
+        <w:t>Lucidchart. (7</w:t>
+      </w:r>
+      <w:r>
+        <w:rPr>
+          <w:rFonts w:ascii="Calibri" w:hAnsi="Calibri" w:cs="Calibri"/>
+          <w:color w:val="000000"/>
+          <w:shd w:val="clear" w:color="auto" w:fill="FFFFFF"/>
+          <w:vertAlign w:val="superscript"/>
+        </w:rPr>
+        <w:t>th</w:t>
+      </w:r>
+      <w:r>
+        <w:rPr>
+          <w:rFonts w:ascii="Calibri" w:hAnsi="Calibri" w:cs="Calibri"/>
+          <w:color w:val="000000"/>
+          <w:shd w:val="clear" w:color="auto" w:fill="FFFFFF"/>
+        </w:rPr>
+        <w:t xml:space="preserve"> February 2018). </w:t>
+      </w:r>
+      <w:r>
+        <w:rPr>
+          <w:rFonts w:ascii="Calibri" w:hAnsi="Calibri" w:cs="Calibri"/>
+          <w:i/>
+          <w:iCs/>
+          <w:color w:val="000000"/>
+          <w:bdr w:val="none" w:sz="0" w:space="0" w:color="auto" w:frame="1"/>
+          <w:shd w:val="clear" w:color="auto" w:fill="FFFFFF"/>
+        </w:rPr>
+        <w:t>UML Use Case Diagram </w:t>
+      </w:r>
+      <w:r>
+        <w:rPr>
+          <w:rFonts w:ascii="Calibri" w:hAnsi="Calibri" w:cs="Calibri"/>
+          <w:color w:val="000000"/>
+          <w:shd w:val="clear" w:color="auto" w:fill="FFFFFF"/>
+        </w:rPr>
+        <w:t>[Video file]. Retrieved from https://www.youtube.com/watch?v=zid-MVo7M-E</w:t>
+      </w:r>
+    </w:p>
+    <w:p>
+      <w:pPr>
+        <w:spacing w:line="360" w:lineRule="auto"/>
+      </w:pPr>
+    </w:p>
+    <w:p>
+      <w:pPr>
+        <w:spacing w:line="360" w:lineRule="auto"/>
+      </w:pPr>
+    </w:p>
+    <w:p>
+      <w:pPr>
+        <w:spacing w:line="360" w:lineRule="auto"/>
+      </w:pPr>
+    </w:p>
+    <w:p>
+      <w:pPr>
+        <w:spacing w:line="360" w:lineRule="auto"/>
+      </w:pPr>
+    </w:p>
+    <w:p>
+      <w:pPr>
+        <w:spacing w:line="360" w:lineRule="auto"/>
+      </w:pPr>
+    </w:p>
+    <w:p>
+      <w:pPr>
+        <w:spacing w:line="360" w:lineRule="auto"/>
+      </w:pPr>
+    </w:p>
+    <w:p>
+      <w:pPr>
+        <w:spacing w:line="360" w:lineRule="auto"/>
+        <w:ind w:firstLine="0"/>
+      </w:pPr>
+    </w:p>
+    <w:p>
+      <w:pPr>
+        <w:spacing w:line="360" w:lineRule="auto"/>
+      </w:pPr>
+    </w:p>
+    <w:p>
+      <w:pPr>
+        <w:spacing w:line="360" w:lineRule="auto"/>
+      </w:pPr>
+    </w:p>
+    <w:p>
+      <w:pPr>
+        <w:spacing w:line="360" w:lineRule="auto"/>
+      </w:pPr>
+    </w:p>
     <w:sectPr>
-      <w:footerReference w:type="default" r:id="rId10"/>
+      <w:footerReference w:type="default" r:id="rId11"/>
       <w:pgSz w:w="11906" w:h="16838"/>
       <w:pgMar w:top="1440" w:right="1440" w:bottom="1276" w:left="1440" w:header="708" w:footer="708" w:gutter="0"/>
       <w:cols w:space="708"/>
@@ -7594,7 +8041,7 @@
 </file>
 
 <file path=word/endnotes.xml><?xml version="1.0" encoding="utf-8"?>
-<w:endnotes xmlns:wpc="http://schemas.microsoft.com/office/word/2010/wordprocessingCanvas" xmlns:cx="http://schemas.microsoft.com/office/drawing/2014/chartex" xmlns:cx1="http://schemas.microsoft.com/office/drawing/2015/9/8/chartex" xmlns:mc="http://schemas.openxmlformats.org/markup-compatibility/2006" xmlns:o="urn:schemas-microsoft-com:office:office" xmlns:r="http://schemas.openxmlformats.org/officeDocument/2006/relationships" xmlns:m="http://schemas.openxmlformats.org/officeDocument/2006/math" xmlns:v="urn:schemas-microsoft-com:vml" xmlns:wp14="http://schemas.microsoft.com/office/word/2010/wordprocessingDrawing" xmlns:wp="http://schemas.openxmlformats.org/drawingml/2006/wordprocessingDrawing" xmlns:w10="urn:schemas-microsoft-com:office:word" xmlns:w="http://schemas.openxmlformats.org/wordprocessingml/2006/main" xmlns:w14="http://schemas.microsoft.com/office/word/2010/wordml" xmlns:w15="http://schemas.microsoft.com/office/word/2012/wordml" xmlns:w16se="http://schemas.microsoft.com/office/word/2015/wordml/symex" xmlns:wpg="http://schemas.microsoft.com/office/word/2010/wordprocessingGroup" xmlns:wpi="http://schemas.microsoft.com/office/word/2010/wordprocessingInk" xmlns:wne="http://schemas.microsoft.com/office/word/2006/wordml" xmlns:wps="http://schemas.microsoft.com/office/word/2010/wordprocessingShape" mc:Ignorable="w14 w15 w16se wp14">
+<w:endnotes xmlns:wpc="http://schemas.microsoft.com/office/word/2010/wordprocessingCanvas" xmlns:cx="http://schemas.microsoft.com/office/drawing/2014/chartex" xmlns:cx1="http://schemas.microsoft.com/office/drawing/2015/9/8/chartex" xmlns:cx2="http://schemas.microsoft.com/office/drawing/2015/10/21/chartex" xmlns:cx3="http://schemas.microsoft.com/office/drawing/2016/5/9/chartex" xmlns:cx4="http://schemas.microsoft.com/office/drawing/2016/5/10/chartex" xmlns:cx5="http://schemas.microsoft.com/office/drawing/2016/5/11/chartex" xmlns:cx6="http://schemas.microsoft.com/office/drawing/2016/5/12/chartex" xmlns:cx7="http://schemas.microsoft.com/office/drawing/2016/5/13/chartex" xmlns:cx8="http://schemas.microsoft.com/office/drawing/2016/5/14/chartex" xmlns:mc="http://schemas.openxmlformats.org/markup-compatibility/2006" xmlns:aink="http://schemas.microsoft.com/office/drawing/2016/ink" xmlns:am3d="http://schemas.microsoft.com/office/drawing/2017/model3d" xmlns:o="urn:schemas-microsoft-com:office:office" xmlns:r="http://schemas.openxmlformats.org/officeDocument/2006/relationships" xmlns:m="http://schemas.openxmlformats.org/officeDocument/2006/math" xmlns:v="urn:schemas-microsoft-com:vml" xmlns:wp14="http://schemas.microsoft.com/office/word/2010/wordprocessingDrawing" xmlns:wp="http://schemas.openxmlformats.org/drawingml/2006/wordprocessingDrawing" xmlns:w10="urn:schemas-microsoft-com:office:word" xmlns:w="http://schemas.openxmlformats.org/wordprocessingml/2006/main" xmlns:w14="http://schemas.microsoft.com/office/word/2010/wordml" xmlns:w15="http://schemas.microsoft.com/office/word/2012/wordml" xmlns:w16cid="http://schemas.microsoft.com/office/word/2016/wordml/cid" xmlns:w16se="http://schemas.microsoft.com/office/word/2015/wordml/symex" xmlns:wpg="http://schemas.microsoft.com/office/word/2010/wordprocessingGroup" xmlns:wpi="http://schemas.microsoft.com/office/word/2010/wordprocessingInk" xmlns:wne="http://schemas.microsoft.com/office/word/2006/wordml" xmlns:wps="http://schemas.microsoft.com/office/word/2010/wordprocessingShape" mc:Ignorable="w14 w15 w16se w16cid wp14">
   <w:endnote w:type="separator" w:id="-1">
     <w:p>
       <w:pPr>
@@ -7619,7 +8066,7 @@
 </file>
 
 <file path=word/footer1.xml><?xml version="1.0" encoding="utf-8"?>
-<w:ftr xmlns:wpc="http://schemas.microsoft.com/office/word/2010/wordprocessingCanvas" xmlns:cx="http://schemas.microsoft.com/office/drawing/2014/chartex" xmlns:cx1="http://schemas.microsoft.com/office/drawing/2015/9/8/chartex" xmlns:mc="http://schemas.openxmlformats.org/markup-compatibility/2006" xmlns:o="urn:schemas-microsoft-com:office:office" xmlns:r="http://schemas.openxmlformats.org/officeDocument/2006/relationships" xmlns:m="http://schemas.openxmlformats.org/officeDocument/2006/math" xmlns:v="urn:schemas-microsoft-com:vml" xmlns:wp14="http://schemas.microsoft.com/office/word/2010/wordprocessingDrawing" xmlns:wp="http://schemas.openxmlformats.org/drawingml/2006/wordprocessingDrawing" xmlns:w10="urn:schemas-microsoft-com:office:word" xmlns:w="http://schemas.openxmlformats.org/wordprocessingml/2006/main" xmlns:w14="http://schemas.microsoft.com/office/word/2010/wordml" xmlns:w15="http://schemas.microsoft.com/office/word/2012/wordml" xmlns:w16se="http://schemas.microsoft.com/office/word/2015/wordml/symex" xmlns:wpg="http://schemas.microsoft.com/office/word/2010/wordprocessingGroup" xmlns:wpi="http://schemas.microsoft.com/office/word/2010/wordprocessingInk" xmlns:wne="http://schemas.microsoft.com/office/word/2006/wordml" xmlns:wps="http://schemas.microsoft.com/office/word/2010/wordprocessingShape" mc:Ignorable="w14 w15 w16se wp14">
+<w:ftr xmlns:wpc="http://schemas.microsoft.com/office/word/2010/wordprocessingCanvas" xmlns:cx="http://schemas.microsoft.com/office/drawing/2014/chartex" xmlns:cx1="http://schemas.microsoft.com/office/drawing/2015/9/8/chartex" xmlns:cx2="http://schemas.microsoft.com/office/drawing/2015/10/21/chartex" xmlns:cx3="http://schemas.microsoft.com/office/drawing/2016/5/9/chartex" xmlns:cx4="http://schemas.microsoft.com/office/drawing/2016/5/10/chartex" xmlns:cx5="http://schemas.microsoft.com/office/drawing/2016/5/11/chartex" xmlns:cx6="http://schemas.microsoft.com/office/drawing/2016/5/12/chartex" xmlns:cx7="http://schemas.microsoft.com/office/drawing/2016/5/13/chartex" xmlns:cx8="http://schemas.microsoft.com/office/drawing/2016/5/14/chartex" xmlns:mc="http://schemas.openxmlformats.org/markup-compatibility/2006" xmlns:aink="http://schemas.microsoft.com/office/drawing/2016/ink" xmlns:am3d="http://schemas.microsoft.com/office/drawing/2017/model3d" xmlns:o="urn:schemas-microsoft-com:office:office" xmlns:r="http://schemas.openxmlformats.org/officeDocument/2006/relationships" xmlns:m="http://schemas.openxmlformats.org/officeDocument/2006/math" xmlns:v="urn:schemas-microsoft-com:vml" xmlns:wp14="http://schemas.microsoft.com/office/word/2010/wordprocessingDrawing" xmlns:wp="http://schemas.openxmlformats.org/drawingml/2006/wordprocessingDrawing" xmlns:w10="urn:schemas-microsoft-com:office:word" xmlns:w="http://schemas.openxmlformats.org/wordprocessingml/2006/main" xmlns:w14="http://schemas.microsoft.com/office/word/2010/wordml" xmlns:w15="http://schemas.microsoft.com/office/word/2012/wordml" xmlns:w16cid="http://schemas.microsoft.com/office/word/2016/wordml/cid" xmlns:w16se="http://schemas.microsoft.com/office/word/2015/wordml/symex" xmlns:wpg="http://schemas.microsoft.com/office/word/2010/wordprocessingGroup" xmlns:wpi="http://schemas.microsoft.com/office/word/2010/wordprocessingInk" xmlns:wne="http://schemas.microsoft.com/office/word/2006/wordml" xmlns:wps="http://schemas.microsoft.com/office/word/2010/wordprocessingShape" mc:Ignorable="w14 w15 w16se w16cid wp14">
   <w:sdt>
     <w:sdtPr>
       <w:id w:val="482825231"/>
@@ -7642,7 +8089,7 @@
         <w:sdtContent>
           <w:p>
             <w:pPr>
-              <w:pStyle w:val="Footer"/>
+              <w:pStyle w:val="a4"/>
               <w:jc w:val="center"/>
             </w:pPr>
             <w:r>
@@ -7746,14 +8193,14 @@
   </w:sdt>
   <w:p>
     <w:pPr>
-      <w:pStyle w:val="Footer"/>
+      <w:pStyle w:val="a4"/>
     </w:pPr>
   </w:p>
 </w:ftr>
 </file>
 
 <file path=word/footnotes.xml><?xml version="1.0" encoding="utf-8"?>
-<w:footnotes xmlns:wpc="http://schemas.microsoft.com/office/word/2010/wordprocessingCanvas" xmlns:cx="http://schemas.microsoft.com/office/drawing/2014/chartex" xmlns:cx1="http://schemas.microsoft.com/office/drawing/2015/9/8/chartex" xmlns:mc="http://schemas.openxmlformats.org/markup-compatibility/2006" xmlns:o="urn:schemas-microsoft-com:office:office" xmlns:r="http://schemas.openxmlformats.org/officeDocument/2006/relationships" xmlns:m="http://schemas.openxmlformats.org/officeDocument/2006/math" xmlns:v="urn:schemas-microsoft-com:vml" xmlns:wp14="http://schemas.microsoft.com/office/word/2010/wordprocessingDrawing" xmlns:wp="http://schemas.openxmlformats.org/drawingml/2006/wordprocessingDrawing" xmlns:w10="urn:schemas-microsoft-com:office:word" xmlns:w="http://schemas.openxmlformats.org/wordprocessingml/2006/main" xmlns:w14="http://schemas.microsoft.com/office/word/2010/wordml" xmlns:w15="http://schemas.microsoft.com/office/word/2012/wordml" xmlns:w16se="http://schemas.microsoft.com/office/word/2015/wordml/symex" xmlns:wpg="http://schemas.microsoft.com/office/word/2010/wordprocessingGroup" xmlns:wpi="http://schemas.microsoft.com/office/word/2010/wordprocessingInk" xmlns:wne="http://schemas.microsoft.com/office/word/2006/wordml" xmlns:wps="http://schemas.microsoft.com/office/word/2010/wordprocessingShape" mc:Ignorable="w14 w15 w16se wp14">
+<w:footnotes xmlns:wpc="http://schemas.microsoft.com/office/word/2010/wordprocessingCanvas" xmlns:cx="http://schemas.microsoft.com/office/drawing/2014/chartex" xmlns:cx1="http://schemas.microsoft.com/office/drawing/2015/9/8/chartex" xmlns:cx2="http://schemas.microsoft.com/office/drawing/2015/10/21/chartex" xmlns:cx3="http://schemas.microsoft.com/office/drawing/2016/5/9/chartex" xmlns:cx4="http://schemas.microsoft.com/office/drawing/2016/5/10/chartex" xmlns:cx5="http://schemas.microsoft.com/office/drawing/2016/5/11/chartex" xmlns:cx6="http://schemas.microsoft.com/office/drawing/2016/5/12/chartex" xmlns:cx7="http://schemas.microsoft.com/office/drawing/2016/5/13/chartex" xmlns:cx8="http://schemas.microsoft.com/office/drawing/2016/5/14/chartex" xmlns:mc="http://schemas.openxmlformats.org/markup-compatibility/2006" xmlns:aink="http://schemas.microsoft.com/office/drawing/2016/ink" xmlns:am3d="http://schemas.microsoft.com/office/drawing/2017/model3d" xmlns:o="urn:schemas-microsoft-com:office:office" xmlns:r="http://schemas.openxmlformats.org/officeDocument/2006/relationships" xmlns:m="http://schemas.openxmlformats.org/officeDocument/2006/math" xmlns:v="urn:schemas-microsoft-com:vml" xmlns:wp14="http://schemas.microsoft.com/office/word/2010/wordprocessingDrawing" xmlns:wp="http://schemas.openxmlformats.org/drawingml/2006/wordprocessingDrawing" xmlns:w10="urn:schemas-microsoft-com:office:word" xmlns:w="http://schemas.openxmlformats.org/wordprocessingml/2006/main" xmlns:w14="http://schemas.microsoft.com/office/word/2010/wordml" xmlns:w15="http://schemas.microsoft.com/office/word/2012/wordml" xmlns:w16cid="http://schemas.microsoft.com/office/word/2016/wordml/cid" xmlns:w16se="http://schemas.microsoft.com/office/word/2015/wordml/symex" xmlns:wpg="http://schemas.microsoft.com/office/word/2010/wordprocessingGroup" xmlns:wpi="http://schemas.microsoft.com/office/word/2010/wordprocessingInk" xmlns:wne="http://schemas.microsoft.com/office/word/2006/wordml" xmlns:wps="http://schemas.microsoft.com/office/word/2010/wordprocessingShape" mc:Ignorable="w14 w15 w16se w16cid wp14">
   <w:footnote w:type="separator" w:id="-1">
     <w:p>
       <w:pPr>
@@ -7778,7 +8225,7 @@
 </file>
 
 <file path=word/numbering.xml><?xml version="1.0" encoding="utf-8"?>
-<w:numbering xmlns:wpc="http://schemas.microsoft.com/office/word/2010/wordprocessingCanvas" xmlns:cx="http://schemas.microsoft.com/office/drawing/2014/chartex" xmlns:cx1="http://schemas.microsoft.com/office/drawing/2015/9/8/chartex" xmlns:mc="http://schemas.openxmlformats.org/markup-compatibility/2006" xmlns:o="urn:schemas-microsoft-com:office:office" xmlns:r="http://schemas.openxmlformats.org/officeDocument/2006/relationships" xmlns:m="http://schemas.openxmlformats.org/officeDocument/2006/math" xmlns:v="urn:schemas-microsoft-com:vml" xmlns:wp14="http://schemas.microsoft.com/office/word/2010/wordprocessingDrawing" xmlns:wp="http://schemas.openxmlformats.org/drawingml/2006/wordprocessingDrawing" xmlns:w10="urn:schemas-microsoft-com:office:word" xmlns:w="http://schemas.openxmlformats.org/wordprocessingml/2006/main" xmlns:w14="http://schemas.microsoft.com/office/word/2010/wordml" xmlns:w15="http://schemas.microsoft.com/office/word/2012/wordml" xmlns:w16se="http://schemas.microsoft.com/office/word/2015/wordml/symex" xmlns:wpg="http://schemas.microsoft.com/office/word/2010/wordprocessingGroup" xmlns:wpi="http://schemas.microsoft.com/office/word/2010/wordprocessingInk" xmlns:wne="http://schemas.microsoft.com/office/word/2006/wordml" xmlns:wps="http://schemas.microsoft.com/office/word/2010/wordprocessingShape" mc:Ignorable="w14 w15 w16se wp14">
+<w:numbering xmlns:wpc="http://schemas.microsoft.com/office/word/2010/wordprocessingCanvas" xmlns:cx="http://schemas.microsoft.com/office/drawing/2014/chartex" xmlns:cx1="http://schemas.microsoft.com/office/drawing/2015/9/8/chartex" xmlns:cx2="http://schemas.microsoft.com/office/drawing/2015/10/21/chartex" xmlns:cx3="http://schemas.microsoft.com/office/drawing/2016/5/9/chartex" xmlns:cx4="http://schemas.microsoft.com/office/drawing/2016/5/10/chartex" xmlns:cx5="http://schemas.microsoft.com/office/drawing/2016/5/11/chartex" xmlns:cx6="http://schemas.microsoft.com/office/drawing/2016/5/12/chartex" xmlns:cx7="http://schemas.microsoft.com/office/drawing/2016/5/13/chartex" xmlns:cx8="http://schemas.microsoft.com/office/drawing/2016/5/14/chartex" xmlns:mc="http://schemas.openxmlformats.org/markup-compatibility/2006" xmlns:aink="http://schemas.microsoft.com/office/drawing/2016/ink" xmlns:am3d="http://schemas.microsoft.com/office/drawing/2017/model3d" xmlns:o="urn:schemas-microsoft-com:office:office" xmlns:r="http://schemas.openxmlformats.org/officeDocument/2006/relationships" xmlns:m="http://schemas.openxmlformats.org/officeDocument/2006/math" xmlns:v="urn:schemas-microsoft-com:vml" xmlns:wp14="http://schemas.microsoft.com/office/word/2010/wordprocessingDrawing" xmlns:wp="http://schemas.openxmlformats.org/drawingml/2006/wordprocessingDrawing" xmlns:w10="urn:schemas-microsoft-com:office:word" xmlns:w="http://schemas.openxmlformats.org/wordprocessingml/2006/main" xmlns:w14="http://schemas.microsoft.com/office/word/2010/wordml" xmlns:w15="http://schemas.microsoft.com/office/word/2012/wordml" xmlns:w16cid="http://schemas.microsoft.com/office/word/2016/wordml/cid" xmlns:w16se="http://schemas.microsoft.com/office/word/2015/wordml/symex" xmlns:wpg="http://schemas.microsoft.com/office/word/2010/wordprocessingGroup" xmlns:wpi="http://schemas.microsoft.com/office/word/2010/wordprocessingInk" xmlns:wne="http://schemas.microsoft.com/office/word/2006/wordml" xmlns:wps="http://schemas.microsoft.com/office/word/2010/wordprocessingShape" mc:Ignorable="w14 w15 w16se w16cid wp14">
   <w:abstractNum w:abstractNumId="0" w15:restartNumberingAfterBreak="0">
     <w:nsid w:val="197B2EA1"/>
     <w:multiLevelType w:val="hybridMultilevel"/>
@@ -7869,6 +8316,95 @@
     </w:lvl>
   </w:abstractNum>
   <w:abstractNum w:abstractNumId="1" w15:restartNumberingAfterBreak="0">
+    <w:nsid w:val="26F670E6"/>
+    <w:multiLevelType w:val="hybridMultilevel"/>
+    <w:tmpl w:val="AFFE3E12"/>
+    <w:lvl w:ilvl="0" w:tplc="51DCF580">
+      <w:start w:val="1"/>
+      <w:numFmt w:val="decimal"/>
+      <w:lvlText w:val="%1."/>
+      <w:lvlJc w:val="left"/>
+      <w:pPr>
+        <w:ind w:left="720" w:hanging="360"/>
+      </w:pPr>
+      <w:rPr>
+        <w:rFonts w:ascii="Arial" w:hAnsi="Arial" w:cs="Arial" w:hint="default"/>
+      </w:rPr>
+    </w:lvl>
+    <w:lvl w:ilvl="1" w:tplc="04020019" w:tentative="1">
+      <w:start w:val="1"/>
+      <w:numFmt w:val="lowerLetter"/>
+      <w:lvlText w:val="%2."/>
+      <w:lvlJc w:val="left"/>
+      <w:pPr>
+        <w:ind w:left="1440" w:hanging="360"/>
+      </w:pPr>
+    </w:lvl>
+    <w:lvl w:ilvl="2" w:tplc="0402001B" w:tentative="1">
+      <w:start w:val="1"/>
+      <w:numFmt w:val="lowerRoman"/>
+      <w:lvlText w:val="%3."/>
+      <w:lvlJc w:val="right"/>
+      <w:pPr>
+        <w:ind w:left="2160" w:hanging="180"/>
+      </w:pPr>
+    </w:lvl>
+    <w:lvl w:ilvl="3" w:tplc="0402000F" w:tentative="1">
+      <w:start w:val="1"/>
+      <w:numFmt w:val="decimal"/>
+      <w:lvlText w:val="%4."/>
+      <w:lvlJc w:val="left"/>
+      <w:pPr>
+        <w:ind w:left="2880" w:hanging="360"/>
+      </w:pPr>
+    </w:lvl>
+    <w:lvl w:ilvl="4" w:tplc="04020019" w:tentative="1">
+      <w:start w:val="1"/>
+      <w:numFmt w:val="lowerLetter"/>
+      <w:lvlText w:val="%5."/>
+      <w:lvlJc w:val="left"/>
+      <w:pPr>
+        <w:ind w:left="3600" w:hanging="360"/>
+      </w:pPr>
+    </w:lvl>
+    <w:lvl w:ilvl="5" w:tplc="0402001B" w:tentative="1">
+      <w:start w:val="1"/>
+      <w:numFmt w:val="lowerRoman"/>
+      <w:lvlText w:val="%6."/>
+      <w:lvlJc w:val="right"/>
+      <w:pPr>
+        <w:ind w:left="4320" w:hanging="180"/>
+      </w:pPr>
+    </w:lvl>
+    <w:lvl w:ilvl="6" w:tplc="0402000F" w:tentative="1">
+      <w:start w:val="1"/>
+      <w:numFmt w:val="decimal"/>
+      <w:lvlText w:val="%7."/>
+      <w:lvlJc w:val="left"/>
+      <w:pPr>
+        <w:ind w:left="5040" w:hanging="360"/>
+      </w:pPr>
+    </w:lvl>
+    <w:lvl w:ilvl="7" w:tplc="04020019" w:tentative="1">
+      <w:start w:val="1"/>
+      <w:numFmt w:val="lowerLetter"/>
+      <w:lvlText w:val="%8."/>
+      <w:lvlJc w:val="left"/>
+      <w:pPr>
+        <w:ind w:left="5760" w:hanging="360"/>
+      </w:pPr>
+    </w:lvl>
+    <w:lvl w:ilvl="8" w:tplc="0402001B" w:tentative="1">
+      <w:start w:val="1"/>
+      <w:numFmt w:val="lowerRoman"/>
+      <w:lvlText w:val="%9."/>
+      <w:lvlJc w:val="right"/>
+      <w:pPr>
+        <w:ind w:left="6480" w:hanging="180"/>
+      </w:pPr>
+    </w:lvl>
+  </w:abstractNum>
+  <w:abstractNum w:abstractNumId="2" w15:restartNumberingAfterBreak="0">
     <w:nsid w:val="3EE818FF"/>
     <w:multiLevelType w:val="hybridMultilevel"/>
     <w:tmpl w:val="37227336"/>
@@ -7981,7 +8517,7 @@
       </w:rPr>
     </w:lvl>
   </w:abstractNum>
-  <w:abstractNum w:abstractNumId="2" w15:restartNumberingAfterBreak="0">
+  <w:abstractNum w:abstractNumId="3" w15:restartNumberingAfterBreak="0">
     <w:nsid w:val="44966AC5"/>
     <w:multiLevelType w:val="hybridMultilevel"/>
     <w:tmpl w:val="D29A1F10"/>
@@ -8070,7 +8606,7 @@
       </w:pPr>
     </w:lvl>
   </w:abstractNum>
-  <w:abstractNum w:abstractNumId="3" w15:restartNumberingAfterBreak="0">
+  <w:abstractNum w:abstractNumId="4" w15:restartNumberingAfterBreak="0">
     <w:nsid w:val="68414805"/>
     <w:multiLevelType w:val="hybridMultilevel"/>
     <w:tmpl w:val="41443D06"/>
@@ -8184,22 +8720,25 @@
     </w:lvl>
   </w:abstractNum>
   <w:num w:numId="1">
-    <w:abstractNumId w:val="1"/>
+    <w:abstractNumId w:val="2"/>
   </w:num>
   <w:num w:numId="2">
-    <w:abstractNumId w:val="3"/>
+    <w:abstractNumId w:val="4"/>
   </w:num>
   <w:num w:numId="3">
     <w:abstractNumId w:val="0"/>
   </w:num>
   <w:num w:numId="4">
-    <w:abstractNumId w:val="2"/>
+    <w:abstractNumId w:val="3"/>
+  </w:num>
+  <w:num w:numId="5">
+    <w:abstractNumId w:val="1"/>
   </w:num>
 </w:numbering>
 </file>
 
 <file path=word/styles.xml><?xml version="1.0" encoding="utf-8"?>
-<w:styles xmlns:mc="http://schemas.openxmlformats.org/markup-compatibility/2006" xmlns:r="http://schemas.openxmlformats.org/officeDocument/2006/relationships" xmlns:w="http://schemas.openxmlformats.org/wordprocessingml/2006/main" xmlns:w14="http://schemas.microsoft.com/office/word/2010/wordml" xmlns:w15="http://schemas.microsoft.com/office/word/2012/wordml" xmlns:w16se="http://schemas.microsoft.com/office/word/2015/wordml/symex" mc:Ignorable="w14 w15 w16se">
+<w:styles xmlns:mc="http://schemas.openxmlformats.org/markup-compatibility/2006" xmlns:r="http://schemas.openxmlformats.org/officeDocument/2006/relationships" xmlns:w="http://schemas.openxmlformats.org/wordprocessingml/2006/main" xmlns:w14="http://schemas.microsoft.com/office/word/2010/wordml" xmlns:w15="http://schemas.microsoft.com/office/word/2012/wordml" xmlns:w16cid="http://schemas.microsoft.com/office/word/2016/wordml/cid" xmlns:w16se="http://schemas.microsoft.com/office/word/2015/wordml/symex" mc:Ignorable="w14 w15 w16se w16cid">
   <w:docDefaults>
     <w:rPrDefault>
       <w:rPr>
@@ -8215,7 +8754,7 @@
       </w:pPr>
     </w:pPrDefault>
   </w:docDefaults>
-  <w:latentStyles w:defLockedState="0" w:defUIPriority="99" w:defSemiHidden="0" w:defUnhideWhenUsed="0" w:defQFormat="0" w:count="371">
+  <w:latentStyles w:defLockedState="0" w:defUIPriority="99" w:defSemiHidden="0" w:defUnhideWhenUsed="0" w:defQFormat="0" w:count="376">
     <w:lsdException w:name="Normal" w:uiPriority="0" w:qFormat="1"/>
     <w:lsdException w:name="heading 1" w:uiPriority="9" w:qFormat="1"/>
     <w:lsdException w:name="heading 2" w:semiHidden="1" w:uiPriority="9" w:unhideWhenUsed="1" w:qFormat="1"/>
@@ -8587,8 +9126,13 @@
     <w:lsdException w:name="List Table 5 Dark Accent 6" w:uiPriority="50"/>
     <w:lsdException w:name="List Table 6 Colorful Accent 6" w:uiPriority="51"/>
     <w:lsdException w:name="List Table 7 Colorful Accent 6" w:uiPriority="52"/>
+    <w:lsdException w:name="Mention" w:semiHidden="1" w:unhideWhenUsed="1"/>
+    <w:lsdException w:name="Smart Hyperlink" w:semiHidden="1" w:unhideWhenUsed="1"/>
+    <w:lsdException w:name="Hashtag" w:semiHidden="1" w:unhideWhenUsed="1"/>
+    <w:lsdException w:name="Unresolved Mention" w:semiHidden="1" w:unhideWhenUsed="1"/>
+    <w:lsdException w:name="Smart Link" w:semiHidden="1" w:unhideWhenUsed="1"/>
   </w:latentStyles>
-  <w:style w:type="paragraph" w:default="1" w:styleId="Normal">
+  <w:style w:type="paragraph" w:default="1" w:styleId="a">
     <w:name w:val="Normal"/>
     <w:qFormat/>
     <w:rsid w:val="006F280F"/>
@@ -8603,11 +9147,11 @@
       <w:lang w:eastAsia="ja-JP"/>
     </w:rPr>
   </w:style>
-  <w:style w:type="paragraph" w:styleId="Heading1">
+  <w:style w:type="paragraph" w:styleId="1">
     <w:name w:val="heading 1"/>
-    <w:basedOn w:val="Normal"/>
-    <w:next w:val="Normal"/>
-    <w:link w:val="Heading1Char"/>
+    <w:basedOn w:val="a"/>
+    <w:next w:val="a"/>
+    <w:link w:val="10"/>
     <w:uiPriority w:val="9"/>
     <w:qFormat/>
     <w:rsid w:val="00BF773A"/>
@@ -8624,11 +9168,11 @@
       <w:szCs w:val="32"/>
     </w:rPr>
   </w:style>
-  <w:style w:type="paragraph" w:styleId="Heading2">
+  <w:style w:type="paragraph" w:styleId="2">
     <w:name w:val="heading 2"/>
-    <w:basedOn w:val="Normal"/>
-    <w:next w:val="Normal"/>
-    <w:link w:val="Heading2Char"/>
+    <w:basedOn w:val="a"/>
+    <w:next w:val="a"/>
+    <w:link w:val="20"/>
     <w:uiPriority w:val="9"/>
     <w:unhideWhenUsed/>
     <w:qFormat/>
@@ -8646,13 +9190,13 @@
       <w:szCs w:val="26"/>
     </w:rPr>
   </w:style>
-  <w:style w:type="character" w:default="1" w:styleId="DefaultParagraphFont">
+  <w:style w:type="character" w:default="1" w:styleId="a0">
     <w:name w:val="Default Paragraph Font"/>
     <w:uiPriority w:val="1"/>
     <w:semiHidden/>
     <w:unhideWhenUsed/>
   </w:style>
-  <w:style w:type="table" w:default="1" w:styleId="TableNormal">
+  <w:style w:type="table" w:default="1" w:styleId="a1">
     <w:name w:val="Normal Table"/>
     <w:uiPriority w:val="99"/>
     <w:semiHidden/>
@@ -8667,15 +9211,15 @@
       </w:tblCellMar>
     </w:tblPr>
   </w:style>
-  <w:style w:type="numbering" w:default="1" w:styleId="NoList">
+  <w:style w:type="numbering" w:default="1" w:styleId="a2">
     <w:name w:val="No List"/>
     <w:uiPriority w:val="99"/>
     <w:semiHidden/>
     <w:unhideWhenUsed/>
   </w:style>
-  <w:style w:type="table" w:styleId="TableGrid">
+  <w:style w:type="table" w:styleId="a3">
     <w:name w:val="Table Grid"/>
-    <w:basedOn w:val="TableNormal"/>
+    <w:basedOn w:val="a1"/>
     <w:uiPriority w:val="39"/>
     <w:rsid w:val="001C1F32"/>
     <w:pPr>
@@ -8698,10 +9242,10 @@
       </w:tblBorders>
     </w:tblPr>
   </w:style>
-  <w:style w:type="paragraph" w:styleId="Footer">
+  <w:style w:type="paragraph" w:styleId="a4">
     <w:name w:val="footer"/>
-    <w:basedOn w:val="Normal"/>
-    <w:link w:val="FooterChar"/>
+    <w:basedOn w:val="a"/>
+    <w:link w:val="a5"/>
     <w:uiPriority w:val="99"/>
     <w:unhideWhenUsed/>
     <w:rsid w:val="001C1F32"/>
@@ -8713,10 +9257,10 @@
       <w:spacing w:line="240" w:lineRule="auto"/>
     </w:pPr>
   </w:style>
-  <w:style w:type="character" w:customStyle="1" w:styleId="FooterChar">
-    <w:name w:val="Footer Char"/>
-    <w:basedOn w:val="DefaultParagraphFont"/>
-    <w:link w:val="Footer"/>
+  <w:style w:type="character" w:customStyle="1" w:styleId="a5">
+    <w:name w:val="Долен колонтитул Знак"/>
+    <w:basedOn w:val="a0"/>
+    <w:link w:val="a4"/>
     <w:uiPriority w:val="99"/>
     <w:rsid w:val="001C1F32"/>
     <w:rPr>
@@ -8726,10 +9270,10 @@
       <w:lang w:eastAsia="ja-JP"/>
     </w:rPr>
   </w:style>
-  <w:style w:type="paragraph" w:styleId="Header">
+  <w:style w:type="paragraph" w:styleId="a6">
     <w:name w:val="header"/>
-    <w:basedOn w:val="Normal"/>
-    <w:link w:val="HeaderChar"/>
+    <w:basedOn w:val="a"/>
+    <w:link w:val="a7"/>
     <w:uiPriority w:val="99"/>
     <w:unhideWhenUsed/>
     <w:rsid w:val="001C1F32"/>
@@ -8741,10 +9285,10 @@
       <w:spacing w:line="240" w:lineRule="auto"/>
     </w:pPr>
   </w:style>
-  <w:style w:type="character" w:customStyle="1" w:styleId="HeaderChar">
-    <w:name w:val="Header Char"/>
-    <w:basedOn w:val="DefaultParagraphFont"/>
-    <w:link w:val="Header"/>
+  <w:style w:type="character" w:customStyle="1" w:styleId="a7">
+    <w:name w:val="Горен колонтитул Знак"/>
+    <w:basedOn w:val="a0"/>
+    <w:link w:val="a6"/>
     <w:uiPriority w:val="99"/>
     <w:rsid w:val="001C1F32"/>
     <w:rPr>
@@ -8754,9 +9298,9 @@
       <w:lang w:eastAsia="ja-JP"/>
     </w:rPr>
   </w:style>
-  <w:style w:type="character" w:styleId="Strong">
+  <w:style w:type="character" w:styleId="a8">
     <w:name w:val="Strong"/>
-    <w:basedOn w:val="DefaultParagraphFont"/>
+    <w:basedOn w:val="a0"/>
     <w:uiPriority w:val="22"/>
     <w:qFormat/>
     <w:rsid w:val="001C1F32"/>
@@ -8765,9 +9309,9 @@
       <w:bCs/>
     </w:rPr>
   </w:style>
-  <w:style w:type="paragraph" w:styleId="ListParagraph">
+  <w:style w:type="paragraph" w:styleId="a9">
     <w:name w:val="List Paragraph"/>
-    <w:basedOn w:val="Normal"/>
+    <w:basedOn w:val="a"/>
     <w:uiPriority w:val="34"/>
     <w:qFormat/>
     <w:rsid w:val="001C1F32"/>
@@ -8784,10 +9328,10 @@
       <w:lang w:eastAsia="en-US"/>
     </w:rPr>
   </w:style>
-  <w:style w:type="character" w:customStyle="1" w:styleId="Heading1Char">
-    <w:name w:val="Heading 1 Char"/>
-    <w:basedOn w:val="DefaultParagraphFont"/>
-    <w:link w:val="Heading1"/>
+  <w:style w:type="character" w:customStyle="1" w:styleId="10">
+    <w:name w:val="Заглавие 1 Знак"/>
+    <w:basedOn w:val="a0"/>
+    <w:link w:val="1"/>
     <w:uiPriority w:val="9"/>
     <w:rsid w:val="00BF773A"/>
     <w:rPr>
@@ -8799,10 +9343,10 @@
       <w:lang w:eastAsia="ja-JP"/>
     </w:rPr>
   </w:style>
-  <w:style w:type="paragraph" w:styleId="TOCHeading">
+  <w:style w:type="paragraph" w:styleId="aa">
     <w:name w:val="TOC Heading"/>
-    <w:basedOn w:val="Heading1"/>
-    <w:next w:val="Normal"/>
+    <w:basedOn w:val="1"/>
+    <w:next w:val="a"/>
     <w:uiPriority w:val="39"/>
     <w:unhideWhenUsed/>
     <w:qFormat/>
@@ -8817,10 +9361,10 @@
       <w:lang w:eastAsia="en-US"/>
     </w:rPr>
   </w:style>
-  <w:style w:type="paragraph" w:styleId="TOC2">
+  <w:style w:type="paragraph" w:styleId="21">
     <w:name w:val="toc 2"/>
-    <w:basedOn w:val="Normal"/>
-    <w:next w:val="Normal"/>
+    <w:basedOn w:val="a"/>
+    <w:next w:val="a"/>
     <w:autoRedefine/>
     <w:uiPriority w:val="39"/>
     <w:unhideWhenUsed/>
@@ -8837,10 +9381,10 @@
       <w:lang w:eastAsia="en-US"/>
     </w:rPr>
   </w:style>
-  <w:style w:type="paragraph" w:styleId="TOC1">
+  <w:style w:type="paragraph" w:styleId="11">
     <w:name w:val="toc 1"/>
-    <w:basedOn w:val="Normal"/>
-    <w:next w:val="Normal"/>
+    <w:basedOn w:val="a"/>
+    <w:next w:val="a"/>
     <w:autoRedefine/>
     <w:uiPriority w:val="39"/>
     <w:unhideWhenUsed/>
@@ -8861,10 +9405,10 @@
       <w:lang w:eastAsia="en-US"/>
     </w:rPr>
   </w:style>
-  <w:style w:type="paragraph" w:styleId="TOC3">
+  <w:style w:type="paragraph" w:styleId="3">
     <w:name w:val="toc 3"/>
-    <w:basedOn w:val="Normal"/>
-    <w:next w:val="Normal"/>
+    <w:basedOn w:val="a"/>
+    <w:next w:val="a"/>
     <w:autoRedefine/>
     <w:uiPriority w:val="39"/>
     <w:unhideWhenUsed/>
@@ -8881,9 +9425,9 @@
       <w:lang w:eastAsia="en-US"/>
     </w:rPr>
   </w:style>
-  <w:style w:type="character" w:styleId="CommentReference">
+  <w:style w:type="character" w:styleId="ab">
     <w:name w:val="annotation reference"/>
-    <w:basedOn w:val="DefaultParagraphFont"/>
+    <w:basedOn w:val="a0"/>
     <w:uiPriority w:val="99"/>
     <w:semiHidden/>
     <w:unhideWhenUsed/>
@@ -8893,10 +9437,10 @@
       <w:szCs w:val="16"/>
     </w:rPr>
   </w:style>
-  <w:style w:type="paragraph" w:styleId="CommentText">
+  <w:style w:type="paragraph" w:styleId="ac">
     <w:name w:val="annotation text"/>
-    <w:basedOn w:val="Normal"/>
-    <w:link w:val="CommentTextChar"/>
+    <w:basedOn w:val="a"/>
+    <w:link w:val="ad"/>
     <w:uiPriority w:val="99"/>
     <w:semiHidden/>
     <w:unhideWhenUsed/>
@@ -8909,10 +9453,10 @@
       <w:szCs w:val="20"/>
     </w:rPr>
   </w:style>
-  <w:style w:type="character" w:customStyle="1" w:styleId="CommentTextChar">
-    <w:name w:val="Comment Text Char"/>
-    <w:basedOn w:val="DefaultParagraphFont"/>
-    <w:link w:val="CommentText"/>
+  <w:style w:type="character" w:customStyle="1" w:styleId="ad">
+    <w:name w:val="Текст на коментар Знак"/>
+    <w:basedOn w:val="a0"/>
+    <w:link w:val="ac"/>
     <w:uiPriority w:val="99"/>
     <w:semiHidden/>
     <w:rsid w:val="00BF773A"/>
@@ -8924,11 +9468,11 @@
       <w:lang w:eastAsia="ja-JP"/>
     </w:rPr>
   </w:style>
-  <w:style w:type="paragraph" w:styleId="CommentSubject">
+  <w:style w:type="paragraph" w:styleId="ae">
     <w:name w:val="annotation subject"/>
-    <w:basedOn w:val="CommentText"/>
-    <w:next w:val="CommentText"/>
-    <w:link w:val="CommentSubjectChar"/>
+    <w:basedOn w:val="ac"/>
+    <w:next w:val="ac"/>
+    <w:link w:val="af"/>
     <w:uiPriority w:val="99"/>
     <w:semiHidden/>
     <w:unhideWhenUsed/>
@@ -8938,10 +9482,10 @@
       <w:bCs/>
     </w:rPr>
   </w:style>
-  <w:style w:type="character" w:customStyle="1" w:styleId="CommentSubjectChar">
-    <w:name w:val="Comment Subject Char"/>
-    <w:basedOn w:val="CommentTextChar"/>
-    <w:link w:val="CommentSubject"/>
+  <w:style w:type="character" w:customStyle="1" w:styleId="af">
+    <w:name w:val="Предмет на коментар Знак"/>
+    <w:basedOn w:val="ad"/>
+    <w:link w:val="ae"/>
     <w:uiPriority w:val="99"/>
     <w:semiHidden/>
     <w:rsid w:val="00BF773A"/>
@@ -8955,10 +9499,10 @@
       <w:lang w:eastAsia="ja-JP"/>
     </w:rPr>
   </w:style>
-  <w:style w:type="paragraph" w:styleId="BalloonText">
+  <w:style w:type="paragraph" w:styleId="af0">
     <w:name w:val="Balloon Text"/>
-    <w:basedOn w:val="Normal"/>
-    <w:link w:val="BalloonTextChar"/>
+    <w:basedOn w:val="a"/>
+    <w:link w:val="af1"/>
     <w:uiPriority w:val="99"/>
     <w:semiHidden/>
     <w:unhideWhenUsed/>
@@ -8972,10 +9516,10 @@
       <w:szCs w:val="18"/>
     </w:rPr>
   </w:style>
-  <w:style w:type="character" w:customStyle="1" w:styleId="BalloonTextChar">
-    <w:name w:val="Balloon Text Char"/>
-    <w:basedOn w:val="DefaultParagraphFont"/>
-    <w:link w:val="BalloonText"/>
+  <w:style w:type="character" w:customStyle="1" w:styleId="af1">
+    <w:name w:val="Изнесен текст Знак"/>
+    <w:basedOn w:val="a0"/>
+    <w:link w:val="af0"/>
     <w:uiPriority w:val="99"/>
     <w:semiHidden/>
     <w:rsid w:val="00BF773A"/>
@@ -8987,9 +9531,9 @@
       <w:lang w:eastAsia="ja-JP"/>
     </w:rPr>
   </w:style>
-  <w:style w:type="character" w:styleId="Hyperlink">
+  <w:style w:type="character" w:styleId="af2">
     <w:name w:val="Hyperlink"/>
-    <w:basedOn w:val="DefaultParagraphFont"/>
+    <w:basedOn w:val="a0"/>
     <w:uiPriority w:val="99"/>
     <w:unhideWhenUsed/>
     <w:rsid w:val="007B74D1"/>
@@ -8998,10 +9542,10 @@
       <w:u w:val="single"/>
     </w:rPr>
   </w:style>
-  <w:style w:type="character" w:customStyle="1" w:styleId="Heading2Char">
-    <w:name w:val="Heading 2 Char"/>
-    <w:basedOn w:val="DefaultParagraphFont"/>
-    <w:link w:val="Heading2"/>
+  <w:style w:type="character" w:customStyle="1" w:styleId="20">
+    <w:name w:val="Заглавие 2 Знак"/>
+    <w:basedOn w:val="a0"/>
+    <w:link w:val="2"/>
     <w:uiPriority w:val="9"/>
     <w:rsid w:val="00810176"/>
     <w:rPr>
@@ -9011,6 +9555,72 @@
       <w:sz w:val="26"/>
       <w:szCs w:val="26"/>
       <w:lang w:eastAsia="ja-JP"/>
+    </w:rPr>
+  </w:style>
+  <w:style w:type="character" w:styleId="af3">
+    <w:name w:val="Unresolved Mention"/>
+    <w:basedOn w:val="a0"/>
+    <w:uiPriority w:val="99"/>
+    <w:semiHidden/>
+    <w:unhideWhenUsed/>
+    <w:rsid w:val="0099693D"/>
+    <w:rPr>
+      <w:color w:val="605E5C"/>
+      <w:shd w:val="clear" w:color="auto" w:fill="E1DFDD"/>
+    </w:rPr>
+  </w:style>
+  <w:style w:type="paragraph" w:styleId="af4">
+    <w:name w:val="footnote text"/>
+    <w:basedOn w:val="a"/>
+    <w:link w:val="af5"/>
+    <w:uiPriority w:val="99"/>
+    <w:semiHidden/>
+    <w:unhideWhenUsed/>
+    <w:rsid w:val="00B939FC"/>
+    <w:pPr>
+      <w:spacing w:line="240" w:lineRule="auto"/>
+    </w:pPr>
+    <w:rPr>
+      <w:sz w:val="20"/>
+      <w:szCs w:val="20"/>
+    </w:rPr>
+  </w:style>
+  <w:style w:type="character" w:customStyle="1" w:styleId="af5">
+    <w:name w:val="Текст под линия Знак"/>
+    <w:basedOn w:val="a0"/>
+    <w:link w:val="af4"/>
+    <w:uiPriority w:val="99"/>
+    <w:semiHidden/>
+    <w:rsid w:val="00B939FC"/>
+    <w:rPr>
+      <w:rFonts w:asciiTheme="minorHAnsi" w:eastAsiaTheme="minorEastAsia" w:hAnsiTheme="minorHAnsi" w:cstheme="minorBidi"/>
+      <w:kern w:val="24"/>
+      <w:sz w:val="20"/>
+      <w:szCs w:val="20"/>
+      <w:lang w:eastAsia="ja-JP"/>
+    </w:rPr>
+  </w:style>
+  <w:style w:type="character" w:styleId="af6">
+    <w:name w:val="footnote reference"/>
+    <w:basedOn w:val="a0"/>
+    <w:uiPriority w:val="99"/>
+    <w:semiHidden/>
+    <w:unhideWhenUsed/>
+    <w:rsid w:val="00B939FC"/>
+    <w:rPr>
+      <w:vertAlign w:val="superscript"/>
+    </w:rPr>
+  </w:style>
+  <w:style w:type="character" w:styleId="af7">
+    <w:name w:val="FollowedHyperlink"/>
+    <w:basedOn w:val="a0"/>
+    <w:uiPriority w:val="99"/>
+    <w:semiHidden/>
+    <w:unhideWhenUsed/>
+    <w:rsid w:val="006F2D54"/>
+    <w:rPr>
+      <w:color w:val="954F72" w:themeColor="followedHyperlink"/>
+      <w:u w:val="single"/>
     </w:rPr>
   </w:style>
 </w:styles>
@@ -9282,7 +9892,7 @@
 </file>
 
 <file path=customXml/itemProps1.xml><?xml version="1.0" encoding="utf-8"?>
-<ds:datastoreItem xmlns:ds="http://schemas.openxmlformats.org/officeDocument/2006/customXml" ds:itemID="{ECFBE802-FBED-4DCA-B873-2E0FB1B40186}">
+<ds:datastoreItem xmlns:ds="http://schemas.openxmlformats.org/officeDocument/2006/customXml" ds:itemID="{918AE8C9-31F3-406A-BC84-8C1BE29262FF}">
   <ds:schemaRefs>
     <ds:schemaRef ds:uri="http://schemas.openxmlformats.org/officeDocument/2006/bibliography"/>
   </ds:schemaRefs>

</xml_diff>

<commit_message>
Added 5 use cases, use cases table, project plan version table
</commit_message>
<xml_diff>
--- a/docs/ProjectPlan/ProjectPlan.docx
+++ b/docs/ProjectPlan/ProjectPlan.docx
@@ -1,6 +1,6 @@
 
 <file path=word/document.xml><?xml version="1.0" encoding="utf-8"?>
-<w:document xmlns:wpc="http://schemas.microsoft.com/office/word/2010/wordprocessingCanvas" xmlns:cx="http://schemas.microsoft.com/office/drawing/2014/chartex" xmlns:cx1="http://schemas.microsoft.com/office/drawing/2015/9/8/chartex" xmlns:cx2="http://schemas.microsoft.com/office/drawing/2015/10/21/chartex" xmlns:cx3="http://schemas.microsoft.com/office/drawing/2016/5/9/chartex" xmlns:cx4="http://schemas.microsoft.com/office/drawing/2016/5/10/chartex" xmlns:cx5="http://schemas.microsoft.com/office/drawing/2016/5/11/chartex" xmlns:cx6="http://schemas.microsoft.com/office/drawing/2016/5/12/chartex" xmlns:cx7="http://schemas.microsoft.com/office/drawing/2016/5/13/chartex" xmlns:cx8="http://schemas.microsoft.com/office/drawing/2016/5/14/chartex" xmlns:mc="http://schemas.openxmlformats.org/markup-compatibility/2006" xmlns:aink="http://schemas.microsoft.com/office/drawing/2016/ink" xmlns:am3d="http://schemas.microsoft.com/office/drawing/2017/model3d" xmlns:o="urn:schemas-microsoft-com:office:office" xmlns:r="http://schemas.openxmlformats.org/officeDocument/2006/relationships" xmlns:m="http://schemas.openxmlformats.org/officeDocument/2006/math" xmlns:v="urn:schemas-microsoft-com:vml" xmlns:wp14="http://schemas.microsoft.com/office/word/2010/wordprocessingDrawing" xmlns:wp="http://schemas.openxmlformats.org/drawingml/2006/wordprocessingDrawing" xmlns:w10="urn:schemas-microsoft-com:office:word" xmlns:w="http://schemas.openxmlformats.org/wordprocessingml/2006/main" xmlns:w14="http://schemas.microsoft.com/office/word/2010/wordml" xmlns:w15="http://schemas.microsoft.com/office/word/2012/wordml" xmlns:w16cid="http://schemas.microsoft.com/office/word/2016/wordml/cid" xmlns:w16se="http://schemas.microsoft.com/office/word/2015/wordml/symex" xmlns:wpg="http://schemas.microsoft.com/office/word/2010/wordprocessingGroup" xmlns:wpi="http://schemas.microsoft.com/office/word/2010/wordprocessingInk" xmlns:wne="http://schemas.microsoft.com/office/word/2006/wordml" xmlns:wps="http://schemas.microsoft.com/office/word/2010/wordprocessingShape" mc:Ignorable="w14 w15 w16se w16cid wp14">
+<w:document xmlns:wpc="http://schemas.microsoft.com/office/word/2010/wordprocessingCanvas" xmlns:cx="http://schemas.microsoft.com/office/drawing/2014/chartex" xmlns:cx1="http://schemas.microsoft.com/office/drawing/2015/9/8/chartex" xmlns:mc="http://schemas.openxmlformats.org/markup-compatibility/2006" xmlns:o="urn:schemas-microsoft-com:office:office" xmlns:r="http://schemas.openxmlformats.org/officeDocument/2006/relationships" xmlns:m="http://schemas.openxmlformats.org/officeDocument/2006/math" xmlns:v="urn:schemas-microsoft-com:vml" xmlns:wp14="http://schemas.microsoft.com/office/word/2010/wordprocessingDrawing" xmlns:wp="http://schemas.openxmlformats.org/drawingml/2006/wordprocessingDrawing" xmlns:w10="urn:schemas-microsoft-com:office:word" xmlns:w="http://schemas.openxmlformats.org/wordprocessingml/2006/main" xmlns:w14="http://schemas.microsoft.com/office/word/2010/wordml" xmlns:w15="http://schemas.microsoft.com/office/word/2012/wordml" xmlns:w16se="http://schemas.microsoft.com/office/word/2015/wordml/symex" xmlns:wpg="http://schemas.microsoft.com/office/word/2010/wordprocessingGroup" xmlns:wpi="http://schemas.microsoft.com/office/word/2010/wordprocessingInk" xmlns:wne="http://schemas.microsoft.com/office/word/2006/wordml" xmlns:wps="http://schemas.microsoft.com/office/word/2010/wordprocessingShape" mc:Ignorable="w14 w15 w16se wp14">
   <w:body>
     <w:p>
       <w:pPr>
@@ -117,8 +117,21 @@
           <w:szCs w:val="60"/>
           <w:lang w:val="en-GB" w:eastAsia="en-US"/>
         </w:rPr>
-        <w:t>First Airbenders</w:t>
+        <w:t xml:space="preserve">First </w:t>
       </w:r>
+      <w:proofErr w:type="spellStart"/>
+      <w:r>
+        <w:rPr>
+          <w:rFonts w:ascii="Segoe UI Light" w:eastAsia="Times New Roman" w:hAnsi="Segoe UI Light" w:cs="Segoe UI Light"/>
+          <w:spacing w:val="-10"/>
+          <w:kern w:val="3"/>
+          <w:sz w:val="60"/>
+          <w:szCs w:val="60"/>
+          <w:lang w:val="en-GB" w:eastAsia="en-US"/>
+        </w:rPr>
+        <w:t>Airbenders</w:t>
+      </w:r>
+      <w:proofErr w:type="spellEnd"/>
       <w:r>
         <w:rPr>
           <w:rFonts w:ascii="Segoe UI Light" w:eastAsia="Times New Roman" w:hAnsi="Segoe UI Light" w:cs="Segoe UI Light"/>
@@ -420,6 +433,9 @@
       <w:pPr>
         <w:spacing w:line="240" w:lineRule="auto"/>
       </w:pPr>
+      <w:r>
+        <w:t>Version 1.0</w:t>
+      </w:r>
     </w:p>
     <w:p>
       <w:pPr>
@@ -433,7 +449,7 @@
     </w:p>
     <w:tbl>
       <w:tblPr>
-        <w:tblStyle w:val="a3"/>
+        <w:tblStyle w:val="TableGrid"/>
         <w:tblpPr w:leftFromText="180" w:rightFromText="180" w:vertAnchor="text" w:horzAnchor="margin" w:tblpY="253"/>
         <w:tblW w:w="9447" w:type="dxa"/>
         <w:tblBorders>
@@ -611,22 +627,10 @@
                 <w:szCs w:val="60"/>
                 <w:lang w:val="en-GB" w:eastAsia="en-US"/>
               </w:rPr>
-              <w:t>Stefan Teeuwen</w:t>
-            </w:r>
-          </w:p>
-        </w:tc>
-        <w:tc>
-          <w:tcPr>
-            <w:tcW w:w="1831" w:type="dxa"/>
-          </w:tcPr>
-          <w:p>
-            <w:pPr>
-              <w:suppressAutoHyphens/>
-              <w:autoSpaceDN w:val="0"/>
-              <w:spacing w:line="240" w:lineRule="auto"/>
-              <w:ind w:firstLine="0"/>
-              <w:jc w:val="center"/>
-              <w:textAlignment w:val="baseline"/>
+              <w:t xml:space="preserve">Stefan </w:t>
+            </w:r>
+            <w:proofErr w:type="spellStart"/>
+            <w:r>
               <w:rPr>
                 <w:rFonts w:ascii="Segoe UI Light" w:eastAsia="Times New Roman" w:hAnsi="Segoe UI Light" w:cs="Segoe UI Light"/>
                 <w:spacing w:val="-10"/>
@@ -634,8 +638,23 @@
                 <w:szCs w:val="60"/>
                 <w:lang w:val="en-GB" w:eastAsia="en-US"/>
               </w:rPr>
-            </w:pPr>
-            <w:r>
+              <w:t>Teeuwen</w:t>
+            </w:r>
+            <w:proofErr w:type="spellEnd"/>
+          </w:p>
+        </w:tc>
+        <w:tc>
+          <w:tcPr>
+            <w:tcW w:w="1831" w:type="dxa"/>
+          </w:tcPr>
+          <w:p>
+            <w:pPr>
+              <w:suppressAutoHyphens/>
+              <w:autoSpaceDN w:val="0"/>
+              <w:spacing w:line="240" w:lineRule="auto"/>
+              <w:ind w:firstLine="0"/>
+              <w:jc w:val="center"/>
+              <w:textAlignment w:val="baseline"/>
               <w:rPr>
                 <w:rFonts w:ascii="Segoe UI Light" w:eastAsia="Times New Roman" w:hAnsi="Segoe UI Light" w:cs="Segoe UI Light"/>
                 <w:spacing w:val="-10"/>
@@ -643,22 +662,8 @@
                 <w:szCs w:val="60"/>
                 <w:lang w:val="en-GB" w:eastAsia="en-US"/>
               </w:rPr>
-              <w:t>3654900</w:t>
-            </w:r>
-          </w:p>
-        </w:tc>
-        <w:tc>
-          <w:tcPr>
-            <w:tcW w:w="2591" w:type="dxa"/>
-          </w:tcPr>
-          <w:p>
-            <w:pPr>
-              <w:suppressAutoHyphens/>
-              <w:autoSpaceDN w:val="0"/>
-              <w:spacing w:line="240" w:lineRule="auto"/>
-              <w:ind w:firstLine="0"/>
-              <w:jc w:val="center"/>
-              <w:textAlignment w:val="baseline"/>
+            </w:pPr>
+            <w:r>
               <w:rPr>
                 <w:rFonts w:ascii="Segoe UI Light" w:eastAsia="Times New Roman" w:hAnsi="Segoe UI Light" w:cs="Segoe UI Light"/>
                 <w:spacing w:val="-10"/>
@@ -666,8 +671,22 @@
                 <w:szCs w:val="60"/>
                 <w:lang w:val="en-GB" w:eastAsia="en-US"/>
               </w:rPr>
-            </w:pPr>
-            <w:r>
+              <w:t>3654900</w:t>
+            </w:r>
+          </w:p>
+        </w:tc>
+        <w:tc>
+          <w:tcPr>
+            <w:tcW w:w="2591" w:type="dxa"/>
+          </w:tcPr>
+          <w:p>
+            <w:pPr>
+              <w:suppressAutoHyphens/>
+              <w:autoSpaceDN w:val="0"/>
+              <w:spacing w:line="240" w:lineRule="auto"/>
+              <w:ind w:firstLine="0"/>
+              <w:jc w:val="center"/>
+              <w:textAlignment w:val="baseline"/>
               <w:rPr>
                 <w:rFonts w:ascii="Segoe UI Light" w:eastAsia="Times New Roman" w:hAnsi="Segoe UI Light" w:cs="Segoe UI Light"/>
                 <w:spacing w:val="-10"/>
@@ -675,22 +694,8 @@
                 <w:szCs w:val="60"/>
                 <w:lang w:val="en-GB" w:eastAsia="en-US"/>
               </w:rPr>
-              <w:t>415849@student.fontys.nl</w:t>
-            </w:r>
-          </w:p>
-        </w:tc>
-        <w:tc>
-          <w:tcPr>
-            <w:tcW w:w="2905" w:type="dxa"/>
-          </w:tcPr>
-          <w:p>
-            <w:pPr>
-              <w:suppressAutoHyphens/>
-              <w:autoSpaceDN w:val="0"/>
-              <w:spacing w:line="240" w:lineRule="auto"/>
-              <w:ind w:firstLine="0"/>
-              <w:jc w:val="center"/>
-              <w:textAlignment w:val="baseline"/>
+            </w:pPr>
+            <w:r>
               <w:rPr>
                 <w:rFonts w:ascii="Segoe UI Light" w:eastAsia="Times New Roman" w:hAnsi="Segoe UI Light" w:cs="Segoe UI Light"/>
                 <w:spacing w:val="-10"/>
@@ -698,8 +703,22 @@
                 <w:szCs w:val="60"/>
                 <w:lang w:val="en-GB" w:eastAsia="en-US"/>
               </w:rPr>
-            </w:pPr>
-            <w:r>
+              <w:t>415849@student.fontys.nl</w:t>
+            </w:r>
+          </w:p>
+        </w:tc>
+        <w:tc>
+          <w:tcPr>
+            <w:tcW w:w="2905" w:type="dxa"/>
+          </w:tcPr>
+          <w:p>
+            <w:pPr>
+              <w:suppressAutoHyphens/>
+              <w:autoSpaceDN w:val="0"/>
+              <w:spacing w:line="240" w:lineRule="auto"/>
+              <w:ind w:firstLine="0"/>
+              <w:jc w:val="center"/>
+              <w:textAlignment w:val="baseline"/>
               <w:rPr>
                 <w:rFonts w:ascii="Segoe UI Light" w:eastAsia="Times New Roman" w:hAnsi="Segoe UI Light" w:cs="Segoe UI Light"/>
                 <w:spacing w:val="-10"/>
@@ -707,24 +726,8 @@
                 <w:szCs w:val="60"/>
                 <w:lang w:val="en-GB" w:eastAsia="en-US"/>
               </w:rPr>
-              <w:t>Scrum Master/Project Leader</w:t>
-            </w:r>
-          </w:p>
-        </w:tc>
-      </w:tr>
-      <w:tr>
-        <w:tc>
-          <w:tcPr>
-            <w:tcW w:w="2120" w:type="dxa"/>
-          </w:tcPr>
-          <w:p>
-            <w:pPr>
-              <w:suppressAutoHyphens/>
-              <w:autoSpaceDN w:val="0"/>
-              <w:spacing w:line="240" w:lineRule="auto"/>
-              <w:ind w:firstLine="0"/>
-              <w:jc w:val="center"/>
-              <w:textAlignment w:val="baseline"/>
+            </w:pPr>
+            <w:r>
               <w:rPr>
                 <w:rFonts w:ascii="Segoe UI Light" w:eastAsia="Times New Roman" w:hAnsi="Segoe UI Light" w:cs="Segoe UI Light"/>
                 <w:spacing w:val="-10"/>
@@ -732,8 +735,24 @@
                 <w:szCs w:val="60"/>
                 <w:lang w:val="en-GB" w:eastAsia="en-US"/>
               </w:rPr>
-            </w:pPr>
-            <w:r>
+              <w:t>Scrum Master/Project Leader</w:t>
+            </w:r>
+          </w:p>
+        </w:tc>
+      </w:tr>
+      <w:tr>
+        <w:tc>
+          <w:tcPr>
+            <w:tcW w:w="2120" w:type="dxa"/>
+          </w:tcPr>
+          <w:p>
+            <w:pPr>
+              <w:suppressAutoHyphens/>
+              <w:autoSpaceDN w:val="0"/>
+              <w:spacing w:line="240" w:lineRule="auto"/>
+              <w:ind w:firstLine="0"/>
+              <w:jc w:val="center"/>
+              <w:textAlignment w:val="baseline"/>
               <w:rPr>
                 <w:rFonts w:ascii="Segoe UI Light" w:eastAsia="Times New Roman" w:hAnsi="Segoe UI Light" w:cs="Segoe UI Light"/>
                 <w:spacing w:val="-10"/>
@@ -741,22 +760,8 @@
                 <w:szCs w:val="60"/>
                 <w:lang w:val="en-GB" w:eastAsia="en-US"/>
               </w:rPr>
-              <w:t>Viktor Ivanov</w:t>
-            </w:r>
-          </w:p>
-        </w:tc>
-        <w:tc>
-          <w:tcPr>
-            <w:tcW w:w="1831" w:type="dxa"/>
-          </w:tcPr>
-          <w:p>
-            <w:pPr>
-              <w:suppressAutoHyphens/>
-              <w:autoSpaceDN w:val="0"/>
-              <w:spacing w:line="240" w:lineRule="auto"/>
-              <w:ind w:firstLine="0"/>
-              <w:jc w:val="center"/>
-              <w:textAlignment w:val="baseline"/>
+            </w:pPr>
+            <w:r>
               <w:rPr>
                 <w:rFonts w:ascii="Segoe UI Light" w:eastAsia="Times New Roman" w:hAnsi="Segoe UI Light" w:cs="Segoe UI Light"/>
                 <w:spacing w:val="-10"/>
@@ -764,8 +769,22 @@
                 <w:szCs w:val="60"/>
                 <w:lang w:val="en-GB" w:eastAsia="en-US"/>
               </w:rPr>
-            </w:pPr>
-            <w:r>
+              <w:t>Viktor Ivanov</w:t>
+            </w:r>
+          </w:p>
+        </w:tc>
+        <w:tc>
+          <w:tcPr>
+            <w:tcW w:w="1831" w:type="dxa"/>
+          </w:tcPr>
+          <w:p>
+            <w:pPr>
+              <w:suppressAutoHyphens/>
+              <w:autoSpaceDN w:val="0"/>
+              <w:spacing w:line="240" w:lineRule="auto"/>
+              <w:ind w:firstLine="0"/>
+              <w:jc w:val="center"/>
+              <w:textAlignment w:val="baseline"/>
               <w:rPr>
                 <w:rFonts w:ascii="Segoe UI Light" w:eastAsia="Times New Roman" w:hAnsi="Segoe UI Light" w:cs="Segoe UI Light"/>
                 <w:spacing w:val="-10"/>
@@ -773,22 +792,8 @@
                 <w:szCs w:val="60"/>
                 <w:lang w:val="en-GB" w:eastAsia="en-US"/>
               </w:rPr>
-              <w:t>3774147</w:t>
-            </w:r>
-          </w:p>
-        </w:tc>
-        <w:tc>
-          <w:tcPr>
-            <w:tcW w:w="2591" w:type="dxa"/>
-          </w:tcPr>
-          <w:p>
-            <w:pPr>
-              <w:suppressAutoHyphens/>
-              <w:autoSpaceDN w:val="0"/>
-              <w:spacing w:line="240" w:lineRule="auto"/>
-              <w:ind w:firstLine="0"/>
-              <w:jc w:val="center"/>
-              <w:textAlignment w:val="baseline"/>
+            </w:pPr>
+            <w:r>
               <w:rPr>
                 <w:rFonts w:ascii="Segoe UI Light" w:eastAsia="Times New Roman" w:hAnsi="Segoe UI Light" w:cs="Segoe UI Light"/>
                 <w:spacing w:val="-10"/>
@@ -796,8 +801,22 @@
                 <w:szCs w:val="60"/>
                 <w:lang w:val="en-GB" w:eastAsia="en-US"/>
               </w:rPr>
-            </w:pPr>
-            <w:r>
+              <w:t>3774147</w:t>
+            </w:r>
+          </w:p>
+        </w:tc>
+        <w:tc>
+          <w:tcPr>
+            <w:tcW w:w="2591" w:type="dxa"/>
+          </w:tcPr>
+          <w:p>
+            <w:pPr>
+              <w:suppressAutoHyphens/>
+              <w:autoSpaceDN w:val="0"/>
+              <w:spacing w:line="240" w:lineRule="auto"/>
+              <w:ind w:firstLine="0"/>
+              <w:jc w:val="center"/>
+              <w:textAlignment w:val="baseline"/>
               <w:rPr>
                 <w:rFonts w:ascii="Segoe UI Light" w:eastAsia="Times New Roman" w:hAnsi="Segoe UI Light" w:cs="Segoe UI Light"/>
                 <w:spacing w:val="-10"/>
@@ -805,22 +824,8 @@
                 <w:szCs w:val="60"/>
                 <w:lang w:val="en-GB" w:eastAsia="en-US"/>
               </w:rPr>
-              <w:t>425404@student.fontys.nl</w:t>
-            </w:r>
-          </w:p>
-        </w:tc>
-        <w:tc>
-          <w:tcPr>
-            <w:tcW w:w="2905" w:type="dxa"/>
-          </w:tcPr>
-          <w:p>
-            <w:pPr>
-              <w:suppressAutoHyphens/>
-              <w:autoSpaceDN w:val="0"/>
-              <w:spacing w:line="240" w:lineRule="auto"/>
-              <w:ind w:firstLine="0"/>
-              <w:jc w:val="center"/>
-              <w:textAlignment w:val="baseline"/>
+            </w:pPr>
+            <w:r>
               <w:rPr>
                 <w:rFonts w:ascii="Segoe UI Light" w:eastAsia="Times New Roman" w:hAnsi="Segoe UI Light" w:cs="Segoe UI Light"/>
                 <w:spacing w:val="-10"/>
@@ -828,8 +833,22 @@
                 <w:szCs w:val="60"/>
                 <w:lang w:val="en-GB" w:eastAsia="en-US"/>
               </w:rPr>
-            </w:pPr>
-            <w:r>
+              <w:t>425404@student.fontys.nl</w:t>
+            </w:r>
+          </w:p>
+        </w:tc>
+        <w:tc>
+          <w:tcPr>
+            <w:tcW w:w="2905" w:type="dxa"/>
+          </w:tcPr>
+          <w:p>
+            <w:pPr>
+              <w:suppressAutoHyphens/>
+              <w:autoSpaceDN w:val="0"/>
+              <w:spacing w:line="240" w:lineRule="auto"/>
+              <w:ind w:firstLine="0"/>
+              <w:jc w:val="center"/>
+              <w:textAlignment w:val="baseline"/>
               <w:rPr>
                 <w:rFonts w:ascii="Segoe UI Light" w:eastAsia="Times New Roman" w:hAnsi="Segoe UI Light" w:cs="Segoe UI Light"/>
                 <w:spacing w:val="-10"/>
@@ -837,24 +856,8 @@
                 <w:szCs w:val="60"/>
                 <w:lang w:val="en-GB" w:eastAsia="en-US"/>
               </w:rPr>
-              <w:t>Engineer</w:t>
-            </w:r>
-          </w:p>
-        </w:tc>
-      </w:tr>
-      <w:tr>
-        <w:tc>
-          <w:tcPr>
-            <w:tcW w:w="2120" w:type="dxa"/>
-          </w:tcPr>
-          <w:p>
-            <w:pPr>
-              <w:suppressAutoHyphens/>
-              <w:autoSpaceDN w:val="0"/>
-              <w:spacing w:line="240" w:lineRule="auto"/>
-              <w:ind w:firstLine="0"/>
-              <w:jc w:val="center"/>
-              <w:textAlignment w:val="baseline"/>
+            </w:pPr>
+            <w:r>
               <w:rPr>
                 <w:rFonts w:ascii="Segoe UI Light" w:eastAsia="Times New Roman" w:hAnsi="Segoe UI Light" w:cs="Segoe UI Light"/>
                 <w:spacing w:val="-10"/>
@@ -862,8 +865,24 @@
                 <w:szCs w:val="60"/>
                 <w:lang w:val="en-GB" w:eastAsia="en-US"/>
               </w:rPr>
-            </w:pPr>
-            <w:r>
+              <w:t>Engineer</w:t>
+            </w:r>
+          </w:p>
+        </w:tc>
+      </w:tr>
+      <w:tr>
+        <w:tc>
+          <w:tcPr>
+            <w:tcW w:w="2120" w:type="dxa"/>
+          </w:tcPr>
+          <w:p>
+            <w:pPr>
+              <w:suppressAutoHyphens/>
+              <w:autoSpaceDN w:val="0"/>
+              <w:spacing w:line="240" w:lineRule="auto"/>
+              <w:ind w:firstLine="0"/>
+              <w:jc w:val="center"/>
+              <w:textAlignment w:val="baseline"/>
               <w:rPr>
                 <w:rFonts w:ascii="Segoe UI Light" w:eastAsia="Times New Roman" w:hAnsi="Segoe UI Light" w:cs="Segoe UI Light"/>
                 <w:spacing w:val="-10"/>
@@ -871,8 +890,7 @@
                 <w:szCs w:val="60"/>
                 <w:lang w:val="en-GB" w:eastAsia="en-US"/>
               </w:rPr>
-              <w:t xml:space="preserve">Ahmad </w:t>
-            </w:r>
+            </w:pPr>
             <w:r>
               <w:rPr>
                 <w:rFonts w:ascii="Segoe UI Light" w:eastAsia="Times New Roman" w:hAnsi="Segoe UI Light" w:cs="Segoe UI Light"/>
@@ -881,8 +899,20 @@
                 <w:szCs w:val="60"/>
                 <w:lang w:val="en-GB" w:eastAsia="en-US"/>
               </w:rPr>
+              <w:t xml:space="preserve">Ahmad </w:t>
+            </w:r>
+            <w:proofErr w:type="spellStart"/>
+            <w:r>
+              <w:rPr>
+                <w:rFonts w:ascii="Segoe UI Light" w:eastAsia="Times New Roman" w:hAnsi="Segoe UI Light" w:cs="Segoe UI Light"/>
+                <w:spacing w:val="-10"/>
+                <w:kern w:val="3"/>
+                <w:szCs w:val="60"/>
+                <w:lang w:val="en-GB" w:eastAsia="en-US"/>
+              </w:rPr>
               <w:t>Alzarkaoui</w:t>
             </w:r>
+            <w:proofErr w:type="spellEnd"/>
           </w:p>
         </w:tc>
         <w:tc>
@@ -1137,21 +1167,26 @@
       </w:sdtPr>
       <w:sdtEndPr>
         <w:rPr>
-          <w:b/>
+          <w:rFonts w:cs="Times New Roman"/>
           <w:bCs/>
           <w:noProof/>
+          <w:kern w:val="0"/>
+          <w:sz w:val="22"/>
+          <w:szCs w:val="22"/>
+          <w:lang w:eastAsia="en-US"/>
         </w:rPr>
       </w:sdtEndPr>
       <w:sdtContent>
         <w:p>
           <w:pPr>
-            <w:pStyle w:val="aa"/>
+            <w:pStyle w:val="TOCHeading"/>
             <w:spacing w:line="360" w:lineRule="auto"/>
             <w:rPr>
               <w:rFonts w:ascii="Arial" w:hAnsi="Arial" w:cs="Arial"/>
               <w:b/>
               <w:color w:val="auto"/>
-              <w:sz w:val="40"/>
+              <w:sz w:val="24"/>
+              <w:szCs w:val="24"/>
             </w:rPr>
           </w:pPr>
           <w:r>
@@ -1159,7 +1194,8 @@
               <w:rFonts w:ascii="Arial" w:hAnsi="Arial" w:cs="Arial"/>
               <w:b/>
               <w:color w:val="auto"/>
-              <w:sz w:val="40"/>
+              <w:sz w:val="24"/>
+              <w:szCs w:val="24"/>
             </w:rPr>
             <w:t>Contents</w:t>
           </w:r>
@@ -1172,22 +1208,20 @@
               <w:lang w:eastAsia="en-US"/>
             </w:rPr>
           </w:pPr>
-          <w:bookmarkStart w:id="0" w:name="_GoBack"/>
-          <w:bookmarkEnd w:id="0"/>
         </w:p>
         <w:p>
           <w:pPr>
-            <w:pStyle w:val="11"/>
+            <w:pStyle w:val="TOC1"/>
             <w:rPr>
               <w:rFonts w:cstheme="minorBidi"/>
               <w:b w:val="0"/>
               <w:noProof/>
-              <w:lang w:val="bg-BG" w:eastAsia="bg-BG"/>
             </w:rPr>
           </w:pPr>
           <w:r>
             <w:rPr>
               <w:rFonts w:ascii="Arial" w:hAnsi="Arial" w:cs="Arial"/>
+              <w:noProof/>
               <w:sz w:val="24"/>
               <w:szCs w:val="24"/>
             </w:rPr>
@@ -1196,6 +1230,7 @@
           <w:r>
             <w:rPr>
               <w:rFonts w:ascii="Arial" w:hAnsi="Arial" w:cs="Arial"/>
+              <w:noProof/>
               <w:sz w:val="24"/>
               <w:szCs w:val="24"/>
             </w:rPr>
@@ -1204,29 +1239,20 @@
           <w:r>
             <w:rPr>
               <w:rFonts w:ascii="Arial" w:hAnsi="Arial" w:cs="Arial"/>
+              <w:noProof/>
               <w:sz w:val="24"/>
               <w:szCs w:val="24"/>
             </w:rPr>
             <w:fldChar w:fldCharType="separate"/>
           </w:r>
-          <w:hyperlink w:anchor="_Toc35524414" w:history="1">
-            <w:r>
-              <w:rPr>
-                <w:rStyle w:val="af2"/>
+          <w:hyperlink w:anchor="_Toc35529357" w:history="1">
+            <w:r>
+              <w:rPr>
+                <w:rStyle w:val="Hyperlink"/>
                 <w:rFonts w:ascii="Arial" w:hAnsi="Arial" w:cs="Arial"/>
                 <w:noProof/>
-                <w14:shadow w14:blurRad="38100" w14:dist="19050" w14:dir="2700000" w14:sx="100000" w14:sy="100000" w14:kx="0" w14:ky="0" w14:algn="tl">
-                  <w14:schemeClr w14:val="dk1">
-                    <w14:alpha w14:val="60000"/>
-                  </w14:schemeClr>
-                </w14:shadow>
-                <w14:textOutline w14:w="0" w14:cap="flat" w14:cmpd="sng" w14:algn="ctr">
-                  <w14:noFill/>
-                  <w14:prstDash w14:val="solid"/>
-                  <w14:round/>
-                </w14:textOutline>
-              </w:rPr>
-              <w:t>Document History</w:t>
+              </w:rPr>
+              <w:t>Description</w:t>
             </w:r>
             <w:r>
               <w:rPr>
@@ -1247,7 +1273,7 @@
                 <w:noProof/>
                 <w:webHidden/>
               </w:rPr>
-              <w:instrText xml:space="preserve"> PAGEREF _Toc35524414 \h </w:instrText>
+              <w:instrText xml:space="preserve"> PAGEREF _Toc35529357 \h </w:instrText>
             </w:r>
             <w:r>
               <w:rPr>
@@ -1267,7 +1293,7 @@
                 <w:noProof/>
                 <w:webHidden/>
               </w:rPr>
-              <w:t>2</w:t>
+              <w:t>4</w:t>
             </w:r>
             <w:r>
               <w:rPr>
@@ -1280,22 +1306,21 @@
         </w:p>
         <w:p>
           <w:pPr>
-            <w:pStyle w:val="11"/>
+            <w:pStyle w:val="TOC1"/>
             <w:rPr>
               <w:rFonts w:cstheme="minorBidi"/>
               <w:b w:val="0"/>
               <w:noProof/>
-              <w:lang w:val="bg-BG" w:eastAsia="bg-BG"/>
             </w:rPr>
           </w:pPr>
-          <w:hyperlink w:anchor="_Toc35524415" w:history="1">
-            <w:r>
-              <w:rPr>
-                <w:rStyle w:val="af2"/>
+          <w:hyperlink w:anchor="_Toc35529358" w:history="1">
+            <w:r>
+              <w:rPr>
+                <w:rStyle w:val="Hyperlink"/>
                 <w:rFonts w:ascii="Arial" w:hAnsi="Arial" w:cs="Arial"/>
                 <w:noProof/>
               </w:rPr>
-              <w:t>Description</w:t>
+              <w:t>Functional requirements</w:t>
             </w:r>
             <w:r>
               <w:rPr>
@@ -1316,7 +1341,7 @@
                 <w:noProof/>
                 <w:webHidden/>
               </w:rPr>
-              <w:instrText xml:space="preserve"> PAGEREF _Toc35524415 \h </w:instrText>
+              <w:instrText xml:space="preserve"> PAGEREF _Toc35529358 \h </w:instrText>
             </w:r>
             <w:r>
               <w:rPr>
@@ -1336,7 +1361,7 @@
                 <w:noProof/>
                 <w:webHidden/>
               </w:rPr>
-              <w:t>3</w:t>
+              <w:t>5</w:t>
             </w:r>
             <w:r>
               <w:rPr>
@@ -1349,22 +1374,21 @@
         </w:p>
         <w:p>
           <w:pPr>
-            <w:pStyle w:val="11"/>
+            <w:pStyle w:val="TOC1"/>
             <w:rPr>
               <w:rFonts w:cstheme="minorBidi"/>
               <w:b w:val="0"/>
               <w:noProof/>
-              <w:lang w:val="bg-BG" w:eastAsia="bg-BG"/>
             </w:rPr>
           </w:pPr>
-          <w:hyperlink w:anchor="_Toc35524416" w:history="1">
-            <w:r>
-              <w:rPr>
-                <w:rStyle w:val="af2"/>
+          <w:hyperlink w:anchor="_Toc35529359" w:history="1">
+            <w:r>
+              <w:rPr>
+                <w:rStyle w:val="Hyperlink"/>
                 <w:rFonts w:ascii="Arial" w:hAnsi="Arial" w:cs="Arial"/>
                 <w:noProof/>
               </w:rPr>
-              <w:t>Functional requirements</w:t>
+              <w:t>Non-functional requirements</w:t>
             </w:r>
             <w:r>
               <w:rPr>
@@ -1385,7 +1409,7 @@
                 <w:noProof/>
                 <w:webHidden/>
               </w:rPr>
-              <w:instrText xml:space="preserve"> PAGEREF _Toc35524416 \h </w:instrText>
+              <w:instrText xml:space="preserve"> PAGEREF _Toc35529359 \h </w:instrText>
             </w:r>
             <w:r>
               <w:rPr>
@@ -1405,7 +1429,7 @@
                 <w:noProof/>
                 <w:webHidden/>
               </w:rPr>
-              <w:t>4</w:t>
+              <w:t>6</w:t>
             </w:r>
             <w:r>
               <w:rPr>
@@ -1418,22 +1442,21 @@
         </w:p>
         <w:p>
           <w:pPr>
-            <w:pStyle w:val="11"/>
+            <w:pStyle w:val="TOC1"/>
             <w:rPr>
               <w:rFonts w:cstheme="minorBidi"/>
               <w:b w:val="0"/>
               <w:noProof/>
-              <w:lang w:val="bg-BG" w:eastAsia="bg-BG"/>
             </w:rPr>
           </w:pPr>
-          <w:hyperlink w:anchor="_Toc35524417" w:history="1">
-            <w:r>
-              <w:rPr>
-                <w:rStyle w:val="af2"/>
+          <w:hyperlink w:anchor="_Toc35529360" w:history="1">
+            <w:r>
+              <w:rPr>
+                <w:rStyle w:val="Hyperlink"/>
                 <w:rFonts w:ascii="Arial" w:hAnsi="Arial" w:cs="Arial"/>
                 <w:noProof/>
               </w:rPr>
-              <w:t>Non-functional requirements</w:t>
+              <w:t>Project way of working</w:t>
             </w:r>
             <w:r>
               <w:rPr>
@@ -1454,7 +1477,7 @@
                 <w:noProof/>
                 <w:webHidden/>
               </w:rPr>
-              <w:instrText xml:space="preserve"> PAGEREF _Toc35524417 \h </w:instrText>
+              <w:instrText xml:space="preserve"> PAGEREF _Toc35529360 \h </w:instrText>
             </w:r>
             <w:r>
               <w:rPr>
@@ -1474,7 +1497,7 @@
                 <w:noProof/>
                 <w:webHidden/>
               </w:rPr>
-              <w:t>5</w:t>
+              <w:t>7</w:t>
             </w:r>
             <w:r>
               <w:rPr>
@@ -1487,22 +1510,21 @@
         </w:p>
         <w:p>
           <w:pPr>
-            <w:pStyle w:val="11"/>
+            <w:pStyle w:val="TOC1"/>
             <w:rPr>
               <w:rFonts w:cstheme="minorBidi"/>
               <w:b w:val="0"/>
               <w:noProof/>
-              <w:lang w:val="bg-BG" w:eastAsia="bg-BG"/>
             </w:rPr>
           </w:pPr>
-          <w:hyperlink w:anchor="_Toc35524418" w:history="1">
-            <w:r>
-              <w:rPr>
-                <w:rStyle w:val="af2"/>
+          <w:hyperlink w:anchor="_Toc35529361" w:history="1">
+            <w:r>
+              <w:rPr>
+                <w:rStyle w:val="Hyperlink"/>
                 <w:rFonts w:ascii="Arial" w:hAnsi="Arial" w:cs="Arial"/>
                 <w:noProof/>
               </w:rPr>
-              <w:t>Project way of working</w:t>
+              <w:t>Communication plan</w:t>
             </w:r>
             <w:r>
               <w:rPr>
@@ -1523,7 +1545,7 @@
                 <w:noProof/>
                 <w:webHidden/>
               </w:rPr>
-              <w:instrText xml:space="preserve"> PAGEREF _Toc35524418 \h </w:instrText>
+              <w:instrText xml:space="preserve"> PAGEREF _Toc35529361 \h </w:instrText>
             </w:r>
             <w:r>
               <w:rPr>
@@ -1543,7 +1565,7 @@
                 <w:noProof/>
                 <w:webHidden/>
               </w:rPr>
-              <w:t>6</w:t>
+              <w:t>8</w:t>
             </w:r>
             <w:r>
               <w:rPr>
@@ -1556,89 +1578,19 @@
         </w:p>
         <w:p>
           <w:pPr>
-            <w:pStyle w:val="11"/>
-            <w:rPr>
-              <w:rFonts w:cstheme="minorBidi"/>
-              <w:b w:val="0"/>
-              <w:noProof/>
-              <w:lang w:val="bg-BG" w:eastAsia="bg-BG"/>
-            </w:rPr>
-          </w:pPr>
-          <w:hyperlink w:anchor="_Toc35524419" w:history="1">
-            <w:r>
-              <w:rPr>
-                <w:rStyle w:val="af2"/>
-                <w:rFonts w:ascii="Arial" w:hAnsi="Arial" w:cs="Arial"/>
-                <w:noProof/>
-              </w:rPr>
-              <w:t>Communication plan</w:t>
-            </w:r>
-            <w:r>
-              <w:rPr>
-                <w:noProof/>
-                <w:webHidden/>
-              </w:rPr>
-              <w:tab/>
-            </w:r>
-            <w:r>
-              <w:rPr>
-                <w:noProof/>
-                <w:webHidden/>
-              </w:rPr>
-              <w:fldChar w:fldCharType="begin"/>
-            </w:r>
-            <w:r>
-              <w:rPr>
-                <w:noProof/>
-                <w:webHidden/>
-              </w:rPr>
-              <w:instrText xml:space="preserve"> PAGEREF _Toc35524419 \h </w:instrText>
-            </w:r>
-            <w:r>
-              <w:rPr>
-                <w:noProof/>
-                <w:webHidden/>
-              </w:rPr>
-            </w:r>
-            <w:r>
-              <w:rPr>
-                <w:noProof/>
-                <w:webHidden/>
-              </w:rPr>
-              <w:fldChar w:fldCharType="separate"/>
-            </w:r>
-            <w:r>
-              <w:rPr>
-                <w:noProof/>
-                <w:webHidden/>
-              </w:rPr>
-              <w:t>7</w:t>
-            </w:r>
-            <w:r>
-              <w:rPr>
-                <w:noProof/>
-                <w:webHidden/>
-              </w:rPr>
-              <w:fldChar w:fldCharType="end"/>
-            </w:r>
-          </w:hyperlink>
-        </w:p>
-        <w:p>
-          <w:pPr>
-            <w:pStyle w:val="21"/>
+            <w:pStyle w:val="TOC2"/>
             <w:tabs>
               <w:tab w:val="right" w:leader="dot" w:pos="9016"/>
             </w:tabs>
             <w:rPr>
               <w:rFonts w:cstheme="minorBidi"/>
               <w:noProof/>
-              <w:lang w:val="bg-BG" w:eastAsia="bg-BG"/>
             </w:rPr>
           </w:pPr>
-          <w:hyperlink w:anchor="_Toc35524420" w:history="1">
-            <w:r>
-              <w:rPr>
-                <w:rStyle w:val="af2"/>
+          <w:hyperlink w:anchor="_Toc35529362" w:history="1">
+            <w:r>
+              <w:rPr>
+                <w:rStyle w:val="Hyperlink"/>
                 <w:rFonts w:ascii="Arial" w:hAnsi="Arial" w:cs="Arial"/>
                 <w:noProof/>
                 <w:lang w:val="en-GB"/>
@@ -1664,7 +1616,7 @@
                 <w:noProof/>
                 <w:webHidden/>
               </w:rPr>
-              <w:instrText xml:space="preserve"> PAGEREF _Toc35524420 \h </w:instrText>
+              <w:instrText xml:space="preserve"> PAGEREF _Toc35529362 \h </w:instrText>
             </w:r>
             <w:r>
               <w:rPr>
@@ -1684,7 +1636,7 @@
                 <w:noProof/>
                 <w:webHidden/>
               </w:rPr>
-              <w:t>7</w:t>
+              <w:t>8</w:t>
             </w:r>
             <w:r>
               <w:rPr>
@@ -1697,20 +1649,19 @@
         </w:p>
         <w:p>
           <w:pPr>
-            <w:pStyle w:val="21"/>
+            <w:pStyle w:val="TOC2"/>
             <w:tabs>
               <w:tab w:val="right" w:leader="dot" w:pos="9016"/>
             </w:tabs>
             <w:rPr>
               <w:rFonts w:cstheme="minorBidi"/>
               <w:noProof/>
-              <w:lang w:val="bg-BG" w:eastAsia="bg-BG"/>
             </w:rPr>
           </w:pPr>
-          <w:hyperlink w:anchor="_Toc35524421" w:history="1">
-            <w:r>
-              <w:rPr>
-                <w:rStyle w:val="af2"/>
+          <w:hyperlink w:anchor="_Toc35529363" w:history="1">
+            <w:r>
+              <w:rPr>
+                <w:rStyle w:val="Hyperlink"/>
                 <w:rFonts w:ascii="Arial" w:hAnsi="Arial" w:cs="Arial"/>
                 <w:noProof/>
                 <w:lang w:val="en-GB"/>
@@ -1736,7 +1687,7 @@
                 <w:noProof/>
                 <w:webHidden/>
               </w:rPr>
-              <w:instrText xml:space="preserve"> PAGEREF _Toc35524421 \h </w:instrText>
+              <w:instrText xml:space="preserve"> PAGEREF _Toc35529363 \h </w:instrText>
             </w:r>
             <w:r>
               <w:rPr>
@@ -1769,20 +1720,19 @@
         </w:p>
         <w:p>
           <w:pPr>
-            <w:pStyle w:val="21"/>
+            <w:pStyle w:val="TOC2"/>
             <w:tabs>
               <w:tab w:val="right" w:leader="dot" w:pos="9016"/>
             </w:tabs>
             <w:rPr>
               <w:rFonts w:cstheme="minorBidi"/>
               <w:noProof/>
-              <w:lang w:val="bg-BG" w:eastAsia="bg-BG"/>
             </w:rPr>
           </w:pPr>
-          <w:hyperlink w:anchor="_Toc35524422" w:history="1">
-            <w:r>
-              <w:rPr>
-                <w:rStyle w:val="af2"/>
+          <w:hyperlink w:anchor="_Toc35529364" w:history="1">
+            <w:r>
+              <w:rPr>
+                <w:rStyle w:val="Hyperlink"/>
                 <w:rFonts w:ascii="Arial" w:hAnsi="Arial" w:cs="Arial"/>
                 <w:noProof/>
                 <w:lang w:val="en-GB"/>
@@ -1808,7 +1758,7 @@
                 <w:noProof/>
                 <w:webHidden/>
               </w:rPr>
-              <w:instrText xml:space="preserve"> PAGEREF _Toc35524422 \h </w:instrText>
+              <w:instrText xml:space="preserve"> PAGEREF _Toc35529364 \h </w:instrText>
             </w:r>
             <w:r>
               <w:rPr>
@@ -1828,7 +1778,7 @@
                 <w:noProof/>
                 <w:webHidden/>
               </w:rPr>
-              <w:t>8</w:t>
+              <w:t>9</w:t>
             </w:r>
             <w:r>
               <w:rPr>
@@ -1841,18 +1791,17 @@
         </w:p>
         <w:p>
           <w:pPr>
-            <w:pStyle w:val="11"/>
+            <w:pStyle w:val="TOC1"/>
             <w:rPr>
               <w:rFonts w:cstheme="minorBidi"/>
               <w:b w:val="0"/>
               <w:noProof/>
-              <w:lang w:val="bg-BG" w:eastAsia="bg-BG"/>
             </w:rPr>
           </w:pPr>
-          <w:hyperlink w:anchor="_Toc35524423" w:history="1">
-            <w:r>
-              <w:rPr>
-                <w:rStyle w:val="af2"/>
+          <w:hyperlink w:anchor="_Toc35529365" w:history="1">
+            <w:r>
+              <w:rPr>
+                <w:rStyle w:val="Hyperlink"/>
                 <w:rFonts w:ascii="Arial" w:hAnsi="Arial" w:cs="Arial"/>
                 <w:noProof/>
               </w:rPr>
@@ -1877,7 +1826,7 @@
                 <w:noProof/>
                 <w:webHidden/>
               </w:rPr>
-              <w:instrText xml:space="preserve"> PAGEREF _Toc35524423 \h </w:instrText>
+              <w:instrText xml:space="preserve"> PAGEREF _Toc35529365 \h </w:instrText>
             </w:r>
             <w:r>
               <w:rPr>
@@ -1897,7 +1846,7 @@
                 <w:noProof/>
                 <w:webHidden/>
               </w:rPr>
-              <w:t>9</w:t>
+              <w:t>10</w:t>
             </w:r>
             <w:r>
               <w:rPr>
@@ -1910,18 +1859,17 @@
         </w:p>
         <w:p>
           <w:pPr>
-            <w:pStyle w:val="11"/>
+            <w:pStyle w:val="TOC1"/>
             <w:rPr>
               <w:rFonts w:cstheme="minorBidi"/>
               <w:b w:val="0"/>
               <w:noProof/>
-              <w:lang w:val="bg-BG" w:eastAsia="bg-BG"/>
             </w:rPr>
           </w:pPr>
-          <w:hyperlink w:anchor="_Toc35524424" w:history="1">
-            <w:r>
-              <w:rPr>
-                <w:rStyle w:val="af2"/>
+          <w:hyperlink w:anchor="_Toc35529366" w:history="1">
+            <w:r>
+              <w:rPr>
+                <w:rStyle w:val="Hyperlink"/>
                 <w:rFonts w:ascii="Arial" w:hAnsi="Arial" w:cs="Arial"/>
                 <w:noProof/>
               </w:rPr>
@@ -1946,7 +1894,7 @@
                 <w:noProof/>
                 <w:webHidden/>
               </w:rPr>
-              <w:instrText xml:space="preserve"> PAGEREF _Toc35524424 \h </w:instrText>
+              <w:instrText xml:space="preserve"> PAGEREF _Toc35529366 \h </w:instrText>
             </w:r>
             <w:r>
               <w:rPr>
@@ -1966,7 +1914,7 @@
                 <w:noProof/>
                 <w:webHidden/>
               </w:rPr>
-              <w:t>11</w:t>
+              <w:t>12</w:t>
             </w:r>
             <w:r>
               <w:rPr>
@@ -1979,18 +1927,17 @@
         </w:p>
         <w:p>
           <w:pPr>
-            <w:pStyle w:val="11"/>
+            <w:pStyle w:val="TOC1"/>
             <w:rPr>
               <w:rFonts w:cstheme="minorBidi"/>
               <w:b w:val="0"/>
               <w:noProof/>
-              <w:lang w:val="bg-BG" w:eastAsia="bg-BG"/>
             </w:rPr>
           </w:pPr>
-          <w:hyperlink w:anchor="_Toc35524425" w:history="1">
-            <w:r>
-              <w:rPr>
-                <w:rStyle w:val="af2"/>
+          <w:hyperlink w:anchor="_Toc35529367" w:history="1">
+            <w:r>
+              <w:rPr>
+                <w:rStyle w:val="Hyperlink"/>
                 <w:rFonts w:ascii="Arial" w:hAnsi="Arial" w:cs="Arial"/>
                 <w:noProof/>
               </w:rPr>
@@ -2015,7 +1962,7 @@
                 <w:noProof/>
                 <w:webHidden/>
               </w:rPr>
-              <w:instrText xml:space="preserve"> PAGEREF _Toc35524425 \h </w:instrText>
+              <w:instrText xml:space="preserve"> PAGEREF _Toc35529367 \h </w:instrText>
             </w:r>
             <w:r>
               <w:rPr>
@@ -2035,7 +1982,7 @@
                 <w:noProof/>
                 <w:webHidden/>
               </w:rPr>
-              <w:t>12</w:t>
+              <w:t>13</w:t>
             </w:r>
             <w:r>
               <w:rPr>
@@ -2048,18 +1995,17 @@
         </w:p>
         <w:p>
           <w:pPr>
-            <w:pStyle w:val="11"/>
+            <w:pStyle w:val="TOC1"/>
             <w:rPr>
               <w:rFonts w:cstheme="minorBidi"/>
               <w:b w:val="0"/>
               <w:noProof/>
-              <w:lang w:val="bg-BG" w:eastAsia="bg-BG"/>
             </w:rPr>
           </w:pPr>
-          <w:hyperlink w:anchor="_Toc35524426" w:history="1">
-            <w:r>
-              <w:rPr>
-                <w:rStyle w:val="af2"/>
+          <w:hyperlink w:anchor="_Toc35529368" w:history="1">
+            <w:r>
+              <w:rPr>
+                <w:rStyle w:val="Hyperlink"/>
                 <w:rFonts w:ascii="Arial" w:hAnsi="Arial" w:cs="Arial"/>
                 <w:noProof/>
               </w:rPr>
@@ -2084,7 +2030,7 @@
                 <w:noProof/>
                 <w:webHidden/>
               </w:rPr>
-              <w:instrText xml:space="preserve"> PAGEREF _Toc35524426 \h </w:instrText>
+              <w:instrText xml:space="preserve"> PAGEREF _Toc35529368 \h </w:instrText>
             </w:r>
             <w:r>
               <w:rPr>
@@ -2104,7 +2050,7 @@
                 <w:noProof/>
                 <w:webHidden/>
               </w:rPr>
-              <w:t>15</w:t>
+              <w:t>16</w:t>
             </w:r>
             <w:r>
               <w:rPr>
@@ -2117,30 +2063,14 @@
         </w:p>
         <w:p>
           <w:pPr>
-            <w:pStyle w:val="11"/>
-            <w:rPr>
-              <w:rFonts w:cstheme="minorBidi"/>
-              <w:b w:val="0"/>
-              <w:noProof/>
-              <w:lang w:val="bg-BG" w:eastAsia="bg-BG"/>
-            </w:rPr>
+            <w:pStyle w:val="TOC1"/>
           </w:pPr>
-          <w:hyperlink w:anchor="_Toc35524427" w:history="1">
-            <w:r>
-              <w:rPr>
-                <w:rStyle w:val="af2"/>
+          <w:hyperlink w:anchor="_Toc35529369" w:history="1">
+            <w:r>
+              <w:rPr>
+                <w:rStyle w:val="Hyperlink"/>
                 <w:rFonts w:ascii="Arial" w:hAnsi="Arial" w:cs="Arial"/>
                 <w:noProof/>
-                <w14:shadow w14:blurRad="38100" w14:dist="19050" w14:dir="2700000" w14:sx="100000" w14:sy="100000" w14:kx="0" w14:ky="0" w14:algn="tl">
-                  <w14:schemeClr w14:val="dk1">
-                    <w14:alpha w14:val="60000"/>
-                  </w14:schemeClr>
-                </w14:shadow>
-                <w14:textOutline w14:w="0" w14:cap="flat" w14:cmpd="sng" w14:algn="ctr">
-                  <w14:noFill/>
-                  <w14:prstDash w14:val="solid"/>
-                  <w14:round/>
-                </w14:textOutline>
               </w:rPr>
               <w:t>Reference list</w:t>
             </w:r>
@@ -2163,7 +2093,7 @@
                 <w:noProof/>
                 <w:webHidden/>
               </w:rPr>
-              <w:instrText xml:space="preserve"> PAGEREF _Toc35524427 \h </w:instrText>
+              <w:instrText xml:space="preserve"> PAGEREF _Toc35529369 \h </w:instrText>
             </w:r>
             <w:r>
               <w:rPr>
@@ -2183,7 +2113,7 @@
                 <w:noProof/>
                 <w:webHidden/>
               </w:rPr>
-              <w:t>15</w:t>
+              <w:t>17</w:t>
             </w:r>
             <w:r>
               <w:rPr>
@@ -2193,24 +2123,18 @@
               <w:fldChar w:fldCharType="end"/>
             </w:r>
           </w:hyperlink>
-        </w:p>
-        <w:p>
-          <w:pPr>
-            <w:spacing w:line="360" w:lineRule="auto"/>
-            <w:ind w:firstLine="0"/>
-          </w:pPr>
           <w:r>
             <w:rPr>
               <w:rFonts w:ascii="Arial" w:hAnsi="Arial" w:cs="Arial"/>
-              <w:b/>
-              <w:bCs/>
+              <w:b w:val="0"/>
               <w:noProof/>
+              <w:sz w:val="24"/>
+              <w:szCs w:val="24"/>
             </w:rPr>
             <w:fldChar w:fldCharType="end"/>
           </w:r>
           <w:r>
             <w:rPr>
-              <w:b/>
               <w:bCs/>
               <w:noProof/>
             </w:rPr>
@@ -2243,44 +2167,978 @@
     </w:p>
     <w:p>
       <w:pPr>
-        <w:pStyle w:val="1"/>
-        <w:rPr>
-          <w:rFonts w:ascii="Arial" w:hAnsi="Arial" w:cs="Arial"/>
-          <w:color w:val="000000" w:themeColor="text1"/>
-          <w14:shadow w14:blurRad="38100" w14:dist="19050" w14:dir="2700000" w14:sx="100000" w14:sy="100000" w14:kx="0" w14:ky="0" w14:algn="tl">
-            <w14:schemeClr w14:val="dk1">
-              <w14:alpha w14:val="60000"/>
-            </w14:schemeClr>
-          </w14:shadow>
-          <w14:textOutline w14:w="0" w14:cap="flat" w14:cmpd="sng" w14:algn="ctr">
-            <w14:noFill/>
-            <w14:prstDash w14:val="solid"/>
-            <w14:round/>
-          </w14:textOutline>
-        </w:rPr>
-      </w:pPr>
-      <w:bookmarkStart w:id="1" w:name="_Toc35524414"/>
+        <w:spacing w:line="360" w:lineRule="auto"/>
+        <w:jc w:val="both"/>
+        <w:rPr>
+          <w:rFonts w:ascii="Arial" w:hAnsi="Arial" w:cs="Arial"/>
+          <w:b/>
+          <w:sz w:val="32"/>
+        </w:rPr>
+      </w:pPr>
+    </w:p>
+    <w:p>
+      <w:pPr>
+        <w:spacing w:line="360" w:lineRule="auto"/>
+        <w:jc w:val="both"/>
+        <w:rPr>
+          <w:rFonts w:ascii="Arial" w:hAnsi="Arial" w:cs="Arial"/>
+          <w:b/>
+          <w:sz w:val="32"/>
+        </w:rPr>
+      </w:pPr>
+    </w:p>
+    <w:p>
+      <w:pPr>
+        <w:spacing w:line="360" w:lineRule="auto"/>
+        <w:jc w:val="both"/>
+        <w:rPr>
+          <w:rFonts w:ascii="Arial" w:hAnsi="Arial" w:cs="Arial"/>
+          <w:b/>
+          <w:sz w:val="32"/>
+        </w:rPr>
+      </w:pPr>
+      <w:bookmarkStart w:id="0" w:name="_GoBack"/>
+      <w:bookmarkEnd w:id="0"/>
+    </w:p>
+    <w:p>
+      <w:pPr>
+        <w:spacing w:line="360" w:lineRule="auto"/>
+        <w:jc w:val="both"/>
+        <w:rPr>
+          <w:rFonts w:ascii="Arial" w:hAnsi="Arial" w:cs="Arial"/>
+          <w:b/>
+          <w:sz w:val="32"/>
+        </w:rPr>
+      </w:pPr>
+    </w:p>
+    <w:p>
+      <w:pPr>
+        <w:spacing w:line="360" w:lineRule="auto"/>
+        <w:rPr>
+          <w:rFonts w:ascii="Arial" w:hAnsi="Arial" w:cs="Arial"/>
+          <w:b/>
+          <w:sz w:val="32"/>
+        </w:rPr>
+      </w:pPr>
+    </w:p>
+    <w:p>
+      <w:pPr>
+        <w:spacing w:line="360" w:lineRule="auto"/>
+        <w:rPr>
+          <w:rFonts w:ascii="Arial" w:hAnsi="Arial" w:cs="Arial"/>
+          <w:b/>
+          <w:sz w:val="32"/>
+        </w:rPr>
+      </w:pPr>
+    </w:p>
+    <w:p>
+      <w:pPr>
+        <w:spacing w:line="360" w:lineRule="auto"/>
+        <w:rPr>
+          <w:rFonts w:ascii="Arial" w:hAnsi="Arial" w:cs="Arial"/>
+          <w:b/>
+          <w:sz w:val="32"/>
+        </w:rPr>
+      </w:pPr>
+    </w:p>
+    <w:p>
+      <w:pPr>
+        <w:spacing w:line="360" w:lineRule="auto"/>
+        <w:rPr>
+          <w:rFonts w:ascii="Arial" w:hAnsi="Arial" w:cs="Arial"/>
+          <w:b/>
+          <w:sz w:val="32"/>
+        </w:rPr>
+      </w:pPr>
+    </w:p>
+    <w:p>
+      <w:pPr>
+        <w:spacing w:line="360" w:lineRule="auto"/>
+        <w:rPr>
+          <w:rFonts w:ascii="Arial" w:hAnsi="Arial" w:cs="Arial"/>
+          <w:b/>
+          <w:sz w:val="32"/>
+        </w:rPr>
+      </w:pPr>
+    </w:p>
+    <w:p>
+      <w:pPr>
+        <w:spacing w:line="360" w:lineRule="auto"/>
+        <w:rPr>
+          <w:rFonts w:ascii="Arial" w:hAnsi="Arial" w:cs="Arial"/>
+          <w:b/>
+          <w:sz w:val="32"/>
+        </w:rPr>
+      </w:pPr>
+    </w:p>
+    <w:tbl>
+      <w:tblPr>
+        <w:tblStyle w:val="TableGrid"/>
+        <w:tblW w:w="0" w:type="auto"/>
+        <w:tblLook w:val="04A0" w:firstRow="1" w:lastRow="0" w:firstColumn="1" w:lastColumn="0" w:noHBand="0" w:noVBand="1"/>
+      </w:tblPr>
+      <w:tblGrid>
+        <w:gridCol w:w="1084"/>
+        <w:gridCol w:w="1516"/>
+        <w:gridCol w:w="3638"/>
+        <w:gridCol w:w="1557"/>
+        <w:gridCol w:w="1221"/>
+      </w:tblGrid>
+      <w:tr>
+        <w:tc>
+          <w:tcPr>
+            <w:tcW w:w="1017" w:type="dxa"/>
+          </w:tcPr>
+          <w:p>
+            <w:pPr>
+              <w:spacing w:line="360" w:lineRule="auto"/>
+              <w:ind w:firstLine="0"/>
+              <w:rPr>
+                <w:rFonts w:ascii="Arial" w:hAnsi="Arial" w:cs="Arial"/>
+                <w:b/>
+                <w:lang w:val="bg-BG"/>
+              </w:rPr>
+            </w:pPr>
+            <w:r>
+              <w:rPr>
+                <w:rFonts w:ascii="Arial" w:hAnsi="Arial" w:cs="Arial"/>
+                <w:b/>
+              </w:rPr>
+              <w:lastRenderedPageBreak/>
+              <w:t>Version №</w:t>
+            </w:r>
+          </w:p>
+        </w:tc>
+        <w:tc>
+          <w:tcPr>
+            <w:tcW w:w="1528" w:type="dxa"/>
+          </w:tcPr>
+          <w:p>
+            <w:pPr>
+              <w:spacing w:line="360" w:lineRule="auto"/>
+              <w:ind w:firstLine="0"/>
+              <w:rPr>
+                <w:rFonts w:ascii="Arial" w:hAnsi="Arial" w:cs="Arial"/>
+                <w:b/>
+              </w:rPr>
+            </w:pPr>
+            <w:r>
+              <w:rPr>
+                <w:rFonts w:ascii="Arial" w:hAnsi="Arial" w:cs="Arial"/>
+                <w:b/>
+              </w:rPr>
+              <w:t>Author</w:t>
+            </w:r>
+          </w:p>
+        </w:tc>
+        <w:tc>
+          <w:tcPr>
+            <w:tcW w:w="3687" w:type="dxa"/>
+          </w:tcPr>
+          <w:p>
+            <w:pPr>
+              <w:spacing w:line="360" w:lineRule="auto"/>
+              <w:ind w:firstLine="0"/>
+              <w:rPr>
+                <w:rFonts w:ascii="Arial" w:hAnsi="Arial" w:cs="Arial"/>
+                <w:b/>
+              </w:rPr>
+            </w:pPr>
+            <w:r>
+              <w:rPr>
+                <w:rFonts w:ascii="Arial" w:hAnsi="Arial" w:cs="Arial"/>
+                <w:b/>
+              </w:rPr>
+              <w:t>Description</w:t>
+            </w:r>
+          </w:p>
+        </w:tc>
+        <w:tc>
+          <w:tcPr>
+            <w:tcW w:w="1560" w:type="dxa"/>
+          </w:tcPr>
+          <w:p>
+            <w:pPr>
+              <w:spacing w:line="360" w:lineRule="auto"/>
+              <w:ind w:firstLine="0"/>
+              <w:rPr>
+                <w:rFonts w:ascii="Arial" w:hAnsi="Arial" w:cs="Arial"/>
+                <w:b/>
+              </w:rPr>
+            </w:pPr>
+            <w:r>
+              <w:rPr>
+                <w:rFonts w:ascii="Arial" w:hAnsi="Arial" w:cs="Arial"/>
+                <w:b/>
+              </w:rPr>
+              <w:t>Date</w:t>
+            </w:r>
+          </w:p>
+        </w:tc>
+        <w:tc>
+          <w:tcPr>
+            <w:tcW w:w="1224" w:type="dxa"/>
+          </w:tcPr>
+          <w:p>
+            <w:pPr>
+              <w:spacing w:line="360" w:lineRule="auto"/>
+              <w:ind w:firstLine="0"/>
+              <w:rPr>
+                <w:rFonts w:ascii="Arial" w:hAnsi="Arial" w:cs="Arial"/>
+                <w:b/>
+              </w:rPr>
+            </w:pPr>
+            <w:r>
+              <w:rPr>
+                <w:rFonts w:ascii="Arial" w:hAnsi="Arial" w:cs="Arial"/>
+                <w:b/>
+              </w:rPr>
+              <w:t>Status</w:t>
+            </w:r>
+          </w:p>
+        </w:tc>
+      </w:tr>
+      <w:tr>
+        <w:tc>
+          <w:tcPr>
+            <w:tcW w:w="1017" w:type="dxa"/>
+          </w:tcPr>
+          <w:p>
+            <w:pPr>
+              <w:spacing w:line="360" w:lineRule="auto"/>
+              <w:ind w:firstLine="0"/>
+              <w:rPr>
+                <w:rFonts w:ascii="Arial" w:hAnsi="Arial" w:cs="Arial"/>
+              </w:rPr>
+            </w:pPr>
+            <w:r>
+              <w:rPr>
+                <w:rFonts w:ascii="Arial" w:hAnsi="Arial" w:cs="Arial"/>
+              </w:rPr>
+              <w:t>1.0</w:t>
+            </w:r>
+          </w:p>
+        </w:tc>
+        <w:tc>
+          <w:tcPr>
+            <w:tcW w:w="1528" w:type="dxa"/>
+          </w:tcPr>
+          <w:p>
+            <w:pPr>
+              <w:spacing w:line="360" w:lineRule="auto"/>
+              <w:ind w:firstLine="0"/>
+              <w:rPr>
+                <w:rFonts w:ascii="Arial" w:hAnsi="Arial" w:cs="Arial"/>
+              </w:rPr>
+            </w:pPr>
+            <w:r>
+              <w:rPr>
+                <w:rFonts w:ascii="Arial" w:hAnsi="Arial" w:cs="Arial"/>
+              </w:rPr>
+              <w:t>-</w:t>
+            </w:r>
+          </w:p>
+        </w:tc>
+        <w:tc>
+          <w:tcPr>
+            <w:tcW w:w="3687" w:type="dxa"/>
+          </w:tcPr>
+          <w:p>
+            <w:pPr>
+              <w:spacing w:line="360" w:lineRule="auto"/>
+              <w:ind w:firstLine="0"/>
+              <w:rPr>
+                <w:rFonts w:ascii="Arial" w:hAnsi="Arial" w:cs="Arial"/>
+              </w:rPr>
+            </w:pPr>
+            <w:r>
+              <w:rPr>
+                <w:rFonts w:ascii="Arial" w:hAnsi="Arial" w:cs="Arial"/>
+              </w:rPr>
+              <w:t>Added table</w:t>
+            </w:r>
+          </w:p>
+        </w:tc>
+        <w:tc>
+          <w:tcPr>
+            <w:tcW w:w="1560" w:type="dxa"/>
+          </w:tcPr>
+          <w:p>
+            <w:pPr>
+              <w:spacing w:line="360" w:lineRule="auto"/>
+              <w:ind w:firstLine="0"/>
+              <w:rPr>
+                <w:rFonts w:ascii="Arial" w:hAnsi="Arial" w:cs="Arial"/>
+              </w:rPr>
+            </w:pPr>
+            <w:r>
+              <w:rPr>
+                <w:rFonts w:ascii="Arial" w:hAnsi="Arial" w:cs="Arial"/>
+              </w:rPr>
+              <w:t>19.03.2020</w:t>
+            </w:r>
+          </w:p>
+        </w:tc>
+        <w:tc>
+          <w:tcPr>
+            <w:tcW w:w="1224" w:type="dxa"/>
+          </w:tcPr>
+          <w:p>
+            <w:pPr>
+              <w:spacing w:line="360" w:lineRule="auto"/>
+              <w:ind w:firstLine="0"/>
+              <w:rPr>
+                <w:rFonts w:ascii="Arial" w:hAnsi="Arial" w:cs="Arial"/>
+              </w:rPr>
+            </w:pPr>
+            <w:r>
+              <w:rPr>
+                <w:rFonts w:ascii="Arial" w:hAnsi="Arial" w:cs="Arial"/>
+              </w:rPr>
+              <w:t>pending</w:t>
+            </w:r>
+          </w:p>
+        </w:tc>
+      </w:tr>
+      <w:tr>
+        <w:tc>
+          <w:tcPr>
+            <w:tcW w:w="1017" w:type="dxa"/>
+          </w:tcPr>
+          <w:p>
+            <w:pPr>
+              <w:spacing w:line="360" w:lineRule="auto"/>
+              <w:ind w:firstLine="0"/>
+              <w:rPr>
+                <w:rFonts w:ascii="Arial" w:hAnsi="Arial" w:cs="Arial"/>
+              </w:rPr>
+            </w:pPr>
+          </w:p>
+        </w:tc>
+        <w:tc>
+          <w:tcPr>
+            <w:tcW w:w="1528" w:type="dxa"/>
+          </w:tcPr>
+          <w:p>
+            <w:pPr>
+              <w:spacing w:line="360" w:lineRule="auto"/>
+              <w:ind w:firstLine="0"/>
+              <w:rPr>
+                <w:rFonts w:ascii="Arial" w:hAnsi="Arial" w:cs="Arial"/>
+              </w:rPr>
+            </w:pPr>
+          </w:p>
+        </w:tc>
+        <w:tc>
+          <w:tcPr>
+            <w:tcW w:w="3687" w:type="dxa"/>
+          </w:tcPr>
+          <w:p>
+            <w:pPr>
+              <w:spacing w:line="360" w:lineRule="auto"/>
+              <w:ind w:firstLine="0"/>
+              <w:rPr>
+                <w:rFonts w:ascii="Arial" w:hAnsi="Arial" w:cs="Arial"/>
+              </w:rPr>
+            </w:pPr>
+          </w:p>
+        </w:tc>
+        <w:tc>
+          <w:tcPr>
+            <w:tcW w:w="1560" w:type="dxa"/>
+          </w:tcPr>
+          <w:p>
+            <w:pPr>
+              <w:spacing w:line="360" w:lineRule="auto"/>
+              <w:ind w:firstLine="0"/>
+              <w:rPr>
+                <w:rFonts w:ascii="Arial" w:hAnsi="Arial" w:cs="Arial"/>
+              </w:rPr>
+            </w:pPr>
+          </w:p>
+        </w:tc>
+        <w:tc>
+          <w:tcPr>
+            <w:tcW w:w="1224" w:type="dxa"/>
+          </w:tcPr>
+          <w:p>
+            <w:pPr>
+              <w:spacing w:line="360" w:lineRule="auto"/>
+              <w:ind w:firstLine="0"/>
+              <w:rPr>
+                <w:rFonts w:ascii="Arial" w:hAnsi="Arial" w:cs="Arial"/>
+              </w:rPr>
+            </w:pPr>
+          </w:p>
+        </w:tc>
+      </w:tr>
+      <w:tr>
+        <w:tc>
+          <w:tcPr>
+            <w:tcW w:w="1017" w:type="dxa"/>
+          </w:tcPr>
+          <w:p>
+            <w:pPr>
+              <w:spacing w:line="360" w:lineRule="auto"/>
+              <w:ind w:firstLine="0"/>
+              <w:rPr>
+                <w:rFonts w:ascii="Arial" w:hAnsi="Arial" w:cs="Arial"/>
+              </w:rPr>
+            </w:pPr>
+          </w:p>
+        </w:tc>
+        <w:tc>
+          <w:tcPr>
+            <w:tcW w:w="1528" w:type="dxa"/>
+          </w:tcPr>
+          <w:p>
+            <w:pPr>
+              <w:spacing w:line="360" w:lineRule="auto"/>
+              <w:ind w:firstLine="0"/>
+              <w:rPr>
+                <w:rFonts w:ascii="Arial" w:hAnsi="Arial" w:cs="Arial"/>
+              </w:rPr>
+            </w:pPr>
+          </w:p>
+        </w:tc>
+        <w:tc>
+          <w:tcPr>
+            <w:tcW w:w="3687" w:type="dxa"/>
+          </w:tcPr>
+          <w:p>
+            <w:pPr>
+              <w:spacing w:line="360" w:lineRule="auto"/>
+              <w:ind w:firstLine="0"/>
+              <w:rPr>
+                <w:rFonts w:ascii="Arial" w:hAnsi="Arial" w:cs="Arial"/>
+              </w:rPr>
+            </w:pPr>
+          </w:p>
+        </w:tc>
+        <w:tc>
+          <w:tcPr>
+            <w:tcW w:w="1560" w:type="dxa"/>
+          </w:tcPr>
+          <w:p>
+            <w:pPr>
+              <w:spacing w:line="360" w:lineRule="auto"/>
+              <w:ind w:firstLine="0"/>
+              <w:rPr>
+                <w:rFonts w:ascii="Arial" w:hAnsi="Arial" w:cs="Arial"/>
+              </w:rPr>
+            </w:pPr>
+          </w:p>
+        </w:tc>
+        <w:tc>
+          <w:tcPr>
+            <w:tcW w:w="1224" w:type="dxa"/>
+          </w:tcPr>
+          <w:p>
+            <w:pPr>
+              <w:spacing w:line="360" w:lineRule="auto"/>
+              <w:ind w:firstLine="0"/>
+              <w:rPr>
+                <w:rFonts w:ascii="Arial" w:hAnsi="Arial" w:cs="Arial"/>
+              </w:rPr>
+            </w:pPr>
+          </w:p>
+        </w:tc>
+      </w:tr>
+      <w:tr>
+        <w:tc>
+          <w:tcPr>
+            <w:tcW w:w="1017" w:type="dxa"/>
+          </w:tcPr>
+          <w:p>
+            <w:pPr>
+              <w:spacing w:line="360" w:lineRule="auto"/>
+              <w:ind w:firstLine="0"/>
+              <w:rPr>
+                <w:rFonts w:ascii="Arial" w:hAnsi="Arial" w:cs="Arial"/>
+              </w:rPr>
+            </w:pPr>
+          </w:p>
+        </w:tc>
+        <w:tc>
+          <w:tcPr>
+            <w:tcW w:w="1528" w:type="dxa"/>
+          </w:tcPr>
+          <w:p>
+            <w:pPr>
+              <w:spacing w:line="360" w:lineRule="auto"/>
+              <w:ind w:firstLine="0"/>
+              <w:rPr>
+                <w:rFonts w:ascii="Arial" w:hAnsi="Arial" w:cs="Arial"/>
+              </w:rPr>
+            </w:pPr>
+          </w:p>
+        </w:tc>
+        <w:tc>
+          <w:tcPr>
+            <w:tcW w:w="3687" w:type="dxa"/>
+          </w:tcPr>
+          <w:p>
+            <w:pPr>
+              <w:spacing w:line="360" w:lineRule="auto"/>
+              <w:ind w:firstLine="0"/>
+              <w:rPr>
+                <w:rFonts w:ascii="Arial" w:hAnsi="Arial" w:cs="Arial"/>
+              </w:rPr>
+            </w:pPr>
+          </w:p>
+        </w:tc>
+        <w:tc>
+          <w:tcPr>
+            <w:tcW w:w="1560" w:type="dxa"/>
+          </w:tcPr>
+          <w:p>
+            <w:pPr>
+              <w:spacing w:line="360" w:lineRule="auto"/>
+              <w:ind w:firstLine="0"/>
+              <w:rPr>
+                <w:rFonts w:ascii="Arial" w:hAnsi="Arial" w:cs="Arial"/>
+              </w:rPr>
+            </w:pPr>
+          </w:p>
+        </w:tc>
+        <w:tc>
+          <w:tcPr>
+            <w:tcW w:w="1224" w:type="dxa"/>
+          </w:tcPr>
+          <w:p>
+            <w:pPr>
+              <w:spacing w:line="360" w:lineRule="auto"/>
+              <w:ind w:firstLine="0"/>
+              <w:rPr>
+                <w:rFonts w:ascii="Arial" w:hAnsi="Arial" w:cs="Arial"/>
+              </w:rPr>
+            </w:pPr>
+          </w:p>
+        </w:tc>
+      </w:tr>
+      <w:tr>
+        <w:tc>
+          <w:tcPr>
+            <w:tcW w:w="1017" w:type="dxa"/>
+          </w:tcPr>
+          <w:p>
+            <w:pPr>
+              <w:spacing w:line="360" w:lineRule="auto"/>
+              <w:ind w:firstLine="0"/>
+              <w:rPr>
+                <w:rFonts w:ascii="Arial" w:hAnsi="Arial" w:cs="Arial"/>
+              </w:rPr>
+            </w:pPr>
+          </w:p>
+        </w:tc>
+        <w:tc>
+          <w:tcPr>
+            <w:tcW w:w="1528" w:type="dxa"/>
+          </w:tcPr>
+          <w:p>
+            <w:pPr>
+              <w:spacing w:line="360" w:lineRule="auto"/>
+              <w:ind w:firstLine="0"/>
+              <w:rPr>
+                <w:rFonts w:ascii="Arial" w:hAnsi="Arial" w:cs="Arial"/>
+              </w:rPr>
+            </w:pPr>
+          </w:p>
+        </w:tc>
+        <w:tc>
+          <w:tcPr>
+            <w:tcW w:w="3687" w:type="dxa"/>
+          </w:tcPr>
+          <w:p>
+            <w:pPr>
+              <w:spacing w:line="360" w:lineRule="auto"/>
+              <w:ind w:firstLine="0"/>
+              <w:rPr>
+                <w:rFonts w:ascii="Arial" w:hAnsi="Arial" w:cs="Arial"/>
+              </w:rPr>
+            </w:pPr>
+          </w:p>
+        </w:tc>
+        <w:tc>
+          <w:tcPr>
+            <w:tcW w:w="1560" w:type="dxa"/>
+          </w:tcPr>
+          <w:p>
+            <w:pPr>
+              <w:spacing w:line="360" w:lineRule="auto"/>
+              <w:ind w:firstLine="0"/>
+              <w:rPr>
+                <w:rFonts w:ascii="Arial" w:hAnsi="Arial" w:cs="Arial"/>
+              </w:rPr>
+            </w:pPr>
+          </w:p>
+        </w:tc>
+        <w:tc>
+          <w:tcPr>
+            <w:tcW w:w="1224" w:type="dxa"/>
+          </w:tcPr>
+          <w:p>
+            <w:pPr>
+              <w:spacing w:line="360" w:lineRule="auto"/>
+              <w:ind w:firstLine="0"/>
+              <w:rPr>
+                <w:rFonts w:ascii="Arial" w:hAnsi="Arial" w:cs="Arial"/>
+              </w:rPr>
+            </w:pPr>
+          </w:p>
+        </w:tc>
+      </w:tr>
+      <w:tr>
+        <w:tc>
+          <w:tcPr>
+            <w:tcW w:w="1017" w:type="dxa"/>
+          </w:tcPr>
+          <w:p>
+            <w:pPr>
+              <w:spacing w:line="360" w:lineRule="auto"/>
+              <w:ind w:firstLine="0"/>
+              <w:rPr>
+                <w:rFonts w:ascii="Arial" w:hAnsi="Arial" w:cs="Arial"/>
+              </w:rPr>
+            </w:pPr>
+          </w:p>
+        </w:tc>
+        <w:tc>
+          <w:tcPr>
+            <w:tcW w:w="1528" w:type="dxa"/>
+          </w:tcPr>
+          <w:p>
+            <w:pPr>
+              <w:spacing w:line="360" w:lineRule="auto"/>
+              <w:ind w:firstLine="0"/>
+              <w:rPr>
+                <w:rFonts w:ascii="Arial" w:hAnsi="Arial" w:cs="Arial"/>
+              </w:rPr>
+            </w:pPr>
+          </w:p>
+        </w:tc>
+        <w:tc>
+          <w:tcPr>
+            <w:tcW w:w="3687" w:type="dxa"/>
+          </w:tcPr>
+          <w:p>
+            <w:pPr>
+              <w:spacing w:line="360" w:lineRule="auto"/>
+              <w:ind w:firstLine="0"/>
+              <w:rPr>
+                <w:rFonts w:ascii="Arial" w:hAnsi="Arial" w:cs="Arial"/>
+              </w:rPr>
+            </w:pPr>
+          </w:p>
+        </w:tc>
+        <w:tc>
+          <w:tcPr>
+            <w:tcW w:w="1560" w:type="dxa"/>
+          </w:tcPr>
+          <w:p>
+            <w:pPr>
+              <w:spacing w:line="360" w:lineRule="auto"/>
+              <w:ind w:firstLine="0"/>
+              <w:rPr>
+                <w:rFonts w:ascii="Arial" w:hAnsi="Arial" w:cs="Arial"/>
+              </w:rPr>
+            </w:pPr>
+          </w:p>
+        </w:tc>
+        <w:tc>
+          <w:tcPr>
+            <w:tcW w:w="1224" w:type="dxa"/>
+          </w:tcPr>
+          <w:p>
+            <w:pPr>
+              <w:spacing w:line="360" w:lineRule="auto"/>
+              <w:ind w:firstLine="0"/>
+              <w:rPr>
+                <w:rFonts w:ascii="Arial" w:hAnsi="Arial" w:cs="Arial"/>
+              </w:rPr>
+            </w:pPr>
+          </w:p>
+        </w:tc>
+      </w:tr>
+      <w:tr>
+        <w:tc>
+          <w:tcPr>
+            <w:tcW w:w="1017" w:type="dxa"/>
+          </w:tcPr>
+          <w:p>
+            <w:pPr>
+              <w:spacing w:line="360" w:lineRule="auto"/>
+              <w:ind w:firstLine="0"/>
+              <w:rPr>
+                <w:rFonts w:ascii="Arial" w:hAnsi="Arial" w:cs="Arial"/>
+              </w:rPr>
+            </w:pPr>
+          </w:p>
+        </w:tc>
+        <w:tc>
+          <w:tcPr>
+            <w:tcW w:w="1528" w:type="dxa"/>
+          </w:tcPr>
+          <w:p>
+            <w:pPr>
+              <w:spacing w:line="360" w:lineRule="auto"/>
+              <w:ind w:firstLine="0"/>
+              <w:rPr>
+                <w:rFonts w:ascii="Arial" w:hAnsi="Arial" w:cs="Arial"/>
+              </w:rPr>
+            </w:pPr>
+          </w:p>
+        </w:tc>
+        <w:tc>
+          <w:tcPr>
+            <w:tcW w:w="3687" w:type="dxa"/>
+          </w:tcPr>
+          <w:p>
+            <w:pPr>
+              <w:spacing w:line="360" w:lineRule="auto"/>
+              <w:ind w:firstLine="0"/>
+              <w:rPr>
+                <w:rFonts w:ascii="Arial" w:hAnsi="Arial" w:cs="Arial"/>
+              </w:rPr>
+            </w:pPr>
+          </w:p>
+        </w:tc>
+        <w:tc>
+          <w:tcPr>
+            <w:tcW w:w="1560" w:type="dxa"/>
+          </w:tcPr>
+          <w:p>
+            <w:pPr>
+              <w:spacing w:line="360" w:lineRule="auto"/>
+              <w:ind w:firstLine="0"/>
+              <w:rPr>
+                <w:rFonts w:ascii="Arial" w:hAnsi="Arial" w:cs="Arial"/>
+              </w:rPr>
+            </w:pPr>
+          </w:p>
+        </w:tc>
+        <w:tc>
+          <w:tcPr>
+            <w:tcW w:w="1224" w:type="dxa"/>
+          </w:tcPr>
+          <w:p>
+            <w:pPr>
+              <w:spacing w:line="360" w:lineRule="auto"/>
+              <w:ind w:firstLine="0"/>
+              <w:rPr>
+                <w:rFonts w:ascii="Arial" w:hAnsi="Arial" w:cs="Arial"/>
+              </w:rPr>
+            </w:pPr>
+          </w:p>
+        </w:tc>
+      </w:tr>
+    </w:tbl>
+    <w:p>
+      <w:pPr>
+        <w:spacing w:line="360" w:lineRule="auto"/>
+        <w:rPr>
+          <w:rFonts w:ascii="Arial" w:hAnsi="Arial" w:cs="Arial"/>
+          <w:b/>
+          <w:sz w:val="32"/>
+        </w:rPr>
+      </w:pPr>
+    </w:p>
+    <w:p>
+      <w:pPr>
+        <w:spacing w:line="360" w:lineRule="auto"/>
+        <w:rPr>
+          <w:rFonts w:ascii="Arial" w:hAnsi="Arial" w:cs="Arial"/>
+          <w:b/>
+          <w:sz w:val="32"/>
+        </w:rPr>
+      </w:pPr>
+    </w:p>
+    <w:p>
+      <w:pPr>
+        <w:spacing w:line="360" w:lineRule="auto"/>
+        <w:rPr>
+          <w:rFonts w:ascii="Arial" w:hAnsi="Arial" w:cs="Arial"/>
+          <w:b/>
+          <w:sz w:val="32"/>
+        </w:rPr>
+      </w:pPr>
+    </w:p>
+    <w:p>
+      <w:pPr>
+        <w:spacing w:line="360" w:lineRule="auto"/>
+        <w:rPr>
+          <w:rFonts w:ascii="Arial" w:hAnsi="Arial" w:cs="Arial"/>
+          <w:b/>
+          <w:sz w:val="32"/>
+        </w:rPr>
+      </w:pPr>
+    </w:p>
+    <w:p>
+      <w:pPr>
+        <w:spacing w:line="360" w:lineRule="auto"/>
+        <w:rPr>
+          <w:rFonts w:ascii="Arial" w:hAnsi="Arial" w:cs="Arial"/>
+          <w:b/>
+          <w:sz w:val="32"/>
+        </w:rPr>
+      </w:pPr>
+    </w:p>
+    <w:p>
+      <w:pPr>
+        <w:spacing w:line="360" w:lineRule="auto"/>
+        <w:rPr>
+          <w:rFonts w:ascii="Arial" w:hAnsi="Arial" w:cs="Arial"/>
+          <w:b/>
+          <w:sz w:val="32"/>
+        </w:rPr>
+      </w:pPr>
+    </w:p>
+    <w:p>
+      <w:pPr>
+        <w:spacing w:line="360" w:lineRule="auto"/>
+        <w:rPr>
+          <w:rFonts w:ascii="Arial" w:hAnsi="Arial" w:cs="Arial"/>
+          <w:b/>
+          <w:sz w:val="32"/>
+        </w:rPr>
+      </w:pPr>
+    </w:p>
+    <w:p>
+      <w:pPr>
+        <w:spacing w:line="360" w:lineRule="auto"/>
+        <w:rPr>
+          <w:rFonts w:ascii="Arial" w:hAnsi="Arial" w:cs="Arial"/>
+          <w:b/>
+          <w:sz w:val="32"/>
+        </w:rPr>
+      </w:pPr>
+    </w:p>
+    <w:p>
+      <w:pPr>
+        <w:spacing w:line="360" w:lineRule="auto"/>
+        <w:rPr>
+          <w:rFonts w:ascii="Arial" w:hAnsi="Arial" w:cs="Arial"/>
+          <w:b/>
+          <w:sz w:val="32"/>
+        </w:rPr>
+      </w:pPr>
+    </w:p>
+    <w:p>
+      <w:pPr>
+        <w:spacing w:line="360" w:lineRule="auto"/>
+        <w:rPr>
+          <w:rFonts w:ascii="Arial" w:hAnsi="Arial" w:cs="Arial"/>
+          <w:b/>
+          <w:sz w:val="32"/>
+        </w:rPr>
+      </w:pPr>
+    </w:p>
+    <w:p>
+      <w:pPr>
+        <w:spacing w:line="360" w:lineRule="auto"/>
+        <w:rPr>
+          <w:rFonts w:ascii="Arial" w:hAnsi="Arial" w:cs="Arial"/>
+          <w:b/>
+          <w:sz w:val="32"/>
+        </w:rPr>
+      </w:pPr>
+    </w:p>
+    <w:p>
+      <w:pPr>
+        <w:spacing w:line="360" w:lineRule="auto"/>
+        <w:rPr>
+          <w:rFonts w:ascii="Arial" w:hAnsi="Arial" w:cs="Arial"/>
+          <w:b/>
+          <w:sz w:val="32"/>
+        </w:rPr>
+      </w:pPr>
+    </w:p>
+    <w:p>
+      <w:pPr>
+        <w:spacing w:line="360" w:lineRule="auto"/>
+        <w:rPr>
+          <w:rFonts w:ascii="Arial" w:hAnsi="Arial" w:cs="Arial"/>
+          <w:b/>
+          <w:sz w:val="32"/>
+        </w:rPr>
+      </w:pPr>
+    </w:p>
+    <w:p>
+      <w:pPr>
+        <w:spacing w:line="360" w:lineRule="auto"/>
+        <w:rPr>
+          <w:rFonts w:ascii="Arial" w:hAnsi="Arial" w:cs="Arial"/>
+          <w:b/>
+          <w:sz w:val="32"/>
+        </w:rPr>
+      </w:pPr>
+    </w:p>
+    <w:p>
+      <w:pPr>
+        <w:spacing w:line="360" w:lineRule="auto"/>
+        <w:rPr>
+          <w:rFonts w:ascii="Arial" w:hAnsi="Arial" w:cs="Arial"/>
+          <w:b/>
+          <w:sz w:val="32"/>
+        </w:rPr>
+      </w:pPr>
+    </w:p>
+    <w:p>
+      <w:pPr>
+        <w:spacing w:line="360" w:lineRule="auto"/>
+        <w:rPr>
+          <w:rFonts w:ascii="Arial" w:hAnsi="Arial" w:cs="Arial"/>
+          <w:b/>
+          <w:sz w:val="32"/>
+        </w:rPr>
+      </w:pPr>
+    </w:p>
+    <w:p>
+      <w:pPr>
+        <w:spacing w:line="360" w:lineRule="auto"/>
+        <w:rPr>
+          <w:rFonts w:ascii="Arial" w:hAnsi="Arial" w:cs="Arial"/>
+          <w:b/>
+          <w:sz w:val="32"/>
+        </w:rPr>
+      </w:pPr>
+    </w:p>
+    <w:p>
+      <w:pPr>
+        <w:spacing w:line="360" w:lineRule="auto"/>
+        <w:rPr>
+          <w:rFonts w:ascii="Arial" w:hAnsi="Arial" w:cs="Arial"/>
+          <w:b/>
+          <w:sz w:val="32"/>
+        </w:rPr>
+      </w:pPr>
+    </w:p>
+    <w:p>
+      <w:pPr>
+        <w:pStyle w:val="Heading1"/>
+        <w:ind w:firstLine="0"/>
+        <w:rPr>
+          <w:rFonts w:ascii="Arial" w:hAnsi="Arial" w:cs="Arial"/>
+          <w:b/>
+          <w:color w:val="auto"/>
+        </w:rPr>
+      </w:pPr>
+      <w:bookmarkStart w:id="1" w:name="_Toc35529357"/>
       <w:r>
         <w:rPr>
           <w:rFonts w:ascii="Arial" w:hAnsi="Arial" w:cs="Arial"/>
-          <w:color w:val="000000" w:themeColor="text1"/>
-          <w14:shadow w14:blurRad="38100" w14:dist="19050" w14:dir="2700000" w14:sx="100000" w14:sy="100000" w14:kx="0" w14:ky="0" w14:algn="tl">
-            <w14:schemeClr w14:val="dk1">
-              <w14:alpha w14:val="60000"/>
-            </w14:schemeClr>
-          </w14:shadow>
-          <w14:textOutline w14:w="0" w14:cap="flat" w14:cmpd="sng" w14:algn="ctr">
-            <w14:noFill/>
-            <w14:prstDash w14:val="solid"/>
-            <w14:round/>
-          </w14:textOutline>
-        </w:rPr>
-        <w:t>Document History</w:t>
+          <w:b/>
+          <w:color w:val="auto"/>
+        </w:rPr>
+        <w:lastRenderedPageBreak/>
+        <w:t>Description</w:t>
       </w:r>
       <w:bookmarkEnd w:id="1"/>
     </w:p>
     <w:p>
       <w:pPr>
+        <w:spacing w:line="360" w:lineRule="auto"/>
+        <w:ind w:firstLine="0"/>
         <w:rPr>
           <w:rFonts w:ascii="Arial" w:hAnsi="Arial" w:cs="Arial"/>
         </w:rPr>
@@ -2289,33 +3147,21 @@
         <w:rPr>
           <w:rFonts w:ascii="Arial" w:hAnsi="Arial" w:cs="Arial"/>
         </w:rPr>
-        <w:t>Date: 19.03.2020</w:t>
+        <w:t xml:space="preserve">In today’s world, houses get more and more insulated. That brings up problems such as condensation damages to the building, high risk of asthma or allergies triggering, high concentration of volatile organic compounds and Radon Gas, which can be fatal even if small amounts are inhaled on daily basis.  To oppose those problems, we need to find a way to control the air quality in our homes. We at First </w:t>
       </w:r>
-    </w:p>
-    <w:p>
-      <w:pPr>
-        <w:rPr>
-          <w:rFonts w:ascii="Arial" w:hAnsi="Arial" w:cs="Arial"/>
-        </w:rPr>
-      </w:pPr>
+      <w:proofErr w:type="spellStart"/>
       <w:r>
         <w:rPr>
           <w:rFonts w:ascii="Arial" w:hAnsi="Arial" w:cs="Arial"/>
         </w:rPr>
-        <w:t>Edited by: Viktor Ivanov</w:t>
+        <w:t>Airbenders</w:t>
       </w:r>
-    </w:p>
-    <w:p>
-      <w:pPr>
-        <w:rPr>
-          <w:rFonts w:ascii="Arial" w:hAnsi="Arial" w:cs="Arial"/>
-        </w:rPr>
-      </w:pPr>
+      <w:proofErr w:type="spellEnd"/>
       <w:r>
         <w:rPr>
           <w:rFonts w:ascii="Arial" w:hAnsi="Arial" w:cs="Arial"/>
         </w:rPr>
-        <w:t>Created a Reference list and Document History paragraphs.</w:t>
+        <w:t xml:space="preserve"> aim to provide our clients with an automated air-conditioning system like no other. Our goal is to achieve an automatic climate environment that does not have the need of constant human regulation. That goal will be made possible by implementing wireless sensors that analyze different measurements in the air such as humidity, temperature, carbon dioxide and particle matter. Based on the measurements a ventilation box connected with a fan will decide if and how much it should ventilate the room to improve the indoor climate and air quality.</w:t>
       </w:r>
     </w:p>
     <w:p>
@@ -2324,8 +3170,6 @@
         <w:jc w:val="both"/>
         <w:rPr>
           <w:rFonts w:ascii="Arial" w:hAnsi="Arial" w:cs="Arial"/>
-          <w:b/>
-          <w:sz w:val="32"/>
         </w:rPr>
       </w:pPr>
     </w:p>
@@ -2335,8 +3179,6 @@
         <w:jc w:val="both"/>
         <w:rPr>
           <w:rFonts w:ascii="Arial" w:hAnsi="Arial" w:cs="Arial"/>
-          <w:b/>
-          <w:sz w:val="32"/>
         </w:rPr>
       </w:pPr>
     </w:p>
@@ -2346,8 +3188,6 @@
         <w:jc w:val="both"/>
         <w:rPr>
           <w:rFonts w:ascii="Arial" w:hAnsi="Arial" w:cs="Arial"/>
-          <w:b/>
-          <w:sz w:val="32"/>
         </w:rPr>
       </w:pPr>
     </w:p>
@@ -2357,8 +3197,6 @@
         <w:jc w:val="both"/>
         <w:rPr>
           <w:rFonts w:ascii="Arial" w:hAnsi="Arial" w:cs="Arial"/>
-          <w:b/>
-          <w:sz w:val="32"/>
         </w:rPr>
       </w:pPr>
     </w:p>
@@ -2368,8 +3206,6 @@
         <w:jc w:val="both"/>
         <w:rPr>
           <w:rFonts w:ascii="Arial" w:hAnsi="Arial" w:cs="Arial"/>
-          <w:b/>
-          <w:sz w:val="32"/>
         </w:rPr>
       </w:pPr>
     </w:p>
@@ -2379,8 +3215,6 @@
         <w:jc w:val="both"/>
         <w:rPr>
           <w:rFonts w:ascii="Arial" w:hAnsi="Arial" w:cs="Arial"/>
-          <w:b/>
-          <w:sz w:val="32"/>
         </w:rPr>
       </w:pPr>
     </w:p>
@@ -2390,8 +3224,6 @@
         <w:jc w:val="both"/>
         <w:rPr>
           <w:rFonts w:ascii="Arial" w:hAnsi="Arial" w:cs="Arial"/>
-          <w:b/>
-          <w:sz w:val="32"/>
         </w:rPr>
       </w:pPr>
     </w:p>
@@ -2401,8 +3233,6 @@
         <w:jc w:val="both"/>
         <w:rPr>
           <w:rFonts w:ascii="Arial" w:hAnsi="Arial" w:cs="Arial"/>
-          <w:b/>
-          <w:sz w:val="32"/>
         </w:rPr>
       </w:pPr>
     </w:p>
@@ -2412,8 +3242,6 @@
         <w:jc w:val="both"/>
         <w:rPr>
           <w:rFonts w:ascii="Arial" w:hAnsi="Arial" w:cs="Arial"/>
-          <w:b/>
-          <w:sz w:val="32"/>
         </w:rPr>
       </w:pPr>
     </w:p>
@@ -2423,14 +3251,101 @@
         <w:jc w:val="both"/>
         <w:rPr>
           <w:rFonts w:ascii="Arial" w:hAnsi="Arial" w:cs="Arial"/>
-          <w:b/>
-          <w:sz w:val="32"/>
-        </w:rPr>
-      </w:pPr>
-    </w:p>
-    <w:p>
-      <w:pPr>
-        <w:pStyle w:val="1"/>
+        </w:rPr>
+      </w:pPr>
+    </w:p>
+    <w:p>
+      <w:pPr>
+        <w:spacing w:line="360" w:lineRule="auto"/>
+        <w:jc w:val="both"/>
+        <w:rPr>
+          <w:rFonts w:ascii="Arial" w:hAnsi="Arial" w:cs="Arial"/>
+        </w:rPr>
+      </w:pPr>
+    </w:p>
+    <w:p>
+      <w:pPr>
+        <w:spacing w:line="360" w:lineRule="auto"/>
+        <w:jc w:val="both"/>
+        <w:rPr>
+          <w:rFonts w:ascii="Arial" w:hAnsi="Arial" w:cs="Arial"/>
+        </w:rPr>
+      </w:pPr>
+    </w:p>
+    <w:p>
+      <w:pPr>
+        <w:spacing w:line="360" w:lineRule="auto"/>
+        <w:jc w:val="both"/>
+        <w:rPr>
+          <w:rFonts w:ascii="Arial" w:hAnsi="Arial" w:cs="Arial"/>
+        </w:rPr>
+      </w:pPr>
+    </w:p>
+    <w:p>
+      <w:pPr>
+        <w:spacing w:line="360" w:lineRule="auto"/>
+        <w:jc w:val="both"/>
+        <w:rPr>
+          <w:rFonts w:ascii="Arial" w:hAnsi="Arial" w:cs="Arial"/>
+        </w:rPr>
+      </w:pPr>
+    </w:p>
+    <w:p>
+      <w:pPr>
+        <w:spacing w:line="360" w:lineRule="auto"/>
+        <w:jc w:val="both"/>
+        <w:rPr>
+          <w:rFonts w:ascii="Arial" w:hAnsi="Arial" w:cs="Arial"/>
+        </w:rPr>
+      </w:pPr>
+    </w:p>
+    <w:p>
+      <w:pPr>
+        <w:spacing w:line="360" w:lineRule="auto"/>
+        <w:jc w:val="both"/>
+        <w:rPr>
+          <w:rFonts w:ascii="Arial" w:hAnsi="Arial" w:cs="Arial"/>
+        </w:rPr>
+      </w:pPr>
+    </w:p>
+    <w:p>
+      <w:pPr>
+        <w:spacing w:line="360" w:lineRule="auto"/>
+        <w:jc w:val="both"/>
+        <w:rPr>
+          <w:rFonts w:ascii="Arial" w:hAnsi="Arial" w:cs="Arial"/>
+        </w:rPr>
+      </w:pPr>
+    </w:p>
+    <w:p>
+      <w:pPr>
+        <w:spacing w:line="360" w:lineRule="auto"/>
+        <w:jc w:val="both"/>
+        <w:rPr>
+          <w:rFonts w:ascii="Arial" w:hAnsi="Arial" w:cs="Arial"/>
+        </w:rPr>
+      </w:pPr>
+    </w:p>
+    <w:p>
+      <w:pPr>
+        <w:spacing w:line="360" w:lineRule="auto"/>
+        <w:jc w:val="both"/>
+        <w:rPr>
+          <w:rFonts w:ascii="Arial" w:hAnsi="Arial" w:cs="Arial"/>
+        </w:rPr>
+      </w:pPr>
+    </w:p>
+    <w:p>
+      <w:pPr>
+        <w:spacing w:line="360" w:lineRule="auto"/>
+        <w:rPr>
+          <w:rFonts w:ascii="Arial" w:hAnsi="Arial" w:cs="Arial"/>
+        </w:rPr>
+      </w:pPr>
+    </w:p>
+    <w:p>
+      <w:pPr>
+        <w:pStyle w:val="Heading1"/>
         <w:ind w:firstLine="0"/>
         <w:rPr>
           <w:rFonts w:ascii="Arial" w:hAnsi="Arial" w:cs="Arial"/>
@@ -2438,222 +3353,7 @@
           <w:color w:val="auto"/>
         </w:rPr>
       </w:pPr>
-      <w:bookmarkStart w:id="2" w:name="_Toc35524415"/>
-      <w:r>
-        <w:rPr>
-          <w:rFonts w:ascii="Arial" w:hAnsi="Arial" w:cs="Arial"/>
-          <w:b/>
-          <w:color w:val="auto"/>
-        </w:rPr>
-        <w:t>Description</w:t>
-      </w:r>
-      <w:bookmarkEnd w:id="2"/>
-    </w:p>
-    <w:p>
-      <w:pPr>
-        <w:spacing w:line="360" w:lineRule="auto"/>
-        <w:ind w:firstLine="0"/>
-        <w:rPr>
-          <w:rFonts w:ascii="Arial" w:hAnsi="Arial" w:cs="Arial"/>
-        </w:rPr>
-      </w:pPr>
-      <w:r>
-        <w:rPr>
-          <w:rFonts w:ascii="Arial" w:hAnsi="Arial" w:cs="Arial"/>
-        </w:rPr>
-        <w:t>In today’s world, houses get more and more insulated. That brings up problems such as condensation damages to the building, high risk of asthma or allergies triggering, high concentration of volatile organic compounds and Radon Gas, which can be fatal even if small amounts are inhaled on daily basis.  To oppose those problems, we need to find a way to control the air quality in our homes. We at First Airbenders aim to provide our clients with an automated air-conditioning system like no other. Our goal is to achieve an automatic climate environment that does not have the need of constant human regulation. That goal will be made possible by implementing wireless sensors that analyze different measurements in the air such as humidity, temperature, carbon dioxide and particle matter. Based on the measurements a ventilation box connected with a fan will decide if and how much it should ventilate the room to improve the indoor climate and air quality.</w:t>
-      </w:r>
-    </w:p>
-    <w:p>
-      <w:pPr>
-        <w:spacing w:line="360" w:lineRule="auto"/>
-        <w:jc w:val="both"/>
-        <w:rPr>
-          <w:rFonts w:ascii="Arial" w:hAnsi="Arial" w:cs="Arial"/>
-        </w:rPr>
-      </w:pPr>
-    </w:p>
-    <w:p>
-      <w:pPr>
-        <w:spacing w:line="360" w:lineRule="auto"/>
-        <w:jc w:val="both"/>
-        <w:rPr>
-          <w:rFonts w:ascii="Arial" w:hAnsi="Arial" w:cs="Arial"/>
-        </w:rPr>
-      </w:pPr>
-    </w:p>
-    <w:p>
-      <w:pPr>
-        <w:spacing w:line="360" w:lineRule="auto"/>
-        <w:jc w:val="both"/>
-        <w:rPr>
-          <w:rFonts w:ascii="Arial" w:hAnsi="Arial" w:cs="Arial"/>
-        </w:rPr>
-      </w:pPr>
-    </w:p>
-    <w:p>
-      <w:pPr>
-        <w:spacing w:line="360" w:lineRule="auto"/>
-        <w:jc w:val="both"/>
-        <w:rPr>
-          <w:rFonts w:ascii="Arial" w:hAnsi="Arial" w:cs="Arial"/>
-        </w:rPr>
-      </w:pPr>
-    </w:p>
-    <w:p>
-      <w:pPr>
-        <w:spacing w:line="360" w:lineRule="auto"/>
-        <w:jc w:val="both"/>
-        <w:rPr>
-          <w:rFonts w:ascii="Arial" w:hAnsi="Arial" w:cs="Arial"/>
-        </w:rPr>
-      </w:pPr>
-    </w:p>
-    <w:p>
-      <w:pPr>
-        <w:spacing w:line="360" w:lineRule="auto"/>
-        <w:jc w:val="both"/>
-        <w:rPr>
-          <w:rFonts w:ascii="Arial" w:hAnsi="Arial" w:cs="Arial"/>
-        </w:rPr>
-      </w:pPr>
-    </w:p>
-    <w:p>
-      <w:pPr>
-        <w:spacing w:line="360" w:lineRule="auto"/>
-        <w:jc w:val="both"/>
-        <w:rPr>
-          <w:rFonts w:ascii="Arial" w:hAnsi="Arial" w:cs="Arial"/>
-        </w:rPr>
-      </w:pPr>
-    </w:p>
-    <w:p>
-      <w:pPr>
-        <w:spacing w:line="360" w:lineRule="auto"/>
-        <w:jc w:val="both"/>
-        <w:rPr>
-          <w:rFonts w:ascii="Arial" w:hAnsi="Arial" w:cs="Arial"/>
-        </w:rPr>
-      </w:pPr>
-    </w:p>
-    <w:p>
-      <w:pPr>
-        <w:spacing w:line="360" w:lineRule="auto"/>
-        <w:jc w:val="both"/>
-        <w:rPr>
-          <w:rFonts w:ascii="Arial" w:hAnsi="Arial" w:cs="Arial"/>
-        </w:rPr>
-      </w:pPr>
-    </w:p>
-    <w:p>
-      <w:pPr>
-        <w:spacing w:line="360" w:lineRule="auto"/>
-        <w:jc w:val="both"/>
-        <w:rPr>
-          <w:rFonts w:ascii="Arial" w:hAnsi="Arial" w:cs="Arial"/>
-        </w:rPr>
-      </w:pPr>
-    </w:p>
-    <w:p>
-      <w:pPr>
-        <w:spacing w:line="360" w:lineRule="auto"/>
-        <w:jc w:val="both"/>
-        <w:rPr>
-          <w:rFonts w:ascii="Arial" w:hAnsi="Arial" w:cs="Arial"/>
-        </w:rPr>
-      </w:pPr>
-    </w:p>
-    <w:p>
-      <w:pPr>
-        <w:spacing w:line="360" w:lineRule="auto"/>
-        <w:jc w:val="both"/>
-        <w:rPr>
-          <w:rFonts w:ascii="Arial" w:hAnsi="Arial" w:cs="Arial"/>
-        </w:rPr>
-      </w:pPr>
-    </w:p>
-    <w:p>
-      <w:pPr>
-        <w:spacing w:line="360" w:lineRule="auto"/>
-        <w:jc w:val="both"/>
-        <w:rPr>
-          <w:rFonts w:ascii="Arial" w:hAnsi="Arial" w:cs="Arial"/>
-        </w:rPr>
-      </w:pPr>
-    </w:p>
-    <w:p>
-      <w:pPr>
-        <w:spacing w:line="360" w:lineRule="auto"/>
-        <w:jc w:val="both"/>
-        <w:rPr>
-          <w:rFonts w:ascii="Arial" w:hAnsi="Arial" w:cs="Arial"/>
-        </w:rPr>
-      </w:pPr>
-    </w:p>
-    <w:p>
-      <w:pPr>
-        <w:spacing w:line="360" w:lineRule="auto"/>
-        <w:jc w:val="both"/>
-        <w:rPr>
-          <w:rFonts w:ascii="Arial" w:hAnsi="Arial" w:cs="Arial"/>
-        </w:rPr>
-      </w:pPr>
-    </w:p>
-    <w:p>
-      <w:pPr>
-        <w:spacing w:line="360" w:lineRule="auto"/>
-        <w:jc w:val="both"/>
-        <w:rPr>
-          <w:rFonts w:ascii="Arial" w:hAnsi="Arial" w:cs="Arial"/>
-        </w:rPr>
-      </w:pPr>
-    </w:p>
-    <w:p>
-      <w:pPr>
-        <w:spacing w:line="360" w:lineRule="auto"/>
-        <w:jc w:val="both"/>
-        <w:rPr>
-          <w:rFonts w:ascii="Arial" w:hAnsi="Arial" w:cs="Arial"/>
-        </w:rPr>
-      </w:pPr>
-    </w:p>
-    <w:p>
-      <w:pPr>
-        <w:spacing w:line="360" w:lineRule="auto"/>
-        <w:jc w:val="both"/>
-        <w:rPr>
-          <w:rFonts w:ascii="Arial" w:hAnsi="Arial" w:cs="Arial"/>
-        </w:rPr>
-      </w:pPr>
-    </w:p>
-    <w:p>
-      <w:pPr>
-        <w:spacing w:line="360" w:lineRule="auto"/>
-        <w:jc w:val="both"/>
-        <w:rPr>
-          <w:rFonts w:ascii="Arial" w:hAnsi="Arial" w:cs="Arial"/>
-        </w:rPr>
-      </w:pPr>
-    </w:p>
-    <w:p>
-      <w:pPr>
-        <w:spacing w:line="360" w:lineRule="auto"/>
-        <w:rPr>
-          <w:rFonts w:ascii="Arial" w:hAnsi="Arial" w:cs="Arial"/>
-        </w:rPr>
-      </w:pPr>
-    </w:p>
-    <w:p>
-      <w:pPr>
-        <w:pStyle w:val="1"/>
-        <w:ind w:firstLine="0"/>
-        <w:rPr>
-          <w:rFonts w:ascii="Arial" w:hAnsi="Arial" w:cs="Arial"/>
-          <w:b/>
-          <w:color w:val="auto"/>
-        </w:rPr>
-      </w:pPr>
-      <w:bookmarkStart w:id="3" w:name="_Toc35524416"/>
+      <w:bookmarkStart w:id="2" w:name="_Toc35529358"/>
       <w:r>
         <w:rPr>
           <w:rFonts w:ascii="Arial" w:hAnsi="Arial" w:cs="Arial"/>
@@ -2662,6 +3362,7 @@
           <w:color w:val="auto"/>
           <w:lang w:eastAsia="en-US"/>
         </w:rPr>
+        <w:lastRenderedPageBreak/>
         <w:drawing>
           <wp:anchor distT="0" distB="0" distL="114300" distR="114300" simplePos="0" relativeHeight="251660288" behindDoc="0" locked="0" layoutInCell="1" allowOverlap="1" wp14:anchorId="7AF3503B" wp14:editId="441EB1C4">
             <wp:simplePos x="0" y="0"/>
@@ -2734,7 +3435,7 @@
         </w:rPr>
         <w:t>unctional requirements</w:t>
       </w:r>
-      <w:bookmarkEnd w:id="3"/>
+      <w:bookmarkEnd w:id="2"/>
     </w:p>
     <w:p>
       <w:pPr>
@@ -2771,14 +3472,7 @@
         <w:rPr>
           <w:rFonts w:ascii="Arial" w:hAnsi="Arial" w:cs="Arial"/>
         </w:rPr>
-        <w:t xml:space="preserve">s value every 15 minutes or when a sudden spike in the measures occurs. Those sensors will be connected to a simulated ventilation box in C# on a laptop application, where an algorithm will calculate the state of the air quality and the needed actions to take depending on that state. Furthermore, a green and red LEDs will show if the value of the sensor is being used by the algorithm.  The C# system will have the ability to increase or </w:t>
-      </w:r>
-      <w:r>
-        <w:rPr>
-          <w:rFonts w:ascii="Arial" w:hAnsi="Arial" w:cs="Arial"/>
-        </w:rPr>
-        <w:lastRenderedPageBreak/>
-        <w:t>decrease the number of sensors connected to it. Additionally, the red LED will also indicate by blinking when the bi-directional communication between a sensor and the app is lost. All the values sent by the sensors will be stored in a log where they can be accessed by the user.</w:t>
+        <w:t>s value every 15 minutes or when a sudden spike in the measures occurs. Those sensors will be connected to a simulated ventilation box in C# on a laptop application, where an algorithm will calculate the state of the air quality and the needed actions to take depending on that state. Furthermore, a green and red LEDs will show if the value of the sensor is being used by the algorithm.  The C# system will have the ability to increase or decrease the number of sensors connected to it. Additionally, the red LED will also indicate by blinking when the bi-directional communication between a sensor and the app is lost. All the values sent by the sensors will be stored in a log where they can be accessed by the user.</w:t>
       </w:r>
     </w:p>
     <w:p>
@@ -2851,7 +3545,7 @@
     </w:p>
     <w:p>
       <w:pPr>
-        <w:pStyle w:val="1"/>
+        <w:pStyle w:val="Heading1"/>
         <w:ind w:firstLine="0"/>
         <w:rPr>
           <w:rFonts w:ascii="Arial" w:hAnsi="Arial" w:cs="Arial"/>
@@ -2859,7 +3553,7 @@
           <w:color w:val="auto"/>
         </w:rPr>
       </w:pPr>
-      <w:bookmarkStart w:id="4" w:name="_Toc35524417"/>
+      <w:bookmarkStart w:id="3" w:name="_Toc35529359"/>
       <w:r>
         <w:rPr>
           <w:rFonts w:ascii="Arial" w:hAnsi="Arial" w:cs="Arial"/>
@@ -2868,13 +3562,13 @@
         </w:rPr>
         <w:t>Non-functional requirements</w:t>
       </w:r>
-      <w:bookmarkEnd w:id="4"/>
-    </w:p>
-    <w:p>
-      <w:pPr>
-        <w:spacing w:line="360" w:lineRule="auto"/>
-        <w:rPr>
-          <w:rStyle w:val="a8"/>
+      <w:bookmarkEnd w:id="3"/>
+    </w:p>
+    <w:p>
+      <w:pPr>
+        <w:spacing w:line="360" w:lineRule="auto"/>
+        <w:rPr>
+          <w:rStyle w:val="Strong"/>
           <w:rFonts w:ascii="Arial" w:hAnsi="Arial" w:cs="Arial"/>
           <w:b w:val="0"/>
           <w:bCs w:val="0"/>
@@ -2886,7 +3580,7 @@
       </w:pPr>
       <w:r>
         <w:rPr>
-          <w:rStyle w:val="a8"/>
+          <w:rStyle w:val="Strong"/>
           <w:rFonts w:ascii="Arial" w:hAnsi="Arial" w:cs="Arial"/>
           <w:color w:val="000000"/>
           <w:sz w:val="27"/>
@@ -2897,7 +3591,7 @@
       </w:r>
       <w:r>
         <w:rPr>
-          <w:rStyle w:val="a8"/>
+          <w:rStyle w:val="Strong"/>
           <w:rFonts w:ascii="Arial" w:hAnsi="Arial" w:cs="Arial"/>
           <w:b w:val="0"/>
           <w:color w:val="000000"/>
@@ -2910,7 +3604,7 @@
       <w:pPr>
         <w:spacing w:line="360" w:lineRule="auto"/>
         <w:rPr>
-          <w:rStyle w:val="a8"/>
+          <w:rStyle w:val="Strong"/>
           <w:rFonts w:ascii="Arial" w:hAnsi="Arial" w:cs="Arial"/>
           <w:b w:val="0"/>
           <w:bCs w:val="0"/>
@@ -2920,7 +3614,7 @@
       </w:pPr>
       <w:r>
         <w:rPr>
-          <w:rStyle w:val="a8"/>
+          <w:rStyle w:val="Strong"/>
           <w:rFonts w:ascii="Arial" w:hAnsi="Arial" w:cs="Arial"/>
           <w:color w:val="000000"/>
           <w:sz w:val="27"/>
@@ -2931,7 +3625,7 @@
       </w:r>
       <w:r>
         <w:rPr>
-          <w:rStyle w:val="a8"/>
+          <w:rStyle w:val="Strong"/>
           <w:rFonts w:ascii="Arial" w:hAnsi="Arial" w:cs="Arial"/>
           <w:b w:val="0"/>
           <w:color w:val="000000"/>
@@ -2944,7 +3638,7 @@
       <w:pPr>
         <w:spacing w:line="360" w:lineRule="auto"/>
         <w:rPr>
-          <w:rStyle w:val="a8"/>
+          <w:rStyle w:val="Strong"/>
           <w:rFonts w:ascii="Arial" w:hAnsi="Arial" w:cs="Arial"/>
           <w:b w:val="0"/>
           <w:bCs w:val="0"/>
@@ -2954,7 +3648,7 @@
       </w:pPr>
       <w:r>
         <w:rPr>
-          <w:rStyle w:val="a8"/>
+          <w:rStyle w:val="Strong"/>
           <w:rFonts w:ascii="Arial" w:hAnsi="Arial" w:cs="Arial"/>
           <w:color w:val="000000"/>
           <w:sz w:val="27"/>
@@ -2965,7 +3659,7 @@
       </w:r>
       <w:r>
         <w:rPr>
-          <w:rStyle w:val="a8"/>
+          <w:rStyle w:val="Strong"/>
           <w:rFonts w:ascii="Arial" w:hAnsi="Arial" w:cs="Arial"/>
           <w:b w:val="0"/>
           <w:color w:val="000000"/>
@@ -2978,7 +3672,7 @@
       <w:pPr>
         <w:spacing w:line="360" w:lineRule="auto"/>
         <w:rPr>
-          <w:rStyle w:val="a8"/>
+          <w:rStyle w:val="Strong"/>
           <w:rFonts w:ascii="Arial" w:hAnsi="Arial" w:cs="Arial"/>
           <w:b w:val="0"/>
           <w:bCs w:val="0"/>
@@ -2988,7 +3682,7 @@
       </w:pPr>
       <w:r>
         <w:rPr>
-          <w:rStyle w:val="a8"/>
+          <w:rStyle w:val="Strong"/>
           <w:rFonts w:ascii="Arial" w:hAnsi="Arial" w:cs="Arial"/>
           <w:color w:val="000000"/>
           <w:sz w:val="27"/>
@@ -2999,7 +3693,7 @@
       </w:r>
       <w:r>
         <w:rPr>
-          <w:rStyle w:val="a8"/>
+          <w:rStyle w:val="Strong"/>
           <w:rFonts w:ascii="Arial" w:hAnsi="Arial" w:cs="Arial"/>
           <w:b w:val="0"/>
           <w:color w:val="000000"/>
@@ -3012,7 +3706,7 @@
       <w:pPr>
         <w:spacing w:line="360" w:lineRule="auto"/>
         <w:rPr>
-          <w:rStyle w:val="a8"/>
+          <w:rStyle w:val="Strong"/>
           <w:rFonts w:ascii="Arial" w:hAnsi="Arial" w:cs="Arial"/>
           <w:b w:val="0"/>
           <w:color w:val="000000"/>
@@ -3021,7 +3715,7 @@
       </w:pPr>
       <w:r>
         <w:rPr>
-          <w:rStyle w:val="a8"/>
+          <w:rStyle w:val="Strong"/>
           <w:rFonts w:ascii="Arial" w:hAnsi="Arial" w:cs="Arial"/>
           <w:color w:val="000000"/>
           <w:sz w:val="27"/>
@@ -3032,7 +3726,7 @@
       </w:r>
       <w:r>
         <w:rPr>
-          <w:rStyle w:val="a8"/>
+          <w:rStyle w:val="Strong"/>
           <w:rFonts w:ascii="Arial" w:hAnsi="Arial" w:cs="Arial"/>
           <w:b w:val="0"/>
           <w:color w:val="000000"/>
@@ -3208,7 +3902,7 @@
     </w:p>
     <w:p>
       <w:pPr>
-        <w:pStyle w:val="1"/>
+        <w:pStyle w:val="Heading1"/>
         <w:ind w:firstLine="0"/>
         <w:rPr>
           <w:rFonts w:ascii="Arial" w:hAnsi="Arial" w:cs="Arial"/>
@@ -3216,7 +3910,7 @@
           <w:color w:val="auto"/>
         </w:rPr>
       </w:pPr>
-      <w:bookmarkStart w:id="5" w:name="_Toc35524418"/>
+      <w:bookmarkStart w:id="4" w:name="_Toc35529360"/>
       <w:r>
         <w:rPr>
           <w:rFonts w:ascii="Arial" w:hAnsi="Arial" w:cs="Arial"/>
@@ -3225,7 +3919,7 @@
         </w:rPr>
         <w:t>Project way of working</w:t>
       </w:r>
-      <w:bookmarkEnd w:id="5"/>
+      <w:bookmarkEnd w:id="4"/>
     </w:p>
     <w:p>
       <w:pPr>
@@ -3454,7 +4148,7 @@
     </w:p>
     <w:p>
       <w:pPr>
-        <w:pStyle w:val="1"/>
+        <w:pStyle w:val="Heading1"/>
         <w:ind w:firstLine="0"/>
         <w:rPr>
           <w:rFonts w:ascii="Arial" w:hAnsi="Arial" w:cs="Arial"/>
@@ -3462,18 +4156,19 @@
           <w:color w:val="auto"/>
         </w:rPr>
       </w:pPr>
-      <w:bookmarkStart w:id="6" w:name="_Toc33129953"/>
-      <w:bookmarkStart w:id="7" w:name="_Toc35524419"/>
+      <w:bookmarkStart w:id="5" w:name="_Toc33129953"/>
+      <w:bookmarkStart w:id="6" w:name="_Toc35529361"/>
       <w:r>
         <w:rPr>
           <w:rFonts w:ascii="Arial" w:hAnsi="Arial" w:cs="Arial"/>
           <w:b/>
           <w:color w:val="auto"/>
         </w:rPr>
+        <w:lastRenderedPageBreak/>
         <w:t>Communication plan</w:t>
       </w:r>
+      <w:bookmarkEnd w:id="5"/>
       <w:bookmarkEnd w:id="6"/>
-      <w:bookmarkEnd w:id="7"/>
     </w:p>
     <w:p>
       <w:pPr>
@@ -3506,7 +4201,7 @@
     </w:p>
     <w:p>
       <w:pPr>
-        <w:pStyle w:val="2"/>
+        <w:pStyle w:val="Heading2"/>
         <w:ind w:left="-737"/>
         <w:jc w:val="both"/>
         <w:rPr>
@@ -3517,7 +4212,7 @@
           <w:lang w:val="en-GB"/>
         </w:rPr>
       </w:pPr>
-      <w:bookmarkStart w:id="8" w:name="_Toc35524420"/>
+      <w:bookmarkStart w:id="7" w:name="_Toc35529362"/>
       <w:r>
         <w:rPr>
           <w:rFonts w:ascii="Arial" w:hAnsi="Arial" w:cs="Arial"/>
@@ -3528,7 +4223,7 @@
         </w:rPr>
         <w:t>Internal communication</w:t>
       </w:r>
-      <w:bookmarkEnd w:id="8"/>
+      <w:bookmarkEnd w:id="7"/>
     </w:p>
     <w:p>
       <w:pPr>
@@ -3561,7 +4256,7 @@
     </w:p>
     <w:p>
       <w:pPr>
-        <w:pStyle w:val="2"/>
+        <w:pStyle w:val="Heading2"/>
         <w:ind w:left="-737"/>
         <w:rPr>
           <w:rFonts w:ascii="Arial" w:hAnsi="Arial" w:cs="Arial"/>
@@ -3571,7 +4266,7 @@
           <w:lang w:val="en-GB"/>
         </w:rPr>
       </w:pPr>
-      <w:bookmarkStart w:id="9" w:name="_Toc35524421"/>
+      <w:bookmarkStart w:id="8" w:name="_Toc35529363"/>
       <w:r>
         <w:rPr>
           <w:rFonts w:ascii="Arial" w:hAnsi="Arial" w:cs="Arial"/>
@@ -3582,7 +4277,7 @@
         </w:rPr>
         <w:t>Customer communication</w:t>
       </w:r>
-      <w:bookmarkEnd w:id="9"/>
+      <w:bookmarkEnd w:id="8"/>
     </w:p>
     <w:p>
       <w:pPr>
@@ -3622,7 +4317,7 @@
     </w:p>
     <w:p>
       <w:pPr>
-        <w:pStyle w:val="2"/>
+        <w:pStyle w:val="Heading2"/>
         <w:ind w:left="-737"/>
         <w:rPr>
           <w:rFonts w:ascii="Arial" w:hAnsi="Arial" w:cs="Arial"/>
@@ -3632,7 +4327,7 @@
           <w:lang w:val="en-GB"/>
         </w:rPr>
       </w:pPr>
-      <w:bookmarkStart w:id="10" w:name="_Toc35524422"/>
+      <w:bookmarkStart w:id="9" w:name="_Toc35529364"/>
       <w:r>
         <w:rPr>
           <w:rFonts w:ascii="Arial" w:hAnsi="Arial" w:cs="Arial"/>
@@ -3641,9 +4336,10 @@
           <w:szCs w:val="28"/>
           <w:lang w:val="en-GB"/>
         </w:rPr>
+        <w:lastRenderedPageBreak/>
         <w:t>Teacher communication</w:t>
       </w:r>
-      <w:bookmarkEnd w:id="10"/>
+      <w:bookmarkEnd w:id="9"/>
     </w:p>
     <w:p>
       <w:pPr>
@@ -3710,7 +4406,7 @@
     </w:p>
     <w:tbl>
       <w:tblPr>
-        <w:tblStyle w:val="a3"/>
+        <w:tblStyle w:val="TableGrid"/>
         <w:tblW w:w="0" w:type="auto"/>
         <w:tblLook w:val="04A0" w:firstRow="1" w:lastRow="0" w:firstColumn="1" w:lastColumn="0" w:noHBand="0" w:noVBand="1"/>
       </w:tblPr>
@@ -3787,8 +4483,17 @@
                 <w:rFonts w:ascii="Arial" w:hAnsi="Arial" w:cs="Arial"/>
                 <w:lang w:val="en-GB"/>
               </w:rPr>
-              <w:t>Stefan Teeuwen</w:t>
-            </w:r>
+              <w:t xml:space="preserve">Stefan </w:t>
+            </w:r>
+            <w:proofErr w:type="spellStart"/>
+            <w:r>
+              <w:rPr>
+                <w:rFonts w:ascii="Arial" w:hAnsi="Arial" w:cs="Arial"/>
+                <w:lang w:val="en-GB"/>
+              </w:rPr>
+              <w:t>Teeuwen</w:t>
+            </w:r>
+            <w:proofErr w:type="spellEnd"/>
           </w:p>
         </w:tc>
         <w:tc>
@@ -3833,8 +4538,17 @@
                 <w:rFonts w:ascii="Arial" w:hAnsi="Arial" w:cs="Arial"/>
                 <w:lang w:val="en-GB"/>
               </w:rPr>
-              <w:t>Ahmad Alzarkaoui</w:t>
-            </w:r>
+              <w:t xml:space="preserve">Ahmad </w:t>
+            </w:r>
+            <w:proofErr w:type="spellStart"/>
+            <w:r>
+              <w:rPr>
+                <w:rFonts w:ascii="Arial" w:hAnsi="Arial" w:cs="Arial"/>
+                <w:lang w:val="en-GB"/>
+              </w:rPr>
+              <w:t>Alzarkaoui</w:t>
+            </w:r>
+            <w:proofErr w:type="spellEnd"/>
           </w:p>
         </w:tc>
         <w:tc>
@@ -3987,7 +4701,7 @@
     </w:p>
     <w:p>
       <w:pPr>
-        <w:pStyle w:val="a9"/>
+        <w:pStyle w:val="ListParagraph"/>
         <w:numPr>
           <w:ilvl w:val="0"/>
           <w:numId w:val="1"/>
@@ -4010,7 +4724,7 @@
     </w:p>
     <w:p>
       <w:pPr>
-        <w:pStyle w:val="a9"/>
+        <w:pStyle w:val="ListParagraph"/>
         <w:numPr>
           <w:ilvl w:val="0"/>
           <w:numId w:val="1"/>
@@ -4033,7 +4747,7 @@
     </w:p>
     <w:p>
       <w:pPr>
-        <w:pStyle w:val="a9"/>
+        <w:pStyle w:val="ListParagraph"/>
         <w:numPr>
           <w:ilvl w:val="0"/>
           <w:numId w:val="1"/>
@@ -4056,7 +4770,7 @@
     </w:p>
     <w:p>
       <w:pPr>
-        <w:pStyle w:val="a9"/>
+        <w:pStyle w:val="ListParagraph"/>
         <w:numPr>
           <w:ilvl w:val="0"/>
           <w:numId w:val="1"/>
@@ -4079,7 +4793,7 @@
     </w:p>
     <w:p>
       <w:pPr>
-        <w:pStyle w:val="a9"/>
+        <w:pStyle w:val="ListParagraph"/>
         <w:numPr>
           <w:ilvl w:val="0"/>
           <w:numId w:val="1"/>
@@ -4102,7 +4816,7 @@
     </w:p>
     <w:p>
       <w:pPr>
-        <w:pStyle w:val="a9"/>
+        <w:pStyle w:val="ListParagraph"/>
         <w:numPr>
           <w:ilvl w:val="0"/>
           <w:numId w:val="1"/>
@@ -4141,7 +4855,7 @@
     </w:p>
     <w:p>
       <w:pPr>
-        <w:pStyle w:val="a9"/>
+        <w:pStyle w:val="ListParagraph"/>
         <w:numPr>
           <w:ilvl w:val="0"/>
           <w:numId w:val="2"/>
@@ -4159,13 +4873,12 @@
           <w:sz w:val="24"/>
           <w:lang w:val="en-GB"/>
         </w:rPr>
-        <w:lastRenderedPageBreak/>
         <w:t>Organize meetings</w:t>
       </w:r>
     </w:p>
     <w:p>
       <w:pPr>
-        <w:pStyle w:val="a9"/>
+        <w:pStyle w:val="ListParagraph"/>
         <w:numPr>
           <w:ilvl w:val="0"/>
           <w:numId w:val="2"/>
@@ -4188,7 +4901,7 @@
     </w:p>
     <w:p>
       <w:pPr>
-        <w:pStyle w:val="a9"/>
+        <w:pStyle w:val="ListParagraph"/>
         <w:numPr>
           <w:ilvl w:val="0"/>
           <w:numId w:val="2"/>
@@ -4211,7 +4924,7 @@
     </w:p>
     <w:p>
       <w:pPr>
-        <w:pStyle w:val="a9"/>
+        <w:pStyle w:val="ListParagraph"/>
         <w:numPr>
           <w:ilvl w:val="0"/>
           <w:numId w:val="2"/>
@@ -4245,15 +4958,23 @@
           <w:rFonts w:ascii="Arial" w:hAnsi="Arial" w:cs="Arial"/>
           <w:lang w:val="en-GB"/>
         </w:rPr>
-        <w:t>Team dynamics are important and we expect all members to be able to express their ideas and opinions and allow open communication in order to avoid conflicts between group members. Everyone should be able to show their specialties and personality types in order to complement each other’s work. The optimal result for the customer is achieved if all requirements from all group members are met and if open communication is paramount.</w:t>
+        <w:t xml:space="preserve">Team dynamics are important and we expect all members to be able to express their ideas and opinions and allow open communication in order to avoid conflicts between group members. Everyone should be able to show their specialties </w:t>
       </w:r>
-    </w:p>
-    <w:p>
-      <w:pPr>
-        <w:pStyle w:val="1"/>
+      <w:r>
+        <w:rPr>
+          <w:rFonts w:ascii="Arial" w:hAnsi="Arial" w:cs="Arial"/>
+          <w:lang w:val="en-GB"/>
+        </w:rPr>
+        <w:lastRenderedPageBreak/>
+        <w:t>and personality types in order to complement each other’s work. The optimal result for the customer is achieved if all requirements from all group members are met and if open communication is paramount.</w:t>
+      </w:r>
+    </w:p>
+    <w:p>
+      <w:pPr>
+        <w:pStyle w:val="Heading1"/>
         <w:ind w:firstLine="0"/>
       </w:pPr>
-      <w:bookmarkStart w:id="11" w:name="_Toc35524423"/>
+      <w:bookmarkStart w:id="10" w:name="_Toc35529365"/>
       <w:r>
         <w:rPr>
           <w:rFonts w:ascii="Arial" w:hAnsi="Arial" w:cs="Arial"/>
@@ -4262,11 +4983,11 @@
         </w:rPr>
         <w:t>Milestones</w:t>
       </w:r>
-      <w:bookmarkEnd w:id="11"/>
+      <w:bookmarkEnd w:id="10"/>
     </w:p>
     <w:tbl>
       <w:tblPr>
-        <w:tblStyle w:val="a3"/>
+        <w:tblStyle w:val="TableGrid"/>
         <w:tblW w:w="9529" w:type="dxa"/>
         <w:tblLook w:val="04A0" w:firstRow="1" w:lastRow="0" w:firstColumn="1" w:lastColumn="0" w:noHBand="0" w:noVBand="1"/>
       </w:tblPr>
@@ -4507,7 +5228,7 @@
     </w:p>
     <w:tbl>
       <w:tblPr>
-        <w:tblStyle w:val="a3"/>
+        <w:tblStyle w:val="TableGrid"/>
         <w:tblW w:w="9529" w:type="dxa"/>
         <w:tblLook w:val="04A0" w:firstRow="1" w:lastRow="0" w:firstColumn="1" w:lastColumn="0" w:noHBand="0" w:noVBand="1"/>
       </w:tblPr>
@@ -4719,7 +5440,6 @@
                 <w:rFonts w:ascii="Arial" w:hAnsi="Arial" w:cs="Arial"/>
                 <w:b/>
               </w:rPr>
-              <w:lastRenderedPageBreak/>
               <w:t xml:space="preserve">Output: </w:t>
             </w:r>
             <w:r>
@@ -4774,7 +5494,7 @@
     </w:p>
     <w:tbl>
       <w:tblPr>
-        <w:tblStyle w:val="a3"/>
+        <w:tblStyle w:val="TableGrid"/>
         <w:tblW w:w="9529" w:type="dxa"/>
         <w:tblLook w:val="04A0" w:firstRow="1" w:lastRow="0" w:firstColumn="1" w:lastColumn="0" w:noHBand="0" w:noVBand="1"/>
       </w:tblPr>
@@ -4807,6 +5527,7 @@
                 <w:rFonts w:ascii="Arial" w:hAnsi="Arial" w:cs="Arial"/>
                 <w:b/>
               </w:rPr>
+              <w:lastRenderedPageBreak/>
               <w:t xml:space="preserve">Activity name: </w:t>
             </w:r>
             <w:r>
@@ -5015,7 +5736,7 @@
     </w:p>
     <w:tbl>
       <w:tblPr>
-        <w:tblStyle w:val="a3"/>
+        <w:tblStyle w:val="TableGrid"/>
         <w:tblW w:w="9529" w:type="dxa"/>
         <w:tblLook w:val="04A0" w:firstRow="1" w:lastRow="0" w:firstColumn="1" w:lastColumn="0" w:noHBand="0" w:noVBand="1"/>
       </w:tblPr>
@@ -5248,7 +5969,7 @@
     </w:p>
     <w:tbl>
       <w:tblPr>
-        <w:tblStyle w:val="a3"/>
+        <w:tblStyle w:val="TableGrid"/>
         <w:tblW w:w="9529" w:type="dxa"/>
         <w:tblLook w:val="04A0" w:firstRow="1" w:lastRow="0" w:firstColumn="1" w:lastColumn="0" w:noHBand="0" w:noVBand="1"/>
       </w:tblPr>
@@ -5431,7 +6152,6 @@
               <w:rPr>
                 <w:rFonts w:ascii="Arial" w:hAnsi="Arial" w:cs="Arial"/>
               </w:rPr>
-              <w:lastRenderedPageBreak/>
               <w:t>A C# application will be built to simulate a ventilation box. The application will take the readings from the sensors over the network and communicate with the sensors bi-directionally. Additionally, the final assembly of the system will take place.</w:t>
             </w:r>
           </w:p>
@@ -5507,21 +6227,22 @@
     </w:p>
     <w:p>
       <w:pPr>
-        <w:pStyle w:val="1"/>
-        <w:rPr>
-          <w:rFonts w:ascii="Arial" w:hAnsi="Arial" w:cs="Arial"/>
-        </w:rPr>
-      </w:pPr>
-      <w:bookmarkStart w:id="12" w:name="_Toc35524424"/>
+        <w:pStyle w:val="Heading1"/>
+        <w:rPr>
+          <w:rFonts w:ascii="Arial" w:hAnsi="Arial" w:cs="Arial"/>
+        </w:rPr>
+      </w:pPr>
+      <w:bookmarkStart w:id="11" w:name="_Toc35529366"/>
       <w:r>
         <w:rPr>
           <w:rFonts w:ascii="Arial" w:hAnsi="Arial" w:cs="Arial"/>
           <w:b/>
           <w:color w:val="auto"/>
         </w:rPr>
+        <w:lastRenderedPageBreak/>
         <w:t>Deliverables</w:t>
       </w:r>
-      <w:bookmarkEnd w:id="12"/>
+      <w:bookmarkEnd w:id="11"/>
     </w:p>
     <w:p>
       <w:pPr>
@@ -5533,7 +6254,7 @@
     </w:p>
     <w:tbl>
       <w:tblPr>
-        <w:tblStyle w:val="a3"/>
+        <w:tblStyle w:val="TableGrid"/>
         <w:tblW w:w="9529" w:type="dxa"/>
         <w:tblLook w:val="04A0" w:firstRow="1" w:lastRow="0" w:firstColumn="1" w:lastColumn="0" w:noHBand="0" w:noVBand="1"/>
       </w:tblPr>
@@ -5798,7 +6519,7 @@
     </w:p>
     <w:tbl>
       <w:tblPr>
-        <w:tblStyle w:val="a3"/>
+        <w:tblStyle w:val="TableGrid"/>
         <w:tblW w:w="9529" w:type="dxa"/>
         <w:tblLook w:val="04A0" w:firstRow="1" w:lastRow="0" w:firstColumn="1" w:lastColumn="0" w:noHBand="0" w:noVBand="1"/>
       </w:tblPr>
@@ -6047,7 +6768,7 @@
     </w:p>
     <w:tbl>
       <w:tblPr>
-        <w:tblStyle w:val="a3"/>
+        <w:tblStyle w:val="TableGrid"/>
         <w:tblW w:w="9529" w:type="dxa"/>
         <w:tblLook w:val="04A0" w:firstRow="1" w:lastRow="0" w:firstColumn="1" w:lastColumn="0" w:noHBand="0" w:noVBand="1"/>
       </w:tblPr>
@@ -6144,7 +6865,6 @@
                 <w:rFonts w:ascii="Arial" w:hAnsi="Arial" w:cs="Arial"/>
                 <w:b/>
               </w:rPr>
-              <w:lastRenderedPageBreak/>
               <w:t xml:space="preserve">Input: </w:t>
             </w:r>
             <w:r>
@@ -6296,7 +7016,7 @@
     </w:p>
     <w:tbl>
       <w:tblPr>
-        <w:tblStyle w:val="a3"/>
+        <w:tblStyle w:val="TableGrid"/>
         <w:tblW w:w="9529" w:type="dxa"/>
         <w:tblLook w:val="04A0" w:firstRow="1" w:lastRow="0" w:firstColumn="1" w:lastColumn="0" w:noHBand="0" w:noVBand="1"/>
       </w:tblPr>
@@ -6329,6 +7049,7 @@
                 <w:rFonts w:ascii="Arial" w:hAnsi="Arial" w:cs="Arial"/>
                 <w:b/>
               </w:rPr>
+              <w:lastRenderedPageBreak/>
               <w:t>Activity name:</w:t>
             </w:r>
             <w:r>
@@ -6536,14 +7257,14 @@
     </w:p>
     <w:p>
       <w:pPr>
-        <w:pStyle w:val="1"/>
+        <w:pStyle w:val="Heading1"/>
         <w:rPr>
           <w:rFonts w:ascii="Arial" w:hAnsi="Arial" w:cs="Arial"/>
           <w:b/>
           <w:color w:val="auto"/>
         </w:rPr>
       </w:pPr>
-      <w:bookmarkStart w:id="13" w:name="_Toc35524425"/>
+      <w:bookmarkStart w:id="12" w:name="_Toc35529367"/>
       <w:r>
         <w:rPr>
           <w:rFonts w:ascii="Arial" w:hAnsi="Arial" w:cs="Arial"/>
@@ -6552,7 +7273,7 @@
         </w:rPr>
         <w:t>Risk analysis</w:t>
       </w:r>
-      <w:bookmarkEnd w:id="13"/>
+      <w:bookmarkEnd w:id="12"/>
     </w:p>
     <w:p>
       <w:pPr>
@@ -6570,7 +7291,7 @@
     </w:p>
     <w:p>
       <w:pPr>
-        <w:pStyle w:val="a9"/>
+        <w:pStyle w:val="ListParagraph"/>
         <w:numPr>
           <w:ilvl w:val="0"/>
           <w:numId w:val="3"/>
@@ -6588,12 +7309,30 @@
           <w:sz w:val="24"/>
           <w:szCs w:val="24"/>
         </w:rPr>
-        <w:t>Bad time management. Even though everything is scheduled and always updated in git, the possibility that someone forgets to check their scheduled times for meeting is still there.</w:t>
+        <w:t xml:space="preserve">Bad time management. Even though everything is scheduled and always updated in </w:t>
       </w:r>
-    </w:p>
-    <w:p>
-      <w:pPr>
-        <w:pStyle w:val="a9"/>
+      <w:proofErr w:type="spellStart"/>
+      <w:r>
+        <w:rPr>
+          <w:rFonts w:ascii="Arial" w:hAnsi="Arial" w:cs="Arial"/>
+          <w:sz w:val="24"/>
+          <w:szCs w:val="24"/>
+        </w:rPr>
+        <w:t>git</w:t>
+      </w:r>
+      <w:proofErr w:type="spellEnd"/>
+      <w:r>
+        <w:rPr>
+          <w:rFonts w:ascii="Arial" w:hAnsi="Arial" w:cs="Arial"/>
+          <w:sz w:val="24"/>
+          <w:szCs w:val="24"/>
+        </w:rPr>
+        <w:t>, the possibility that someone forgets to check their scheduled times for meeting is still there.</w:t>
+      </w:r>
+    </w:p>
+    <w:p>
+      <w:pPr>
+        <w:pStyle w:val="ListParagraph"/>
         <w:numPr>
           <w:ilvl w:val="0"/>
           <w:numId w:val="3"/>
@@ -6632,7 +7371,7 @@
     </w:p>
     <w:p>
       <w:pPr>
-        <w:pStyle w:val="a9"/>
+        <w:pStyle w:val="ListParagraph"/>
         <w:numPr>
           <w:ilvl w:val="0"/>
           <w:numId w:val="3"/>
@@ -6655,7 +7394,7 @@
     </w:p>
     <w:p>
       <w:pPr>
-        <w:pStyle w:val="a9"/>
+        <w:pStyle w:val="ListParagraph"/>
         <w:numPr>
           <w:ilvl w:val="0"/>
           <w:numId w:val="3"/>
@@ -6673,13 +7412,12 @@
           <w:sz w:val="24"/>
           <w:szCs w:val="24"/>
         </w:rPr>
-        <w:lastRenderedPageBreak/>
         <w:t>A project team member fails to deliver their part. Perhaps someone will have struggles with their task, maybe personal problems or lack of organization, anything can go wrong even on a personal level. This could lead to significant delays.</w:t>
       </w:r>
     </w:p>
     <w:p>
       <w:pPr>
-        <w:pStyle w:val="a9"/>
+        <w:pStyle w:val="ListParagraph"/>
         <w:numPr>
           <w:ilvl w:val="0"/>
           <w:numId w:val="3"/>
@@ -6702,7 +7440,7 @@
     </w:p>
     <w:p>
       <w:pPr>
-        <w:pStyle w:val="a9"/>
+        <w:pStyle w:val="ListParagraph"/>
         <w:numPr>
           <w:ilvl w:val="0"/>
           <w:numId w:val="3"/>
@@ -6725,7 +7463,7 @@
     </w:p>
     <w:p>
       <w:pPr>
-        <w:pStyle w:val="a9"/>
+        <w:pStyle w:val="ListParagraph"/>
         <w:numPr>
           <w:ilvl w:val="0"/>
           <w:numId w:val="3"/>
@@ -6743,6 +7481,7 @@
           <w:sz w:val="24"/>
           <w:szCs w:val="24"/>
         </w:rPr>
+        <w:lastRenderedPageBreak/>
         <w:t>The needed hardware is not provided on time by customer. This is always a possibility when the team relies on the customer to provide something.</w:t>
       </w:r>
     </w:p>
@@ -6812,7 +7551,7 @@
     </w:p>
     <w:tbl>
       <w:tblPr>
-        <w:tblStyle w:val="a3"/>
+        <w:tblStyle w:val="TableGrid"/>
         <w:tblW w:w="0" w:type="auto"/>
         <w:jc w:val="center"/>
         <w:tblLook w:val="04A0" w:firstRow="1" w:lastRow="0" w:firstColumn="1" w:lastColumn="0" w:noHBand="0" w:noVBand="1"/>
@@ -6935,7 +7674,7 @@
           </w:tcPr>
           <w:p>
             <w:pPr>
-              <w:pStyle w:val="a9"/>
+              <w:pStyle w:val="ListParagraph"/>
               <w:numPr>
                 <w:ilvl w:val="0"/>
                 <w:numId w:val="4"/>
@@ -7036,7 +7775,7 @@
           </w:tcPr>
           <w:p>
             <w:pPr>
-              <w:pStyle w:val="a9"/>
+              <w:pStyle w:val="ListParagraph"/>
               <w:numPr>
                 <w:ilvl w:val="0"/>
                 <w:numId w:val="4"/>
@@ -7137,7 +7876,7 @@
           </w:tcPr>
           <w:p>
             <w:pPr>
-              <w:pStyle w:val="a9"/>
+              <w:pStyle w:val="ListParagraph"/>
               <w:numPr>
                 <w:ilvl w:val="0"/>
                 <w:numId w:val="4"/>
@@ -7156,7 +7895,6 @@
                 <w:sz w:val="24"/>
                 <w:szCs w:val="24"/>
               </w:rPr>
-              <w:lastRenderedPageBreak/>
               <w:t>Sprint demo failing</w:t>
             </w:r>
           </w:p>
@@ -7239,7 +7977,7 @@
           </w:tcPr>
           <w:p>
             <w:pPr>
-              <w:pStyle w:val="a9"/>
+              <w:pStyle w:val="ListParagraph"/>
               <w:numPr>
                 <w:ilvl w:val="0"/>
                 <w:numId w:val="4"/>
@@ -7324,7 +8062,14 @@
               <w:rPr>
                 <w:rFonts w:ascii="Arial" w:hAnsi="Arial" w:cs="Arial"/>
               </w:rPr>
-              <w:t>Scrum master keeps track of how everyone’s handling their tasks and offers help if needed.</w:t>
+              <w:t xml:space="preserve">Scrum master keeps track of how everyone’s handling their tasks </w:t>
+            </w:r>
+            <w:r>
+              <w:rPr>
+                <w:rFonts w:ascii="Arial" w:hAnsi="Arial" w:cs="Arial"/>
+              </w:rPr>
+              <w:lastRenderedPageBreak/>
+              <w:t>and offers help if needed.</w:t>
             </w:r>
           </w:p>
         </w:tc>
@@ -7340,7 +8085,7 @@
           </w:tcPr>
           <w:p>
             <w:pPr>
-              <w:pStyle w:val="a9"/>
+              <w:pStyle w:val="ListParagraph"/>
               <w:numPr>
                 <w:ilvl w:val="0"/>
                 <w:numId w:val="4"/>
@@ -7359,6 +8104,7 @@
                 <w:sz w:val="24"/>
                 <w:szCs w:val="24"/>
               </w:rPr>
+              <w:lastRenderedPageBreak/>
               <w:t>Documentation is incomplete</w:t>
             </w:r>
           </w:p>
@@ -7441,7 +8187,7 @@
           </w:tcPr>
           <w:p>
             <w:pPr>
-              <w:pStyle w:val="a9"/>
+              <w:pStyle w:val="ListParagraph"/>
               <w:numPr>
                 <w:ilvl w:val="0"/>
                 <w:numId w:val="4"/>
@@ -7542,7 +8288,7 @@
           </w:tcPr>
           <w:p>
             <w:pPr>
-              <w:pStyle w:val="a9"/>
+              <w:pStyle w:val="ListParagraph"/>
               <w:numPr>
                 <w:ilvl w:val="0"/>
                 <w:numId w:val="4"/>
@@ -7654,97 +8400,7 @@
     </w:p>
     <w:p>
       <w:pPr>
-        <w:spacing w:line="360" w:lineRule="auto"/>
-        <w:rPr>
-          <w:rFonts w:ascii="Arial" w:hAnsi="Arial" w:cs="Arial"/>
-          <w:b/>
-          <w:sz w:val="32"/>
-        </w:rPr>
-      </w:pPr>
-    </w:p>
-    <w:p>
-      <w:pPr>
-        <w:spacing w:line="360" w:lineRule="auto"/>
-        <w:rPr>
-          <w:rFonts w:ascii="Arial" w:hAnsi="Arial" w:cs="Arial"/>
-          <w:b/>
-          <w:sz w:val="32"/>
-        </w:rPr>
-      </w:pPr>
-    </w:p>
-    <w:p>
-      <w:pPr>
-        <w:spacing w:line="360" w:lineRule="auto"/>
-        <w:rPr>
-          <w:rFonts w:ascii="Arial" w:hAnsi="Arial" w:cs="Arial"/>
-          <w:b/>
-          <w:sz w:val="32"/>
-        </w:rPr>
-      </w:pPr>
-    </w:p>
-    <w:p>
-      <w:pPr>
-        <w:spacing w:line="360" w:lineRule="auto"/>
-        <w:rPr>
-          <w:rFonts w:ascii="Arial" w:hAnsi="Arial" w:cs="Arial"/>
-          <w:b/>
-          <w:sz w:val="32"/>
-        </w:rPr>
-      </w:pPr>
-    </w:p>
-    <w:p>
-      <w:pPr>
-        <w:spacing w:line="360" w:lineRule="auto"/>
-        <w:rPr>
-          <w:rFonts w:ascii="Arial" w:hAnsi="Arial" w:cs="Arial"/>
-          <w:b/>
-          <w:sz w:val="32"/>
-        </w:rPr>
-      </w:pPr>
-    </w:p>
-    <w:p>
-      <w:pPr>
-        <w:spacing w:line="360" w:lineRule="auto"/>
-        <w:rPr>
-          <w:rFonts w:ascii="Arial" w:hAnsi="Arial" w:cs="Arial"/>
-          <w:b/>
-          <w:sz w:val="32"/>
-        </w:rPr>
-      </w:pPr>
-    </w:p>
-    <w:p>
-      <w:pPr>
-        <w:spacing w:line="360" w:lineRule="auto"/>
-        <w:rPr>
-          <w:rFonts w:ascii="Arial" w:hAnsi="Arial" w:cs="Arial"/>
-          <w:b/>
-          <w:sz w:val="32"/>
-        </w:rPr>
-      </w:pPr>
-    </w:p>
-    <w:p>
-      <w:pPr>
-        <w:spacing w:line="360" w:lineRule="auto"/>
-        <w:rPr>
-          <w:rFonts w:ascii="Arial" w:hAnsi="Arial" w:cs="Arial"/>
-          <w:b/>
-          <w:sz w:val="32"/>
-        </w:rPr>
-      </w:pPr>
-    </w:p>
-    <w:p>
-      <w:pPr>
-        <w:spacing w:line="360" w:lineRule="auto"/>
-        <w:rPr>
-          <w:rFonts w:ascii="Arial" w:hAnsi="Arial" w:cs="Arial"/>
-          <w:b/>
-          <w:sz w:val="32"/>
-        </w:rPr>
-      </w:pPr>
-    </w:p>
-    <w:p>
-      <w:pPr>
-        <w:pStyle w:val="1"/>
+        <w:pStyle w:val="Heading1"/>
         <w:ind w:firstLine="0"/>
         <w:rPr>
           <w:rFonts w:ascii="Arial" w:hAnsi="Arial" w:cs="Arial"/>
@@ -7752,16 +8408,41 @@
           <w:color w:val="auto"/>
         </w:rPr>
       </w:pPr>
-      <w:bookmarkStart w:id="14" w:name="_Toc35524426"/>
-      <w:r>
+    </w:p>
+    <w:p/>
+    <w:p/>
+    <w:p/>
+    <w:p>
+      <w:pPr>
+        <w:pStyle w:val="Heading1"/>
+        <w:ind w:firstLine="0"/>
         <w:rPr>
           <w:rFonts w:ascii="Arial" w:hAnsi="Arial" w:cs="Arial"/>
           <w:b/>
           <w:color w:val="auto"/>
         </w:rPr>
+      </w:pPr>
+    </w:p>
+    <w:p>
+      <w:pPr>
+        <w:pStyle w:val="Heading1"/>
+        <w:ind w:firstLine="0"/>
+        <w:rPr>
+          <w:rFonts w:ascii="Arial" w:hAnsi="Arial" w:cs="Arial"/>
+          <w:b/>
+          <w:color w:val="auto"/>
+        </w:rPr>
+      </w:pPr>
+      <w:bookmarkStart w:id="13" w:name="_Toc35529368"/>
+      <w:r>
+        <w:rPr>
+          <w:rFonts w:ascii="Arial" w:hAnsi="Arial" w:cs="Arial"/>
+          <w:b/>
+          <w:color w:val="auto"/>
+        </w:rPr>
         <w:t>Configuration management</w:t>
       </w:r>
-      <w:bookmarkEnd w:id="14"/>
+      <w:bookmarkEnd w:id="13"/>
     </w:p>
     <w:p>
       <w:pPr>
@@ -7775,7 +8456,21 @@
         <w:rPr>
           <w:rFonts w:ascii="Arial" w:hAnsi="Arial" w:cs="Arial"/>
         </w:rPr>
-        <w:t>As established, all of the code written by the team members should be submitted to the git repository</w:t>
+        <w:t xml:space="preserve">As established, all of the code written by the team members should be submitted to the </w:t>
+      </w:r>
+      <w:proofErr w:type="spellStart"/>
+      <w:r>
+        <w:rPr>
+          <w:rFonts w:ascii="Arial" w:hAnsi="Arial" w:cs="Arial"/>
+        </w:rPr>
+        <w:t>git</w:t>
+      </w:r>
+      <w:proofErr w:type="spellEnd"/>
+      <w:r>
+        <w:rPr>
+          <w:rFonts w:ascii="Arial" w:hAnsi="Arial" w:cs="Arial"/>
+        </w:rPr>
+        <w:t xml:space="preserve"> repository</w:t>
       </w:r>
       <w:r>
         <w:rPr>
@@ -7789,17 +8484,33 @@
         </w:rPr>
         <w:t xml:space="preserve">. From there, a member of the team should review the code and give feedback. The program should then be tested and possibly a new iteration of the program will emerge, which also has to be reviewed, tested etc. If a member wants their code to be reviewed and tested, they can assign a task in “Boards” in </w:t>
       </w:r>
+      <w:proofErr w:type="spellStart"/>
       <w:r>
         <w:rPr>
           <w:rFonts w:ascii="Arial" w:hAnsi="Arial" w:cs="Arial"/>
         </w:rPr>
         <w:t>GitLab</w:t>
       </w:r>
+      <w:proofErr w:type="spellEnd"/>
       <w:r>
         <w:rPr>
           <w:rFonts w:ascii="Arial" w:hAnsi="Arial" w:cs="Arial"/>
         </w:rPr>
-        <w:t>. When an application is assigned to more than 1 person, the members are responsible for creating their own branch to work on in git instead of using the master branch. After each of their codes are finished, reviewed and tested, they are both responsible for merging their branches to the master branch, which contains a stable version of the project, which is suitable for sprint demos.</w:t>
+        <w:t xml:space="preserve">. When an application is assigned to more than 1 person, the members are responsible for creating their own branch to work on in </w:t>
+      </w:r>
+      <w:proofErr w:type="spellStart"/>
+      <w:r>
+        <w:rPr>
+          <w:rFonts w:ascii="Arial" w:hAnsi="Arial" w:cs="Arial"/>
+        </w:rPr>
+        <w:t>git</w:t>
+      </w:r>
+      <w:proofErr w:type="spellEnd"/>
+      <w:r>
+        <w:rPr>
+          <w:rFonts w:ascii="Arial" w:hAnsi="Arial" w:cs="Arial"/>
+        </w:rPr>
+        <w:t xml:space="preserve"> instead of using the master branch. After each of their codes are finished, reviewed and tested, they are both responsible for merging their branches to the master branch, which contains a stable version of the project, which is suitable for sprint demos.</w:t>
       </w:r>
       <w:r>
         <w:rPr>
@@ -7835,47 +8546,94 @@
     </w:p>
     <w:p>
       <w:pPr>
-        <w:pStyle w:val="1"/>
+        <w:spacing w:line="360" w:lineRule="auto"/>
+      </w:pPr>
+    </w:p>
+    <w:p>
+      <w:pPr>
+        <w:spacing w:line="360" w:lineRule="auto"/>
+      </w:pPr>
+    </w:p>
+    <w:p>
+      <w:pPr>
+        <w:spacing w:line="360" w:lineRule="auto"/>
+      </w:pPr>
+    </w:p>
+    <w:p>
+      <w:pPr>
+        <w:spacing w:line="360" w:lineRule="auto"/>
+      </w:pPr>
+    </w:p>
+    <w:p>
+      <w:pPr>
+        <w:spacing w:line="360" w:lineRule="auto"/>
+      </w:pPr>
+    </w:p>
+    <w:p>
+      <w:pPr>
+        <w:spacing w:line="360" w:lineRule="auto"/>
+      </w:pPr>
+    </w:p>
+    <w:p>
+      <w:pPr>
+        <w:spacing w:line="360" w:lineRule="auto"/>
+      </w:pPr>
+    </w:p>
+    <w:p>
+      <w:pPr>
+        <w:spacing w:line="360" w:lineRule="auto"/>
+      </w:pPr>
+    </w:p>
+    <w:p>
+      <w:pPr>
+        <w:spacing w:line="360" w:lineRule="auto"/>
+      </w:pPr>
+    </w:p>
+    <w:p>
+      <w:pPr>
+        <w:spacing w:line="360" w:lineRule="auto"/>
+      </w:pPr>
+    </w:p>
+    <w:p>
+      <w:pPr>
+        <w:spacing w:line="360" w:lineRule="auto"/>
+      </w:pPr>
+    </w:p>
+    <w:p>
+      <w:pPr>
+        <w:spacing w:line="360" w:lineRule="auto"/>
+      </w:pPr>
+    </w:p>
+    <w:p>
+      <w:pPr>
+        <w:spacing w:line="360" w:lineRule="auto"/>
+      </w:pPr>
+    </w:p>
+    <w:p>
+      <w:pPr>
+        <w:pStyle w:val="Heading1"/>
+        <w:ind w:firstLine="0"/>
         <w:rPr>
           <w:rFonts w:ascii="Arial" w:hAnsi="Arial" w:cs="Arial"/>
           <w:b/>
-          <w:color w:val="000000" w:themeColor="text1"/>
-          <w14:shadow w14:blurRad="38100" w14:dist="19050" w14:dir="2700000" w14:sx="100000" w14:sy="100000" w14:kx="0" w14:ky="0" w14:algn="tl">
-            <w14:schemeClr w14:val="dk1">
-              <w14:alpha w14:val="60000"/>
-            </w14:schemeClr>
-          </w14:shadow>
-          <w14:textOutline w14:w="0" w14:cap="flat" w14:cmpd="sng" w14:algn="ctr">
-            <w14:noFill/>
-            <w14:prstDash w14:val="solid"/>
-            <w14:round/>
-          </w14:textOutline>
-        </w:rPr>
-      </w:pPr>
-      <w:bookmarkStart w:id="15" w:name="_Toc35524427"/>
+          <w:color w:val="auto"/>
+        </w:rPr>
+      </w:pPr>
+      <w:bookmarkStart w:id="14" w:name="_Toc35529369"/>
       <w:r>
         <w:rPr>
           <w:rFonts w:ascii="Arial" w:hAnsi="Arial" w:cs="Arial"/>
           <w:b/>
-          <w:color w:val="000000" w:themeColor="text1"/>
-          <w14:shadow w14:blurRad="38100" w14:dist="19050" w14:dir="2700000" w14:sx="100000" w14:sy="100000" w14:kx="0" w14:ky="0" w14:algn="tl">
-            <w14:schemeClr w14:val="dk1">
-              <w14:alpha w14:val="60000"/>
-            </w14:schemeClr>
-          </w14:shadow>
-          <w14:textOutline w14:w="0" w14:cap="flat" w14:cmpd="sng" w14:algn="ctr">
-            <w14:noFill/>
-            <w14:prstDash w14:val="solid"/>
-            <w14:round/>
-          </w14:textOutline>
-        </w:rPr>
+          <w:color w:val="auto"/>
+        </w:rPr>
+        <w:lastRenderedPageBreak/>
         <w:t>Reference list</w:t>
       </w:r>
-      <w:bookmarkEnd w:id="15"/>
-    </w:p>
-    <w:p>
-      <w:pPr>
-        <w:pStyle w:val="a9"/>
+      <w:bookmarkEnd w:id="14"/>
+    </w:p>
+    <w:p>
+      <w:pPr>
+        <w:pStyle w:val="ListParagraph"/>
         <w:numPr>
           <w:ilvl w:val="0"/>
           <w:numId w:val="5"/>
@@ -7883,20 +8641,34 @@
         <w:spacing w:line="360" w:lineRule="auto"/>
         <w:rPr>
           <w:rFonts w:ascii="Arial" w:hAnsi="Arial" w:cs="Arial"/>
-        </w:rPr>
-      </w:pPr>
+          <w:sz w:val="24"/>
+        </w:rPr>
+      </w:pPr>
+      <w:proofErr w:type="spellStart"/>
       <w:r>
         <w:rPr>
-          <w:rFonts w:ascii="Calibri" w:hAnsi="Calibri" w:cs="Calibri"/>
+          <w:rFonts w:ascii="Arial" w:hAnsi="Arial" w:cs="Arial"/>
           <w:color w:val="000000"/>
+          <w:sz w:val="24"/>
           <w:shd w:val="clear" w:color="auto" w:fill="FFFFFF"/>
         </w:rPr>
-        <w:t>Altexsoft. (18</w:t>
+        <w:t>Altexsoft</w:t>
+      </w:r>
+      <w:proofErr w:type="spellEnd"/>
+      <w:r>
+        <w:rPr>
+          <w:rFonts w:ascii="Arial" w:hAnsi="Arial" w:cs="Arial"/>
+          <w:color w:val="000000"/>
+          <w:sz w:val="24"/>
+          <w:shd w:val="clear" w:color="auto" w:fill="FFFFFF"/>
+        </w:rPr>
+        <w:t>. (18</w:t>
       </w:r>
       <w:r>
         <w:rPr>
-          <w:rFonts w:ascii="Calibri" w:hAnsi="Calibri" w:cs="Calibri"/>
+          <w:rFonts w:ascii="Arial" w:hAnsi="Arial" w:cs="Arial"/>
           <w:color w:val="000000"/>
+          <w:sz w:val="24"/>
           <w:shd w:val="clear" w:color="auto" w:fill="FFFFFF"/>
           <w:vertAlign w:val="superscript"/>
         </w:rPr>
@@ -7904,8 +8676,9 @@
       </w:r>
       <w:r>
         <w:rPr>
-          <w:rFonts w:ascii="Calibri" w:hAnsi="Calibri" w:cs="Calibri"/>
+          <w:rFonts w:ascii="Arial" w:hAnsi="Arial" w:cs="Arial"/>
           <w:color w:val="000000"/>
+          <w:sz w:val="24"/>
           <w:shd w:val="clear" w:color="auto" w:fill="FFFFFF"/>
         </w:rPr>
         <w:t xml:space="preserve"> October 2019). Non-functional Requirements: Examples, Types, How to Approach. Retrieved from </w:t>
@@ -7913,8 +8686,9 @@
       <w:hyperlink r:id="rId10" w:history="1">
         <w:r>
           <w:rPr>
-            <w:rStyle w:val="af2"/>
-            <w:rFonts w:ascii="Calibri" w:hAnsi="Calibri" w:cs="Calibri"/>
+            <w:rStyle w:val="Hyperlink"/>
+            <w:rFonts w:ascii="Arial" w:hAnsi="Arial" w:cs="Arial"/>
+            <w:sz w:val="24"/>
             <w:shd w:val="clear" w:color="auto" w:fill="FFFFFF"/>
           </w:rPr>
           <w:t>https://www.altexsoft.com/blog/non-functional-requirements/</w:t>
@@ -7923,7 +8697,7 @@
     </w:p>
     <w:p>
       <w:pPr>
-        <w:pStyle w:val="a9"/>
+        <w:pStyle w:val="ListParagraph"/>
         <w:numPr>
           <w:ilvl w:val="0"/>
           <w:numId w:val="5"/>
@@ -7931,20 +8705,34 @@
         <w:spacing w:line="360" w:lineRule="auto"/>
         <w:rPr>
           <w:rFonts w:ascii="Arial" w:hAnsi="Arial" w:cs="Arial"/>
-        </w:rPr>
-      </w:pPr>
+          <w:sz w:val="24"/>
+        </w:rPr>
+      </w:pPr>
+      <w:proofErr w:type="spellStart"/>
       <w:r>
         <w:rPr>
-          <w:rFonts w:ascii="Calibri" w:hAnsi="Calibri" w:cs="Calibri"/>
+          <w:rFonts w:ascii="Arial" w:hAnsi="Arial" w:cs="Arial"/>
           <w:color w:val="000000"/>
+          <w:sz w:val="24"/>
           <w:shd w:val="clear" w:color="auto" w:fill="FFFFFF"/>
         </w:rPr>
-        <w:t>Lucidchart. (7</w:t>
+        <w:t>Lucidchart</w:t>
+      </w:r>
+      <w:proofErr w:type="spellEnd"/>
+      <w:r>
+        <w:rPr>
+          <w:rFonts w:ascii="Arial" w:hAnsi="Arial" w:cs="Arial"/>
+          <w:color w:val="000000"/>
+          <w:sz w:val="24"/>
+          <w:shd w:val="clear" w:color="auto" w:fill="FFFFFF"/>
+        </w:rPr>
+        <w:t>. (7</w:t>
       </w:r>
       <w:r>
         <w:rPr>
-          <w:rFonts w:ascii="Calibri" w:hAnsi="Calibri" w:cs="Calibri"/>
+          <w:rFonts w:ascii="Arial" w:hAnsi="Arial" w:cs="Arial"/>
           <w:color w:val="000000"/>
+          <w:sz w:val="24"/>
           <w:shd w:val="clear" w:color="auto" w:fill="FFFFFF"/>
           <w:vertAlign w:val="superscript"/>
         </w:rPr>
@@ -7952,18 +8740,20 @@
       </w:r>
       <w:r>
         <w:rPr>
-          <w:rFonts w:ascii="Calibri" w:hAnsi="Calibri" w:cs="Calibri"/>
+          <w:rFonts w:ascii="Arial" w:hAnsi="Arial" w:cs="Arial"/>
           <w:color w:val="000000"/>
+          <w:sz w:val="24"/>
           <w:shd w:val="clear" w:color="auto" w:fill="FFFFFF"/>
         </w:rPr>
         <w:t xml:space="preserve"> February 2018). </w:t>
       </w:r>
       <w:r>
         <w:rPr>
-          <w:rFonts w:ascii="Calibri" w:hAnsi="Calibri" w:cs="Calibri"/>
+          <w:rFonts w:ascii="Arial" w:hAnsi="Arial" w:cs="Arial"/>
           <w:i/>
           <w:iCs/>
           <w:color w:val="000000"/>
+          <w:sz w:val="24"/>
           <w:bdr w:val="none" w:sz="0" w:space="0" w:color="auto" w:frame="1"/>
           <w:shd w:val="clear" w:color="auto" w:fill="FFFFFF"/>
         </w:rPr>
@@ -7971,8 +8761,9 @@
       </w:r>
       <w:r>
         <w:rPr>
-          <w:rFonts w:ascii="Calibri" w:hAnsi="Calibri" w:cs="Calibri"/>
+          <w:rFonts w:ascii="Arial" w:hAnsi="Arial" w:cs="Arial"/>
           <w:color w:val="000000"/>
+          <w:sz w:val="24"/>
           <w:shd w:val="clear" w:color="auto" w:fill="FFFFFF"/>
         </w:rPr>
         <w:t>[Video file]. Retrieved from https://www.youtube.com/watch?v=zid-MVo7M-E</w:t>
@@ -8041,7 +8832,7 @@
 </file>
 
 <file path=word/endnotes.xml><?xml version="1.0" encoding="utf-8"?>
-<w:endnotes xmlns:wpc="http://schemas.microsoft.com/office/word/2010/wordprocessingCanvas" xmlns:cx="http://schemas.microsoft.com/office/drawing/2014/chartex" xmlns:cx1="http://schemas.microsoft.com/office/drawing/2015/9/8/chartex" xmlns:cx2="http://schemas.microsoft.com/office/drawing/2015/10/21/chartex" xmlns:cx3="http://schemas.microsoft.com/office/drawing/2016/5/9/chartex" xmlns:cx4="http://schemas.microsoft.com/office/drawing/2016/5/10/chartex" xmlns:cx5="http://schemas.microsoft.com/office/drawing/2016/5/11/chartex" xmlns:cx6="http://schemas.microsoft.com/office/drawing/2016/5/12/chartex" xmlns:cx7="http://schemas.microsoft.com/office/drawing/2016/5/13/chartex" xmlns:cx8="http://schemas.microsoft.com/office/drawing/2016/5/14/chartex" xmlns:mc="http://schemas.openxmlformats.org/markup-compatibility/2006" xmlns:aink="http://schemas.microsoft.com/office/drawing/2016/ink" xmlns:am3d="http://schemas.microsoft.com/office/drawing/2017/model3d" xmlns:o="urn:schemas-microsoft-com:office:office" xmlns:r="http://schemas.openxmlformats.org/officeDocument/2006/relationships" xmlns:m="http://schemas.openxmlformats.org/officeDocument/2006/math" xmlns:v="urn:schemas-microsoft-com:vml" xmlns:wp14="http://schemas.microsoft.com/office/word/2010/wordprocessingDrawing" xmlns:wp="http://schemas.openxmlformats.org/drawingml/2006/wordprocessingDrawing" xmlns:w10="urn:schemas-microsoft-com:office:word" xmlns:w="http://schemas.openxmlformats.org/wordprocessingml/2006/main" xmlns:w14="http://schemas.microsoft.com/office/word/2010/wordml" xmlns:w15="http://schemas.microsoft.com/office/word/2012/wordml" xmlns:w16cid="http://schemas.microsoft.com/office/word/2016/wordml/cid" xmlns:w16se="http://schemas.microsoft.com/office/word/2015/wordml/symex" xmlns:wpg="http://schemas.microsoft.com/office/word/2010/wordprocessingGroup" xmlns:wpi="http://schemas.microsoft.com/office/word/2010/wordprocessingInk" xmlns:wne="http://schemas.microsoft.com/office/word/2006/wordml" xmlns:wps="http://schemas.microsoft.com/office/word/2010/wordprocessingShape" mc:Ignorable="w14 w15 w16se w16cid wp14">
+<w:endnotes xmlns:wpc="http://schemas.microsoft.com/office/word/2010/wordprocessingCanvas" xmlns:cx="http://schemas.microsoft.com/office/drawing/2014/chartex" xmlns:cx1="http://schemas.microsoft.com/office/drawing/2015/9/8/chartex" xmlns:mc="http://schemas.openxmlformats.org/markup-compatibility/2006" xmlns:o="urn:schemas-microsoft-com:office:office" xmlns:r="http://schemas.openxmlformats.org/officeDocument/2006/relationships" xmlns:m="http://schemas.openxmlformats.org/officeDocument/2006/math" xmlns:v="urn:schemas-microsoft-com:vml" xmlns:wp14="http://schemas.microsoft.com/office/word/2010/wordprocessingDrawing" xmlns:wp="http://schemas.openxmlformats.org/drawingml/2006/wordprocessingDrawing" xmlns:w10="urn:schemas-microsoft-com:office:word" xmlns:w="http://schemas.openxmlformats.org/wordprocessingml/2006/main" xmlns:w14="http://schemas.microsoft.com/office/word/2010/wordml" xmlns:w15="http://schemas.microsoft.com/office/word/2012/wordml" xmlns:w16se="http://schemas.microsoft.com/office/word/2015/wordml/symex" xmlns:wpg="http://schemas.microsoft.com/office/word/2010/wordprocessingGroup" xmlns:wpi="http://schemas.microsoft.com/office/word/2010/wordprocessingInk" xmlns:wne="http://schemas.microsoft.com/office/word/2006/wordml" xmlns:wps="http://schemas.microsoft.com/office/word/2010/wordprocessingShape" mc:Ignorable="w14 w15 w16se wp14">
   <w:endnote w:type="separator" w:id="-1">
     <w:p>
       <w:pPr>
@@ -8066,7 +8857,7 @@
 </file>
 
 <file path=word/footer1.xml><?xml version="1.0" encoding="utf-8"?>
-<w:ftr xmlns:wpc="http://schemas.microsoft.com/office/word/2010/wordprocessingCanvas" xmlns:cx="http://schemas.microsoft.com/office/drawing/2014/chartex" xmlns:cx1="http://schemas.microsoft.com/office/drawing/2015/9/8/chartex" xmlns:cx2="http://schemas.microsoft.com/office/drawing/2015/10/21/chartex" xmlns:cx3="http://schemas.microsoft.com/office/drawing/2016/5/9/chartex" xmlns:cx4="http://schemas.microsoft.com/office/drawing/2016/5/10/chartex" xmlns:cx5="http://schemas.microsoft.com/office/drawing/2016/5/11/chartex" xmlns:cx6="http://schemas.microsoft.com/office/drawing/2016/5/12/chartex" xmlns:cx7="http://schemas.microsoft.com/office/drawing/2016/5/13/chartex" xmlns:cx8="http://schemas.microsoft.com/office/drawing/2016/5/14/chartex" xmlns:mc="http://schemas.openxmlformats.org/markup-compatibility/2006" xmlns:aink="http://schemas.microsoft.com/office/drawing/2016/ink" xmlns:am3d="http://schemas.microsoft.com/office/drawing/2017/model3d" xmlns:o="urn:schemas-microsoft-com:office:office" xmlns:r="http://schemas.openxmlformats.org/officeDocument/2006/relationships" xmlns:m="http://schemas.openxmlformats.org/officeDocument/2006/math" xmlns:v="urn:schemas-microsoft-com:vml" xmlns:wp14="http://schemas.microsoft.com/office/word/2010/wordprocessingDrawing" xmlns:wp="http://schemas.openxmlformats.org/drawingml/2006/wordprocessingDrawing" xmlns:w10="urn:schemas-microsoft-com:office:word" xmlns:w="http://schemas.openxmlformats.org/wordprocessingml/2006/main" xmlns:w14="http://schemas.microsoft.com/office/word/2010/wordml" xmlns:w15="http://schemas.microsoft.com/office/word/2012/wordml" xmlns:w16cid="http://schemas.microsoft.com/office/word/2016/wordml/cid" xmlns:w16se="http://schemas.microsoft.com/office/word/2015/wordml/symex" xmlns:wpg="http://schemas.microsoft.com/office/word/2010/wordprocessingGroup" xmlns:wpi="http://schemas.microsoft.com/office/word/2010/wordprocessingInk" xmlns:wne="http://schemas.microsoft.com/office/word/2006/wordml" xmlns:wps="http://schemas.microsoft.com/office/word/2010/wordprocessingShape" mc:Ignorable="w14 w15 w16se w16cid wp14">
+<w:ftr xmlns:wpc="http://schemas.microsoft.com/office/word/2010/wordprocessingCanvas" xmlns:cx="http://schemas.microsoft.com/office/drawing/2014/chartex" xmlns:cx1="http://schemas.microsoft.com/office/drawing/2015/9/8/chartex" xmlns:mc="http://schemas.openxmlformats.org/markup-compatibility/2006" xmlns:o="urn:schemas-microsoft-com:office:office" xmlns:r="http://schemas.openxmlformats.org/officeDocument/2006/relationships" xmlns:m="http://schemas.openxmlformats.org/officeDocument/2006/math" xmlns:v="urn:schemas-microsoft-com:vml" xmlns:wp14="http://schemas.microsoft.com/office/word/2010/wordprocessingDrawing" xmlns:wp="http://schemas.openxmlformats.org/drawingml/2006/wordprocessingDrawing" xmlns:w10="urn:schemas-microsoft-com:office:word" xmlns:w="http://schemas.openxmlformats.org/wordprocessingml/2006/main" xmlns:w14="http://schemas.microsoft.com/office/word/2010/wordml" xmlns:w15="http://schemas.microsoft.com/office/word/2012/wordml" xmlns:w16se="http://schemas.microsoft.com/office/word/2015/wordml/symex" xmlns:wpg="http://schemas.microsoft.com/office/word/2010/wordprocessingGroup" xmlns:wpi="http://schemas.microsoft.com/office/word/2010/wordprocessingInk" xmlns:wne="http://schemas.microsoft.com/office/word/2006/wordml" xmlns:wps="http://schemas.microsoft.com/office/word/2010/wordprocessingShape" mc:Ignorable="w14 w15 w16se wp14">
   <w:sdt>
     <w:sdtPr>
       <w:id w:val="482825231"/>
@@ -8089,7 +8880,7 @@
         <w:sdtContent>
           <w:p>
             <w:pPr>
-              <w:pStyle w:val="a4"/>
+              <w:pStyle w:val="Footer"/>
               <w:jc w:val="center"/>
             </w:pPr>
             <w:r>
@@ -8129,7 +8920,7 @@
                 <w:bCs/>
                 <w:noProof/>
               </w:rPr>
-              <w:t>15</w:t>
+              <w:t>17</w:t>
             </w:r>
             <w:r>
               <w:rPr>
@@ -8176,7 +8967,7 @@
                 <w:bCs/>
                 <w:noProof/>
               </w:rPr>
-              <w:t>15</w:t>
+              <w:t>17</w:t>
             </w:r>
             <w:r>
               <w:rPr>
@@ -8193,14 +8984,14 @@
   </w:sdt>
   <w:p>
     <w:pPr>
-      <w:pStyle w:val="a4"/>
+      <w:pStyle w:val="Footer"/>
     </w:pPr>
   </w:p>
 </w:ftr>
 </file>
 
 <file path=word/footnotes.xml><?xml version="1.0" encoding="utf-8"?>
-<w:footnotes xmlns:wpc="http://schemas.microsoft.com/office/word/2010/wordprocessingCanvas" xmlns:cx="http://schemas.microsoft.com/office/drawing/2014/chartex" xmlns:cx1="http://schemas.microsoft.com/office/drawing/2015/9/8/chartex" xmlns:cx2="http://schemas.microsoft.com/office/drawing/2015/10/21/chartex" xmlns:cx3="http://schemas.microsoft.com/office/drawing/2016/5/9/chartex" xmlns:cx4="http://schemas.microsoft.com/office/drawing/2016/5/10/chartex" xmlns:cx5="http://schemas.microsoft.com/office/drawing/2016/5/11/chartex" xmlns:cx6="http://schemas.microsoft.com/office/drawing/2016/5/12/chartex" xmlns:cx7="http://schemas.microsoft.com/office/drawing/2016/5/13/chartex" xmlns:cx8="http://schemas.microsoft.com/office/drawing/2016/5/14/chartex" xmlns:mc="http://schemas.openxmlformats.org/markup-compatibility/2006" xmlns:aink="http://schemas.microsoft.com/office/drawing/2016/ink" xmlns:am3d="http://schemas.microsoft.com/office/drawing/2017/model3d" xmlns:o="urn:schemas-microsoft-com:office:office" xmlns:r="http://schemas.openxmlformats.org/officeDocument/2006/relationships" xmlns:m="http://schemas.openxmlformats.org/officeDocument/2006/math" xmlns:v="urn:schemas-microsoft-com:vml" xmlns:wp14="http://schemas.microsoft.com/office/word/2010/wordprocessingDrawing" xmlns:wp="http://schemas.openxmlformats.org/drawingml/2006/wordprocessingDrawing" xmlns:w10="urn:schemas-microsoft-com:office:word" xmlns:w="http://schemas.openxmlformats.org/wordprocessingml/2006/main" xmlns:w14="http://schemas.microsoft.com/office/word/2010/wordml" xmlns:w15="http://schemas.microsoft.com/office/word/2012/wordml" xmlns:w16cid="http://schemas.microsoft.com/office/word/2016/wordml/cid" xmlns:w16se="http://schemas.microsoft.com/office/word/2015/wordml/symex" xmlns:wpg="http://schemas.microsoft.com/office/word/2010/wordprocessingGroup" xmlns:wpi="http://schemas.microsoft.com/office/word/2010/wordprocessingInk" xmlns:wne="http://schemas.microsoft.com/office/word/2006/wordml" xmlns:wps="http://schemas.microsoft.com/office/word/2010/wordprocessingShape" mc:Ignorable="w14 w15 w16se w16cid wp14">
+<w:footnotes xmlns:wpc="http://schemas.microsoft.com/office/word/2010/wordprocessingCanvas" xmlns:cx="http://schemas.microsoft.com/office/drawing/2014/chartex" xmlns:cx1="http://schemas.microsoft.com/office/drawing/2015/9/8/chartex" xmlns:mc="http://schemas.openxmlformats.org/markup-compatibility/2006" xmlns:o="urn:schemas-microsoft-com:office:office" xmlns:r="http://schemas.openxmlformats.org/officeDocument/2006/relationships" xmlns:m="http://schemas.openxmlformats.org/officeDocument/2006/math" xmlns:v="urn:schemas-microsoft-com:vml" xmlns:wp14="http://schemas.microsoft.com/office/word/2010/wordprocessingDrawing" xmlns:wp="http://schemas.openxmlformats.org/drawingml/2006/wordprocessingDrawing" xmlns:w10="urn:schemas-microsoft-com:office:word" xmlns:w="http://schemas.openxmlformats.org/wordprocessingml/2006/main" xmlns:w14="http://schemas.microsoft.com/office/word/2010/wordml" xmlns:w15="http://schemas.microsoft.com/office/word/2012/wordml" xmlns:w16se="http://schemas.microsoft.com/office/word/2015/wordml/symex" xmlns:wpg="http://schemas.microsoft.com/office/word/2010/wordprocessingGroup" xmlns:wpi="http://schemas.microsoft.com/office/word/2010/wordprocessingInk" xmlns:wne="http://schemas.microsoft.com/office/word/2006/wordml" xmlns:wps="http://schemas.microsoft.com/office/word/2010/wordprocessingShape" mc:Ignorable="w14 w15 w16se wp14">
   <w:footnote w:type="separator" w:id="-1">
     <w:p>
       <w:pPr>
@@ -8225,7 +9016,7 @@
 </file>
 
 <file path=word/numbering.xml><?xml version="1.0" encoding="utf-8"?>
-<w:numbering xmlns:wpc="http://schemas.microsoft.com/office/word/2010/wordprocessingCanvas" xmlns:cx="http://schemas.microsoft.com/office/drawing/2014/chartex" xmlns:cx1="http://schemas.microsoft.com/office/drawing/2015/9/8/chartex" xmlns:cx2="http://schemas.microsoft.com/office/drawing/2015/10/21/chartex" xmlns:cx3="http://schemas.microsoft.com/office/drawing/2016/5/9/chartex" xmlns:cx4="http://schemas.microsoft.com/office/drawing/2016/5/10/chartex" xmlns:cx5="http://schemas.microsoft.com/office/drawing/2016/5/11/chartex" xmlns:cx6="http://schemas.microsoft.com/office/drawing/2016/5/12/chartex" xmlns:cx7="http://schemas.microsoft.com/office/drawing/2016/5/13/chartex" xmlns:cx8="http://schemas.microsoft.com/office/drawing/2016/5/14/chartex" xmlns:mc="http://schemas.openxmlformats.org/markup-compatibility/2006" xmlns:aink="http://schemas.microsoft.com/office/drawing/2016/ink" xmlns:am3d="http://schemas.microsoft.com/office/drawing/2017/model3d" xmlns:o="urn:schemas-microsoft-com:office:office" xmlns:r="http://schemas.openxmlformats.org/officeDocument/2006/relationships" xmlns:m="http://schemas.openxmlformats.org/officeDocument/2006/math" xmlns:v="urn:schemas-microsoft-com:vml" xmlns:wp14="http://schemas.microsoft.com/office/word/2010/wordprocessingDrawing" xmlns:wp="http://schemas.openxmlformats.org/drawingml/2006/wordprocessingDrawing" xmlns:w10="urn:schemas-microsoft-com:office:word" xmlns:w="http://schemas.openxmlformats.org/wordprocessingml/2006/main" xmlns:w14="http://schemas.microsoft.com/office/word/2010/wordml" xmlns:w15="http://schemas.microsoft.com/office/word/2012/wordml" xmlns:w16cid="http://schemas.microsoft.com/office/word/2016/wordml/cid" xmlns:w16se="http://schemas.microsoft.com/office/word/2015/wordml/symex" xmlns:wpg="http://schemas.microsoft.com/office/word/2010/wordprocessingGroup" xmlns:wpi="http://schemas.microsoft.com/office/word/2010/wordprocessingInk" xmlns:wne="http://schemas.microsoft.com/office/word/2006/wordml" xmlns:wps="http://schemas.microsoft.com/office/word/2010/wordprocessingShape" mc:Ignorable="w14 w15 w16se w16cid wp14">
+<w:numbering xmlns:wpc="http://schemas.microsoft.com/office/word/2010/wordprocessingCanvas" xmlns:cx="http://schemas.microsoft.com/office/drawing/2014/chartex" xmlns:cx1="http://schemas.microsoft.com/office/drawing/2015/9/8/chartex" xmlns:mc="http://schemas.openxmlformats.org/markup-compatibility/2006" xmlns:o="urn:schemas-microsoft-com:office:office" xmlns:r="http://schemas.openxmlformats.org/officeDocument/2006/relationships" xmlns:m="http://schemas.openxmlformats.org/officeDocument/2006/math" xmlns:v="urn:schemas-microsoft-com:vml" xmlns:wp14="http://schemas.microsoft.com/office/word/2010/wordprocessingDrawing" xmlns:wp="http://schemas.openxmlformats.org/drawingml/2006/wordprocessingDrawing" xmlns:w10="urn:schemas-microsoft-com:office:word" xmlns:w="http://schemas.openxmlformats.org/wordprocessingml/2006/main" xmlns:w14="http://schemas.microsoft.com/office/word/2010/wordml" xmlns:w15="http://schemas.microsoft.com/office/word/2012/wordml" xmlns:w16se="http://schemas.microsoft.com/office/word/2015/wordml/symex" xmlns:wpg="http://schemas.microsoft.com/office/word/2010/wordprocessingGroup" xmlns:wpi="http://schemas.microsoft.com/office/word/2010/wordprocessingInk" xmlns:wne="http://schemas.microsoft.com/office/word/2006/wordml" xmlns:wps="http://schemas.microsoft.com/office/word/2010/wordprocessingShape" mc:Ignorable="w14 w15 w16se wp14">
   <w:abstractNum w:abstractNumId="0" w15:restartNumberingAfterBreak="0">
     <w:nsid w:val="197B2EA1"/>
     <w:multiLevelType w:val="hybridMultilevel"/>
@@ -8738,7 +9529,7 @@
 </file>
 
 <file path=word/styles.xml><?xml version="1.0" encoding="utf-8"?>
-<w:styles xmlns:mc="http://schemas.openxmlformats.org/markup-compatibility/2006" xmlns:r="http://schemas.openxmlformats.org/officeDocument/2006/relationships" xmlns:w="http://schemas.openxmlformats.org/wordprocessingml/2006/main" xmlns:w14="http://schemas.microsoft.com/office/word/2010/wordml" xmlns:w15="http://schemas.microsoft.com/office/word/2012/wordml" xmlns:w16cid="http://schemas.microsoft.com/office/word/2016/wordml/cid" xmlns:w16se="http://schemas.microsoft.com/office/word/2015/wordml/symex" mc:Ignorable="w14 w15 w16se w16cid">
+<w:styles xmlns:mc="http://schemas.openxmlformats.org/markup-compatibility/2006" xmlns:r="http://schemas.openxmlformats.org/officeDocument/2006/relationships" xmlns:w="http://schemas.openxmlformats.org/wordprocessingml/2006/main" xmlns:w14="http://schemas.microsoft.com/office/word/2010/wordml" xmlns:w15="http://schemas.microsoft.com/office/word/2012/wordml" xmlns:w16se="http://schemas.microsoft.com/office/word/2015/wordml/symex" mc:Ignorable="w14 w15 w16se">
   <w:docDefaults>
     <w:rPrDefault>
       <w:rPr>
@@ -8754,7 +9545,7 @@
       </w:pPr>
     </w:pPrDefault>
   </w:docDefaults>
-  <w:latentStyles w:defLockedState="0" w:defUIPriority="99" w:defSemiHidden="0" w:defUnhideWhenUsed="0" w:defQFormat="0" w:count="376">
+  <w:latentStyles w:defLockedState="0" w:defUIPriority="99" w:defSemiHidden="0" w:defUnhideWhenUsed="0" w:defQFormat="0" w:count="371">
     <w:lsdException w:name="Normal" w:uiPriority="0" w:qFormat="1"/>
     <w:lsdException w:name="heading 1" w:uiPriority="9" w:qFormat="1"/>
     <w:lsdException w:name="heading 2" w:semiHidden="1" w:uiPriority="9" w:unhideWhenUsed="1" w:qFormat="1"/>
@@ -9126,13 +9917,8 @@
     <w:lsdException w:name="List Table 5 Dark Accent 6" w:uiPriority="50"/>
     <w:lsdException w:name="List Table 6 Colorful Accent 6" w:uiPriority="51"/>
     <w:lsdException w:name="List Table 7 Colorful Accent 6" w:uiPriority="52"/>
-    <w:lsdException w:name="Mention" w:semiHidden="1" w:unhideWhenUsed="1"/>
-    <w:lsdException w:name="Smart Hyperlink" w:semiHidden="1" w:unhideWhenUsed="1"/>
-    <w:lsdException w:name="Hashtag" w:semiHidden="1" w:unhideWhenUsed="1"/>
-    <w:lsdException w:name="Unresolved Mention" w:semiHidden="1" w:unhideWhenUsed="1"/>
-    <w:lsdException w:name="Smart Link" w:semiHidden="1" w:unhideWhenUsed="1"/>
   </w:latentStyles>
-  <w:style w:type="paragraph" w:default="1" w:styleId="a">
+  <w:style w:type="paragraph" w:default="1" w:styleId="Normal">
     <w:name w:val="Normal"/>
     <w:qFormat/>
     <w:rsid w:val="006F280F"/>
@@ -9147,11 +9933,11 @@
       <w:lang w:eastAsia="ja-JP"/>
     </w:rPr>
   </w:style>
-  <w:style w:type="paragraph" w:styleId="1">
+  <w:style w:type="paragraph" w:styleId="Heading1">
     <w:name w:val="heading 1"/>
-    <w:basedOn w:val="a"/>
-    <w:next w:val="a"/>
-    <w:link w:val="10"/>
+    <w:basedOn w:val="Normal"/>
+    <w:next w:val="Normal"/>
+    <w:link w:val="Heading1Char"/>
     <w:uiPriority w:val="9"/>
     <w:qFormat/>
     <w:rsid w:val="00BF773A"/>
@@ -9168,11 +9954,11 @@
       <w:szCs w:val="32"/>
     </w:rPr>
   </w:style>
-  <w:style w:type="paragraph" w:styleId="2">
+  <w:style w:type="paragraph" w:styleId="Heading2">
     <w:name w:val="heading 2"/>
-    <w:basedOn w:val="a"/>
-    <w:next w:val="a"/>
-    <w:link w:val="20"/>
+    <w:basedOn w:val="Normal"/>
+    <w:next w:val="Normal"/>
+    <w:link w:val="Heading2Char"/>
     <w:uiPriority w:val="9"/>
     <w:unhideWhenUsed/>
     <w:qFormat/>
@@ -9190,13 +9976,13 @@
       <w:szCs w:val="26"/>
     </w:rPr>
   </w:style>
-  <w:style w:type="character" w:default="1" w:styleId="a0">
+  <w:style w:type="character" w:default="1" w:styleId="DefaultParagraphFont">
     <w:name w:val="Default Paragraph Font"/>
     <w:uiPriority w:val="1"/>
     <w:semiHidden/>
     <w:unhideWhenUsed/>
   </w:style>
-  <w:style w:type="table" w:default="1" w:styleId="a1">
+  <w:style w:type="table" w:default="1" w:styleId="TableNormal">
     <w:name w:val="Normal Table"/>
     <w:uiPriority w:val="99"/>
     <w:semiHidden/>
@@ -9211,15 +9997,15 @@
       </w:tblCellMar>
     </w:tblPr>
   </w:style>
-  <w:style w:type="numbering" w:default="1" w:styleId="a2">
+  <w:style w:type="numbering" w:default="1" w:styleId="NoList">
     <w:name w:val="No List"/>
     <w:uiPriority w:val="99"/>
     <w:semiHidden/>
     <w:unhideWhenUsed/>
   </w:style>
-  <w:style w:type="table" w:styleId="a3">
+  <w:style w:type="table" w:styleId="TableGrid">
     <w:name w:val="Table Grid"/>
-    <w:basedOn w:val="a1"/>
+    <w:basedOn w:val="TableNormal"/>
     <w:uiPriority w:val="39"/>
     <w:rsid w:val="001C1F32"/>
     <w:pPr>
@@ -9242,10 +10028,10 @@
       </w:tblBorders>
     </w:tblPr>
   </w:style>
-  <w:style w:type="paragraph" w:styleId="a4">
+  <w:style w:type="paragraph" w:styleId="Footer">
     <w:name w:val="footer"/>
-    <w:basedOn w:val="a"/>
-    <w:link w:val="a5"/>
+    <w:basedOn w:val="Normal"/>
+    <w:link w:val="FooterChar"/>
     <w:uiPriority w:val="99"/>
     <w:unhideWhenUsed/>
     <w:rsid w:val="001C1F32"/>
@@ -9257,10 +10043,10 @@
       <w:spacing w:line="240" w:lineRule="auto"/>
     </w:pPr>
   </w:style>
-  <w:style w:type="character" w:customStyle="1" w:styleId="a5">
-    <w:name w:val="Долен колонтитул Знак"/>
-    <w:basedOn w:val="a0"/>
-    <w:link w:val="a4"/>
+  <w:style w:type="character" w:customStyle="1" w:styleId="FooterChar">
+    <w:name w:val="Footer Char"/>
+    <w:basedOn w:val="DefaultParagraphFont"/>
+    <w:link w:val="Footer"/>
     <w:uiPriority w:val="99"/>
     <w:rsid w:val="001C1F32"/>
     <w:rPr>
@@ -9270,10 +10056,10 @@
       <w:lang w:eastAsia="ja-JP"/>
     </w:rPr>
   </w:style>
-  <w:style w:type="paragraph" w:styleId="a6">
+  <w:style w:type="paragraph" w:styleId="Header">
     <w:name w:val="header"/>
-    <w:basedOn w:val="a"/>
-    <w:link w:val="a7"/>
+    <w:basedOn w:val="Normal"/>
+    <w:link w:val="HeaderChar"/>
     <w:uiPriority w:val="99"/>
     <w:unhideWhenUsed/>
     <w:rsid w:val="001C1F32"/>
@@ -9285,10 +10071,10 @@
       <w:spacing w:line="240" w:lineRule="auto"/>
     </w:pPr>
   </w:style>
-  <w:style w:type="character" w:customStyle="1" w:styleId="a7">
-    <w:name w:val="Горен колонтитул Знак"/>
-    <w:basedOn w:val="a0"/>
-    <w:link w:val="a6"/>
+  <w:style w:type="character" w:customStyle="1" w:styleId="HeaderChar">
+    <w:name w:val="Header Char"/>
+    <w:basedOn w:val="DefaultParagraphFont"/>
+    <w:link w:val="Header"/>
     <w:uiPriority w:val="99"/>
     <w:rsid w:val="001C1F32"/>
     <w:rPr>
@@ -9298,9 +10084,9 @@
       <w:lang w:eastAsia="ja-JP"/>
     </w:rPr>
   </w:style>
-  <w:style w:type="character" w:styleId="a8">
+  <w:style w:type="character" w:styleId="Strong">
     <w:name w:val="Strong"/>
-    <w:basedOn w:val="a0"/>
+    <w:basedOn w:val="DefaultParagraphFont"/>
     <w:uiPriority w:val="22"/>
     <w:qFormat/>
     <w:rsid w:val="001C1F32"/>
@@ -9309,9 +10095,9 @@
       <w:bCs/>
     </w:rPr>
   </w:style>
-  <w:style w:type="paragraph" w:styleId="a9">
+  <w:style w:type="paragraph" w:styleId="ListParagraph">
     <w:name w:val="List Paragraph"/>
-    <w:basedOn w:val="a"/>
+    <w:basedOn w:val="Normal"/>
     <w:uiPriority w:val="34"/>
     <w:qFormat/>
     <w:rsid w:val="001C1F32"/>
@@ -9328,10 +10114,10 @@
       <w:lang w:eastAsia="en-US"/>
     </w:rPr>
   </w:style>
-  <w:style w:type="character" w:customStyle="1" w:styleId="10">
-    <w:name w:val="Заглавие 1 Знак"/>
-    <w:basedOn w:val="a0"/>
-    <w:link w:val="1"/>
+  <w:style w:type="character" w:customStyle="1" w:styleId="Heading1Char">
+    <w:name w:val="Heading 1 Char"/>
+    <w:basedOn w:val="DefaultParagraphFont"/>
+    <w:link w:val="Heading1"/>
     <w:uiPriority w:val="9"/>
     <w:rsid w:val="00BF773A"/>
     <w:rPr>
@@ -9343,10 +10129,10 @@
       <w:lang w:eastAsia="ja-JP"/>
     </w:rPr>
   </w:style>
-  <w:style w:type="paragraph" w:styleId="aa">
+  <w:style w:type="paragraph" w:styleId="TOCHeading">
     <w:name w:val="TOC Heading"/>
-    <w:basedOn w:val="1"/>
-    <w:next w:val="a"/>
+    <w:basedOn w:val="Heading1"/>
+    <w:next w:val="Normal"/>
     <w:uiPriority w:val="39"/>
     <w:unhideWhenUsed/>
     <w:qFormat/>
@@ -9361,10 +10147,10 @@
       <w:lang w:eastAsia="en-US"/>
     </w:rPr>
   </w:style>
-  <w:style w:type="paragraph" w:styleId="21">
+  <w:style w:type="paragraph" w:styleId="TOC2">
     <w:name w:val="toc 2"/>
-    <w:basedOn w:val="a"/>
-    <w:next w:val="a"/>
+    <w:basedOn w:val="Normal"/>
+    <w:next w:val="Normal"/>
     <w:autoRedefine/>
     <w:uiPriority w:val="39"/>
     <w:unhideWhenUsed/>
@@ -9381,10 +10167,10 @@
       <w:lang w:eastAsia="en-US"/>
     </w:rPr>
   </w:style>
-  <w:style w:type="paragraph" w:styleId="11">
+  <w:style w:type="paragraph" w:styleId="TOC1">
     <w:name w:val="toc 1"/>
-    <w:basedOn w:val="a"/>
-    <w:next w:val="a"/>
+    <w:basedOn w:val="Normal"/>
+    <w:next w:val="Normal"/>
     <w:autoRedefine/>
     <w:uiPriority w:val="39"/>
     <w:unhideWhenUsed/>
@@ -9405,10 +10191,10 @@
       <w:lang w:eastAsia="en-US"/>
     </w:rPr>
   </w:style>
-  <w:style w:type="paragraph" w:styleId="3">
+  <w:style w:type="paragraph" w:styleId="TOC3">
     <w:name w:val="toc 3"/>
-    <w:basedOn w:val="a"/>
-    <w:next w:val="a"/>
+    <w:basedOn w:val="Normal"/>
+    <w:next w:val="Normal"/>
     <w:autoRedefine/>
     <w:uiPriority w:val="39"/>
     <w:unhideWhenUsed/>
@@ -9425,9 +10211,9 @@
       <w:lang w:eastAsia="en-US"/>
     </w:rPr>
   </w:style>
-  <w:style w:type="character" w:styleId="ab">
+  <w:style w:type="character" w:styleId="CommentReference">
     <w:name w:val="annotation reference"/>
-    <w:basedOn w:val="a0"/>
+    <w:basedOn w:val="DefaultParagraphFont"/>
     <w:uiPriority w:val="99"/>
     <w:semiHidden/>
     <w:unhideWhenUsed/>
@@ -9437,10 +10223,10 @@
       <w:szCs w:val="16"/>
     </w:rPr>
   </w:style>
-  <w:style w:type="paragraph" w:styleId="ac">
+  <w:style w:type="paragraph" w:styleId="CommentText">
     <w:name w:val="annotation text"/>
-    <w:basedOn w:val="a"/>
-    <w:link w:val="ad"/>
+    <w:basedOn w:val="Normal"/>
+    <w:link w:val="CommentTextChar"/>
     <w:uiPriority w:val="99"/>
     <w:semiHidden/>
     <w:unhideWhenUsed/>
@@ -9453,10 +10239,10 @@
       <w:szCs w:val="20"/>
     </w:rPr>
   </w:style>
-  <w:style w:type="character" w:customStyle="1" w:styleId="ad">
-    <w:name w:val="Текст на коментар Знак"/>
-    <w:basedOn w:val="a0"/>
-    <w:link w:val="ac"/>
+  <w:style w:type="character" w:customStyle="1" w:styleId="CommentTextChar">
+    <w:name w:val="Comment Text Char"/>
+    <w:basedOn w:val="DefaultParagraphFont"/>
+    <w:link w:val="CommentText"/>
     <w:uiPriority w:val="99"/>
     <w:semiHidden/>
     <w:rsid w:val="00BF773A"/>
@@ -9468,11 +10254,11 @@
       <w:lang w:eastAsia="ja-JP"/>
     </w:rPr>
   </w:style>
-  <w:style w:type="paragraph" w:styleId="ae">
+  <w:style w:type="paragraph" w:styleId="CommentSubject">
     <w:name w:val="annotation subject"/>
-    <w:basedOn w:val="ac"/>
-    <w:next w:val="ac"/>
-    <w:link w:val="af"/>
+    <w:basedOn w:val="CommentText"/>
+    <w:next w:val="CommentText"/>
+    <w:link w:val="CommentSubjectChar"/>
     <w:uiPriority w:val="99"/>
     <w:semiHidden/>
     <w:unhideWhenUsed/>
@@ -9482,10 +10268,10 @@
       <w:bCs/>
     </w:rPr>
   </w:style>
-  <w:style w:type="character" w:customStyle="1" w:styleId="af">
-    <w:name w:val="Предмет на коментар Знак"/>
-    <w:basedOn w:val="ad"/>
-    <w:link w:val="ae"/>
+  <w:style w:type="character" w:customStyle="1" w:styleId="CommentSubjectChar">
+    <w:name w:val="Comment Subject Char"/>
+    <w:basedOn w:val="CommentTextChar"/>
+    <w:link w:val="CommentSubject"/>
     <w:uiPriority w:val="99"/>
     <w:semiHidden/>
     <w:rsid w:val="00BF773A"/>
@@ -9499,10 +10285,10 @@
       <w:lang w:eastAsia="ja-JP"/>
     </w:rPr>
   </w:style>
-  <w:style w:type="paragraph" w:styleId="af0">
+  <w:style w:type="paragraph" w:styleId="BalloonText">
     <w:name w:val="Balloon Text"/>
-    <w:basedOn w:val="a"/>
-    <w:link w:val="af1"/>
+    <w:basedOn w:val="Normal"/>
+    <w:link w:val="BalloonTextChar"/>
     <w:uiPriority w:val="99"/>
     <w:semiHidden/>
     <w:unhideWhenUsed/>
@@ -9516,10 +10302,10 @@
       <w:szCs w:val="18"/>
     </w:rPr>
   </w:style>
-  <w:style w:type="character" w:customStyle="1" w:styleId="af1">
-    <w:name w:val="Изнесен текст Знак"/>
-    <w:basedOn w:val="a0"/>
-    <w:link w:val="af0"/>
+  <w:style w:type="character" w:customStyle="1" w:styleId="BalloonTextChar">
+    <w:name w:val="Balloon Text Char"/>
+    <w:basedOn w:val="DefaultParagraphFont"/>
+    <w:link w:val="BalloonText"/>
     <w:uiPriority w:val="99"/>
     <w:semiHidden/>
     <w:rsid w:val="00BF773A"/>
@@ -9531,9 +10317,9 @@
       <w:lang w:eastAsia="ja-JP"/>
     </w:rPr>
   </w:style>
-  <w:style w:type="character" w:styleId="af2">
+  <w:style w:type="character" w:styleId="Hyperlink">
     <w:name w:val="Hyperlink"/>
-    <w:basedOn w:val="a0"/>
+    <w:basedOn w:val="DefaultParagraphFont"/>
     <w:uiPriority w:val="99"/>
     <w:unhideWhenUsed/>
     <w:rsid w:val="007B74D1"/>
@@ -9542,10 +10328,10 @@
       <w:u w:val="single"/>
     </w:rPr>
   </w:style>
-  <w:style w:type="character" w:customStyle="1" w:styleId="20">
-    <w:name w:val="Заглавие 2 Знак"/>
-    <w:basedOn w:val="a0"/>
-    <w:link w:val="2"/>
+  <w:style w:type="character" w:customStyle="1" w:styleId="Heading2Char">
+    <w:name w:val="Heading 2 Char"/>
+    <w:basedOn w:val="DefaultParagraphFont"/>
+    <w:link w:val="Heading2"/>
     <w:uiPriority w:val="9"/>
     <w:rsid w:val="00810176"/>
     <w:rPr>
@@ -9557,9 +10343,9 @@
       <w:lang w:eastAsia="ja-JP"/>
     </w:rPr>
   </w:style>
-  <w:style w:type="character" w:styleId="af3">
+  <w:style w:type="character" w:customStyle="1" w:styleId="UnresolvedMention">
     <w:name w:val="Unresolved Mention"/>
-    <w:basedOn w:val="a0"/>
+    <w:basedOn w:val="DefaultParagraphFont"/>
     <w:uiPriority w:val="99"/>
     <w:semiHidden/>
     <w:unhideWhenUsed/>
@@ -9569,10 +10355,10 @@
       <w:shd w:val="clear" w:color="auto" w:fill="E1DFDD"/>
     </w:rPr>
   </w:style>
-  <w:style w:type="paragraph" w:styleId="af4">
+  <w:style w:type="paragraph" w:styleId="FootnoteText">
     <w:name w:val="footnote text"/>
-    <w:basedOn w:val="a"/>
-    <w:link w:val="af5"/>
+    <w:basedOn w:val="Normal"/>
+    <w:link w:val="FootnoteTextChar"/>
     <w:uiPriority w:val="99"/>
     <w:semiHidden/>
     <w:unhideWhenUsed/>
@@ -9585,10 +10371,10 @@
       <w:szCs w:val="20"/>
     </w:rPr>
   </w:style>
-  <w:style w:type="character" w:customStyle="1" w:styleId="af5">
-    <w:name w:val="Текст под линия Знак"/>
-    <w:basedOn w:val="a0"/>
-    <w:link w:val="af4"/>
+  <w:style w:type="character" w:customStyle="1" w:styleId="FootnoteTextChar">
+    <w:name w:val="Footnote Text Char"/>
+    <w:basedOn w:val="DefaultParagraphFont"/>
+    <w:link w:val="FootnoteText"/>
     <w:uiPriority w:val="99"/>
     <w:semiHidden/>
     <w:rsid w:val="00B939FC"/>
@@ -9600,9 +10386,9 @@
       <w:lang w:eastAsia="ja-JP"/>
     </w:rPr>
   </w:style>
-  <w:style w:type="character" w:styleId="af6">
+  <w:style w:type="character" w:styleId="FootnoteReference">
     <w:name w:val="footnote reference"/>
-    <w:basedOn w:val="a0"/>
+    <w:basedOn w:val="DefaultParagraphFont"/>
     <w:uiPriority w:val="99"/>
     <w:semiHidden/>
     <w:unhideWhenUsed/>
@@ -9611,9 +10397,9 @@
       <w:vertAlign w:val="superscript"/>
     </w:rPr>
   </w:style>
-  <w:style w:type="character" w:styleId="af7">
+  <w:style w:type="character" w:styleId="FollowedHyperlink">
     <w:name w:val="FollowedHyperlink"/>
-    <w:basedOn w:val="a0"/>
+    <w:basedOn w:val="DefaultParagraphFont"/>
     <w:uiPriority w:val="99"/>
     <w:semiHidden/>
     <w:unhideWhenUsed/>
@@ -9892,7 +10678,7 @@
 </file>
 
 <file path=customXml/itemProps1.xml><?xml version="1.0" encoding="utf-8"?>
-<ds:datastoreItem xmlns:ds="http://schemas.openxmlformats.org/officeDocument/2006/customXml" ds:itemID="{918AE8C9-31F3-406A-BC84-8C1BE29262FF}">
+<ds:datastoreItem xmlns:ds="http://schemas.openxmlformats.org/officeDocument/2006/customXml" ds:itemID="{590795E9-57E2-4661-B43D-C7BA5B31E88C}">
   <ds:schemaRefs>
     <ds:schemaRef ds:uri="http://schemas.openxmlformats.org/officeDocument/2006/bibliography"/>
   </ds:schemaRefs>

</xml_diff>

<commit_message>
Improved funcitonal and non-functional requirements
</commit_message>
<xml_diff>
--- a/docs/ProjectPlan/ProjectPlan.docx
+++ b/docs/ProjectPlan/ProjectPlan.docx
@@ -614,22 +614,10 @@
                 <w:szCs w:val="60"/>
                 <w:lang w:val="en-GB" w:eastAsia="en-US"/>
               </w:rPr>
-              <w:t>Stefan Teeuwen</w:t>
-            </w:r>
-          </w:p>
-        </w:tc>
-        <w:tc>
-          <w:tcPr>
-            <w:tcW w:w="1831" w:type="dxa"/>
-          </w:tcPr>
-          <w:p>
-            <w:pPr>
-              <w:suppressAutoHyphens/>
-              <w:autoSpaceDN w:val="0"/>
-              <w:spacing w:line="240" w:lineRule="auto"/>
-              <w:ind w:firstLine="0"/>
-              <w:jc w:val="center"/>
-              <w:textAlignment w:val="baseline"/>
+              <w:t xml:space="preserve">Stefan </w:t>
+            </w:r>
+            <w:proofErr w:type="spellStart"/>
+            <w:r>
               <w:rPr>
                 <w:rFonts w:ascii="Segoe UI Light" w:eastAsia="Times New Roman" w:hAnsi="Segoe UI Light" w:cs="Segoe UI Light"/>
                 <w:spacing w:val="-10"/>
@@ -637,8 +625,23 @@
                 <w:szCs w:val="60"/>
                 <w:lang w:val="en-GB" w:eastAsia="en-US"/>
               </w:rPr>
-            </w:pPr>
-            <w:r>
+              <w:t>Teeuwen</w:t>
+            </w:r>
+            <w:proofErr w:type="spellEnd"/>
+          </w:p>
+        </w:tc>
+        <w:tc>
+          <w:tcPr>
+            <w:tcW w:w="1831" w:type="dxa"/>
+          </w:tcPr>
+          <w:p>
+            <w:pPr>
+              <w:suppressAutoHyphens/>
+              <w:autoSpaceDN w:val="0"/>
+              <w:spacing w:line="240" w:lineRule="auto"/>
+              <w:ind w:firstLine="0"/>
+              <w:jc w:val="center"/>
+              <w:textAlignment w:val="baseline"/>
               <w:rPr>
                 <w:rFonts w:ascii="Segoe UI Light" w:eastAsia="Times New Roman" w:hAnsi="Segoe UI Light" w:cs="Segoe UI Light"/>
                 <w:spacing w:val="-10"/>
@@ -646,22 +649,8 @@
                 <w:szCs w:val="60"/>
                 <w:lang w:val="en-GB" w:eastAsia="en-US"/>
               </w:rPr>
-              <w:t>3654900</w:t>
-            </w:r>
-          </w:p>
-        </w:tc>
-        <w:tc>
-          <w:tcPr>
-            <w:tcW w:w="2591" w:type="dxa"/>
-          </w:tcPr>
-          <w:p>
-            <w:pPr>
-              <w:suppressAutoHyphens/>
-              <w:autoSpaceDN w:val="0"/>
-              <w:spacing w:line="240" w:lineRule="auto"/>
-              <w:ind w:firstLine="0"/>
-              <w:jc w:val="center"/>
-              <w:textAlignment w:val="baseline"/>
+            </w:pPr>
+            <w:r>
               <w:rPr>
                 <w:rFonts w:ascii="Segoe UI Light" w:eastAsia="Times New Roman" w:hAnsi="Segoe UI Light" w:cs="Segoe UI Light"/>
                 <w:spacing w:val="-10"/>
@@ -669,8 +658,22 @@
                 <w:szCs w:val="60"/>
                 <w:lang w:val="en-GB" w:eastAsia="en-US"/>
               </w:rPr>
-            </w:pPr>
-            <w:r>
+              <w:t>3654900</w:t>
+            </w:r>
+          </w:p>
+        </w:tc>
+        <w:tc>
+          <w:tcPr>
+            <w:tcW w:w="2591" w:type="dxa"/>
+          </w:tcPr>
+          <w:p>
+            <w:pPr>
+              <w:suppressAutoHyphens/>
+              <w:autoSpaceDN w:val="0"/>
+              <w:spacing w:line="240" w:lineRule="auto"/>
+              <w:ind w:firstLine="0"/>
+              <w:jc w:val="center"/>
+              <w:textAlignment w:val="baseline"/>
               <w:rPr>
                 <w:rFonts w:ascii="Segoe UI Light" w:eastAsia="Times New Roman" w:hAnsi="Segoe UI Light" w:cs="Segoe UI Light"/>
                 <w:spacing w:val="-10"/>
@@ -678,22 +681,8 @@
                 <w:szCs w:val="60"/>
                 <w:lang w:val="en-GB" w:eastAsia="en-US"/>
               </w:rPr>
-              <w:t>415849@student.fontys.nl</w:t>
-            </w:r>
-          </w:p>
-        </w:tc>
-        <w:tc>
-          <w:tcPr>
-            <w:tcW w:w="2905" w:type="dxa"/>
-          </w:tcPr>
-          <w:p>
-            <w:pPr>
-              <w:suppressAutoHyphens/>
-              <w:autoSpaceDN w:val="0"/>
-              <w:spacing w:line="240" w:lineRule="auto"/>
-              <w:ind w:firstLine="0"/>
-              <w:jc w:val="center"/>
-              <w:textAlignment w:val="baseline"/>
+            </w:pPr>
+            <w:r>
               <w:rPr>
                 <w:rFonts w:ascii="Segoe UI Light" w:eastAsia="Times New Roman" w:hAnsi="Segoe UI Light" w:cs="Segoe UI Light"/>
                 <w:spacing w:val="-10"/>
@@ -701,8 +690,22 @@
                 <w:szCs w:val="60"/>
                 <w:lang w:val="en-GB" w:eastAsia="en-US"/>
               </w:rPr>
-            </w:pPr>
-            <w:r>
+              <w:t>415849@student.fontys.nl</w:t>
+            </w:r>
+          </w:p>
+        </w:tc>
+        <w:tc>
+          <w:tcPr>
+            <w:tcW w:w="2905" w:type="dxa"/>
+          </w:tcPr>
+          <w:p>
+            <w:pPr>
+              <w:suppressAutoHyphens/>
+              <w:autoSpaceDN w:val="0"/>
+              <w:spacing w:line="240" w:lineRule="auto"/>
+              <w:ind w:firstLine="0"/>
+              <w:jc w:val="center"/>
+              <w:textAlignment w:val="baseline"/>
               <w:rPr>
                 <w:rFonts w:ascii="Segoe UI Light" w:eastAsia="Times New Roman" w:hAnsi="Segoe UI Light" w:cs="Segoe UI Light"/>
                 <w:spacing w:val="-10"/>
@@ -710,24 +713,8 @@
                 <w:szCs w:val="60"/>
                 <w:lang w:val="en-GB" w:eastAsia="en-US"/>
               </w:rPr>
-              <w:t>Scrum Master/Project Leader</w:t>
-            </w:r>
-          </w:p>
-        </w:tc>
-      </w:tr>
-      <w:tr>
-        <w:tc>
-          <w:tcPr>
-            <w:tcW w:w="2120" w:type="dxa"/>
-          </w:tcPr>
-          <w:p>
-            <w:pPr>
-              <w:suppressAutoHyphens/>
-              <w:autoSpaceDN w:val="0"/>
-              <w:spacing w:line="240" w:lineRule="auto"/>
-              <w:ind w:firstLine="0"/>
-              <w:jc w:val="center"/>
-              <w:textAlignment w:val="baseline"/>
+            </w:pPr>
+            <w:r>
               <w:rPr>
                 <w:rFonts w:ascii="Segoe UI Light" w:eastAsia="Times New Roman" w:hAnsi="Segoe UI Light" w:cs="Segoe UI Light"/>
                 <w:spacing w:val="-10"/>
@@ -735,8 +722,24 @@
                 <w:szCs w:val="60"/>
                 <w:lang w:val="en-GB" w:eastAsia="en-US"/>
               </w:rPr>
-            </w:pPr>
-            <w:r>
+              <w:t>Scrum Master/Project Leader</w:t>
+            </w:r>
+          </w:p>
+        </w:tc>
+      </w:tr>
+      <w:tr>
+        <w:tc>
+          <w:tcPr>
+            <w:tcW w:w="2120" w:type="dxa"/>
+          </w:tcPr>
+          <w:p>
+            <w:pPr>
+              <w:suppressAutoHyphens/>
+              <w:autoSpaceDN w:val="0"/>
+              <w:spacing w:line="240" w:lineRule="auto"/>
+              <w:ind w:firstLine="0"/>
+              <w:jc w:val="center"/>
+              <w:textAlignment w:val="baseline"/>
               <w:rPr>
                 <w:rFonts w:ascii="Segoe UI Light" w:eastAsia="Times New Roman" w:hAnsi="Segoe UI Light" w:cs="Segoe UI Light"/>
                 <w:spacing w:val="-10"/>
@@ -744,22 +747,8 @@
                 <w:szCs w:val="60"/>
                 <w:lang w:val="en-GB" w:eastAsia="en-US"/>
               </w:rPr>
-              <w:t>Viktor Ivanov</w:t>
-            </w:r>
-          </w:p>
-        </w:tc>
-        <w:tc>
-          <w:tcPr>
-            <w:tcW w:w="1831" w:type="dxa"/>
-          </w:tcPr>
-          <w:p>
-            <w:pPr>
-              <w:suppressAutoHyphens/>
-              <w:autoSpaceDN w:val="0"/>
-              <w:spacing w:line="240" w:lineRule="auto"/>
-              <w:ind w:firstLine="0"/>
-              <w:jc w:val="center"/>
-              <w:textAlignment w:val="baseline"/>
+            </w:pPr>
+            <w:r>
               <w:rPr>
                 <w:rFonts w:ascii="Segoe UI Light" w:eastAsia="Times New Roman" w:hAnsi="Segoe UI Light" w:cs="Segoe UI Light"/>
                 <w:spacing w:val="-10"/>
@@ -767,8 +756,22 @@
                 <w:szCs w:val="60"/>
                 <w:lang w:val="en-GB" w:eastAsia="en-US"/>
               </w:rPr>
-            </w:pPr>
-            <w:r>
+              <w:t>Viktor Ivanov</w:t>
+            </w:r>
+          </w:p>
+        </w:tc>
+        <w:tc>
+          <w:tcPr>
+            <w:tcW w:w="1831" w:type="dxa"/>
+          </w:tcPr>
+          <w:p>
+            <w:pPr>
+              <w:suppressAutoHyphens/>
+              <w:autoSpaceDN w:val="0"/>
+              <w:spacing w:line="240" w:lineRule="auto"/>
+              <w:ind w:firstLine="0"/>
+              <w:jc w:val="center"/>
+              <w:textAlignment w:val="baseline"/>
               <w:rPr>
                 <w:rFonts w:ascii="Segoe UI Light" w:eastAsia="Times New Roman" w:hAnsi="Segoe UI Light" w:cs="Segoe UI Light"/>
                 <w:spacing w:val="-10"/>
@@ -776,22 +779,8 @@
                 <w:szCs w:val="60"/>
                 <w:lang w:val="en-GB" w:eastAsia="en-US"/>
               </w:rPr>
-              <w:t>3774147</w:t>
-            </w:r>
-          </w:p>
-        </w:tc>
-        <w:tc>
-          <w:tcPr>
-            <w:tcW w:w="2591" w:type="dxa"/>
-          </w:tcPr>
-          <w:p>
-            <w:pPr>
-              <w:suppressAutoHyphens/>
-              <w:autoSpaceDN w:val="0"/>
-              <w:spacing w:line="240" w:lineRule="auto"/>
-              <w:ind w:firstLine="0"/>
-              <w:jc w:val="center"/>
-              <w:textAlignment w:val="baseline"/>
+            </w:pPr>
+            <w:r>
               <w:rPr>
                 <w:rFonts w:ascii="Segoe UI Light" w:eastAsia="Times New Roman" w:hAnsi="Segoe UI Light" w:cs="Segoe UI Light"/>
                 <w:spacing w:val="-10"/>
@@ -799,8 +788,22 @@
                 <w:szCs w:val="60"/>
                 <w:lang w:val="en-GB" w:eastAsia="en-US"/>
               </w:rPr>
-            </w:pPr>
-            <w:r>
+              <w:t>3774147</w:t>
+            </w:r>
+          </w:p>
+        </w:tc>
+        <w:tc>
+          <w:tcPr>
+            <w:tcW w:w="2591" w:type="dxa"/>
+          </w:tcPr>
+          <w:p>
+            <w:pPr>
+              <w:suppressAutoHyphens/>
+              <w:autoSpaceDN w:val="0"/>
+              <w:spacing w:line="240" w:lineRule="auto"/>
+              <w:ind w:firstLine="0"/>
+              <w:jc w:val="center"/>
+              <w:textAlignment w:val="baseline"/>
               <w:rPr>
                 <w:rFonts w:ascii="Segoe UI Light" w:eastAsia="Times New Roman" w:hAnsi="Segoe UI Light" w:cs="Segoe UI Light"/>
                 <w:spacing w:val="-10"/>
@@ -808,22 +811,8 @@
                 <w:szCs w:val="60"/>
                 <w:lang w:val="en-GB" w:eastAsia="en-US"/>
               </w:rPr>
-              <w:t>425404@student.fontys.nl</w:t>
-            </w:r>
-          </w:p>
-        </w:tc>
-        <w:tc>
-          <w:tcPr>
-            <w:tcW w:w="2905" w:type="dxa"/>
-          </w:tcPr>
-          <w:p>
-            <w:pPr>
-              <w:suppressAutoHyphens/>
-              <w:autoSpaceDN w:val="0"/>
-              <w:spacing w:line="240" w:lineRule="auto"/>
-              <w:ind w:firstLine="0"/>
-              <w:jc w:val="center"/>
-              <w:textAlignment w:val="baseline"/>
+            </w:pPr>
+            <w:r>
               <w:rPr>
                 <w:rFonts w:ascii="Segoe UI Light" w:eastAsia="Times New Roman" w:hAnsi="Segoe UI Light" w:cs="Segoe UI Light"/>
                 <w:spacing w:val="-10"/>
@@ -831,8 +820,22 @@
                 <w:szCs w:val="60"/>
                 <w:lang w:val="en-GB" w:eastAsia="en-US"/>
               </w:rPr>
-            </w:pPr>
-            <w:r>
+              <w:t>425404@student.fontys.nl</w:t>
+            </w:r>
+          </w:p>
+        </w:tc>
+        <w:tc>
+          <w:tcPr>
+            <w:tcW w:w="2905" w:type="dxa"/>
+          </w:tcPr>
+          <w:p>
+            <w:pPr>
+              <w:suppressAutoHyphens/>
+              <w:autoSpaceDN w:val="0"/>
+              <w:spacing w:line="240" w:lineRule="auto"/>
+              <w:ind w:firstLine="0"/>
+              <w:jc w:val="center"/>
+              <w:textAlignment w:val="baseline"/>
               <w:rPr>
                 <w:rFonts w:ascii="Segoe UI Light" w:eastAsia="Times New Roman" w:hAnsi="Segoe UI Light" w:cs="Segoe UI Light"/>
                 <w:spacing w:val="-10"/>
@@ -840,24 +843,8 @@
                 <w:szCs w:val="60"/>
                 <w:lang w:val="en-GB" w:eastAsia="en-US"/>
               </w:rPr>
-              <w:t>Engineer</w:t>
-            </w:r>
-          </w:p>
-        </w:tc>
-      </w:tr>
-      <w:tr>
-        <w:tc>
-          <w:tcPr>
-            <w:tcW w:w="2120" w:type="dxa"/>
-          </w:tcPr>
-          <w:p>
-            <w:pPr>
-              <w:suppressAutoHyphens/>
-              <w:autoSpaceDN w:val="0"/>
-              <w:spacing w:line="240" w:lineRule="auto"/>
-              <w:ind w:firstLine="0"/>
-              <w:jc w:val="center"/>
-              <w:textAlignment w:val="baseline"/>
+            </w:pPr>
+            <w:r>
               <w:rPr>
                 <w:rFonts w:ascii="Segoe UI Light" w:eastAsia="Times New Roman" w:hAnsi="Segoe UI Light" w:cs="Segoe UI Light"/>
                 <w:spacing w:val="-10"/>
@@ -865,8 +852,24 @@
                 <w:szCs w:val="60"/>
                 <w:lang w:val="en-GB" w:eastAsia="en-US"/>
               </w:rPr>
-            </w:pPr>
-            <w:r>
+              <w:t>Engineer</w:t>
+            </w:r>
+          </w:p>
+        </w:tc>
+      </w:tr>
+      <w:tr>
+        <w:tc>
+          <w:tcPr>
+            <w:tcW w:w="2120" w:type="dxa"/>
+          </w:tcPr>
+          <w:p>
+            <w:pPr>
+              <w:suppressAutoHyphens/>
+              <w:autoSpaceDN w:val="0"/>
+              <w:spacing w:line="240" w:lineRule="auto"/>
+              <w:ind w:firstLine="0"/>
+              <w:jc w:val="center"/>
+              <w:textAlignment w:val="baseline"/>
               <w:rPr>
                 <w:rFonts w:ascii="Segoe UI Light" w:eastAsia="Times New Roman" w:hAnsi="Segoe UI Light" w:cs="Segoe UI Light"/>
                 <w:spacing w:val="-10"/>
@@ -874,8 +877,7 @@
                 <w:szCs w:val="60"/>
                 <w:lang w:val="en-GB" w:eastAsia="en-US"/>
               </w:rPr>
-              <w:t xml:space="preserve">Ahmad </w:t>
-            </w:r>
+            </w:pPr>
             <w:r>
               <w:rPr>
                 <w:rFonts w:ascii="Segoe UI Light" w:eastAsia="Times New Roman" w:hAnsi="Segoe UI Light" w:cs="Segoe UI Light"/>
@@ -884,8 +886,20 @@
                 <w:szCs w:val="60"/>
                 <w:lang w:val="en-GB" w:eastAsia="en-US"/>
               </w:rPr>
+              <w:t xml:space="preserve">Ahmad </w:t>
+            </w:r>
+            <w:proofErr w:type="spellStart"/>
+            <w:r>
+              <w:rPr>
+                <w:rFonts w:ascii="Segoe UI Light" w:eastAsia="Times New Roman" w:hAnsi="Segoe UI Light" w:cs="Segoe UI Light"/>
+                <w:spacing w:val="-10"/>
+                <w:kern w:val="3"/>
+                <w:szCs w:val="60"/>
+                <w:lang w:val="en-GB" w:eastAsia="en-US"/>
+              </w:rPr>
               <w:t>Alzarkaoui</w:t>
             </w:r>
+            <w:proofErr w:type="spellEnd"/>
           </w:p>
         </w:tc>
         <w:tc>
@@ -1219,7 +1233,7 @@
             </w:rPr>
             <w:fldChar w:fldCharType="separate"/>
           </w:r>
-          <w:hyperlink w:anchor="_Toc35529357" w:history="1">
+          <w:hyperlink w:anchor="_Toc35542687" w:history="1">
             <w:r>
               <w:rPr>
                 <w:rStyle w:val="Hyperlink"/>
@@ -1247,7 +1261,7 @@
                 <w:noProof/>
                 <w:webHidden/>
               </w:rPr>
-              <w:instrText xml:space="preserve"> PAGEREF _Toc35529357 \h </w:instrText>
+              <w:instrText xml:space="preserve"> PAGEREF _Toc35542687 \h </w:instrText>
             </w:r>
             <w:r>
               <w:rPr>
@@ -1287,7 +1301,7 @@
               <w:noProof/>
             </w:rPr>
           </w:pPr>
-          <w:hyperlink w:anchor="_Toc35529358" w:history="1">
+          <w:hyperlink w:anchor="_Toc35542688" w:history="1">
             <w:r>
               <w:rPr>
                 <w:rStyle w:val="Hyperlink"/>
@@ -1315,7 +1329,7 @@
                 <w:noProof/>
                 <w:webHidden/>
               </w:rPr>
-              <w:instrText xml:space="preserve"> PAGEREF _Toc35529358 \h </w:instrText>
+              <w:instrText xml:space="preserve"> PAGEREF _Toc35542688 \h </w:instrText>
             </w:r>
             <w:r>
               <w:rPr>
@@ -1355,7 +1369,7 @@
               <w:noProof/>
             </w:rPr>
           </w:pPr>
-          <w:hyperlink w:anchor="_Toc35529359" w:history="1">
+          <w:hyperlink w:anchor="_Toc35542689" w:history="1">
             <w:r>
               <w:rPr>
                 <w:rStyle w:val="Hyperlink"/>
@@ -1383,7 +1397,7 @@
                 <w:noProof/>
                 <w:webHidden/>
               </w:rPr>
-              <w:instrText xml:space="preserve"> PAGEREF _Toc35529359 \h </w:instrText>
+              <w:instrText xml:space="preserve"> PAGEREF _Toc35542689 \h </w:instrText>
             </w:r>
             <w:r>
               <w:rPr>
@@ -1423,7 +1437,7 @@
               <w:noProof/>
             </w:rPr>
           </w:pPr>
-          <w:hyperlink w:anchor="_Toc35529360" w:history="1">
+          <w:hyperlink w:anchor="_Toc35542690" w:history="1">
             <w:r>
               <w:rPr>
                 <w:rStyle w:val="Hyperlink"/>
@@ -1451,7 +1465,7 @@
                 <w:noProof/>
                 <w:webHidden/>
               </w:rPr>
-              <w:instrText xml:space="preserve"> PAGEREF _Toc35529360 \h </w:instrText>
+              <w:instrText xml:space="preserve"> PAGEREF _Toc35542690 \h </w:instrText>
             </w:r>
             <w:r>
               <w:rPr>
@@ -1471,7 +1485,7 @@
                 <w:noProof/>
                 <w:webHidden/>
               </w:rPr>
-              <w:t>7</w:t>
+              <w:t>8</w:t>
             </w:r>
             <w:r>
               <w:rPr>
@@ -1491,7 +1505,7 @@
               <w:noProof/>
             </w:rPr>
           </w:pPr>
-          <w:hyperlink w:anchor="_Toc35529361" w:history="1">
+          <w:hyperlink w:anchor="_Toc35542691" w:history="1">
             <w:r>
               <w:rPr>
                 <w:rStyle w:val="Hyperlink"/>
@@ -1519,7 +1533,7 @@
                 <w:noProof/>
                 <w:webHidden/>
               </w:rPr>
-              <w:instrText xml:space="preserve"> PAGEREF _Toc35529361 \h </w:instrText>
+              <w:instrText xml:space="preserve"> PAGEREF _Toc35542691 \h </w:instrText>
             </w:r>
             <w:r>
               <w:rPr>
@@ -1539,7 +1553,7 @@
                 <w:noProof/>
                 <w:webHidden/>
               </w:rPr>
-              <w:t>8</w:t>
+              <w:t>9</w:t>
             </w:r>
             <w:r>
               <w:rPr>
@@ -1561,7 +1575,7 @@
               <w:noProof/>
             </w:rPr>
           </w:pPr>
-          <w:hyperlink w:anchor="_Toc35529362" w:history="1">
+          <w:hyperlink w:anchor="_Toc35542692" w:history="1">
             <w:r>
               <w:rPr>
                 <w:rStyle w:val="Hyperlink"/>
@@ -1590,7 +1604,7 @@
                 <w:noProof/>
                 <w:webHidden/>
               </w:rPr>
-              <w:instrText xml:space="preserve"> PAGEREF _Toc35529362 \h </w:instrText>
+              <w:instrText xml:space="preserve"> PAGEREF _Toc35542692 \h </w:instrText>
             </w:r>
             <w:r>
               <w:rPr>
@@ -1610,7 +1624,7 @@
                 <w:noProof/>
                 <w:webHidden/>
               </w:rPr>
-              <w:t>8</w:t>
+              <w:t>9</w:t>
             </w:r>
             <w:r>
               <w:rPr>
@@ -1632,7 +1646,7 @@
               <w:noProof/>
             </w:rPr>
           </w:pPr>
-          <w:hyperlink w:anchor="_Toc35529363" w:history="1">
+          <w:hyperlink w:anchor="_Toc35542693" w:history="1">
             <w:r>
               <w:rPr>
                 <w:rStyle w:val="Hyperlink"/>
@@ -1661,7 +1675,7 @@
                 <w:noProof/>
                 <w:webHidden/>
               </w:rPr>
-              <w:instrText xml:space="preserve"> PAGEREF _Toc35529363 \h </w:instrText>
+              <w:instrText xml:space="preserve"> PAGEREF _Toc35542693 \h </w:instrText>
             </w:r>
             <w:r>
               <w:rPr>
@@ -1681,7 +1695,7 @@
                 <w:noProof/>
                 <w:webHidden/>
               </w:rPr>
-              <w:t>8</w:t>
+              <w:t>9</w:t>
             </w:r>
             <w:r>
               <w:rPr>
@@ -1703,7 +1717,7 @@
               <w:noProof/>
             </w:rPr>
           </w:pPr>
-          <w:hyperlink w:anchor="_Toc35529364" w:history="1">
+          <w:hyperlink w:anchor="_Toc35542694" w:history="1">
             <w:r>
               <w:rPr>
                 <w:rStyle w:val="Hyperlink"/>
@@ -1732,7 +1746,7 @@
                 <w:noProof/>
                 <w:webHidden/>
               </w:rPr>
-              <w:instrText xml:space="preserve"> PAGEREF _Toc35529364 \h </w:instrText>
+              <w:instrText xml:space="preserve"> PAGEREF _Toc35542694 \h </w:instrText>
             </w:r>
             <w:r>
               <w:rPr>
@@ -1752,7 +1766,7 @@
                 <w:noProof/>
                 <w:webHidden/>
               </w:rPr>
-              <w:t>9</w:t>
+              <w:t>10</w:t>
             </w:r>
             <w:r>
               <w:rPr>
@@ -1772,7 +1786,7 @@
               <w:noProof/>
             </w:rPr>
           </w:pPr>
-          <w:hyperlink w:anchor="_Toc35529365" w:history="1">
+          <w:hyperlink w:anchor="_Toc35542695" w:history="1">
             <w:r>
               <w:rPr>
                 <w:rStyle w:val="Hyperlink"/>
@@ -1800,7 +1814,7 @@
                 <w:noProof/>
                 <w:webHidden/>
               </w:rPr>
-              <w:instrText xml:space="preserve"> PAGEREF _Toc35529365 \h </w:instrText>
+              <w:instrText xml:space="preserve"> PAGEREF _Toc35542695 \h </w:instrText>
             </w:r>
             <w:r>
               <w:rPr>
@@ -1820,7 +1834,7 @@
                 <w:noProof/>
                 <w:webHidden/>
               </w:rPr>
-              <w:t>10</w:t>
+              <w:t>11</w:t>
             </w:r>
             <w:r>
               <w:rPr>
@@ -1840,7 +1854,7 @@
               <w:noProof/>
             </w:rPr>
           </w:pPr>
-          <w:hyperlink w:anchor="_Toc35529366" w:history="1">
+          <w:hyperlink w:anchor="_Toc35542696" w:history="1">
             <w:r>
               <w:rPr>
                 <w:rStyle w:val="Hyperlink"/>
@@ -1868,7 +1882,7 @@
                 <w:noProof/>
                 <w:webHidden/>
               </w:rPr>
-              <w:instrText xml:space="preserve"> PAGEREF _Toc35529366 \h </w:instrText>
+              <w:instrText xml:space="preserve"> PAGEREF _Toc35542696 \h </w:instrText>
             </w:r>
             <w:r>
               <w:rPr>
@@ -1888,7 +1902,7 @@
                 <w:noProof/>
                 <w:webHidden/>
               </w:rPr>
-              <w:t>12</w:t>
+              <w:t>13</w:t>
             </w:r>
             <w:r>
               <w:rPr>
@@ -1908,7 +1922,7 @@
               <w:noProof/>
             </w:rPr>
           </w:pPr>
-          <w:hyperlink w:anchor="_Toc35529367" w:history="1">
+          <w:hyperlink w:anchor="_Toc35542697" w:history="1">
             <w:r>
               <w:rPr>
                 <w:rStyle w:val="Hyperlink"/>
@@ -1936,7 +1950,7 @@
                 <w:noProof/>
                 <w:webHidden/>
               </w:rPr>
-              <w:instrText xml:space="preserve"> PAGEREF _Toc35529367 \h </w:instrText>
+              <w:instrText xml:space="preserve"> PAGEREF _Toc35542697 \h </w:instrText>
             </w:r>
             <w:r>
               <w:rPr>
@@ -1956,7 +1970,7 @@
                 <w:noProof/>
                 <w:webHidden/>
               </w:rPr>
-              <w:t>13</w:t>
+              <w:t>14</w:t>
             </w:r>
             <w:r>
               <w:rPr>
@@ -1976,7 +1990,7 @@
               <w:noProof/>
             </w:rPr>
           </w:pPr>
-          <w:hyperlink w:anchor="_Toc35529368" w:history="1">
+          <w:hyperlink w:anchor="_Toc35542698" w:history="1">
             <w:r>
               <w:rPr>
                 <w:rStyle w:val="Hyperlink"/>
@@ -2004,7 +2018,7 @@
                 <w:noProof/>
                 <w:webHidden/>
               </w:rPr>
-              <w:instrText xml:space="preserve"> PAGEREF _Toc35529368 \h </w:instrText>
+              <w:instrText xml:space="preserve"> PAGEREF _Toc35542698 \h </w:instrText>
             </w:r>
             <w:r>
               <w:rPr>
@@ -2024,7 +2038,7 @@
                 <w:noProof/>
                 <w:webHidden/>
               </w:rPr>
-              <w:t>16</w:t>
+              <w:t>17</w:t>
             </w:r>
             <w:r>
               <w:rPr>
@@ -2039,7 +2053,7 @@
           <w:pPr>
             <w:pStyle w:val="TOC1"/>
           </w:pPr>
-          <w:hyperlink w:anchor="_Toc35529369" w:history="1">
+          <w:hyperlink w:anchor="_Toc35542699" w:history="1">
             <w:r>
               <w:rPr>
                 <w:rStyle w:val="Hyperlink"/>
@@ -2067,7 +2081,7 @@
                 <w:noProof/>
                 <w:webHidden/>
               </w:rPr>
-              <w:instrText xml:space="preserve"> PAGEREF _Toc35529369 \h </w:instrText>
+              <w:instrText xml:space="preserve"> PAGEREF _Toc35542699 \h </w:instrText>
             </w:r>
             <w:r>
               <w:rPr>
@@ -2087,7 +2101,7 @@
                 <w:noProof/>
                 <w:webHidden/>
               </w:rPr>
-              <w:t>17</w:t>
+              <w:t>18</w:t>
             </w:r>
             <w:r>
               <w:rPr>
@@ -2138,6 +2152,8 @@
           <w:sz w:val="32"/>
         </w:rPr>
       </w:pPr>
+      <w:bookmarkStart w:id="0" w:name="_GoBack"/>
+      <w:bookmarkEnd w:id="0"/>
     </w:p>
     <w:p>
       <w:pPr>
@@ -3095,7 +3111,7 @@
           <w:color w:val="auto"/>
         </w:rPr>
       </w:pPr>
-      <w:bookmarkStart w:id="0" w:name="_Toc35529357"/>
+      <w:bookmarkStart w:id="1" w:name="_Toc35542687"/>
       <w:r>
         <w:rPr>
           <w:rFonts w:ascii="Arial" w:hAnsi="Arial" w:cs="Arial"/>
@@ -3105,7 +3121,7 @@
         <w:lastRenderedPageBreak/>
         <w:t>Description</w:t>
       </w:r>
-      <w:bookmarkEnd w:id="0"/>
+      <w:bookmarkEnd w:id="1"/>
     </w:p>
     <w:p>
       <w:pPr>
@@ -3311,7 +3327,7 @@
           <w:color w:val="auto"/>
         </w:rPr>
       </w:pPr>
-      <w:bookmarkStart w:id="1" w:name="_Toc35529358"/>
+      <w:bookmarkStart w:id="2" w:name="_Toc35542688"/>
       <w:r>
         <w:rPr>
           <w:rFonts w:ascii="Arial" w:hAnsi="Arial" w:cs="Arial"/>
@@ -3393,7 +3409,7 @@
         </w:rPr>
         <w:t>unctional requirements</w:t>
       </w:r>
-      <w:bookmarkEnd w:id="1"/>
+      <w:bookmarkEnd w:id="2"/>
     </w:p>
     <w:p>
       <w:pPr>
@@ -3462,8 +3478,6 @@
         </w:rPr>
         <w:t xml:space="preserve"> [3]</w:t>
       </w:r>
-      <w:bookmarkStart w:id="2" w:name="_GoBack"/>
-      <w:bookmarkEnd w:id="2"/>
     </w:p>
     <w:p>
       <w:pPr>
@@ -3496,14 +3510,6 @@
       <w:pPr>
         <w:spacing w:line="360" w:lineRule="auto"/>
         <w:jc w:val="both"/>
-        <w:rPr>
-          <w:rFonts w:ascii="Arial" w:hAnsi="Arial" w:cs="Arial"/>
-        </w:rPr>
-      </w:pPr>
-    </w:p>
-    <w:p>
-      <w:pPr>
-        <w:spacing w:line="360" w:lineRule="auto"/>
         <w:rPr>
           <w:rFonts w:ascii="Arial" w:hAnsi="Arial" w:cs="Arial"/>
         </w:rPr>
@@ -3519,13 +3525,14 @@
           <w:color w:val="auto"/>
         </w:rPr>
       </w:pPr>
-      <w:bookmarkStart w:id="3" w:name="_Toc35529359"/>
+      <w:bookmarkStart w:id="3" w:name="_Toc35542689"/>
       <w:r>
         <w:rPr>
           <w:rFonts w:ascii="Arial" w:hAnsi="Arial" w:cs="Arial"/>
           <w:b/>
           <w:color w:val="auto"/>
         </w:rPr>
+        <w:lastRenderedPageBreak/>
         <w:t>Non-functional requirements</w:t>
       </w:r>
       <w:bookmarkEnd w:id="3"/>
@@ -3533,11 +3540,10 @@
     <w:p>
       <w:pPr>
         <w:spacing w:line="360" w:lineRule="auto"/>
+        <w:ind w:firstLine="0"/>
         <w:rPr>
           <w:rStyle w:val="Strong"/>
           <w:rFonts w:ascii="Arial" w:hAnsi="Arial" w:cs="Arial"/>
-          <w:b w:val="0"/>
-          <w:bCs w:val="0"/>
           <w:color w:val="000000"/>
           <w:sz w:val="27"/>
           <w:szCs w:val="27"/>
@@ -3555,20 +3561,198 @@
         </w:rPr>
         <w:t xml:space="preserve">Performance and scalability: </w:t>
       </w:r>
-      <w:r>
+    </w:p>
+    <w:p>
+      <w:pPr>
+        <w:spacing w:line="360" w:lineRule="auto"/>
+        <w:ind w:firstLine="0"/>
         <w:rPr>
           <w:rStyle w:val="Strong"/>
           <w:rFonts w:ascii="Arial" w:hAnsi="Arial" w:cs="Arial"/>
           <w:b w:val="0"/>
+          <w:bCs w:val="0"/>
           <w:color w:val="000000"/>
+          <w:sz w:val="22"/>
+          <w:szCs w:val="22"/>
           <w:shd w:val="clear" w:color="auto" w:fill="FFFFFF"/>
         </w:rPr>
-        <w:t>Due to the system being automatic and non-requiring of human regulation and interaction, the performance of the system and the information delivery time will be swift and will not annoy the user. The scalability of the system will not fall behind as well.</w:t>
-      </w:r>
-    </w:p>
-    <w:p>
-      <w:pPr>
-        <w:spacing w:line="360" w:lineRule="auto"/>
+      </w:pPr>
+      <w:r>
+        <w:rPr>
+          <w:rStyle w:val="Strong"/>
+          <w:rFonts w:ascii="Arial" w:hAnsi="Arial" w:cs="Arial"/>
+          <w:b w:val="0"/>
+          <w:bCs w:val="0"/>
+          <w:color w:val="000000"/>
+          <w:sz w:val="22"/>
+          <w:szCs w:val="22"/>
+          <w:shd w:val="clear" w:color="auto" w:fill="FFFFFF"/>
+        </w:rPr>
+        <w:t xml:space="preserve">The functionality of the system should works in optimal status with discard how many components connected to the system. The system </w:t>
+      </w:r>
+      <w:proofErr w:type="gramStart"/>
+      <w:r>
+        <w:rPr>
+          <w:rFonts w:ascii="Helvetica" w:hAnsi="Helvetica" w:cs="Helvetica"/>
+          <w:color w:val="2E2E2E"/>
+          <w:sz w:val="22"/>
+          <w:szCs w:val="22"/>
+        </w:rPr>
+        <w:t>The</w:t>
+      </w:r>
+      <w:proofErr w:type="gramEnd"/>
+      <w:r>
+        <w:rPr>
+          <w:rFonts w:ascii="Helvetica" w:hAnsi="Helvetica" w:cs="Helvetica"/>
+          <w:color w:val="2E2E2E"/>
+          <w:sz w:val="22"/>
+          <w:szCs w:val="22"/>
+        </w:rPr>
+        <w:t xml:space="preserve"> systems must work without interruptions</w:t>
+      </w:r>
+      <w:r>
+        <w:rPr>
+          <w:rFonts w:ascii="Helvetica" w:hAnsi="Helvetica" w:cs="Helvetica"/>
+          <w:color w:val="2E2E2E"/>
+          <w:sz w:val="22"/>
+          <w:szCs w:val="22"/>
+        </w:rPr>
+        <w:t>.</w:t>
+      </w:r>
+      <w:r>
+        <w:rPr>
+          <w:rFonts w:ascii="Helvetica" w:hAnsi="Helvetica" w:cs="Helvetica"/>
+          <w:color w:val="2E2E2E"/>
+          <w:sz w:val="22"/>
+          <w:szCs w:val="22"/>
+        </w:rPr>
+        <w:t xml:space="preserve"> </w:t>
+      </w:r>
+      <w:proofErr w:type="gramStart"/>
+      <w:r>
+        <w:rPr>
+          <w:rFonts w:ascii="Helvetica" w:hAnsi="Helvetica" w:cs="Helvetica"/>
+          <w:color w:val="2E2E2E"/>
+          <w:sz w:val="22"/>
+          <w:szCs w:val="22"/>
+        </w:rPr>
+        <w:t>sending</w:t>
+      </w:r>
+      <w:proofErr w:type="gramEnd"/>
+      <w:r>
+        <w:rPr>
+          <w:rFonts w:ascii="Helvetica" w:hAnsi="Helvetica" w:cs="Helvetica"/>
+          <w:color w:val="2E2E2E"/>
+          <w:sz w:val="22"/>
+          <w:szCs w:val="22"/>
+        </w:rPr>
+        <w:t xml:space="preserve"> and receiving data through the Wi-Fi network between the sensors</w:t>
+      </w:r>
+      <w:r>
+        <w:rPr>
+          <w:rFonts w:ascii="Helvetica" w:hAnsi="Helvetica" w:cs="Helvetica"/>
+          <w:color w:val="2E2E2E"/>
+          <w:sz w:val="22"/>
+          <w:szCs w:val="22"/>
+        </w:rPr>
+        <w:t xml:space="preserve"> will support the idea of connecting many components which means the can be extended Easley.</w:t>
+      </w:r>
+    </w:p>
+    <w:p>
+      <w:pPr>
+        <w:spacing w:line="360" w:lineRule="auto"/>
+        <w:rPr>
+          <w:rStyle w:val="Strong"/>
+          <w:rFonts w:ascii="Arial" w:hAnsi="Arial" w:cs="Arial"/>
+          <w:color w:val="000000"/>
+          <w:sz w:val="27"/>
+          <w:szCs w:val="27"/>
+          <w:shd w:val="clear" w:color="auto" w:fill="FFFFFF"/>
+        </w:rPr>
+      </w:pPr>
+    </w:p>
+    <w:p>
+      <w:pPr>
+        <w:spacing w:line="360" w:lineRule="auto"/>
+        <w:ind w:firstLine="0"/>
+        <w:rPr>
+          <w:rStyle w:val="Strong"/>
+          <w:rFonts w:ascii="Arial" w:hAnsi="Arial" w:cs="Arial"/>
+          <w:color w:val="000000"/>
+          <w:sz w:val="27"/>
+          <w:szCs w:val="27"/>
+          <w:shd w:val="clear" w:color="auto" w:fill="FFFFFF"/>
+        </w:rPr>
+      </w:pPr>
+      <w:r>
+        <w:rPr>
+          <w:rStyle w:val="Strong"/>
+          <w:rFonts w:ascii="Arial" w:hAnsi="Arial" w:cs="Arial"/>
+          <w:color w:val="000000"/>
+          <w:sz w:val="27"/>
+          <w:szCs w:val="27"/>
+          <w:shd w:val="clear" w:color="auto" w:fill="FFFFFF"/>
+        </w:rPr>
+        <w:t xml:space="preserve">Portability and compatibility: </w:t>
+      </w:r>
+    </w:p>
+    <w:p>
+      <w:pPr>
+        <w:spacing w:line="360" w:lineRule="auto"/>
+        <w:ind w:firstLine="0"/>
+        <w:rPr>
+          <w:rFonts w:ascii="Helvetica" w:hAnsi="Helvetica" w:cs="Helvetica"/>
+          <w:color w:val="2E2E2E"/>
+        </w:rPr>
+      </w:pPr>
+      <w:r>
+        <w:rPr>
+          <w:rStyle w:val="Strong"/>
+          <w:rFonts w:ascii="Arial" w:hAnsi="Arial" w:cs="Arial"/>
+          <w:b w:val="0"/>
+          <w:bCs w:val="0"/>
+          <w:color w:val="000000"/>
+          <w:sz w:val="22"/>
+          <w:szCs w:val="22"/>
+          <w:shd w:val="clear" w:color="auto" w:fill="FFFFFF"/>
+        </w:rPr>
+        <w:t xml:space="preserve">By using </w:t>
+      </w:r>
+      <w:r>
+        <w:rPr>
+          <w:rFonts w:ascii="Helvetica" w:hAnsi="Helvetica" w:cs="Helvetica"/>
+          <w:color w:val="2E2E2E"/>
+        </w:rPr>
+        <w:t xml:space="preserve">the heterogeneity of components </w:t>
+      </w:r>
+      <w:proofErr w:type="gramStart"/>
+      <w:r>
+        <w:rPr>
+          <w:rFonts w:ascii="Helvetica" w:hAnsi="Helvetica" w:cs="Helvetica"/>
+          <w:color w:val="2E2E2E"/>
+        </w:rPr>
+        <w:t>( sensors</w:t>
+      </w:r>
+      <w:proofErr w:type="gramEnd"/>
+      <w:r>
+        <w:rPr>
+          <w:rFonts w:ascii="Helvetica" w:hAnsi="Helvetica" w:cs="Helvetica"/>
+          <w:color w:val="2E2E2E"/>
+        </w:rPr>
+        <w:t>, actuators, microcontroller,….) interacting,</w:t>
+      </w:r>
+      <w:r>
+        <w:rPr>
+          <w:rFonts w:ascii="Helvetica" w:hAnsi="Helvetica" w:cs="Helvetica"/>
+          <w:color w:val="2E2E2E"/>
+        </w:rPr>
+        <w:t xml:space="preserve"> communicating with each other, we should ensure that the system perform without any problem. The system will be able to be compatible with other system component which has not identified, by using a well-structured protocol.</w:t>
+      </w:r>
+    </w:p>
+    <w:p>
+      <w:pPr>
+        <w:spacing w:line="360" w:lineRule="auto"/>
+        <w:ind w:firstLine="0"/>
         <w:rPr>
           <w:rStyle w:val="Strong"/>
           <w:rFonts w:ascii="Arial" w:hAnsi="Arial" w:cs="Arial"/>
@@ -3582,27 +3766,213 @@
         <w:rPr>
           <w:rStyle w:val="Strong"/>
           <w:rFonts w:ascii="Arial" w:hAnsi="Arial" w:cs="Arial"/>
+          <w:b w:val="0"/>
+          <w:color w:val="000000"/>
+          <w:shd w:val="clear" w:color="auto" w:fill="FFFFFF"/>
+        </w:rPr>
+        <w:t>The systems will be functional on every operating system and will not conflict any other applications and processes within the environment.</w:t>
+      </w:r>
+    </w:p>
+    <w:p>
+      <w:pPr>
+        <w:spacing w:line="360" w:lineRule="auto"/>
+        <w:ind w:firstLine="0"/>
+        <w:rPr>
+          <w:rFonts w:ascii="Helvetica" w:hAnsi="Helvetica" w:cs="Helvetica"/>
+          <w:color w:val="2E2E2E"/>
+        </w:rPr>
+      </w:pPr>
+    </w:p>
+    <w:p>
+      <w:pPr>
+        <w:spacing w:line="360" w:lineRule="auto"/>
+        <w:ind w:firstLine="0"/>
+        <w:rPr>
+          <w:rStyle w:val="Strong"/>
+          <w:rFonts w:ascii="Arial" w:hAnsi="Arial" w:cs="Arial"/>
           <w:color w:val="000000"/>
           <w:sz w:val="27"/>
           <w:szCs w:val="27"/>
           <w:shd w:val="clear" w:color="auto" w:fill="FFFFFF"/>
         </w:rPr>
-        <w:t xml:space="preserve">Portability and compatibility: </w:t>
-      </w:r>
+      </w:pPr>
       <w:r>
         <w:rPr>
           <w:rStyle w:val="Strong"/>
           <w:rFonts w:ascii="Arial" w:hAnsi="Arial" w:cs="Arial"/>
+          <w:color w:val="000000"/>
+          <w:sz w:val="27"/>
+          <w:szCs w:val="27"/>
+          <w:shd w:val="clear" w:color="auto" w:fill="FFFFFF"/>
+        </w:rPr>
+        <w:t xml:space="preserve">Reliability, availability, maintainability: </w:t>
+      </w:r>
+    </w:p>
+    <w:p>
+      <w:pPr>
+        <w:spacing w:line="360" w:lineRule="auto"/>
+        <w:ind w:firstLine="0"/>
+        <w:rPr>
+          <w:rStyle w:val="Strong"/>
+          <w:rFonts w:ascii="Arial" w:hAnsi="Arial" w:cs="Arial"/>
           <w:b w:val="0"/>
+          <w:bCs w:val="0"/>
           <w:color w:val="000000"/>
+          <w:sz w:val="22"/>
+          <w:szCs w:val="22"/>
           <w:shd w:val="clear" w:color="auto" w:fill="FFFFFF"/>
         </w:rPr>
-        <w:t>The systems will be functional on every operating system and will not conflict any other applications and processes within the environment.</w:t>
-      </w:r>
-    </w:p>
-    <w:p>
-      <w:pPr>
-        <w:spacing w:line="360" w:lineRule="auto"/>
+      </w:pPr>
+      <w:r>
+        <w:rPr>
+          <w:rStyle w:val="Strong"/>
+          <w:rFonts w:ascii="Arial" w:hAnsi="Arial" w:cs="Arial"/>
+          <w:color w:val="000000"/>
+          <w:sz w:val="27"/>
+          <w:szCs w:val="27"/>
+          <w:shd w:val="clear" w:color="auto" w:fill="FFFFFF"/>
+        </w:rPr>
+        <w:t xml:space="preserve"> </w:t>
+      </w:r>
+      <w:r>
+        <w:rPr>
+          <w:rStyle w:val="Strong"/>
+          <w:rFonts w:ascii="Arial" w:hAnsi="Arial" w:cs="Arial"/>
+          <w:b w:val="0"/>
+          <w:bCs w:val="0"/>
+          <w:color w:val="000000"/>
+          <w:sz w:val="22"/>
+          <w:szCs w:val="22"/>
+          <w:shd w:val="clear" w:color="auto" w:fill="FFFFFF"/>
+        </w:rPr>
+        <w:t>Since the system is fully automated, also the issues are tak</w:t>
+      </w:r>
+      <w:r>
+        <w:rPr>
+          <w:rStyle w:val="Strong"/>
+          <w:rFonts w:ascii="Arial" w:hAnsi="Arial" w:cs="Arial"/>
+          <w:b w:val="0"/>
+          <w:bCs w:val="0"/>
+          <w:color w:val="000000"/>
+          <w:sz w:val="22"/>
+          <w:szCs w:val="22"/>
+          <w:shd w:val="clear" w:color="auto" w:fill="FFFFFF"/>
+        </w:rPr>
+        <w:t>en</w:t>
+      </w:r>
+      <w:r>
+        <w:rPr>
+          <w:rStyle w:val="Strong"/>
+          <w:rFonts w:ascii="Arial" w:hAnsi="Arial" w:cs="Arial"/>
+          <w:b w:val="0"/>
+          <w:bCs w:val="0"/>
+          <w:color w:val="000000"/>
+          <w:sz w:val="22"/>
+          <w:szCs w:val="22"/>
+          <w:shd w:val="clear" w:color="auto" w:fill="FFFFFF"/>
+        </w:rPr>
+        <w:t xml:space="preserve"> into the account to be solved as much as possible </w:t>
+      </w:r>
+      <w:r>
+        <w:rPr>
+          <w:rStyle w:val="Strong"/>
+          <w:rFonts w:ascii="Arial" w:hAnsi="Arial" w:cs="Arial"/>
+          <w:b w:val="0"/>
+          <w:bCs w:val="0"/>
+          <w:color w:val="000000"/>
+          <w:sz w:val="22"/>
+          <w:szCs w:val="22"/>
+          <w:shd w:val="clear" w:color="auto" w:fill="FFFFFF"/>
+        </w:rPr>
+        <w:t>in in automated way, self-healing is a protocol to repot the system and restart all sensors. The issue will sent as report to the support team automatically.</w:t>
+      </w:r>
+    </w:p>
+    <w:p>
+      <w:pPr>
+        <w:spacing w:line="360" w:lineRule="auto"/>
+        <w:ind w:firstLine="0"/>
+        <w:rPr>
+          <w:rStyle w:val="Strong"/>
+          <w:rFonts w:ascii="Arial" w:hAnsi="Arial" w:cs="Arial"/>
+          <w:b w:val="0"/>
+          <w:bCs w:val="0"/>
+          <w:color w:val="000000"/>
+          <w:sz w:val="22"/>
+          <w:szCs w:val="22"/>
+          <w:shd w:val="clear" w:color="auto" w:fill="FFFFFF"/>
+        </w:rPr>
+      </w:pPr>
+      <w:proofErr w:type="gramStart"/>
+      <w:r>
+        <w:rPr>
+          <w:rStyle w:val="Strong"/>
+          <w:rFonts w:ascii="Arial" w:hAnsi="Arial" w:cs="Arial"/>
+          <w:b w:val="0"/>
+          <w:bCs w:val="0"/>
+          <w:color w:val="000000"/>
+          <w:sz w:val="22"/>
+          <w:szCs w:val="22"/>
+          <w:shd w:val="clear" w:color="auto" w:fill="FFFFFF"/>
+        </w:rPr>
+        <w:t>we</w:t>
+      </w:r>
+      <w:proofErr w:type="gramEnd"/>
+      <w:r>
+        <w:rPr>
+          <w:rStyle w:val="Strong"/>
+          <w:rFonts w:ascii="Arial" w:hAnsi="Arial" w:cs="Arial"/>
+          <w:b w:val="0"/>
+          <w:bCs w:val="0"/>
+          <w:color w:val="000000"/>
+          <w:sz w:val="22"/>
+          <w:szCs w:val="22"/>
+          <w:shd w:val="clear" w:color="auto" w:fill="FFFFFF"/>
+        </w:rPr>
+        <w:t xml:space="preserve"> expecting  the system to work in natural conditions, so if unexpected action occur ( natural disasters ), in this case maintenance team should come to replace the damaged components.</w:t>
+      </w:r>
+    </w:p>
+    <w:p>
+      <w:pPr>
+        <w:spacing w:line="360" w:lineRule="auto"/>
+        <w:rPr>
+          <w:rStyle w:val="Strong"/>
+          <w:rFonts w:ascii="Arial" w:hAnsi="Arial" w:cs="Arial"/>
+          <w:color w:val="000000"/>
+          <w:sz w:val="27"/>
+          <w:szCs w:val="27"/>
+          <w:shd w:val="clear" w:color="auto" w:fill="FFFFFF"/>
+        </w:rPr>
+      </w:pPr>
+    </w:p>
+    <w:p>
+      <w:pPr>
+        <w:spacing w:line="360" w:lineRule="auto"/>
+        <w:ind w:firstLine="0"/>
+        <w:rPr>
+          <w:rStyle w:val="Strong"/>
+          <w:rFonts w:ascii="Arial" w:hAnsi="Arial" w:cs="Arial"/>
+          <w:color w:val="000000"/>
+          <w:sz w:val="27"/>
+          <w:szCs w:val="27"/>
+          <w:shd w:val="clear" w:color="auto" w:fill="FFFFFF"/>
+        </w:rPr>
+      </w:pPr>
+      <w:r>
+        <w:rPr>
+          <w:rStyle w:val="Strong"/>
+          <w:rFonts w:ascii="Arial" w:hAnsi="Arial" w:cs="Arial"/>
+          <w:color w:val="000000"/>
+          <w:sz w:val="27"/>
+          <w:szCs w:val="27"/>
+          <w:shd w:val="clear" w:color="auto" w:fill="FFFFFF"/>
+        </w:rPr>
+        <w:t xml:space="preserve">Security: </w:t>
+      </w:r>
+    </w:p>
+    <w:p>
+      <w:pPr>
+        <w:spacing w:line="360" w:lineRule="auto"/>
+        <w:ind w:firstLine="0"/>
         <w:rPr>
           <w:rStyle w:val="Strong"/>
           <w:rFonts w:ascii="Arial" w:hAnsi="Arial" w:cs="Arial"/>
@@ -3616,37 +3986,31 @@
         <w:rPr>
           <w:rStyle w:val="Strong"/>
           <w:rFonts w:ascii="Arial" w:hAnsi="Arial" w:cs="Arial"/>
+          <w:b w:val="0"/>
+          <w:color w:val="000000"/>
+          <w:shd w:val="clear" w:color="auto" w:fill="FFFFFF"/>
+        </w:rPr>
+        <w:t>To establish a secure application, only the customer and an assigned maintainer will have access to the system files.</w:t>
+      </w:r>
+    </w:p>
+    <w:p>
+      <w:pPr>
+        <w:spacing w:line="360" w:lineRule="auto"/>
+        <w:ind w:firstLine="0"/>
+        <w:rPr>
+          <w:rStyle w:val="Strong"/>
+          <w:rFonts w:ascii="Arial" w:hAnsi="Arial" w:cs="Arial"/>
           <w:color w:val="000000"/>
           <w:sz w:val="27"/>
           <w:szCs w:val="27"/>
           <w:shd w:val="clear" w:color="auto" w:fill="FFFFFF"/>
         </w:rPr>
-        <w:t xml:space="preserve">Reliability, availability, maintainability:  </w:t>
-      </w:r>
-      <w:r>
-        <w:rPr>
-          <w:rStyle w:val="Strong"/>
-          <w:rFonts w:ascii="Arial" w:hAnsi="Arial" w:cs="Arial"/>
-          <w:b w:val="0"/>
-          <w:color w:val="000000"/>
-          <w:shd w:val="clear" w:color="auto" w:fill="FFFFFF"/>
-        </w:rPr>
-        <w:t>The performance of the systems will prevent them from having a critical failures. Even then, we cannot know what could happen in every circumstance. So even if an error or a bug occur the user can connect with a maintainer, who will reboot the systems.</w:t>
-      </w:r>
-    </w:p>
-    <w:p>
-      <w:pPr>
-        <w:spacing w:line="360" w:lineRule="auto"/>
-        <w:rPr>
-          <w:rStyle w:val="Strong"/>
-          <w:rFonts w:ascii="Arial" w:hAnsi="Arial" w:cs="Arial"/>
-          <w:b w:val="0"/>
-          <w:bCs w:val="0"/>
-          <w:color w:val="000000"/>
-          <w:shd w:val="clear" w:color="auto" w:fill="FFFFFF"/>
-        </w:rPr>
-      </w:pPr>
-      <w:r>
+      </w:pPr>
+    </w:p>
+    <w:p>
+      <w:pPr>
+        <w:spacing w:line="360" w:lineRule="auto"/>
+        <w:ind w:firstLine="0"/>
         <w:rPr>
           <w:rStyle w:val="Strong"/>
           <w:rFonts w:ascii="Arial" w:hAnsi="Arial" w:cs="Arial"/>
@@ -3655,29 +4019,6 @@
           <w:szCs w:val="27"/>
           <w:shd w:val="clear" w:color="auto" w:fill="FFFFFF"/>
         </w:rPr>
-        <w:t xml:space="preserve">Security: </w:t>
-      </w:r>
-      <w:r>
-        <w:rPr>
-          <w:rStyle w:val="Strong"/>
-          <w:rFonts w:ascii="Arial" w:hAnsi="Arial" w:cs="Arial"/>
-          <w:b w:val="0"/>
-          <w:color w:val="000000"/>
-          <w:shd w:val="clear" w:color="auto" w:fill="FFFFFF"/>
-        </w:rPr>
-        <w:t>To establish a secure application, only the customer and an assigned maintainer will have access to the system files.</w:t>
-      </w:r>
-    </w:p>
-    <w:p>
-      <w:pPr>
-        <w:spacing w:line="360" w:lineRule="auto"/>
-        <w:rPr>
-          <w:rStyle w:val="Strong"/>
-          <w:rFonts w:ascii="Arial" w:hAnsi="Arial" w:cs="Arial"/>
-          <w:b w:val="0"/>
-          <w:color w:val="000000"/>
-          <w:shd w:val="clear" w:color="auto" w:fill="FFFFFF"/>
-        </w:rPr>
       </w:pPr>
       <w:r>
         <w:rPr>
@@ -3690,16 +4031,156 @@
         </w:rPr>
         <w:t xml:space="preserve">Usability: </w:t>
       </w:r>
-      <w:r>
+    </w:p>
+    <w:p>
+      <w:pPr>
+        <w:spacing w:line="360" w:lineRule="auto"/>
+        <w:ind w:firstLine="0"/>
         <w:rPr>
           <w:rStyle w:val="Strong"/>
           <w:rFonts w:ascii="Arial" w:hAnsi="Arial" w:cs="Arial"/>
           <w:b w:val="0"/>
+          <w:bCs w:val="0"/>
           <w:color w:val="000000"/>
+          <w:sz w:val="22"/>
+          <w:szCs w:val="22"/>
           <w:shd w:val="clear" w:color="auto" w:fill="FFFFFF"/>
         </w:rPr>
-        <w:t>Our system will have no need of constant regulation from the user. The only thing that the customer will be able to do is manually change the speed of the fan.</w:t>
-      </w:r>
+      </w:pPr>
+      <w:r>
+        <w:rPr>
+          <w:rStyle w:val="Strong"/>
+          <w:rFonts w:ascii="Arial" w:hAnsi="Arial" w:cs="Arial"/>
+          <w:b w:val="0"/>
+          <w:bCs w:val="0"/>
+          <w:color w:val="000000"/>
+          <w:sz w:val="22"/>
+          <w:szCs w:val="22"/>
+          <w:shd w:val="clear" w:color="auto" w:fill="FFFFFF"/>
+        </w:rPr>
+        <w:t>The goal of the system to provide a healthy and fresh air</w:t>
+      </w:r>
+      <w:r>
+        <w:rPr>
+          <w:rStyle w:val="Strong"/>
+          <w:rFonts w:ascii="Arial" w:hAnsi="Arial" w:cs="Arial"/>
+          <w:b w:val="0"/>
+          <w:bCs w:val="0"/>
+          <w:color w:val="000000"/>
+          <w:sz w:val="22"/>
+          <w:szCs w:val="22"/>
+          <w:shd w:val="clear" w:color="auto" w:fill="FFFFFF"/>
+        </w:rPr>
+        <w:t xml:space="preserve"> by using a completely </w:t>
+      </w:r>
+      <w:r>
+        <w:rPr>
+          <w:rStyle w:val="Strong"/>
+          <w:rFonts w:ascii="Arial" w:hAnsi="Arial" w:cs="Arial"/>
+          <w:b w:val="0"/>
+          <w:bCs w:val="0"/>
+          <w:color w:val="000000"/>
+          <w:sz w:val="22"/>
+          <w:szCs w:val="22"/>
+          <w:shd w:val="clear" w:color="auto" w:fill="FFFFFF"/>
+        </w:rPr>
+        <w:t>automated system, depending on the values that come from the sensors, the ventilation box will decide the speed of the fan</w:t>
+      </w:r>
+      <w:r>
+        <w:rPr>
+          <w:rStyle w:val="Strong"/>
+          <w:rFonts w:ascii="Arial" w:hAnsi="Arial" w:cs="Arial"/>
+          <w:b w:val="0"/>
+          <w:bCs w:val="0"/>
+          <w:color w:val="000000"/>
+          <w:sz w:val="22"/>
+          <w:szCs w:val="22"/>
+          <w:shd w:val="clear" w:color="auto" w:fill="FFFFFF"/>
+        </w:rPr>
+        <w:t xml:space="preserve">, on the other hand, in some cases the user wants to control some features like the temperature, so we leave this feature to him to control, through changing </w:t>
+      </w:r>
+      <w:r>
+        <w:rPr>
+          <w:rStyle w:val="Strong"/>
+          <w:rFonts w:ascii="Arial" w:hAnsi="Arial" w:cs="Arial"/>
+          <w:b w:val="0"/>
+          <w:bCs w:val="0"/>
+          <w:color w:val="000000"/>
+          <w:sz w:val="22"/>
+          <w:szCs w:val="22"/>
+          <w:shd w:val="clear" w:color="auto" w:fill="FFFFFF"/>
+        </w:rPr>
+        <w:lastRenderedPageBreak/>
+        <w:t>the speed of the fan</w:t>
+      </w:r>
+      <w:r>
+        <w:rPr>
+          <w:rStyle w:val="Strong"/>
+          <w:rFonts w:ascii="Arial" w:hAnsi="Arial" w:cs="Arial"/>
+          <w:b w:val="0"/>
+          <w:bCs w:val="0"/>
+          <w:color w:val="000000"/>
+          <w:sz w:val="22"/>
+          <w:szCs w:val="22"/>
+          <w:shd w:val="clear" w:color="auto" w:fill="FFFFFF"/>
+        </w:rPr>
+        <w:t xml:space="preserve"> manually</w:t>
+      </w:r>
+      <w:r>
+        <w:rPr>
+          <w:rStyle w:val="Strong"/>
+          <w:rFonts w:ascii="Arial" w:hAnsi="Arial" w:cs="Arial"/>
+          <w:b w:val="0"/>
+          <w:bCs w:val="0"/>
+          <w:color w:val="000000"/>
+          <w:sz w:val="22"/>
+          <w:szCs w:val="22"/>
+          <w:shd w:val="clear" w:color="auto" w:fill="FFFFFF"/>
+        </w:rPr>
+        <w:t>, taking care of the quality of the air</w:t>
+      </w:r>
+      <w:r>
+        <w:rPr>
+          <w:rStyle w:val="Strong"/>
+          <w:rFonts w:ascii="Arial" w:hAnsi="Arial" w:cs="Arial"/>
+          <w:b w:val="0"/>
+          <w:bCs w:val="0"/>
+          <w:color w:val="000000"/>
+          <w:sz w:val="22"/>
+          <w:szCs w:val="22"/>
+          <w:shd w:val="clear" w:color="auto" w:fill="FFFFFF"/>
+        </w:rPr>
+        <w:t>, therefor the system will give the user the advised speed of the fan.</w:t>
+      </w:r>
+    </w:p>
+    <w:p>
+      <w:pPr>
+        <w:spacing w:line="360" w:lineRule="auto"/>
+        <w:ind w:firstLine="0"/>
+        <w:rPr>
+          <w:rStyle w:val="Strong"/>
+          <w:rFonts w:ascii="Arial" w:hAnsi="Arial" w:cs="Arial"/>
+          <w:b w:val="0"/>
+          <w:bCs w:val="0"/>
+          <w:color w:val="000000"/>
+          <w:sz w:val="22"/>
+          <w:szCs w:val="22"/>
+          <w:shd w:val="clear" w:color="auto" w:fill="FFFFFF"/>
+        </w:rPr>
+      </w:pPr>
+    </w:p>
+    <w:p>
+      <w:pPr>
+        <w:spacing w:line="360" w:lineRule="auto"/>
+        <w:rPr>
+          <w:rStyle w:val="Strong"/>
+          <w:rFonts w:ascii="Arial" w:hAnsi="Arial" w:cs="Arial"/>
+          <w:color w:val="000000"/>
+          <w:sz w:val="27"/>
+          <w:szCs w:val="27"/>
+          <w:shd w:val="clear" w:color="auto" w:fill="FFFFFF"/>
+        </w:rPr>
+      </w:pPr>
     </w:p>
     <w:p>
       <w:pPr>
@@ -3868,6 +4349,138 @@
     </w:p>
     <w:p>
       <w:pPr>
+        <w:spacing w:line="360" w:lineRule="auto"/>
+        <w:jc w:val="both"/>
+        <w:rPr>
+          <w:rFonts w:ascii="Arial" w:hAnsi="Arial" w:cs="Arial"/>
+          <w:b/>
+          <w:bCs/>
+        </w:rPr>
+      </w:pPr>
+    </w:p>
+    <w:p>
+      <w:pPr>
+        <w:spacing w:line="360" w:lineRule="auto"/>
+        <w:jc w:val="both"/>
+        <w:rPr>
+          <w:rFonts w:ascii="Arial" w:hAnsi="Arial" w:cs="Arial"/>
+          <w:b/>
+          <w:bCs/>
+        </w:rPr>
+      </w:pPr>
+    </w:p>
+    <w:p>
+      <w:pPr>
+        <w:spacing w:line="360" w:lineRule="auto"/>
+        <w:jc w:val="both"/>
+        <w:rPr>
+          <w:rFonts w:ascii="Arial" w:hAnsi="Arial" w:cs="Arial"/>
+          <w:b/>
+          <w:bCs/>
+        </w:rPr>
+      </w:pPr>
+    </w:p>
+    <w:p>
+      <w:pPr>
+        <w:spacing w:line="360" w:lineRule="auto"/>
+        <w:jc w:val="both"/>
+        <w:rPr>
+          <w:rFonts w:ascii="Arial" w:hAnsi="Arial" w:cs="Arial"/>
+          <w:b/>
+          <w:bCs/>
+        </w:rPr>
+      </w:pPr>
+    </w:p>
+    <w:p>
+      <w:pPr>
+        <w:spacing w:line="360" w:lineRule="auto"/>
+        <w:jc w:val="both"/>
+        <w:rPr>
+          <w:rFonts w:ascii="Arial" w:hAnsi="Arial" w:cs="Arial"/>
+          <w:b/>
+          <w:bCs/>
+        </w:rPr>
+      </w:pPr>
+    </w:p>
+    <w:p>
+      <w:pPr>
+        <w:spacing w:line="360" w:lineRule="auto"/>
+        <w:jc w:val="both"/>
+        <w:rPr>
+          <w:rFonts w:ascii="Arial" w:hAnsi="Arial" w:cs="Arial"/>
+          <w:b/>
+          <w:bCs/>
+        </w:rPr>
+      </w:pPr>
+    </w:p>
+    <w:p>
+      <w:pPr>
+        <w:spacing w:line="360" w:lineRule="auto"/>
+        <w:jc w:val="both"/>
+        <w:rPr>
+          <w:rFonts w:ascii="Arial" w:hAnsi="Arial" w:cs="Arial"/>
+          <w:b/>
+          <w:bCs/>
+        </w:rPr>
+      </w:pPr>
+    </w:p>
+    <w:p>
+      <w:pPr>
+        <w:spacing w:line="360" w:lineRule="auto"/>
+        <w:jc w:val="both"/>
+        <w:rPr>
+          <w:rFonts w:ascii="Arial" w:hAnsi="Arial" w:cs="Arial"/>
+          <w:b/>
+          <w:bCs/>
+        </w:rPr>
+      </w:pPr>
+    </w:p>
+    <w:p>
+      <w:pPr>
+        <w:spacing w:line="360" w:lineRule="auto"/>
+        <w:jc w:val="both"/>
+        <w:rPr>
+          <w:rFonts w:ascii="Arial" w:hAnsi="Arial" w:cs="Arial"/>
+          <w:b/>
+          <w:bCs/>
+        </w:rPr>
+      </w:pPr>
+    </w:p>
+    <w:p>
+      <w:pPr>
+        <w:spacing w:line="360" w:lineRule="auto"/>
+        <w:jc w:val="both"/>
+        <w:rPr>
+          <w:rFonts w:ascii="Arial" w:hAnsi="Arial" w:cs="Arial"/>
+          <w:b/>
+          <w:bCs/>
+        </w:rPr>
+      </w:pPr>
+    </w:p>
+    <w:p>
+      <w:pPr>
+        <w:spacing w:line="360" w:lineRule="auto"/>
+        <w:jc w:val="both"/>
+        <w:rPr>
+          <w:rFonts w:ascii="Arial" w:hAnsi="Arial" w:cs="Arial"/>
+          <w:b/>
+          <w:bCs/>
+        </w:rPr>
+      </w:pPr>
+    </w:p>
+    <w:p>
+      <w:pPr>
+        <w:spacing w:line="360" w:lineRule="auto"/>
+        <w:jc w:val="both"/>
+        <w:rPr>
+          <w:rFonts w:ascii="Arial" w:hAnsi="Arial" w:cs="Arial"/>
+          <w:b/>
+          <w:bCs/>
+        </w:rPr>
+      </w:pPr>
+    </w:p>
+    <w:p>
+      <w:pPr>
         <w:pStyle w:val="Heading1"/>
         <w:ind w:firstLine="0"/>
         <w:rPr>
@@ -3876,13 +4489,14 @@
           <w:color w:val="auto"/>
         </w:rPr>
       </w:pPr>
-      <w:bookmarkStart w:id="4" w:name="_Toc35529360"/>
+      <w:bookmarkStart w:id="4" w:name="_Toc35542690"/>
       <w:r>
         <w:rPr>
           <w:rFonts w:ascii="Arial" w:hAnsi="Arial" w:cs="Arial"/>
           <w:b/>
           <w:color w:val="auto"/>
         </w:rPr>
+        <w:lastRenderedPageBreak/>
         <w:t>Project way of working</w:t>
       </w:r>
       <w:bookmarkEnd w:id="4"/>
@@ -4123,7 +4737,7 @@
         </w:rPr>
       </w:pPr>
       <w:bookmarkStart w:id="5" w:name="_Toc33129953"/>
-      <w:bookmarkStart w:id="6" w:name="_Toc35529361"/>
+      <w:bookmarkStart w:id="6" w:name="_Toc35542691"/>
       <w:r>
         <w:rPr>
           <w:rFonts w:ascii="Arial" w:hAnsi="Arial" w:cs="Arial"/>
@@ -4178,7 +4792,7 @@
           <w:lang w:val="en-GB"/>
         </w:rPr>
       </w:pPr>
-      <w:bookmarkStart w:id="7" w:name="_Toc35529362"/>
+      <w:bookmarkStart w:id="7" w:name="_Toc35542692"/>
       <w:r>
         <w:rPr>
           <w:rFonts w:ascii="Arial" w:hAnsi="Arial" w:cs="Arial"/>
@@ -4232,7 +4846,7 @@
           <w:lang w:val="en-GB"/>
         </w:rPr>
       </w:pPr>
-      <w:bookmarkStart w:id="8" w:name="_Toc35529363"/>
+      <w:bookmarkStart w:id="8" w:name="_Toc35542693"/>
       <w:r>
         <w:rPr>
           <w:rFonts w:ascii="Arial" w:hAnsi="Arial" w:cs="Arial"/>
@@ -4293,7 +4907,7 @@
           <w:lang w:val="en-GB"/>
         </w:rPr>
       </w:pPr>
-      <w:bookmarkStart w:id="9" w:name="_Toc35529364"/>
+      <w:bookmarkStart w:id="9" w:name="_Toc35542694"/>
       <w:r>
         <w:rPr>
           <w:rFonts w:ascii="Arial" w:hAnsi="Arial" w:cs="Arial"/>
@@ -4449,8 +5063,17 @@
                 <w:rFonts w:ascii="Arial" w:hAnsi="Arial" w:cs="Arial"/>
                 <w:lang w:val="en-GB"/>
               </w:rPr>
-              <w:t>Stefan Teeuwen</w:t>
-            </w:r>
+              <w:t xml:space="preserve">Stefan </w:t>
+            </w:r>
+            <w:proofErr w:type="spellStart"/>
+            <w:r>
+              <w:rPr>
+                <w:rFonts w:ascii="Arial" w:hAnsi="Arial" w:cs="Arial"/>
+                <w:lang w:val="en-GB"/>
+              </w:rPr>
+              <w:t>Teeuwen</w:t>
+            </w:r>
+            <w:proofErr w:type="spellEnd"/>
           </w:p>
         </w:tc>
         <w:tc>
@@ -4495,8 +5118,17 @@
                 <w:rFonts w:ascii="Arial" w:hAnsi="Arial" w:cs="Arial"/>
                 <w:lang w:val="en-GB"/>
               </w:rPr>
-              <w:t>Ahmad Alzarkaoui</w:t>
-            </w:r>
+              <w:t xml:space="preserve">Ahmad </w:t>
+            </w:r>
+            <w:proofErr w:type="spellStart"/>
+            <w:r>
+              <w:rPr>
+                <w:rFonts w:ascii="Arial" w:hAnsi="Arial" w:cs="Arial"/>
+                <w:lang w:val="en-GB"/>
+              </w:rPr>
+              <w:t>Alzarkaoui</w:t>
+            </w:r>
+            <w:proofErr w:type="spellEnd"/>
           </w:p>
         </w:tc>
         <w:tc>
@@ -4922,7 +5554,7 @@
         <w:pStyle w:val="Heading1"/>
         <w:ind w:firstLine="0"/>
       </w:pPr>
-      <w:bookmarkStart w:id="10" w:name="_Toc35529365"/>
+      <w:bookmarkStart w:id="10" w:name="_Toc35542695"/>
       <w:r>
         <w:rPr>
           <w:rFonts w:ascii="Arial" w:hAnsi="Arial" w:cs="Arial"/>
@@ -6180,7 +6812,7 @@
           <w:rFonts w:ascii="Arial" w:hAnsi="Arial" w:cs="Arial"/>
         </w:rPr>
       </w:pPr>
-      <w:bookmarkStart w:id="11" w:name="_Toc35529366"/>
+      <w:bookmarkStart w:id="11" w:name="_Toc35542696"/>
       <w:r>
         <w:rPr>
           <w:rFonts w:ascii="Arial" w:hAnsi="Arial" w:cs="Arial"/>
@@ -7212,7 +7844,7 @@
           <w:color w:val="auto"/>
         </w:rPr>
       </w:pPr>
-      <w:bookmarkStart w:id="12" w:name="_Toc35529367"/>
+      <w:bookmarkStart w:id="12" w:name="_Toc35542697"/>
       <w:r>
         <w:rPr>
           <w:rFonts w:ascii="Arial" w:hAnsi="Arial" w:cs="Arial"/>
@@ -7414,62 +8046,6 @@
         <w:lastRenderedPageBreak/>
         <w:t>The needed hardware is not provided on time by customer. This is always a possibility when the team relies on the customer to provide something.</w:t>
       </w:r>
-    </w:p>
-    <w:p>
-      <w:pPr>
-        <w:spacing w:line="360" w:lineRule="auto"/>
-        <w:rPr>
-          <w:rFonts w:ascii="Arial" w:hAnsi="Arial" w:cs="Arial"/>
-        </w:rPr>
-      </w:pPr>
-    </w:p>
-    <w:p>
-      <w:pPr>
-        <w:spacing w:line="360" w:lineRule="auto"/>
-        <w:rPr>
-          <w:rFonts w:ascii="Arial" w:hAnsi="Arial" w:cs="Arial"/>
-        </w:rPr>
-      </w:pPr>
-    </w:p>
-    <w:p>
-      <w:pPr>
-        <w:spacing w:line="360" w:lineRule="auto"/>
-        <w:rPr>
-          <w:rFonts w:ascii="Arial" w:hAnsi="Arial" w:cs="Arial"/>
-        </w:rPr>
-      </w:pPr>
-    </w:p>
-    <w:p>
-      <w:pPr>
-        <w:spacing w:line="360" w:lineRule="auto"/>
-        <w:rPr>
-          <w:rFonts w:ascii="Arial" w:hAnsi="Arial" w:cs="Arial"/>
-        </w:rPr>
-      </w:pPr>
-    </w:p>
-    <w:p>
-      <w:pPr>
-        <w:spacing w:line="360" w:lineRule="auto"/>
-        <w:rPr>
-          <w:rFonts w:ascii="Arial" w:hAnsi="Arial" w:cs="Arial"/>
-        </w:rPr>
-      </w:pPr>
-    </w:p>
-    <w:p>
-      <w:pPr>
-        <w:spacing w:line="360" w:lineRule="auto"/>
-        <w:rPr>
-          <w:rFonts w:ascii="Arial" w:hAnsi="Arial" w:cs="Arial"/>
-        </w:rPr>
-      </w:pPr>
-    </w:p>
-    <w:p>
-      <w:pPr>
-        <w:spacing w:line="360" w:lineRule="auto"/>
-        <w:rPr>
-          <w:rFonts w:ascii="Arial" w:hAnsi="Arial" w:cs="Arial"/>
-        </w:rPr>
-      </w:pPr>
     </w:p>
     <w:p>
       <w:pPr>
@@ -7992,14 +8568,7 @@
               <w:rPr>
                 <w:rFonts w:ascii="Arial" w:hAnsi="Arial" w:cs="Arial"/>
               </w:rPr>
-              <w:t xml:space="preserve">Scrum master keeps track of how everyone’s handling their tasks </w:t>
-            </w:r>
-            <w:r>
-              <w:rPr>
-                <w:rFonts w:ascii="Arial" w:hAnsi="Arial" w:cs="Arial"/>
-              </w:rPr>
-              <w:lastRenderedPageBreak/>
-              <w:t>and offers help if needed.</w:t>
+              <w:t>Scrum master keeps track of how everyone’s handling their tasks and offers help if needed.</w:t>
             </w:r>
           </w:p>
         </w:tc>
@@ -8034,7 +8603,6 @@
                 <w:sz w:val="24"/>
                 <w:szCs w:val="24"/>
               </w:rPr>
-              <w:lastRenderedPageBreak/>
               <w:t>Documentation is incomplete</w:t>
             </w:r>
           </w:p>
@@ -8136,6 +8704,7 @@
                 <w:sz w:val="24"/>
                 <w:szCs w:val="24"/>
               </w:rPr>
+              <w:lastRenderedPageBreak/>
               <w:t>Provided hardware malfunctions</w:t>
             </w:r>
           </w:p>
@@ -8342,6 +8911,13 @@
     <w:p/>
     <w:p/>
     <w:p/>
+    <w:p/>
+    <w:p/>
+    <w:p/>
+    <w:p/>
+    <w:p/>
+    <w:p/>
+    <w:p/>
     <w:p>
       <w:pPr>
         <w:pStyle w:val="Heading1"/>
@@ -8352,6 +8928,152 @@
           <w:color w:val="auto"/>
         </w:rPr>
       </w:pPr>
+      <w:bookmarkStart w:id="13" w:name="_Toc35542698"/>
+      <w:r>
+        <w:rPr>
+          <w:rFonts w:ascii="Arial" w:hAnsi="Arial" w:cs="Arial"/>
+          <w:b/>
+          <w:color w:val="auto"/>
+        </w:rPr>
+        <w:lastRenderedPageBreak/>
+        <w:t>Configuration management</w:t>
+      </w:r>
+      <w:bookmarkEnd w:id="13"/>
+    </w:p>
+    <w:p>
+      <w:pPr>
+        <w:spacing w:line="360" w:lineRule="auto"/>
+        <w:ind w:firstLine="0"/>
+        <w:rPr>
+          <w:rFonts w:ascii="Arial" w:hAnsi="Arial" w:cs="Arial"/>
+        </w:rPr>
+      </w:pPr>
+      <w:r>
+        <w:rPr>
+          <w:rFonts w:ascii="Arial" w:hAnsi="Arial" w:cs="Arial"/>
+        </w:rPr>
+        <w:t>As established, all of the code written by the team members should be submitted to the git repository</w:t>
+      </w:r>
+      <w:r>
+        <w:rPr>
+          <w:rFonts w:ascii="Arial" w:hAnsi="Arial" w:cs="Arial"/>
+        </w:rPr>
+        <w:t xml:space="preserve"> to the /test directory</w:t>
+      </w:r>
+      <w:r>
+        <w:rPr>
+          <w:rFonts w:ascii="Arial" w:hAnsi="Arial" w:cs="Arial"/>
+        </w:rPr>
+        <w:t xml:space="preserve">. From there, a member of the team should review the code and give feedback. The program should then be tested and possibly a new iteration of the program will emerge, which also has to be reviewed, tested etc. If a member wants their code to be reviewed and tested, they can assign a task in “Boards” in </w:t>
+      </w:r>
+      <w:r>
+        <w:rPr>
+          <w:rFonts w:ascii="Arial" w:hAnsi="Arial" w:cs="Arial"/>
+        </w:rPr>
+        <w:t>GitLab</w:t>
+      </w:r>
+      <w:r>
+        <w:rPr>
+          <w:rFonts w:ascii="Arial" w:hAnsi="Arial" w:cs="Arial"/>
+        </w:rPr>
+        <w:t>. When an application is assigned to more than 1 person, the members are responsible for creating their own branch to work on in git instead of using the master branch. After each of their codes are finished, reviewed and tested, they are both responsible for merging their branches to the master branch, which contains a stable version of the project, which is suitable for sprint demos.</w:t>
+      </w:r>
+      <w:r>
+        <w:rPr>
+          <w:rFonts w:ascii="Arial" w:hAnsi="Arial" w:cs="Arial"/>
+        </w:rPr>
+        <w:t xml:space="preserve"> Team members are also obligated to follow the directory structure and commit their work to the appropriate branch/directory.</w:t>
+      </w:r>
+    </w:p>
+    <w:p>
+      <w:pPr>
+        <w:spacing w:line="360" w:lineRule="auto"/>
+        <w:ind w:firstLine="0"/>
+        <w:rPr>
+          <w:rFonts w:ascii="Arial" w:hAnsi="Arial" w:cs="Arial"/>
+        </w:rPr>
+      </w:pPr>
+      <w:r>
+        <w:rPr>
+          <w:rFonts w:ascii="Arial" w:hAnsi="Arial" w:cs="Arial"/>
+        </w:rPr>
+        <w:t>Merging to the master branch should only be handled by one person and only after careful examination and review of the code.</w:t>
+      </w:r>
+    </w:p>
+    <w:p>
+      <w:pPr>
+        <w:spacing w:line="360" w:lineRule="auto"/>
+      </w:pPr>
+    </w:p>
+    <w:p>
+      <w:pPr>
+        <w:spacing w:line="360" w:lineRule="auto"/>
+      </w:pPr>
+    </w:p>
+    <w:p>
+      <w:pPr>
+        <w:spacing w:line="360" w:lineRule="auto"/>
+      </w:pPr>
+    </w:p>
+    <w:p>
+      <w:pPr>
+        <w:spacing w:line="360" w:lineRule="auto"/>
+      </w:pPr>
+    </w:p>
+    <w:p>
+      <w:pPr>
+        <w:spacing w:line="360" w:lineRule="auto"/>
+      </w:pPr>
+    </w:p>
+    <w:p>
+      <w:pPr>
+        <w:spacing w:line="360" w:lineRule="auto"/>
+      </w:pPr>
+    </w:p>
+    <w:p>
+      <w:pPr>
+        <w:spacing w:line="360" w:lineRule="auto"/>
+      </w:pPr>
+    </w:p>
+    <w:p>
+      <w:pPr>
+        <w:spacing w:line="360" w:lineRule="auto"/>
+      </w:pPr>
+    </w:p>
+    <w:p>
+      <w:pPr>
+        <w:spacing w:line="360" w:lineRule="auto"/>
+      </w:pPr>
+    </w:p>
+    <w:p>
+      <w:pPr>
+        <w:spacing w:line="360" w:lineRule="auto"/>
+      </w:pPr>
+    </w:p>
+    <w:p>
+      <w:pPr>
+        <w:spacing w:line="360" w:lineRule="auto"/>
+      </w:pPr>
+    </w:p>
+    <w:p>
+      <w:pPr>
+        <w:spacing w:line="360" w:lineRule="auto"/>
+      </w:pPr>
+    </w:p>
+    <w:p>
+      <w:pPr>
+        <w:spacing w:line="360" w:lineRule="auto"/>
+      </w:pPr>
+    </w:p>
+    <w:p>
+      <w:pPr>
+        <w:spacing w:line="360" w:lineRule="auto"/>
+      </w:pPr>
+    </w:p>
+    <w:p>
+      <w:pPr>
+        <w:spacing w:line="360" w:lineRule="auto"/>
+      </w:pPr>
     </w:p>
     <w:p>
       <w:pPr>
@@ -8363,163 +9085,7 @@
           <w:color w:val="auto"/>
         </w:rPr>
       </w:pPr>
-      <w:bookmarkStart w:id="13" w:name="_Toc35529368"/>
-      <w:r>
-        <w:rPr>
-          <w:rFonts w:ascii="Arial" w:hAnsi="Arial" w:cs="Arial"/>
-          <w:b/>
-          <w:color w:val="auto"/>
-        </w:rPr>
-        <w:t>Configuration management</w:t>
-      </w:r>
-      <w:bookmarkEnd w:id="13"/>
-    </w:p>
-    <w:p>
-      <w:pPr>
-        <w:spacing w:line="360" w:lineRule="auto"/>
-        <w:ind w:firstLine="0"/>
-        <w:rPr>
-          <w:rFonts w:ascii="Arial" w:hAnsi="Arial" w:cs="Arial"/>
-        </w:rPr>
-      </w:pPr>
-      <w:r>
-        <w:rPr>
-          <w:rFonts w:ascii="Arial" w:hAnsi="Arial" w:cs="Arial"/>
-        </w:rPr>
-        <w:t>As established, all of the code written by the team members should be submitted to the git repository</w:t>
-      </w:r>
-      <w:r>
-        <w:rPr>
-          <w:rFonts w:ascii="Arial" w:hAnsi="Arial" w:cs="Arial"/>
-        </w:rPr>
-        <w:t xml:space="preserve"> to the /test directory</w:t>
-      </w:r>
-      <w:r>
-        <w:rPr>
-          <w:rFonts w:ascii="Arial" w:hAnsi="Arial" w:cs="Arial"/>
-        </w:rPr>
-        <w:t xml:space="preserve">. From there, a member of the team should review the code and give feedback. The program should then be tested and possibly a new iteration of the program will emerge, which also has to be reviewed, tested etc. If a member wants their code to be reviewed and tested, they can assign a task in “Boards” in </w:t>
-      </w:r>
-      <w:r>
-        <w:rPr>
-          <w:rFonts w:ascii="Arial" w:hAnsi="Arial" w:cs="Arial"/>
-        </w:rPr>
-        <w:t>GitLab</w:t>
-      </w:r>
-      <w:r>
-        <w:rPr>
-          <w:rFonts w:ascii="Arial" w:hAnsi="Arial" w:cs="Arial"/>
-        </w:rPr>
-        <w:t>. When an application is assigned to more than 1 person, the members are responsible for creating their own branch to work on in git instead of using the master branch. After each of their codes are finished, reviewed and tested, they are both responsible for merging their branches to the master branch, which contains a stable version of the project, which is suitable for sprint demos.</w:t>
-      </w:r>
-      <w:r>
-        <w:rPr>
-          <w:rFonts w:ascii="Arial" w:hAnsi="Arial" w:cs="Arial"/>
-        </w:rPr>
-        <w:t xml:space="preserve"> Team members are also obligated to follow the directory structure and commit their work to the appropriate branch/directory.</w:t>
-      </w:r>
-    </w:p>
-    <w:p>
-      <w:pPr>
-        <w:spacing w:line="360" w:lineRule="auto"/>
-        <w:ind w:firstLine="0"/>
-        <w:rPr>
-          <w:rFonts w:ascii="Arial" w:hAnsi="Arial" w:cs="Arial"/>
-        </w:rPr>
-      </w:pPr>
-      <w:r>
-        <w:rPr>
-          <w:rFonts w:ascii="Arial" w:hAnsi="Arial" w:cs="Arial"/>
-        </w:rPr>
-        <w:t>Merging to the master branch should only be handled by one person and only after careful examination and review of the code.</w:t>
-      </w:r>
-    </w:p>
-    <w:p>
-      <w:pPr>
-        <w:spacing w:line="360" w:lineRule="auto"/>
-      </w:pPr>
-    </w:p>
-    <w:p>
-      <w:pPr>
-        <w:spacing w:line="360" w:lineRule="auto"/>
-      </w:pPr>
-    </w:p>
-    <w:p>
-      <w:pPr>
-        <w:spacing w:line="360" w:lineRule="auto"/>
-      </w:pPr>
-    </w:p>
-    <w:p>
-      <w:pPr>
-        <w:spacing w:line="360" w:lineRule="auto"/>
-      </w:pPr>
-    </w:p>
-    <w:p>
-      <w:pPr>
-        <w:spacing w:line="360" w:lineRule="auto"/>
-      </w:pPr>
-    </w:p>
-    <w:p>
-      <w:pPr>
-        <w:spacing w:line="360" w:lineRule="auto"/>
-      </w:pPr>
-    </w:p>
-    <w:p>
-      <w:pPr>
-        <w:spacing w:line="360" w:lineRule="auto"/>
-      </w:pPr>
-    </w:p>
-    <w:p>
-      <w:pPr>
-        <w:spacing w:line="360" w:lineRule="auto"/>
-      </w:pPr>
-    </w:p>
-    <w:p>
-      <w:pPr>
-        <w:spacing w:line="360" w:lineRule="auto"/>
-      </w:pPr>
-    </w:p>
-    <w:p>
-      <w:pPr>
-        <w:spacing w:line="360" w:lineRule="auto"/>
-      </w:pPr>
-    </w:p>
-    <w:p>
-      <w:pPr>
-        <w:spacing w:line="360" w:lineRule="auto"/>
-      </w:pPr>
-    </w:p>
-    <w:p>
-      <w:pPr>
-        <w:spacing w:line="360" w:lineRule="auto"/>
-      </w:pPr>
-    </w:p>
-    <w:p>
-      <w:pPr>
-        <w:spacing w:line="360" w:lineRule="auto"/>
-      </w:pPr>
-    </w:p>
-    <w:p>
-      <w:pPr>
-        <w:spacing w:line="360" w:lineRule="auto"/>
-      </w:pPr>
-    </w:p>
-    <w:p>
-      <w:pPr>
-        <w:spacing w:line="360" w:lineRule="auto"/>
-      </w:pPr>
-    </w:p>
-    <w:p>
-      <w:pPr>
-        <w:pStyle w:val="Heading1"/>
-        <w:ind w:firstLine="0"/>
-        <w:rPr>
-          <w:rFonts w:ascii="Arial" w:hAnsi="Arial" w:cs="Arial"/>
-          <w:b/>
-          <w:color w:val="auto"/>
-        </w:rPr>
-      </w:pPr>
-      <w:bookmarkStart w:id="14" w:name="_Toc35529369"/>
+      <w:bookmarkStart w:id="14" w:name="_Toc35542699"/>
       <w:r>
         <w:rPr>
           <w:rFonts w:ascii="Arial" w:hAnsi="Arial" w:cs="Arial"/>
@@ -8539,11 +9105,13 @@
           <w:numId w:val="5"/>
         </w:numPr>
         <w:spacing w:line="360" w:lineRule="auto"/>
+        <w:ind w:left="0" w:firstLine="360"/>
         <w:rPr>
           <w:rFonts w:ascii="Arial" w:hAnsi="Arial" w:cs="Arial"/>
           <w:sz w:val="24"/>
         </w:rPr>
       </w:pPr>
+      <w:proofErr w:type="spellStart"/>
       <w:r>
         <w:rPr>
           <w:rFonts w:ascii="Arial" w:hAnsi="Arial" w:cs="Arial"/>
@@ -8551,7 +9119,17 @@
           <w:sz w:val="24"/>
           <w:shd w:val="clear" w:color="auto" w:fill="FFFFFF"/>
         </w:rPr>
-        <w:t>Altexsoft. (18</w:t>
+        <w:t>Altexsoft</w:t>
+      </w:r>
+      <w:proofErr w:type="spellEnd"/>
+      <w:r>
+        <w:rPr>
+          <w:rFonts w:ascii="Arial" w:hAnsi="Arial" w:cs="Arial"/>
+          <w:color w:val="000000"/>
+          <w:sz w:val="24"/>
+          <w:shd w:val="clear" w:color="auto" w:fill="FFFFFF"/>
+        </w:rPr>
+        <w:t>. (18</w:t>
       </w:r>
       <w:r>
         <w:rPr>
@@ -8597,6 +9175,7 @@
           <w:sz w:val="24"/>
         </w:rPr>
       </w:pPr>
+      <w:proofErr w:type="spellStart"/>
       <w:r>
         <w:rPr>
           <w:rFonts w:ascii="Arial" w:hAnsi="Arial" w:cs="Arial"/>
@@ -8604,7 +9183,17 @@
           <w:sz w:val="24"/>
           <w:shd w:val="clear" w:color="auto" w:fill="FFFFFF"/>
         </w:rPr>
-        <w:t>Lucidchart. (7</w:t>
+        <w:t>Lucidchart</w:t>
+      </w:r>
+      <w:proofErr w:type="spellEnd"/>
+      <w:r>
+        <w:rPr>
+          <w:rFonts w:ascii="Arial" w:hAnsi="Arial" w:cs="Arial"/>
+          <w:color w:val="000000"/>
+          <w:sz w:val="24"/>
+          <w:shd w:val="clear" w:color="auto" w:fill="FFFFFF"/>
+        </w:rPr>
+        <w:t>. (7</w:t>
       </w:r>
       <w:r>
         <w:rPr>
@@ -8666,6 +9255,7 @@
           <w:numId w:val="5"/>
         </w:numPr>
         <w:spacing w:line="360" w:lineRule="auto"/>
+        <w:ind w:left="0" w:firstLine="360"/>
         <w:rPr>
           <w:rFonts w:ascii="Arial" w:hAnsi="Arial" w:cs="Arial"/>
           <w:sz w:val="24"/>
@@ -8678,6 +9268,7 @@
         </w:rPr>
         <w:t>/</w:t>
       </w:r>
+      <w:proofErr w:type="spellStart"/>
       <w:r>
         <w:rPr>
           <w:rFonts w:ascii="Arial" w:hAnsi="Arial" w:cs="Arial"/>
@@ -8685,13 +9276,23 @@
         </w:rPr>
         <w:t>UseCases</w:t>
       </w:r>
+      <w:proofErr w:type="spellEnd"/>
       <w:r>
         <w:rPr>
           <w:rFonts w:ascii="Arial" w:hAnsi="Arial" w:cs="Arial"/>
           <w:sz w:val="24"/>
         </w:rPr>
-        <w:t>/Use cases.docx in Git</w:t>
-      </w:r>
+        <w:t xml:space="preserve">/Use cases.docx in </w:t>
+      </w:r>
+      <w:proofErr w:type="spellStart"/>
+      <w:r>
+        <w:rPr>
+          <w:rFonts w:ascii="Arial" w:hAnsi="Arial" w:cs="Arial"/>
+          <w:sz w:val="24"/>
+        </w:rPr>
+        <w:t>Git</w:t>
+      </w:r>
+      <w:proofErr w:type="spellEnd"/>
     </w:p>
     <w:p>
       <w:pPr>
@@ -8844,7 +9445,7 @@
                 <w:bCs/>
                 <w:noProof/>
               </w:rPr>
-              <w:t>6</w:t>
+              <w:t>4</w:t>
             </w:r>
             <w:r>
               <w:rPr>
@@ -8891,7 +9492,7 @@
                 <w:bCs/>
                 <w:noProof/>
               </w:rPr>
-              <w:t>17</w:t>
+              <w:t>18</w:t>
             </w:r>
             <w:r>
               <w:rPr>
@@ -10267,8 +10868,8 @@
       <w:lang w:eastAsia="ja-JP"/>
     </w:rPr>
   </w:style>
-  <w:style w:type="character" w:customStyle="1" w:styleId="UnresolvedMention">
-    <w:name w:val="Unresolved Mention"/>
+  <w:style w:type="character" w:customStyle="1" w:styleId="UnresolvedMention1">
+    <w:name w:val="Unresolved Mention1"/>
     <w:basedOn w:val="DefaultParagraphFont"/>
     <w:uiPriority w:val="99"/>
     <w:semiHidden/>
@@ -10602,7 +11203,7 @@
 </file>
 
 <file path=customXml/itemProps1.xml><?xml version="1.0" encoding="utf-8"?>
-<ds:datastoreItem xmlns:ds="http://schemas.openxmlformats.org/officeDocument/2006/customXml" ds:itemID="{407E69A0-4A26-411F-8275-570A6900E93D}">
+<ds:datastoreItem xmlns:ds="http://schemas.openxmlformats.org/officeDocument/2006/customXml" ds:itemID="{125A7AAD-8FB5-4386-98E9-909B9091B937}">
   <ds:schemaRefs>
     <ds:schemaRef ds:uri="http://schemas.openxmlformats.org/officeDocument/2006/bibliography"/>
   </ds:schemaRefs>

</xml_diff>

<commit_message>
Valentin - added my info to documents
</commit_message>
<xml_diff>
--- a/docs/ProjectPlan/ProjectPlan.docx
+++ b/docs/ProjectPlan/ProjectPlan.docx
@@ -1,6 +1,6 @@
 
 <file path=word/document.xml><?xml version="1.0" encoding="utf-8"?>
-<w:document xmlns:wpc="http://schemas.microsoft.com/office/word/2010/wordprocessingCanvas" xmlns:cx="http://schemas.microsoft.com/office/drawing/2014/chartex" xmlns:cx1="http://schemas.microsoft.com/office/drawing/2015/9/8/chartex" xmlns:cx2="http://schemas.microsoft.com/office/drawing/2015/10/21/chartex" xmlns:cx3="http://schemas.microsoft.com/office/drawing/2016/5/9/chartex" xmlns:cx4="http://schemas.microsoft.com/office/drawing/2016/5/10/chartex" xmlns:cx5="http://schemas.microsoft.com/office/drawing/2016/5/11/chartex" xmlns:cx6="http://schemas.microsoft.com/office/drawing/2016/5/12/chartex" xmlns:cx7="http://schemas.microsoft.com/office/drawing/2016/5/13/chartex" xmlns:cx8="http://schemas.microsoft.com/office/drawing/2016/5/14/chartex" xmlns:mc="http://schemas.openxmlformats.org/markup-compatibility/2006" xmlns:aink="http://schemas.microsoft.com/office/drawing/2016/ink" xmlns:am3d="http://schemas.microsoft.com/office/drawing/2017/model3d" xmlns:o="urn:schemas-microsoft-com:office:office" xmlns:r="http://schemas.openxmlformats.org/officeDocument/2006/relationships" xmlns:m="http://schemas.openxmlformats.org/officeDocument/2006/math" xmlns:v="urn:schemas-microsoft-com:vml" xmlns:wp14="http://schemas.microsoft.com/office/word/2010/wordprocessingDrawing" xmlns:wp="http://schemas.openxmlformats.org/drawingml/2006/wordprocessingDrawing" xmlns:w10="urn:schemas-microsoft-com:office:word" xmlns:w="http://schemas.openxmlformats.org/wordprocessingml/2006/main" xmlns:w14="http://schemas.microsoft.com/office/word/2010/wordml" xmlns:w15="http://schemas.microsoft.com/office/word/2012/wordml" xmlns:w16cid="http://schemas.microsoft.com/office/word/2016/wordml/cid" xmlns:w16se="http://schemas.microsoft.com/office/word/2015/wordml/symex" xmlns:wpg="http://schemas.microsoft.com/office/word/2010/wordprocessingGroup" xmlns:wpi="http://schemas.microsoft.com/office/word/2010/wordprocessingInk" xmlns:wne="http://schemas.microsoft.com/office/word/2006/wordml" xmlns:wps="http://schemas.microsoft.com/office/word/2010/wordprocessingShape" mc:Ignorable="w14 w15 w16se w16cid wp14">
+<w:document xmlns:wpc="http://schemas.microsoft.com/office/word/2010/wordprocessingCanvas" xmlns:cx="http://schemas.microsoft.com/office/drawing/2014/chartex" xmlns:cx1="http://schemas.microsoft.com/office/drawing/2015/9/8/chartex" xmlns:cx2="http://schemas.microsoft.com/office/drawing/2015/10/21/chartex" xmlns:cx3="http://schemas.microsoft.com/office/drawing/2016/5/9/chartex" xmlns:cx4="http://schemas.microsoft.com/office/drawing/2016/5/10/chartex" xmlns:cx5="http://schemas.microsoft.com/office/drawing/2016/5/11/chartex" xmlns:cx6="http://schemas.microsoft.com/office/drawing/2016/5/12/chartex" xmlns:cx7="http://schemas.microsoft.com/office/drawing/2016/5/13/chartex" xmlns:cx8="http://schemas.microsoft.com/office/drawing/2016/5/14/chartex" xmlns:mc="http://schemas.openxmlformats.org/markup-compatibility/2006" xmlns:aink="http://schemas.microsoft.com/office/drawing/2016/ink" xmlns:am3d="http://schemas.microsoft.com/office/drawing/2017/model3d" xmlns:o="urn:schemas-microsoft-com:office:office" xmlns:r="http://schemas.openxmlformats.org/officeDocument/2006/relationships" xmlns:m="http://schemas.openxmlformats.org/officeDocument/2006/math" xmlns:v="urn:schemas-microsoft-com:vml" xmlns:wp14="http://schemas.microsoft.com/office/word/2010/wordprocessingDrawing" xmlns:wp="http://schemas.openxmlformats.org/drawingml/2006/wordprocessingDrawing" xmlns:w10="urn:schemas-microsoft-com:office:word" xmlns:w="http://schemas.openxmlformats.org/wordprocessingml/2006/main" xmlns:w14="http://schemas.microsoft.com/office/word/2010/wordml" xmlns:w15="http://schemas.microsoft.com/office/word/2012/wordml" xmlns:w16cex="http://schemas.microsoft.com/office/word/2018/wordml/cex" xmlns:w16cid="http://schemas.microsoft.com/office/word/2016/wordml/cid" xmlns:w16="http://schemas.microsoft.com/office/word/2018/wordml" xmlns:w16se="http://schemas.microsoft.com/office/word/2015/wordml/symex" xmlns:wpg="http://schemas.microsoft.com/office/word/2010/wordprocessingGroup" xmlns:wpi="http://schemas.microsoft.com/office/word/2010/wordprocessingInk" xmlns:wne="http://schemas.microsoft.com/office/word/2006/wordml" xmlns:wps="http://schemas.microsoft.com/office/word/2010/wordprocessingShape" mc:Ignorable="w14 w15 w16se w16cid w16 w16cex wp14">
   <w:body>
     <w:p>
       <w:pPr>
@@ -1023,11 +1023,6 @@
               <w:t>Ivaylo Ivanov</w:t>
             </w:r>
           </w:p>
-        </w:tc>
-        <w:tc>
-          <w:tcPr>
-            <w:tcW w:w="1831" w:type="dxa"/>
-          </w:tcPr>
           <w:p>
             <w:pPr>
               <w:suppressAutoHyphens/>
@@ -1052,13 +1047,13 @@
                 <w:szCs w:val="60"/>
                 <w:lang w:val="en-GB" w:eastAsia="en-US"/>
               </w:rPr>
-              <w:t>3853764</w:t>
-            </w:r>
-          </w:p>
-        </w:tc>
-        <w:tc>
-          <w:tcPr>
-            <w:tcW w:w="2591" w:type="dxa"/>
+              <w:t>Valentin Vasilev</w:t>
+            </w:r>
+          </w:p>
+        </w:tc>
+        <w:tc>
+          <w:tcPr>
+            <w:tcW w:w="1831" w:type="dxa"/>
           </w:tcPr>
           <w:p>
             <w:pPr>
@@ -1084,7 +1079,96 @@
                 <w:szCs w:val="60"/>
                 <w:lang w:val="en-GB" w:eastAsia="en-US"/>
               </w:rPr>
-              <w:t>432022@student.fontys.nl</w:t>
+              <w:t>3853764</w:t>
+            </w:r>
+          </w:p>
+          <w:p>
+            <w:pPr>
+              <w:suppressAutoHyphens/>
+              <w:autoSpaceDN w:val="0"/>
+              <w:spacing w:line="240" w:lineRule="auto"/>
+              <w:ind w:firstLine="0"/>
+              <w:jc w:val="center"/>
+              <w:textAlignment w:val="baseline"/>
+              <w:rPr>
+                <w:rFonts w:ascii="Segoe UI Light" w:eastAsia="Times New Roman" w:hAnsi="Segoe UI Light" w:cs="Segoe UI Light"/>
+                <w:spacing w:val="-10"/>
+                <w:kern w:val="3"/>
+                <w:szCs w:val="60"/>
+                <w:lang w:val="en-GB" w:eastAsia="en-US"/>
+              </w:rPr>
+            </w:pPr>
+            <w:r>
+              <w:rPr>
+                <w:rFonts w:ascii="Segoe UI Light" w:eastAsia="Times New Roman" w:hAnsi="Segoe UI Light" w:cs="Segoe UI Light"/>
+                <w:spacing w:val="-10"/>
+                <w:kern w:val="3"/>
+                <w:szCs w:val="60"/>
+                <w:lang w:val="en-GB" w:eastAsia="en-US"/>
+              </w:rPr>
+              <w:t>3860140</w:t>
+            </w:r>
+          </w:p>
+        </w:tc>
+        <w:tc>
+          <w:tcPr>
+            <w:tcW w:w="2591" w:type="dxa"/>
+          </w:tcPr>
+          <w:p>
+            <w:pPr>
+              <w:suppressAutoHyphens/>
+              <w:autoSpaceDN w:val="0"/>
+              <w:spacing w:line="240" w:lineRule="auto"/>
+              <w:ind w:firstLine="0"/>
+              <w:jc w:val="center"/>
+              <w:textAlignment w:val="baseline"/>
+              <w:rPr>
+                <w:rFonts w:ascii="Segoe UI Light" w:eastAsia="Times New Roman" w:hAnsi="Segoe UI Light" w:cs="Segoe UI Light"/>
+                <w:spacing w:val="-10"/>
+                <w:kern w:val="3"/>
+                <w:szCs w:val="60"/>
+                <w:lang w:val="en-GB" w:eastAsia="en-US"/>
+              </w:rPr>
+            </w:pPr>
+            <w:hyperlink r:id="rId9" w:history="1">
+              <w:r>
+                <w:rPr>
+                  <w:rStyle w:val="Hyperlink"/>
+                  <w:rFonts w:ascii="Segoe UI Light" w:eastAsia="Times New Roman" w:hAnsi="Segoe UI Light" w:cs="Segoe UI Light"/>
+                  <w:spacing w:val="-10"/>
+                  <w:kern w:val="3"/>
+                  <w:szCs w:val="60"/>
+                  <w:lang w:val="en-GB" w:eastAsia="en-US"/>
+                </w:rPr>
+                <w:t>432022@student.fontys.nl</w:t>
+              </w:r>
+            </w:hyperlink>
+          </w:p>
+          <w:p>
+            <w:pPr>
+              <w:suppressAutoHyphens/>
+              <w:autoSpaceDN w:val="0"/>
+              <w:spacing w:line="240" w:lineRule="auto"/>
+              <w:ind w:firstLine="0"/>
+              <w:jc w:val="center"/>
+              <w:textAlignment w:val="baseline"/>
+              <w:rPr>
+                <w:rFonts w:ascii="Segoe UI Light" w:eastAsia="Times New Roman" w:hAnsi="Segoe UI Light" w:cs="Segoe UI Light"/>
+                <w:spacing w:val="-10"/>
+                <w:kern w:val="3"/>
+                <w:szCs w:val="60"/>
+                <w:lang w:val="en-GB" w:eastAsia="en-US"/>
+              </w:rPr>
+            </w:pPr>
+            <w:r>
+              <w:rPr>
+                <w:rFonts w:ascii="Segoe UI Light" w:eastAsia="Times New Roman" w:hAnsi="Segoe UI Light" w:cs="Segoe UI Light"/>
+                <w:spacing w:val="-10"/>
+                <w:kern w:val="3"/>
+                <w:szCs w:val="60"/>
+                <w:lang w:val="en-GB" w:eastAsia="en-US"/>
+              </w:rPr>
+              <w:t>432543@student.fontys.nl</w:t>
             </w:r>
           </w:p>
         </w:tc>
@@ -1092,6 +1176,33 @@
           <w:tcPr>
             <w:tcW w:w="2905" w:type="dxa"/>
           </w:tcPr>
+          <w:p>
+            <w:pPr>
+              <w:suppressAutoHyphens/>
+              <w:autoSpaceDN w:val="0"/>
+              <w:spacing w:line="240" w:lineRule="auto"/>
+              <w:ind w:firstLine="0"/>
+              <w:jc w:val="center"/>
+              <w:textAlignment w:val="baseline"/>
+              <w:rPr>
+                <w:rFonts w:ascii="Segoe UI Light" w:eastAsia="Times New Roman" w:hAnsi="Segoe UI Light" w:cs="Segoe UI Light"/>
+                <w:spacing w:val="-10"/>
+                <w:kern w:val="3"/>
+                <w:szCs w:val="60"/>
+                <w:lang w:val="en-GB" w:eastAsia="en-US"/>
+              </w:rPr>
+            </w:pPr>
+            <w:r>
+              <w:rPr>
+                <w:rFonts w:ascii="Segoe UI Light" w:eastAsia="Times New Roman" w:hAnsi="Segoe UI Light" w:cs="Segoe UI Light"/>
+                <w:spacing w:val="-10"/>
+                <w:kern w:val="3"/>
+                <w:szCs w:val="60"/>
+                <w:lang w:val="en-GB" w:eastAsia="en-US"/>
+              </w:rPr>
+              <w:t>Engineer</w:t>
+            </w:r>
+          </w:p>
           <w:p>
             <w:pPr>
               <w:suppressAutoHyphens/>
@@ -1185,7 +1296,7 @@
               <w:rFonts w:cstheme="minorBidi"/>
               <w:b w:val="0"/>
               <w:noProof/>
-              <w:lang w:val="en-NL" w:eastAsia="en-NL"/>
+              <w:lang/>
             </w:rPr>
           </w:pPr>
           <w:r>
@@ -1282,7 +1393,7 @@
               <w:rFonts w:cstheme="minorBidi"/>
               <w:b w:val="0"/>
               <w:noProof/>
-              <w:lang w:val="en-NL" w:eastAsia="en-NL"/>
+              <w:lang/>
             </w:rPr>
           </w:pPr>
           <w:hyperlink w:anchor="_Toc35614058" w:history="1">
@@ -1351,7 +1462,7 @@
               <w:rFonts w:cstheme="minorBidi"/>
               <w:b w:val="0"/>
               <w:noProof/>
-              <w:lang w:val="en-NL" w:eastAsia="en-NL"/>
+              <w:lang/>
             </w:rPr>
           </w:pPr>
           <w:hyperlink w:anchor="_Toc35614059" w:history="1">
@@ -1420,7 +1531,7 @@
               <w:rFonts w:cstheme="minorBidi"/>
               <w:b w:val="0"/>
               <w:noProof/>
-              <w:lang w:val="en-NL" w:eastAsia="en-NL"/>
+              <w:lang/>
             </w:rPr>
           </w:pPr>
           <w:hyperlink w:anchor="_Toc35614060" w:history="1">
@@ -1491,7 +1602,7 @@
             <w:rPr>
               <w:rFonts w:cstheme="minorBidi"/>
               <w:noProof/>
-              <w:lang w:val="en-NL" w:eastAsia="en-NL"/>
+              <w:lang/>
             </w:rPr>
           </w:pPr>
           <w:hyperlink w:anchor="_Toc35614061" w:history="1">
@@ -1564,7 +1675,7 @@
             <w:rPr>
               <w:rFonts w:cstheme="minorBidi"/>
               <w:noProof/>
-              <w:lang w:val="en-NL" w:eastAsia="en-NL"/>
+              <w:lang/>
             </w:rPr>
           </w:pPr>
           <w:hyperlink w:anchor="_Toc35614062" w:history="1">
@@ -1638,7 +1749,7 @@
             <w:rPr>
               <w:rFonts w:cstheme="minorBidi"/>
               <w:noProof/>
-              <w:lang w:val="en-NL" w:eastAsia="en-NL"/>
+              <w:lang/>
             </w:rPr>
           </w:pPr>
           <w:hyperlink w:anchor="_Toc35614063" w:history="1">
@@ -1712,7 +1823,7 @@
             <w:rPr>
               <w:rFonts w:cstheme="minorBidi"/>
               <w:noProof/>
-              <w:lang w:val="en-NL" w:eastAsia="en-NL"/>
+              <w:lang/>
             </w:rPr>
           </w:pPr>
           <w:hyperlink w:anchor="_Toc35614064" w:history="1">
@@ -1786,7 +1897,7 @@
             <w:rPr>
               <w:rFonts w:cstheme="minorBidi"/>
               <w:noProof/>
-              <w:lang w:val="en-NL" w:eastAsia="en-NL"/>
+              <w:lang/>
             </w:rPr>
           </w:pPr>
           <w:hyperlink w:anchor="_Toc35614065" w:history="1">
@@ -1858,7 +1969,7 @@
               <w:rFonts w:cstheme="minorBidi"/>
               <w:b w:val="0"/>
               <w:noProof/>
-              <w:lang w:val="en-NL" w:eastAsia="en-NL"/>
+              <w:lang/>
             </w:rPr>
           </w:pPr>
           <w:hyperlink w:anchor="_Toc35614066" w:history="1">
@@ -1927,7 +2038,7 @@
               <w:rFonts w:cstheme="minorBidi"/>
               <w:b w:val="0"/>
               <w:noProof/>
-              <w:lang w:val="en-NL" w:eastAsia="en-NL"/>
+              <w:lang/>
             </w:rPr>
           </w:pPr>
           <w:hyperlink w:anchor="_Toc35614067" w:history="1">
@@ -1998,7 +2109,7 @@
             <w:rPr>
               <w:rFonts w:cstheme="minorBidi"/>
               <w:noProof/>
-              <w:lang w:val="en-NL" w:eastAsia="en-NL"/>
+              <w:lang/>
             </w:rPr>
           </w:pPr>
           <w:hyperlink w:anchor="_Toc35614068" w:history="1">
@@ -2072,7 +2183,7 @@
             <w:rPr>
               <w:rFonts w:cstheme="minorBidi"/>
               <w:noProof/>
-              <w:lang w:val="en-NL" w:eastAsia="en-NL"/>
+              <w:lang/>
             </w:rPr>
           </w:pPr>
           <w:hyperlink w:anchor="_Toc35614069" w:history="1">
@@ -2146,7 +2257,7 @@
             <w:rPr>
               <w:rFonts w:cstheme="minorBidi"/>
               <w:noProof/>
-              <w:lang w:val="en-NL" w:eastAsia="en-NL"/>
+              <w:lang/>
             </w:rPr>
           </w:pPr>
           <w:hyperlink w:anchor="_Toc35614070" w:history="1">
@@ -2218,7 +2329,7 @@
               <w:rFonts w:cstheme="minorBidi"/>
               <w:b w:val="0"/>
               <w:noProof/>
-              <w:lang w:val="en-NL" w:eastAsia="en-NL"/>
+              <w:lang/>
             </w:rPr>
           </w:pPr>
           <w:hyperlink w:anchor="_Toc35614071" w:history="1">
@@ -2287,7 +2398,7 @@
               <w:rFonts w:cstheme="minorBidi"/>
               <w:b w:val="0"/>
               <w:noProof/>
-              <w:lang w:val="en-NL" w:eastAsia="en-NL"/>
+              <w:lang/>
             </w:rPr>
           </w:pPr>
           <w:hyperlink w:anchor="_Toc35614072" w:history="1">
@@ -2356,7 +2467,7 @@
               <w:rFonts w:cstheme="minorBidi"/>
               <w:b w:val="0"/>
               <w:noProof/>
-              <w:lang w:val="en-NL" w:eastAsia="en-NL"/>
+              <w:lang/>
             </w:rPr>
           </w:pPr>
           <w:hyperlink w:anchor="_Toc35614073" w:history="1">
@@ -2425,7 +2536,7 @@
               <w:rFonts w:cstheme="minorBidi"/>
               <w:b w:val="0"/>
               <w:noProof/>
-              <w:lang w:val="en-NL" w:eastAsia="en-NL"/>
+              <w:lang/>
             </w:rPr>
           </w:pPr>
           <w:hyperlink w:anchor="_Toc35614074" w:history="1">
@@ -2494,7 +2605,7 @@
               <w:rFonts w:cstheme="minorBidi"/>
               <w:b w:val="0"/>
               <w:noProof/>
-              <w:lang w:val="en-NL" w:eastAsia="en-NL"/>
+              <w:lang/>
             </w:rPr>
           </w:pPr>
           <w:hyperlink w:anchor="_Toc35614075" w:history="1">
@@ -3364,7 +3475,7 @@
                     <pic:cNvPicPr/>
                   </pic:nvPicPr>
                   <pic:blipFill>
-                    <a:blip r:embed="rId9">
+                    <a:blip r:embed="rId10">
                       <a:extLst>
                         <a:ext uri="{28A0092B-C50C-407E-A947-70E740481C1C}">
                           <a14:useLocalDpi xmlns:a14="http://schemas.microsoft.com/office/drawing/2010/main" val="0"/>
@@ -8635,7 +8746,7 @@
         </w:rPr>
         <w:t xml:space="preserve"> October 2019). Non-functional Requirements: Examples, Types, How to Approach. Retrieved from </w:t>
       </w:r>
-      <w:hyperlink r:id="rId10" w:history="1">
+      <w:hyperlink r:id="rId11" w:history="1">
         <w:r>
           <w:rPr>
             <w:rStyle w:val="Hyperlink"/>
@@ -8709,7 +8820,7 @@
         </w:rPr>
         <w:t xml:space="preserve">[Video file]. Retrieved from </w:t>
       </w:r>
-      <w:hyperlink r:id="rId11" w:history="1">
+      <w:hyperlink r:id="rId12" w:history="1">
         <w:r>
           <w:rPr>
             <w:rStyle w:val="Hyperlink"/>
@@ -8735,8 +8846,6 @@
           <w:sz w:val="24"/>
         </w:rPr>
       </w:pPr>
-      <w:bookmarkStart w:id="20" w:name="_GoBack"/>
-      <w:bookmarkEnd w:id="20"/>
       <w:r>
         <w:rPr>
           <w:rFonts w:ascii="Arial" w:hAnsi="Arial" w:cs="Arial"/>
@@ -8797,7 +8906,7 @@
       </w:pPr>
     </w:p>
     <w:sectPr>
-      <w:footerReference w:type="default" r:id="rId12"/>
+      <w:footerReference w:type="default" r:id="rId13"/>
       <w:pgSz w:w="11906" w:h="16838"/>
       <w:pgMar w:top="1440" w:right="1440" w:bottom="1276" w:left="1440" w:header="708" w:footer="708" w:gutter="0"/>
       <w:cols w:space="708"/>
@@ -8808,7 +8917,7 @@
 </file>
 
 <file path=word/endnotes.xml><?xml version="1.0" encoding="utf-8"?>
-<w:endnotes xmlns:wpc="http://schemas.microsoft.com/office/word/2010/wordprocessingCanvas" xmlns:cx="http://schemas.microsoft.com/office/drawing/2014/chartex" xmlns:cx1="http://schemas.microsoft.com/office/drawing/2015/9/8/chartex" xmlns:cx2="http://schemas.microsoft.com/office/drawing/2015/10/21/chartex" xmlns:cx3="http://schemas.microsoft.com/office/drawing/2016/5/9/chartex" xmlns:cx4="http://schemas.microsoft.com/office/drawing/2016/5/10/chartex" xmlns:cx5="http://schemas.microsoft.com/office/drawing/2016/5/11/chartex" xmlns:cx6="http://schemas.microsoft.com/office/drawing/2016/5/12/chartex" xmlns:cx7="http://schemas.microsoft.com/office/drawing/2016/5/13/chartex" xmlns:cx8="http://schemas.microsoft.com/office/drawing/2016/5/14/chartex" xmlns:mc="http://schemas.openxmlformats.org/markup-compatibility/2006" xmlns:aink="http://schemas.microsoft.com/office/drawing/2016/ink" xmlns:am3d="http://schemas.microsoft.com/office/drawing/2017/model3d" xmlns:o="urn:schemas-microsoft-com:office:office" xmlns:r="http://schemas.openxmlformats.org/officeDocument/2006/relationships" xmlns:m="http://schemas.openxmlformats.org/officeDocument/2006/math" xmlns:v="urn:schemas-microsoft-com:vml" xmlns:wp14="http://schemas.microsoft.com/office/word/2010/wordprocessingDrawing" xmlns:wp="http://schemas.openxmlformats.org/drawingml/2006/wordprocessingDrawing" xmlns:w10="urn:schemas-microsoft-com:office:word" xmlns:w="http://schemas.openxmlformats.org/wordprocessingml/2006/main" xmlns:w14="http://schemas.microsoft.com/office/word/2010/wordml" xmlns:w15="http://schemas.microsoft.com/office/word/2012/wordml" xmlns:w16cid="http://schemas.microsoft.com/office/word/2016/wordml/cid" xmlns:w16se="http://schemas.microsoft.com/office/word/2015/wordml/symex" xmlns:wpg="http://schemas.microsoft.com/office/word/2010/wordprocessingGroup" xmlns:wpi="http://schemas.microsoft.com/office/word/2010/wordprocessingInk" xmlns:wne="http://schemas.microsoft.com/office/word/2006/wordml" xmlns:wps="http://schemas.microsoft.com/office/word/2010/wordprocessingShape" mc:Ignorable="w14 w15 w16se w16cid wp14">
+<w:endnotes xmlns:wpc="http://schemas.microsoft.com/office/word/2010/wordprocessingCanvas" xmlns:cx="http://schemas.microsoft.com/office/drawing/2014/chartex" xmlns:cx1="http://schemas.microsoft.com/office/drawing/2015/9/8/chartex" xmlns:cx2="http://schemas.microsoft.com/office/drawing/2015/10/21/chartex" xmlns:cx3="http://schemas.microsoft.com/office/drawing/2016/5/9/chartex" xmlns:cx4="http://schemas.microsoft.com/office/drawing/2016/5/10/chartex" xmlns:cx5="http://schemas.microsoft.com/office/drawing/2016/5/11/chartex" xmlns:cx6="http://schemas.microsoft.com/office/drawing/2016/5/12/chartex" xmlns:cx7="http://schemas.microsoft.com/office/drawing/2016/5/13/chartex" xmlns:cx8="http://schemas.microsoft.com/office/drawing/2016/5/14/chartex" xmlns:mc="http://schemas.openxmlformats.org/markup-compatibility/2006" xmlns:aink="http://schemas.microsoft.com/office/drawing/2016/ink" xmlns:am3d="http://schemas.microsoft.com/office/drawing/2017/model3d" xmlns:o="urn:schemas-microsoft-com:office:office" xmlns:r="http://schemas.openxmlformats.org/officeDocument/2006/relationships" xmlns:m="http://schemas.openxmlformats.org/officeDocument/2006/math" xmlns:v="urn:schemas-microsoft-com:vml" xmlns:wp14="http://schemas.microsoft.com/office/word/2010/wordprocessingDrawing" xmlns:wp="http://schemas.openxmlformats.org/drawingml/2006/wordprocessingDrawing" xmlns:w10="urn:schemas-microsoft-com:office:word" xmlns:w="http://schemas.openxmlformats.org/wordprocessingml/2006/main" xmlns:w14="http://schemas.microsoft.com/office/word/2010/wordml" xmlns:w15="http://schemas.microsoft.com/office/word/2012/wordml" xmlns:w16cex="http://schemas.microsoft.com/office/word/2018/wordml/cex" xmlns:w16cid="http://schemas.microsoft.com/office/word/2016/wordml/cid" xmlns:w16="http://schemas.microsoft.com/office/word/2018/wordml" xmlns:w16se="http://schemas.microsoft.com/office/word/2015/wordml/symex" xmlns:wpg="http://schemas.microsoft.com/office/word/2010/wordprocessingGroup" xmlns:wpi="http://schemas.microsoft.com/office/word/2010/wordprocessingInk" xmlns:wne="http://schemas.microsoft.com/office/word/2006/wordml" xmlns:wps="http://schemas.microsoft.com/office/word/2010/wordprocessingShape" mc:Ignorable="w14 w15 w16se w16cid w16 w16cex wp14">
   <w:endnote w:type="separator" w:id="-1">
     <w:p>
       <w:pPr>
@@ -8833,7 +8942,7 @@
 </file>
 
 <file path=word/footer1.xml><?xml version="1.0" encoding="utf-8"?>
-<w:ftr xmlns:wpc="http://schemas.microsoft.com/office/word/2010/wordprocessingCanvas" xmlns:cx="http://schemas.microsoft.com/office/drawing/2014/chartex" xmlns:cx1="http://schemas.microsoft.com/office/drawing/2015/9/8/chartex" xmlns:cx2="http://schemas.microsoft.com/office/drawing/2015/10/21/chartex" xmlns:cx3="http://schemas.microsoft.com/office/drawing/2016/5/9/chartex" xmlns:cx4="http://schemas.microsoft.com/office/drawing/2016/5/10/chartex" xmlns:cx5="http://schemas.microsoft.com/office/drawing/2016/5/11/chartex" xmlns:cx6="http://schemas.microsoft.com/office/drawing/2016/5/12/chartex" xmlns:cx7="http://schemas.microsoft.com/office/drawing/2016/5/13/chartex" xmlns:cx8="http://schemas.microsoft.com/office/drawing/2016/5/14/chartex" xmlns:mc="http://schemas.openxmlformats.org/markup-compatibility/2006" xmlns:aink="http://schemas.microsoft.com/office/drawing/2016/ink" xmlns:am3d="http://schemas.microsoft.com/office/drawing/2017/model3d" xmlns:o="urn:schemas-microsoft-com:office:office" xmlns:r="http://schemas.openxmlformats.org/officeDocument/2006/relationships" xmlns:m="http://schemas.openxmlformats.org/officeDocument/2006/math" xmlns:v="urn:schemas-microsoft-com:vml" xmlns:wp14="http://schemas.microsoft.com/office/word/2010/wordprocessingDrawing" xmlns:wp="http://schemas.openxmlformats.org/drawingml/2006/wordprocessingDrawing" xmlns:w10="urn:schemas-microsoft-com:office:word" xmlns:w="http://schemas.openxmlformats.org/wordprocessingml/2006/main" xmlns:w14="http://schemas.microsoft.com/office/word/2010/wordml" xmlns:w15="http://schemas.microsoft.com/office/word/2012/wordml" xmlns:w16cid="http://schemas.microsoft.com/office/word/2016/wordml/cid" xmlns:w16se="http://schemas.microsoft.com/office/word/2015/wordml/symex" xmlns:wpg="http://schemas.microsoft.com/office/word/2010/wordprocessingGroup" xmlns:wpi="http://schemas.microsoft.com/office/word/2010/wordprocessingInk" xmlns:wne="http://schemas.microsoft.com/office/word/2006/wordml" xmlns:wps="http://schemas.microsoft.com/office/word/2010/wordprocessingShape" mc:Ignorable="w14 w15 w16se w16cid wp14">
+<w:ftr xmlns:wpc="http://schemas.microsoft.com/office/word/2010/wordprocessingCanvas" xmlns:cx="http://schemas.microsoft.com/office/drawing/2014/chartex" xmlns:cx1="http://schemas.microsoft.com/office/drawing/2015/9/8/chartex" xmlns:cx2="http://schemas.microsoft.com/office/drawing/2015/10/21/chartex" xmlns:cx3="http://schemas.microsoft.com/office/drawing/2016/5/9/chartex" xmlns:cx4="http://schemas.microsoft.com/office/drawing/2016/5/10/chartex" xmlns:cx5="http://schemas.microsoft.com/office/drawing/2016/5/11/chartex" xmlns:cx6="http://schemas.microsoft.com/office/drawing/2016/5/12/chartex" xmlns:cx7="http://schemas.microsoft.com/office/drawing/2016/5/13/chartex" xmlns:cx8="http://schemas.microsoft.com/office/drawing/2016/5/14/chartex" xmlns:mc="http://schemas.openxmlformats.org/markup-compatibility/2006" xmlns:aink="http://schemas.microsoft.com/office/drawing/2016/ink" xmlns:am3d="http://schemas.microsoft.com/office/drawing/2017/model3d" xmlns:o="urn:schemas-microsoft-com:office:office" xmlns:r="http://schemas.openxmlformats.org/officeDocument/2006/relationships" xmlns:m="http://schemas.openxmlformats.org/officeDocument/2006/math" xmlns:v="urn:schemas-microsoft-com:vml" xmlns:wp14="http://schemas.microsoft.com/office/word/2010/wordprocessingDrawing" xmlns:wp="http://schemas.openxmlformats.org/drawingml/2006/wordprocessingDrawing" xmlns:w10="urn:schemas-microsoft-com:office:word" xmlns:w="http://schemas.openxmlformats.org/wordprocessingml/2006/main" xmlns:w14="http://schemas.microsoft.com/office/word/2010/wordml" xmlns:w15="http://schemas.microsoft.com/office/word/2012/wordml" xmlns:w16cex="http://schemas.microsoft.com/office/word/2018/wordml/cex" xmlns:w16cid="http://schemas.microsoft.com/office/word/2016/wordml/cid" xmlns:w16="http://schemas.microsoft.com/office/word/2018/wordml" xmlns:w16se="http://schemas.microsoft.com/office/word/2015/wordml/symex" xmlns:wpg="http://schemas.microsoft.com/office/word/2010/wordprocessingGroup" xmlns:wpi="http://schemas.microsoft.com/office/word/2010/wordprocessingInk" xmlns:wne="http://schemas.microsoft.com/office/word/2006/wordml" xmlns:wps="http://schemas.microsoft.com/office/word/2010/wordprocessingShape" mc:Ignorable="w14 w15 w16se w16cid w16 w16cex wp14">
   <w:sdt>
     <w:sdtPr>
       <w:id w:val="482825231"/>
@@ -8947,7 +9056,7 @@
 </file>
 
 <file path=word/footnotes.xml><?xml version="1.0" encoding="utf-8"?>
-<w:footnotes xmlns:wpc="http://schemas.microsoft.com/office/word/2010/wordprocessingCanvas" xmlns:cx="http://schemas.microsoft.com/office/drawing/2014/chartex" xmlns:cx1="http://schemas.microsoft.com/office/drawing/2015/9/8/chartex" xmlns:cx2="http://schemas.microsoft.com/office/drawing/2015/10/21/chartex" xmlns:cx3="http://schemas.microsoft.com/office/drawing/2016/5/9/chartex" xmlns:cx4="http://schemas.microsoft.com/office/drawing/2016/5/10/chartex" xmlns:cx5="http://schemas.microsoft.com/office/drawing/2016/5/11/chartex" xmlns:cx6="http://schemas.microsoft.com/office/drawing/2016/5/12/chartex" xmlns:cx7="http://schemas.microsoft.com/office/drawing/2016/5/13/chartex" xmlns:cx8="http://schemas.microsoft.com/office/drawing/2016/5/14/chartex" xmlns:mc="http://schemas.openxmlformats.org/markup-compatibility/2006" xmlns:aink="http://schemas.microsoft.com/office/drawing/2016/ink" xmlns:am3d="http://schemas.microsoft.com/office/drawing/2017/model3d" xmlns:o="urn:schemas-microsoft-com:office:office" xmlns:r="http://schemas.openxmlformats.org/officeDocument/2006/relationships" xmlns:m="http://schemas.openxmlformats.org/officeDocument/2006/math" xmlns:v="urn:schemas-microsoft-com:vml" xmlns:wp14="http://schemas.microsoft.com/office/word/2010/wordprocessingDrawing" xmlns:wp="http://schemas.openxmlformats.org/drawingml/2006/wordprocessingDrawing" xmlns:w10="urn:schemas-microsoft-com:office:word" xmlns:w="http://schemas.openxmlformats.org/wordprocessingml/2006/main" xmlns:w14="http://schemas.microsoft.com/office/word/2010/wordml" xmlns:w15="http://schemas.microsoft.com/office/word/2012/wordml" xmlns:w16cid="http://schemas.microsoft.com/office/word/2016/wordml/cid" xmlns:w16se="http://schemas.microsoft.com/office/word/2015/wordml/symex" xmlns:wpg="http://schemas.microsoft.com/office/word/2010/wordprocessingGroup" xmlns:wpi="http://schemas.microsoft.com/office/word/2010/wordprocessingInk" xmlns:wne="http://schemas.microsoft.com/office/word/2006/wordml" xmlns:wps="http://schemas.microsoft.com/office/word/2010/wordprocessingShape" mc:Ignorable="w14 w15 w16se w16cid wp14">
+<w:footnotes xmlns:wpc="http://schemas.microsoft.com/office/word/2010/wordprocessingCanvas" xmlns:cx="http://schemas.microsoft.com/office/drawing/2014/chartex" xmlns:cx1="http://schemas.microsoft.com/office/drawing/2015/9/8/chartex" xmlns:cx2="http://schemas.microsoft.com/office/drawing/2015/10/21/chartex" xmlns:cx3="http://schemas.microsoft.com/office/drawing/2016/5/9/chartex" xmlns:cx4="http://schemas.microsoft.com/office/drawing/2016/5/10/chartex" xmlns:cx5="http://schemas.microsoft.com/office/drawing/2016/5/11/chartex" xmlns:cx6="http://schemas.microsoft.com/office/drawing/2016/5/12/chartex" xmlns:cx7="http://schemas.microsoft.com/office/drawing/2016/5/13/chartex" xmlns:cx8="http://schemas.microsoft.com/office/drawing/2016/5/14/chartex" xmlns:mc="http://schemas.openxmlformats.org/markup-compatibility/2006" xmlns:aink="http://schemas.microsoft.com/office/drawing/2016/ink" xmlns:am3d="http://schemas.microsoft.com/office/drawing/2017/model3d" xmlns:o="urn:schemas-microsoft-com:office:office" xmlns:r="http://schemas.openxmlformats.org/officeDocument/2006/relationships" xmlns:m="http://schemas.openxmlformats.org/officeDocument/2006/math" xmlns:v="urn:schemas-microsoft-com:vml" xmlns:wp14="http://schemas.microsoft.com/office/word/2010/wordprocessingDrawing" xmlns:wp="http://schemas.openxmlformats.org/drawingml/2006/wordprocessingDrawing" xmlns:w10="urn:schemas-microsoft-com:office:word" xmlns:w="http://schemas.openxmlformats.org/wordprocessingml/2006/main" xmlns:w14="http://schemas.microsoft.com/office/word/2010/wordml" xmlns:w15="http://schemas.microsoft.com/office/word/2012/wordml" xmlns:w16cex="http://schemas.microsoft.com/office/word/2018/wordml/cex" xmlns:w16cid="http://schemas.microsoft.com/office/word/2016/wordml/cid" xmlns:w16="http://schemas.microsoft.com/office/word/2018/wordml" xmlns:w16se="http://schemas.microsoft.com/office/word/2015/wordml/symex" xmlns:wpg="http://schemas.microsoft.com/office/word/2010/wordprocessingGroup" xmlns:wpi="http://schemas.microsoft.com/office/word/2010/wordprocessingInk" xmlns:wne="http://schemas.microsoft.com/office/word/2006/wordml" xmlns:wps="http://schemas.microsoft.com/office/word/2010/wordprocessingShape" mc:Ignorable="w14 w15 w16se w16cid w16 w16cex wp14">
   <w:footnote w:type="separator" w:id="-1">
     <w:p>
       <w:pPr>
@@ -8972,7 +9081,7 @@
 </file>
 
 <file path=word/numbering.xml><?xml version="1.0" encoding="utf-8"?>
-<w:numbering xmlns:wpc="http://schemas.microsoft.com/office/word/2010/wordprocessingCanvas" xmlns:cx="http://schemas.microsoft.com/office/drawing/2014/chartex" xmlns:cx1="http://schemas.microsoft.com/office/drawing/2015/9/8/chartex" xmlns:cx2="http://schemas.microsoft.com/office/drawing/2015/10/21/chartex" xmlns:cx3="http://schemas.microsoft.com/office/drawing/2016/5/9/chartex" xmlns:cx4="http://schemas.microsoft.com/office/drawing/2016/5/10/chartex" xmlns:cx5="http://schemas.microsoft.com/office/drawing/2016/5/11/chartex" xmlns:cx6="http://schemas.microsoft.com/office/drawing/2016/5/12/chartex" xmlns:cx7="http://schemas.microsoft.com/office/drawing/2016/5/13/chartex" xmlns:cx8="http://schemas.microsoft.com/office/drawing/2016/5/14/chartex" xmlns:mc="http://schemas.openxmlformats.org/markup-compatibility/2006" xmlns:aink="http://schemas.microsoft.com/office/drawing/2016/ink" xmlns:am3d="http://schemas.microsoft.com/office/drawing/2017/model3d" xmlns:o="urn:schemas-microsoft-com:office:office" xmlns:r="http://schemas.openxmlformats.org/officeDocument/2006/relationships" xmlns:m="http://schemas.openxmlformats.org/officeDocument/2006/math" xmlns:v="urn:schemas-microsoft-com:vml" xmlns:wp14="http://schemas.microsoft.com/office/word/2010/wordprocessingDrawing" xmlns:wp="http://schemas.openxmlformats.org/drawingml/2006/wordprocessingDrawing" xmlns:w10="urn:schemas-microsoft-com:office:word" xmlns:w="http://schemas.openxmlformats.org/wordprocessingml/2006/main" xmlns:w14="http://schemas.microsoft.com/office/word/2010/wordml" xmlns:w15="http://schemas.microsoft.com/office/word/2012/wordml" xmlns:w16cid="http://schemas.microsoft.com/office/word/2016/wordml/cid" xmlns:w16se="http://schemas.microsoft.com/office/word/2015/wordml/symex" xmlns:wpg="http://schemas.microsoft.com/office/word/2010/wordprocessingGroup" xmlns:wpi="http://schemas.microsoft.com/office/word/2010/wordprocessingInk" xmlns:wne="http://schemas.microsoft.com/office/word/2006/wordml" xmlns:wps="http://schemas.microsoft.com/office/word/2010/wordprocessingShape" mc:Ignorable="w14 w15 w16se w16cid wp14">
+<w:numbering xmlns:wpc="http://schemas.microsoft.com/office/word/2010/wordprocessingCanvas" xmlns:cx="http://schemas.microsoft.com/office/drawing/2014/chartex" xmlns:cx1="http://schemas.microsoft.com/office/drawing/2015/9/8/chartex" xmlns:cx2="http://schemas.microsoft.com/office/drawing/2015/10/21/chartex" xmlns:cx3="http://schemas.microsoft.com/office/drawing/2016/5/9/chartex" xmlns:cx4="http://schemas.microsoft.com/office/drawing/2016/5/10/chartex" xmlns:cx5="http://schemas.microsoft.com/office/drawing/2016/5/11/chartex" xmlns:cx6="http://schemas.microsoft.com/office/drawing/2016/5/12/chartex" xmlns:cx7="http://schemas.microsoft.com/office/drawing/2016/5/13/chartex" xmlns:cx8="http://schemas.microsoft.com/office/drawing/2016/5/14/chartex" xmlns:mc="http://schemas.openxmlformats.org/markup-compatibility/2006" xmlns:aink="http://schemas.microsoft.com/office/drawing/2016/ink" xmlns:am3d="http://schemas.microsoft.com/office/drawing/2017/model3d" xmlns:o="urn:schemas-microsoft-com:office:office" xmlns:r="http://schemas.openxmlformats.org/officeDocument/2006/relationships" xmlns:m="http://schemas.openxmlformats.org/officeDocument/2006/math" xmlns:v="urn:schemas-microsoft-com:vml" xmlns:wp14="http://schemas.microsoft.com/office/word/2010/wordprocessingDrawing" xmlns:wp="http://schemas.openxmlformats.org/drawingml/2006/wordprocessingDrawing" xmlns:w10="urn:schemas-microsoft-com:office:word" xmlns:w="http://schemas.openxmlformats.org/wordprocessingml/2006/main" xmlns:w14="http://schemas.microsoft.com/office/word/2010/wordml" xmlns:w15="http://schemas.microsoft.com/office/word/2012/wordml" xmlns:w16cex="http://schemas.microsoft.com/office/word/2018/wordml/cex" xmlns:w16cid="http://schemas.microsoft.com/office/word/2016/wordml/cid" xmlns:w16="http://schemas.microsoft.com/office/word/2018/wordml" xmlns:w16se="http://schemas.microsoft.com/office/word/2015/wordml/symex" xmlns:wpg="http://schemas.microsoft.com/office/word/2010/wordprocessingGroup" xmlns:wpi="http://schemas.microsoft.com/office/word/2010/wordprocessingInk" xmlns:wne="http://schemas.microsoft.com/office/word/2006/wordml" xmlns:wps="http://schemas.microsoft.com/office/word/2010/wordprocessingShape" mc:Ignorable="w14 w15 w16se w16cid w16 w16cex wp14">
   <w:abstractNum w:abstractNumId="0" w15:restartNumberingAfterBreak="0">
     <w:nsid w:val="197B2EA1"/>
     <w:multiLevelType w:val="hybridMultilevel"/>
@@ -9485,7 +9594,7 @@
 </file>
 
 <file path=word/styles.xml><?xml version="1.0" encoding="utf-8"?>
-<w:styles xmlns:mc="http://schemas.openxmlformats.org/markup-compatibility/2006" xmlns:r="http://schemas.openxmlformats.org/officeDocument/2006/relationships" xmlns:w="http://schemas.openxmlformats.org/wordprocessingml/2006/main" xmlns:w14="http://schemas.microsoft.com/office/word/2010/wordml" xmlns:w15="http://schemas.microsoft.com/office/word/2012/wordml" xmlns:w16cid="http://schemas.microsoft.com/office/word/2016/wordml/cid" xmlns:w16se="http://schemas.microsoft.com/office/word/2015/wordml/symex" mc:Ignorable="w14 w15 w16se w16cid">
+<w:styles xmlns:mc="http://schemas.openxmlformats.org/markup-compatibility/2006" xmlns:r="http://schemas.openxmlformats.org/officeDocument/2006/relationships" xmlns:w="http://schemas.openxmlformats.org/wordprocessingml/2006/main" xmlns:w14="http://schemas.microsoft.com/office/word/2010/wordml" xmlns:w15="http://schemas.microsoft.com/office/word/2012/wordml" xmlns:w16cex="http://schemas.microsoft.com/office/word/2018/wordml/cex" xmlns:w16cid="http://schemas.microsoft.com/office/word/2016/wordml/cid" xmlns:w16="http://schemas.microsoft.com/office/word/2018/wordml" xmlns:w16se="http://schemas.microsoft.com/office/word/2015/wordml/symex" mc:Ignorable="w14 w15 w16se w16cid w16 w16cex">
   <w:docDefaults>
     <w:rPrDefault>
       <w:rPr>
@@ -9607,6 +9716,7 @@
     <w:lsdException w:name="HTML Sample" w:semiHidden="1" w:unhideWhenUsed="1"/>
     <w:lsdException w:name="HTML Typewriter" w:semiHidden="1" w:unhideWhenUsed="1"/>
     <w:lsdException w:name="HTML Variable" w:semiHidden="1" w:unhideWhenUsed="1"/>
+    <w:lsdException w:name="Normal Table" w:semiHidden="1" w:unhideWhenUsed="1"/>
     <w:lsdException w:name="annotation subject" w:semiHidden="1" w:unhideWhenUsed="1"/>
     <w:lsdException w:name="No List" w:semiHidden="1" w:unhideWhenUsed="1"/>
     <w:lsdException w:name="Outline List 1" w:semiHidden="1" w:unhideWhenUsed="1"/>
@@ -9649,8 +9759,11 @@
     <w:lsdException w:name="Table Contemporary" w:semiHidden="1" w:unhideWhenUsed="1"/>
     <w:lsdException w:name="Table Elegant" w:semiHidden="1" w:unhideWhenUsed="1"/>
     <w:lsdException w:name="Table Professional" w:semiHidden="1" w:unhideWhenUsed="1"/>
+    <w:lsdException w:name="Table Subtle 1" w:semiHidden="1" w:unhideWhenUsed="1"/>
     <w:lsdException w:name="Table Subtle 2" w:semiHidden="1" w:unhideWhenUsed="1"/>
     <w:lsdException w:name="Table Web 1" w:semiHidden="1" w:unhideWhenUsed="1"/>
+    <w:lsdException w:name="Table Web 2" w:semiHidden="1" w:unhideWhenUsed="1"/>
+    <w:lsdException w:name="Table Web 3" w:semiHidden="1" w:unhideWhenUsed="1"/>
     <w:lsdException w:name="Balloon Text" w:semiHidden="1" w:unhideWhenUsed="1"/>
     <w:lsdException w:name="Table Grid" w:uiPriority="39"/>
     <w:lsdException w:name="Table Theme" w:semiHidden="1" w:unhideWhenUsed="1"/>
@@ -10366,6 +10479,18 @@
       <w:u w:val="single"/>
     </w:rPr>
   </w:style>
+  <w:style w:type="character" w:styleId="UnresolvedMention">
+    <w:name w:val="Unresolved Mention"/>
+    <w:basedOn w:val="DefaultParagraphFont"/>
+    <w:uiPriority w:val="99"/>
+    <w:semiHidden/>
+    <w:unhideWhenUsed/>
+    <w:rsid w:val="00320A96"/>
+    <w:rPr>
+      <w:color w:val="605E5C"/>
+      <w:shd w:val="clear" w:color="auto" w:fill="E1DFDD"/>
+    </w:rPr>
+  </w:style>
 </w:styles>
 </file>
 
@@ -10635,7 +10760,7 @@
 </file>
 
 <file path=customXml/itemProps1.xml><?xml version="1.0" encoding="utf-8"?>
-<ds:datastoreItem xmlns:ds="http://schemas.openxmlformats.org/officeDocument/2006/customXml" ds:itemID="{F4A9A6CA-2DAE-48D8-BF49-12E1C20F8470}">
+<ds:datastoreItem xmlns:ds="http://schemas.openxmlformats.org/officeDocument/2006/customXml" ds:itemID="{181F7413-34D4-44A9-86ED-A94BDBC0873A}">
   <ds:schemaRefs>
     <ds:schemaRef ds:uri="http://schemas.openxmlformats.org/officeDocument/2006/bibliography"/>
   </ds:schemaRefs>

</xml_diff>